<commit_message>
update gambar  metopel waterfall
</commit_message>
<xml_diff>
--- a/tugas-akhir/ta1.docx
+++ b/tugas-akhir/ta1.docx
@@ -232,7 +232,7 @@
           <w:lang w:val="en-US"/>
         </w:rPr>
         <w:drawing>
-          <wp:anchor distT="0" distB="0" distL="114300" distR="114300" simplePos="0" relativeHeight="251656192" behindDoc="1" locked="0" layoutInCell="1" allowOverlap="1" wp14:anchorId="30760163" wp14:editId="3782DAF0">
+          <wp:anchor distT="0" distB="0" distL="114300" distR="114300" simplePos="0" relativeHeight="251655168" behindDoc="1" locked="0" layoutInCell="1" allowOverlap="1" wp14:anchorId="30760163" wp14:editId="4E53311A">
             <wp:simplePos x="0" y="0"/>
             <wp:positionH relativeFrom="column">
               <wp:posOffset>1706880</wp:posOffset>
@@ -11198,11 +11198,19 @@
         </w:rPr>
         <w:t xml:space="preserve"> pada radius 10 </w:t>
       </w:r>
-      <w:r>
-        <w:rPr>
-          <w:lang w:val="en-US"/>
-        </w:rPr>
-        <w:t>meter.</w:t>
+      <w:proofErr w:type="gramStart"/>
+      <w:r>
+        <w:rPr>
+          <w:lang w:val="en-US"/>
+        </w:rPr>
+        <w:t>meter</w:t>
+      </w:r>
+      <w:proofErr w:type="gramEnd"/>
+      <w:r>
+        <w:rPr>
+          <w:lang w:val="en-US"/>
+        </w:rPr>
+        <w:t>.</w:t>
       </w:r>
     </w:p>
     <w:p>
@@ -17527,7 +17535,15 @@
             </w:r>
             <w:proofErr w:type="spellEnd"/>
             <w:r>
-              <w:t xml:space="preserve"> Global Positioning System(GPS) </w:t>
+              <w:t xml:space="preserve"> Global Positioning </w:t>
+            </w:r>
+            <w:proofErr w:type="gramStart"/>
+            <w:r>
+              <w:t>System(</w:t>
+            </w:r>
+            <w:proofErr w:type="gramEnd"/>
+            <w:r>
+              <w:t xml:space="preserve">GPS) </w:t>
             </w:r>
             <w:proofErr w:type="spellStart"/>
             <w:r>
@@ -19376,7 +19392,7 @@
           <w:lang w:val="en-US"/>
         </w:rPr>
         <w:drawing>
-          <wp:anchor distT="0" distB="0" distL="114300" distR="114300" simplePos="0" relativeHeight="251657216" behindDoc="1" locked="0" layoutInCell="1" allowOverlap="1" wp14:anchorId="0B84559F" wp14:editId="3215FC6F">
+          <wp:anchor distT="0" distB="0" distL="114300" distR="114300" simplePos="0" relativeHeight="251656192" behindDoc="1" locked="0" layoutInCell="1" allowOverlap="1" wp14:anchorId="0B84559F" wp14:editId="688F8AA2">
             <wp:simplePos x="0" y="0"/>
             <wp:positionH relativeFrom="column">
               <wp:posOffset>838200</wp:posOffset>
@@ -19851,7 +19867,7 @@
         <mc:AlternateContent>
           <mc:Choice Requires="wps">
             <w:drawing>
-              <wp:anchor distT="0" distB="0" distL="114300" distR="114300" simplePos="0" relativeHeight="251658240" behindDoc="0" locked="0" layoutInCell="1" allowOverlap="1" wp14:anchorId="0A7A2D77" wp14:editId="10820099">
+              <wp:anchor distT="0" distB="0" distL="114300" distR="114300" simplePos="0" relativeHeight="251657216" behindDoc="0" locked="0" layoutInCell="1" allowOverlap="1" wp14:anchorId="0A7A2D77" wp14:editId="65C66109">
                 <wp:simplePos x="0" y="0"/>
                 <wp:positionH relativeFrom="column">
                   <wp:posOffset>575252</wp:posOffset>
@@ -19890,7 +19906,7 @@
                               <w:pStyle w:val="Caption"/>
                               <w:jc w:val="center"/>
                               <w:rPr>
-                                <w:rFonts w:ascii="Times New Roman" w:hAnsi="Times New Roman"/>
+                                <w:rFonts w:ascii="Times New Roman" w:hAnsi="Times New Roman" w:cs="Times New Roman"/>
                                 <w:noProof/>
                                 <w:color w:val="000000" w:themeColor="text1"/>
                                 <w:spacing w:val="15"/>
@@ -19900,21 +19916,54 @@
                             </w:pPr>
                             <w:proofErr w:type="spellStart"/>
                             <w:r>
+                              <w:rPr>
+                                <w:rFonts w:ascii="Times New Roman" w:hAnsi="Times New Roman" w:cs="Times New Roman"/>
+                              </w:rPr>
                               <w:t>gambar</w:t>
                             </w:r>
                             <w:proofErr w:type="spellEnd"/>
                             <w:r>
+                              <w:rPr>
+                                <w:rFonts w:ascii="Times New Roman" w:hAnsi="Times New Roman" w:cs="Times New Roman"/>
+                              </w:rPr>
                               <w:t xml:space="preserve"> </w:t>
                             </w:r>
-                            <w:fldSimple w:instr=" SEQ gambar \* ARABIC ">
-                              <w:r>
-                                <w:rPr>
-                                  <w:noProof/>
-                                </w:rPr>
-                                <w:t>1</w:t>
-                              </w:r>
-                            </w:fldSimple>
                             <w:r>
+                              <w:rPr>
+                                <w:rFonts w:ascii="Times New Roman" w:hAnsi="Times New Roman" w:cs="Times New Roman"/>
+                              </w:rPr>
+                              <w:fldChar w:fldCharType="begin"/>
+                            </w:r>
+                            <w:r>
+                              <w:rPr>
+                                <w:rFonts w:ascii="Times New Roman" w:hAnsi="Times New Roman" w:cs="Times New Roman"/>
+                              </w:rPr>
+                              <w:instrText xml:space="preserve"> SEQ gambar \* ARABIC </w:instrText>
+                            </w:r>
+                            <w:r>
+                              <w:rPr>
+                                <w:rFonts w:ascii="Times New Roman" w:hAnsi="Times New Roman" w:cs="Times New Roman"/>
+                              </w:rPr>
+                              <w:fldChar w:fldCharType="separate"/>
+                            </w:r>
+                            <w:r>
+                              <w:rPr>
+                                <w:rFonts w:ascii="Times New Roman" w:hAnsi="Times New Roman" w:cs="Times New Roman"/>
+                                <w:noProof/>
+                              </w:rPr>
+                              <w:t>1</w:t>
+                            </w:r>
+                            <w:r>
+                              <w:rPr>
+                                <w:rFonts w:ascii="Times New Roman" w:hAnsi="Times New Roman" w:cs="Times New Roman"/>
+                                <w:noProof/>
+                              </w:rPr>
+                              <w:fldChar w:fldCharType="end"/>
+                            </w:r>
+                            <w:r>
+                              <w:rPr>
+                                <w:rFonts w:ascii="Times New Roman" w:hAnsi="Times New Roman" w:cs="Times New Roman"/>
+                              </w:rPr>
                               <w:t xml:space="preserve"> Hukum haversine</w:t>
                             </w:r>
                           </w:p>
@@ -19938,7 +19987,7 @@
                 <v:stroke joinstyle="miter"/>
                 <v:path gradientshapeok="t" o:connecttype="rect"/>
               </v:shapetype>
-              <v:shape id="Text Box 3" o:spid="_x0000_s1026" type="#_x0000_t202" style="position:absolute;left:0;text-align:left;margin-left:45.3pt;margin-top:14.95pt;width:324pt;height:.05pt;z-index:251658240;visibility:visible;mso-wrap-style:square;mso-wrap-distance-left:9pt;mso-wrap-distance-top:0;mso-wrap-distance-right:9pt;mso-wrap-distance-bottom:0;mso-position-horizontal:absolute;mso-position-horizontal-relative:text;mso-position-vertical:absolute;mso-position-vertical-relative:text;v-text-anchor:top" o:gfxdata="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" stroked="f">
+              <v:shape id="Text Box 3" o:spid="_x0000_s1026" type="#_x0000_t202" style="position:absolute;left:0;text-align:left;margin-left:45.3pt;margin-top:14.95pt;width:324pt;height:.05pt;z-index:251657216;visibility:visible;mso-wrap-style:square;mso-wrap-distance-left:9pt;mso-wrap-distance-top:0;mso-wrap-distance-right:9pt;mso-wrap-distance-bottom:0;mso-position-horizontal:absolute;mso-position-horizontal-relative:text;mso-position-vertical:absolute;mso-position-vertical-relative:text;v-text-anchor:top" o:gfxdata="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" stroked="f">
                 <v:textbox style="mso-fit-shape-to-text:t" inset="0,0,0,0">
                   <w:txbxContent>
                     <w:p>
@@ -19946,7 +19995,7 @@
                         <w:pStyle w:val="Caption"/>
                         <w:jc w:val="center"/>
                         <w:rPr>
-                          <w:rFonts w:ascii="Times New Roman" w:hAnsi="Times New Roman"/>
+                          <w:rFonts w:ascii="Times New Roman" w:hAnsi="Times New Roman" w:cs="Times New Roman"/>
                           <w:noProof/>
                           <w:color w:val="000000" w:themeColor="text1"/>
                           <w:spacing w:val="15"/>
@@ -19956,21 +20005,54 @@
                       </w:pPr>
                       <w:proofErr w:type="spellStart"/>
                       <w:r>
+                        <w:rPr>
+                          <w:rFonts w:ascii="Times New Roman" w:hAnsi="Times New Roman" w:cs="Times New Roman"/>
+                        </w:rPr>
                         <w:t>gambar</w:t>
                       </w:r>
                       <w:proofErr w:type="spellEnd"/>
                       <w:r>
+                        <w:rPr>
+                          <w:rFonts w:ascii="Times New Roman" w:hAnsi="Times New Roman" w:cs="Times New Roman"/>
+                        </w:rPr>
                         <w:t xml:space="preserve"> </w:t>
                       </w:r>
-                      <w:fldSimple w:instr=" SEQ gambar \* ARABIC ">
-                        <w:r>
-                          <w:rPr>
-                            <w:noProof/>
-                          </w:rPr>
-                          <w:t>1</w:t>
-                        </w:r>
-                      </w:fldSimple>
                       <w:r>
+                        <w:rPr>
+                          <w:rFonts w:ascii="Times New Roman" w:hAnsi="Times New Roman" w:cs="Times New Roman"/>
+                        </w:rPr>
+                        <w:fldChar w:fldCharType="begin"/>
+                      </w:r>
+                      <w:r>
+                        <w:rPr>
+                          <w:rFonts w:ascii="Times New Roman" w:hAnsi="Times New Roman" w:cs="Times New Roman"/>
+                        </w:rPr>
+                        <w:instrText xml:space="preserve"> SEQ gambar \* ARABIC </w:instrText>
+                      </w:r>
+                      <w:r>
+                        <w:rPr>
+                          <w:rFonts w:ascii="Times New Roman" w:hAnsi="Times New Roman" w:cs="Times New Roman"/>
+                        </w:rPr>
+                        <w:fldChar w:fldCharType="separate"/>
+                      </w:r>
+                      <w:r>
+                        <w:rPr>
+                          <w:rFonts w:ascii="Times New Roman" w:hAnsi="Times New Roman" w:cs="Times New Roman"/>
+                          <w:noProof/>
+                        </w:rPr>
+                        <w:t>1</w:t>
+                      </w:r>
+                      <w:r>
+                        <w:rPr>
+                          <w:rFonts w:ascii="Times New Roman" w:hAnsi="Times New Roman" w:cs="Times New Roman"/>
+                          <w:noProof/>
+                        </w:rPr>
+                        <w:fldChar w:fldCharType="end"/>
+                      </w:r>
+                      <w:r>
+                        <w:rPr>
+                          <w:rFonts w:ascii="Times New Roman" w:hAnsi="Times New Roman" w:cs="Times New Roman"/>
+                        </w:rPr>
                         <w:t xml:space="preserve"> Hukum haversine</w:t>
                       </w:r>
                     </w:p>
@@ -21075,10 +21157,7 @@
       </w:pPr>
       <w:r>
         <w:lastRenderedPageBreak/>
-        <w:t>BAB II</w:t>
-      </w:r>
-      <w:r>
-        <w:t>I</w:t>
+        <w:t>BAB III</w:t>
       </w:r>
     </w:p>
     <w:p>
@@ -22022,28 +22101,1673 @@
     <w:p>
       <w:pPr>
         <w:rPr>
-          <w:lang w:val="id-ID"/>
+          <w:lang w:val="en-US"/>
         </w:rPr>
       </w:pPr>
       <w:r>
         <w:rPr>
           <w:noProof/>
+          <w:lang w:val="en-US"/>
         </w:rPr>
         <mc:AlternateContent>
           <mc:Choice Requires="wps">
             <w:drawing>
-              <wp:anchor distT="0" distB="0" distL="114300" distR="114300" simplePos="0" relativeHeight="251687936" behindDoc="0" locked="0" layoutInCell="1" allowOverlap="1" wp14:anchorId="65F8556A" wp14:editId="2045DE07">
+              <wp:anchor distT="0" distB="0" distL="114300" distR="114300" simplePos="0" relativeHeight="251698176" behindDoc="0" locked="0" layoutInCell="1" allowOverlap="1" wp14:anchorId="304C445E" wp14:editId="54507B0C">
                 <wp:simplePos x="0" y="0"/>
                 <wp:positionH relativeFrom="column">
-                  <wp:posOffset>1270</wp:posOffset>
+                  <wp:posOffset>856161</wp:posOffset>
                 </wp:positionH>
                 <wp:positionV relativeFrom="paragraph">
-                  <wp:posOffset>1908810</wp:posOffset>
+                  <wp:posOffset>262074</wp:posOffset>
                 </wp:positionV>
-                <wp:extent cx="5100320" cy="635"/>
+                <wp:extent cx="207373" cy="272142"/>
+                <wp:effectExtent l="0" t="0" r="40640" b="90170"/>
+                <wp:wrapNone/>
+                <wp:docPr id="42" name="Connector: Elbow 42"/>
+                <wp:cNvGraphicFramePr/>
+                <a:graphic xmlns:a="http://schemas.openxmlformats.org/drawingml/2006/main">
+                  <a:graphicData uri="http://schemas.microsoft.com/office/word/2010/wordprocessingShape">
+                    <wps:wsp>
+                      <wps:cNvCnPr/>
+                      <wps:spPr>
+                        <a:xfrm>
+                          <a:off x="0" y="0"/>
+                          <a:ext cx="207373" cy="272142"/>
+                        </a:xfrm>
+                        <a:prstGeom prst="bentConnector3">
+                          <a:avLst/>
+                        </a:prstGeom>
+                        <a:ln>
+                          <a:tailEnd type="triangle"/>
+                        </a:ln>
+                      </wps:spPr>
+                      <wps:style>
+                        <a:lnRef idx="2">
+                          <a:schemeClr val="accent1"/>
+                        </a:lnRef>
+                        <a:fillRef idx="0">
+                          <a:schemeClr val="accent1"/>
+                        </a:fillRef>
+                        <a:effectRef idx="1">
+                          <a:schemeClr val="accent1"/>
+                        </a:effectRef>
+                        <a:fontRef idx="minor">
+                          <a:schemeClr val="tx1"/>
+                        </a:fontRef>
+                      </wps:style>
+                      <wps:bodyPr/>
+                    </wps:wsp>
+                  </a:graphicData>
+                </a:graphic>
+              </wp:anchor>
+            </w:drawing>
+          </mc:Choice>
+          <mc:Fallback>
+            <w:pict>
+              <v:shapetype w14:anchorId="68BA6AAB" id="_x0000_t34" coordsize="21600,21600" o:spt="34" o:oned="t" adj="10800" path="m,l@0,0@0,21600,21600,21600e" filled="f">
+                <v:stroke joinstyle="miter"/>
+                <v:formulas>
+                  <v:f eqn="val #0"/>
+                </v:formulas>
+                <v:path arrowok="t" fillok="f" o:connecttype="none"/>
+                <v:handles>
+                  <v:h position="#0,center"/>
+                </v:handles>
+                <o:lock v:ext="edit" shapetype="t"/>
+              </v:shapetype>
+              <v:shape id="Connector: Elbow 42" o:spid="_x0000_s1026" type="#_x0000_t34" style="position:absolute;margin-left:67.4pt;margin-top:20.65pt;width:16.35pt;height:21.45pt;z-index:251698176;visibility:visible;mso-wrap-style:square;mso-wrap-distance-left:9pt;mso-wrap-distance-top:0;mso-wrap-distance-right:9pt;mso-wrap-distance-bottom:0;mso-position-horizontal:absolute;mso-position-horizontal-relative:text;mso-position-vertical:absolute;mso-position-vertical-relative:text" o:gfxdata="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" strokecolor="#4472c4 [3204]" strokeweight="1pt">
+                <v:stroke endarrow="block"/>
+              </v:shape>
+            </w:pict>
+          </mc:Fallback>
+        </mc:AlternateContent>
+      </w:r>
+      <w:r>
+        <w:rPr>
+          <w:noProof/>
+          <w:lang w:val="en-US"/>
+        </w:rPr>
+        <mc:AlternateContent>
+          <mc:Choice Requires="wpg">
+            <w:drawing>
+              <wp:anchor distT="0" distB="0" distL="114300" distR="114300" simplePos="0" relativeHeight="251688960" behindDoc="0" locked="0" layoutInCell="1" allowOverlap="1" wp14:anchorId="33D95D9D" wp14:editId="46A1BE38">
+                <wp:simplePos x="0" y="0"/>
+                <wp:positionH relativeFrom="column">
+                  <wp:posOffset>67491</wp:posOffset>
+                </wp:positionH>
+                <wp:positionV relativeFrom="paragraph">
+                  <wp:posOffset>136889</wp:posOffset>
+                </wp:positionV>
+                <wp:extent cx="789215" cy="524436"/>
+                <wp:effectExtent l="0" t="0" r="11430" b="28575"/>
+                <wp:wrapNone/>
+                <wp:docPr id="20" name="Group 20"/>
+                <wp:cNvGraphicFramePr/>
+                <a:graphic xmlns:a="http://schemas.openxmlformats.org/drawingml/2006/main">
+                  <a:graphicData uri="http://schemas.microsoft.com/office/word/2010/wordprocessingGroup">
+                    <wpg:wgp>
+                      <wpg:cNvGrpSpPr/>
+                      <wpg:grpSpPr>
+                        <a:xfrm>
+                          <a:off x="0" y="0"/>
+                          <a:ext cx="789215" cy="524436"/>
+                          <a:chOff x="0" y="0"/>
+                          <a:chExt cx="1143000" cy="353060"/>
+                        </a:xfrm>
+                      </wpg:grpSpPr>
+                      <wps:wsp>
+                        <wps:cNvPr id="18" name="Rectangle 18"/>
+                        <wps:cNvSpPr/>
+                        <wps:spPr>
+                          <a:xfrm>
+                            <a:off x="0" y="0"/>
+                            <a:ext cx="1143000" cy="353060"/>
+                          </a:xfrm>
+                          <a:prstGeom prst="rect">
+                            <a:avLst/>
+                          </a:prstGeom>
+                          <a:noFill/>
+                        </wps:spPr>
+                        <wps:style>
+                          <a:lnRef idx="2">
+                            <a:schemeClr val="accent1">
+                              <a:shade val="50000"/>
+                            </a:schemeClr>
+                          </a:lnRef>
+                          <a:fillRef idx="1">
+                            <a:schemeClr val="accent1"/>
+                          </a:fillRef>
+                          <a:effectRef idx="0">
+                            <a:schemeClr val="accent1"/>
+                          </a:effectRef>
+                          <a:fontRef idx="minor">
+                            <a:schemeClr val="lt1"/>
+                          </a:fontRef>
+                        </wps:style>
+                        <wps:bodyPr rot="0" spcFirstLastPara="0" vertOverflow="overflow" horzOverflow="overflow" vert="horz" wrap="square" lIns="91440" tIns="45720" rIns="91440" bIns="45720" numCol="1" spcCol="0" rtlCol="0" fromWordArt="0" anchor="ctr" anchorCtr="0" forceAA="0" compatLnSpc="1">
+                          <a:prstTxWarp prst="textNoShape">
+                            <a:avLst/>
+                          </a:prstTxWarp>
+                          <a:noAutofit/>
+                        </wps:bodyPr>
+                      </wps:wsp>
+                      <wps:wsp>
+                        <wps:cNvPr id="19" name="Text Box 2"/>
+                        <wps:cNvSpPr txBox="1">
+                          <a:spLocks noChangeArrowheads="1"/>
+                        </wps:cNvSpPr>
+                        <wps:spPr bwMode="auto">
+                          <a:xfrm>
+                            <a:off x="30480" y="40640"/>
+                            <a:ext cx="1100019" cy="257810"/>
+                          </a:xfrm>
+                          <a:prstGeom prst="rect">
+                            <a:avLst/>
+                          </a:prstGeom>
+                          <a:solidFill>
+                            <a:srgbClr val="FFFFFF"/>
+                          </a:solidFill>
+                          <a:ln w="9525">
+                            <a:noFill/>
+                            <a:miter lim="800000"/>
+                            <a:headEnd/>
+                            <a:tailEnd/>
+                          </a:ln>
+                        </wps:spPr>
+                        <wps:txbx>
+                          <w:txbxContent>
+                            <w:p>
+                              <w:pPr>
+                                <w:spacing w:line="240" w:lineRule="auto"/>
+                                <w:jc w:val="center"/>
+                                <w:rPr>
+                                  <w:sz w:val="18"/>
+                                  <w:szCs w:val="18"/>
+                                  <w:lang w:val="en-US"/>
+                                </w:rPr>
+                              </w:pPr>
+                              <w:r>
+                                <w:rPr>
+                                  <w:b/>
+                                  <w:bCs/>
+                                  <w:sz w:val="18"/>
+                                  <w:szCs w:val="18"/>
+                                  <w:lang w:val="en-US"/>
+                                </w:rPr>
+                                <w:t xml:space="preserve">Analisa </w:t>
+                              </w:r>
+                              <w:proofErr w:type="spellStart"/>
+                              <w:r>
+                                <w:rPr>
+                                  <w:b/>
+                                  <w:bCs/>
+                                  <w:sz w:val="18"/>
+                                  <w:szCs w:val="18"/>
+                                  <w:lang w:val="en-US"/>
+                                </w:rPr>
+                                <w:t>Kebutuhan</w:t>
+                              </w:r>
+                              <w:proofErr w:type="spellEnd"/>
+                            </w:p>
+                          </w:txbxContent>
+                        </wps:txbx>
+                        <wps:bodyPr rot="0" vert="horz" wrap="square" lIns="91440" tIns="45720" rIns="91440" bIns="45720" anchor="t" anchorCtr="0">
+                          <a:noAutofit/>
+                        </wps:bodyPr>
+                      </wps:wsp>
+                    </wpg:wgp>
+                  </a:graphicData>
+                </a:graphic>
+                <wp14:sizeRelH relativeFrom="margin">
+                  <wp14:pctWidth>0</wp14:pctWidth>
+                </wp14:sizeRelH>
+                <wp14:sizeRelV relativeFrom="margin">
+                  <wp14:pctHeight>0</wp14:pctHeight>
+                </wp14:sizeRelV>
+              </wp:anchor>
+            </w:drawing>
+          </mc:Choice>
+          <mc:Fallback>
+            <w:pict>
+              <v:group w14:anchorId="33D95D9D" id="Group 20" o:spid="_x0000_s1027" style="position:absolute;margin-left:5.3pt;margin-top:10.8pt;width:62.15pt;height:41.3pt;z-index:251688960;mso-width-relative:margin;mso-height-relative:margin" coordsize="11430,3530" o:gfxdata="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">
+                <v:rect id="Rectangle 18" o:spid="_x0000_s1028" style="position:absolute;width:11430;height:3530;visibility:visible;mso-wrap-style:square;v-text-anchor:middle" o:gfxdata="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" filled="f" strokecolor="#1f3763 [1604]" strokeweight="1pt"/>
+                <v:shape id="Text Box 2" o:spid="_x0000_s1029" type="#_x0000_t202" style="position:absolute;left:304;top:406;width:11000;height:2578;visibility:visible;mso-wrap-style:square;v-text-anchor:top" o:gfxdata="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" stroked="f">
+                  <v:textbox>
+                    <w:txbxContent>
+                      <w:p>
+                        <w:pPr>
+                          <w:spacing w:line="240" w:lineRule="auto"/>
+                          <w:jc w:val="center"/>
+                          <w:rPr>
+                            <w:sz w:val="18"/>
+                            <w:szCs w:val="18"/>
+                            <w:lang w:val="en-US"/>
+                          </w:rPr>
+                        </w:pPr>
+                        <w:r>
+                          <w:rPr>
+                            <w:b/>
+                            <w:bCs/>
+                            <w:sz w:val="18"/>
+                            <w:szCs w:val="18"/>
+                            <w:lang w:val="en-US"/>
+                          </w:rPr>
+                          <w:t xml:space="preserve">Analisa </w:t>
+                        </w:r>
+                        <w:proofErr w:type="spellStart"/>
+                        <w:r>
+                          <w:rPr>
+                            <w:b/>
+                            <w:bCs/>
+                            <w:sz w:val="18"/>
+                            <w:szCs w:val="18"/>
+                            <w:lang w:val="en-US"/>
+                          </w:rPr>
+                          <w:t>Kebutuhan</w:t>
+                        </w:r>
+                        <w:proofErr w:type="spellEnd"/>
+                      </w:p>
+                    </w:txbxContent>
+                  </v:textbox>
+                </v:shape>
+              </v:group>
+            </w:pict>
+          </mc:Fallback>
+        </mc:AlternateContent>
+      </w:r>
+    </w:p>
+    <w:p>
+      <w:pPr>
+        <w:rPr>
+          <w:lang w:val="en-US"/>
+        </w:rPr>
+      </w:pPr>
+      <w:r>
+        <w:rPr>
+          <w:noProof/>
+          <w:lang w:val="en-US"/>
+        </w:rPr>
+        <mc:AlternateContent>
+          <mc:Choice Requires="wps">
+            <w:drawing>
+              <wp:anchor distT="0" distB="0" distL="114300" distR="114300" simplePos="0" relativeHeight="251699200" behindDoc="0" locked="0" layoutInCell="1" allowOverlap="1" wp14:anchorId="3BAD23C2" wp14:editId="3FB3B0DA">
+                <wp:simplePos x="0" y="0"/>
+                <wp:positionH relativeFrom="column">
+                  <wp:posOffset>1692844</wp:posOffset>
+                </wp:positionH>
+                <wp:positionV relativeFrom="paragraph">
+                  <wp:posOffset>169413</wp:posOffset>
+                </wp:positionV>
+                <wp:extent cx="252433" cy="334868"/>
+                <wp:effectExtent l="0" t="0" r="33655" b="103505"/>
+                <wp:wrapNone/>
+                <wp:docPr id="43" name="Connector: Elbow 43"/>
+                <wp:cNvGraphicFramePr/>
+                <a:graphic xmlns:a="http://schemas.openxmlformats.org/drawingml/2006/main">
+                  <a:graphicData uri="http://schemas.microsoft.com/office/word/2010/wordprocessingShape">
+                    <wps:wsp>
+                      <wps:cNvCnPr/>
+                      <wps:spPr>
+                        <a:xfrm>
+                          <a:off x="0" y="0"/>
+                          <a:ext cx="252433" cy="334868"/>
+                        </a:xfrm>
+                        <a:prstGeom prst="bentConnector3">
+                          <a:avLst/>
+                        </a:prstGeom>
+                        <a:ln>
+                          <a:tailEnd type="triangle"/>
+                        </a:ln>
+                      </wps:spPr>
+                      <wps:style>
+                        <a:lnRef idx="2">
+                          <a:schemeClr val="accent1"/>
+                        </a:lnRef>
+                        <a:fillRef idx="0">
+                          <a:schemeClr val="accent1"/>
+                        </a:fillRef>
+                        <a:effectRef idx="1">
+                          <a:schemeClr val="accent1"/>
+                        </a:effectRef>
+                        <a:fontRef idx="minor">
+                          <a:schemeClr val="tx1"/>
+                        </a:fontRef>
+                      </wps:style>
+                      <wps:bodyPr/>
+                    </wps:wsp>
+                  </a:graphicData>
+                </a:graphic>
+              </wp:anchor>
+            </w:drawing>
+          </mc:Choice>
+          <mc:Fallback>
+            <w:pict>
+              <v:shape w14:anchorId="06E5CB58" id="Connector: Elbow 43" o:spid="_x0000_s1026" type="#_x0000_t34" style="position:absolute;margin-left:133.3pt;margin-top:13.35pt;width:19.9pt;height:26.35pt;z-index:251699200;visibility:visible;mso-wrap-style:square;mso-wrap-distance-left:9pt;mso-wrap-distance-top:0;mso-wrap-distance-right:9pt;mso-wrap-distance-bottom:0;mso-position-horizontal:absolute;mso-position-horizontal-relative:text;mso-position-vertical:absolute;mso-position-vertical-relative:text" o:gfxdata="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" strokecolor="#4472c4 [3204]" strokeweight="1pt">
+                <v:stroke endarrow="block"/>
+              </v:shape>
+            </w:pict>
+          </mc:Fallback>
+        </mc:AlternateContent>
+      </w:r>
+      <w:r>
+        <w:rPr>
+          <w:noProof/>
+          <w:lang w:val="en-US"/>
+        </w:rPr>
+        <mc:AlternateContent>
+          <mc:Choice Requires="wpg">
+            <w:drawing>
+              <wp:anchor distT="0" distB="0" distL="114300" distR="114300" simplePos="0" relativeHeight="251691008" behindDoc="0" locked="0" layoutInCell="1" allowOverlap="1" wp14:anchorId="3F625D0C" wp14:editId="1C4005EB">
+                <wp:simplePos x="0" y="0"/>
+                <wp:positionH relativeFrom="column">
+                  <wp:posOffset>1066109</wp:posOffset>
+                </wp:positionH>
+                <wp:positionV relativeFrom="paragraph">
+                  <wp:posOffset>104099</wp:posOffset>
+                </wp:positionV>
+                <wp:extent cx="636814" cy="590096"/>
+                <wp:effectExtent l="0" t="0" r="11430" b="19685"/>
+                <wp:wrapNone/>
+                <wp:docPr id="22" name="Group 22"/>
+                <wp:cNvGraphicFramePr/>
+                <a:graphic xmlns:a="http://schemas.openxmlformats.org/drawingml/2006/main">
+                  <a:graphicData uri="http://schemas.microsoft.com/office/word/2010/wordprocessingGroup">
+                    <wpg:wgp>
+                      <wpg:cNvGrpSpPr/>
+                      <wpg:grpSpPr>
+                        <a:xfrm>
+                          <a:off x="0" y="0"/>
+                          <a:ext cx="636814" cy="590096"/>
+                          <a:chOff x="0" y="0"/>
+                          <a:chExt cx="1143000" cy="353060"/>
+                        </a:xfrm>
+                      </wpg:grpSpPr>
+                      <wps:wsp>
+                        <wps:cNvPr id="23" name="Rectangle 23"/>
+                        <wps:cNvSpPr/>
+                        <wps:spPr>
+                          <a:xfrm>
+                            <a:off x="0" y="0"/>
+                            <a:ext cx="1143000" cy="353060"/>
+                          </a:xfrm>
+                          <a:prstGeom prst="rect">
+                            <a:avLst/>
+                          </a:prstGeom>
+                          <a:noFill/>
+                        </wps:spPr>
+                        <wps:style>
+                          <a:lnRef idx="2">
+                            <a:schemeClr val="accent1">
+                              <a:shade val="50000"/>
+                            </a:schemeClr>
+                          </a:lnRef>
+                          <a:fillRef idx="1">
+                            <a:schemeClr val="accent1"/>
+                          </a:fillRef>
+                          <a:effectRef idx="0">
+                            <a:schemeClr val="accent1"/>
+                          </a:effectRef>
+                          <a:fontRef idx="minor">
+                            <a:schemeClr val="lt1"/>
+                          </a:fontRef>
+                        </wps:style>
+                        <wps:bodyPr rot="0" spcFirstLastPara="0" vertOverflow="overflow" horzOverflow="overflow" vert="horz" wrap="square" lIns="91440" tIns="45720" rIns="91440" bIns="45720" numCol="1" spcCol="0" rtlCol="0" fromWordArt="0" anchor="ctr" anchorCtr="0" forceAA="0" compatLnSpc="1">
+                          <a:prstTxWarp prst="textNoShape">
+                            <a:avLst/>
+                          </a:prstTxWarp>
+                          <a:noAutofit/>
+                        </wps:bodyPr>
+                      </wps:wsp>
+                      <wps:wsp>
+                        <wps:cNvPr id="26" name="Text Box 2"/>
+                        <wps:cNvSpPr txBox="1">
+                          <a:spLocks noChangeArrowheads="1"/>
+                        </wps:cNvSpPr>
+                        <wps:spPr bwMode="auto">
+                          <a:xfrm>
+                            <a:off x="30480" y="40640"/>
+                            <a:ext cx="1100019" cy="257810"/>
+                          </a:xfrm>
+                          <a:prstGeom prst="rect">
+                            <a:avLst/>
+                          </a:prstGeom>
+                          <a:solidFill>
+                            <a:srgbClr val="FFFFFF"/>
+                          </a:solidFill>
+                          <a:ln w="9525">
+                            <a:noFill/>
+                            <a:miter lim="800000"/>
+                            <a:headEnd/>
+                            <a:tailEnd/>
+                          </a:ln>
+                        </wps:spPr>
+                        <wps:txbx>
+                          <w:txbxContent>
+                            <w:p>
+                              <w:pPr>
+                                <w:spacing w:line="240" w:lineRule="auto"/>
+                                <w:jc w:val="center"/>
+                                <w:rPr>
+                                  <w:sz w:val="18"/>
+                                  <w:szCs w:val="18"/>
+                                  <w:lang w:val="en-US"/>
+                                </w:rPr>
+                              </w:pPr>
+                              <w:r>
+                                <w:rPr>
+                                  <w:b/>
+                                  <w:bCs/>
+                                  <w:sz w:val="18"/>
+                                  <w:szCs w:val="18"/>
+                                  <w:lang w:val="en-US"/>
+                                </w:rPr>
+                                <w:t xml:space="preserve">Desain </w:t>
+                              </w:r>
+                              <w:proofErr w:type="spellStart"/>
+                              <w:r>
+                                <w:rPr>
+                                  <w:b/>
+                                  <w:bCs/>
+                                  <w:sz w:val="18"/>
+                                  <w:szCs w:val="18"/>
+                                  <w:lang w:val="en-US"/>
+                                </w:rPr>
+                                <w:t>Sistem</w:t>
+                              </w:r>
+                              <w:proofErr w:type="spellEnd"/>
+                            </w:p>
+                          </w:txbxContent>
+                        </wps:txbx>
+                        <wps:bodyPr rot="0" vert="horz" wrap="square" lIns="91440" tIns="45720" rIns="91440" bIns="45720" anchor="t" anchorCtr="0">
+                          <a:noAutofit/>
+                        </wps:bodyPr>
+                      </wps:wsp>
+                    </wpg:wgp>
+                  </a:graphicData>
+                </a:graphic>
+                <wp14:sizeRelH relativeFrom="margin">
+                  <wp14:pctWidth>0</wp14:pctWidth>
+                </wp14:sizeRelH>
+                <wp14:sizeRelV relativeFrom="margin">
+                  <wp14:pctHeight>0</wp14:pctHeight>
+                </wp14:sizeRelV>
+              </wp:anchor>
+            </w:drawing>
+          </mc:Choice>
+          <mc:Fallback>
+            <w:pict>
+              <v:group w14:anchorId="3F625D0C" id="Group 22" o:spid="_x0000_s1030" style="position:absolute;margin-left:83.95pt;margin-top:8.2pt;width:50.15pt;height:46.45pt;z-index:251691008;mso-width-relative:margin;mso-height-relative:margin" coordsize="11430,3530" o:gfxdata="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">
+                <v:rect id="Rectangle 23" o:spid="_x0000_s1031" style="position:absolute;width:11430;height:3530;visibility:visible;mso-wrap-style:square;v-text-anchor:middle" o:gfxdata="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" filled="f" strokecolor="#1f3763 [1604]" strokeweight="1pt"/>
+                <v:shape id="Text Box 2" o:spid="_x0000_s1032" type="#_x0000_t202" style="position:absolute;left:304;top:406;width:11000;height:2578;visibility:visible;mso-wrap-style:square;v-text-anchor:top" o:gfxdata="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" stroked="f">
+                  <v:textbox>
+                    <w:txbxContent>
+                      <w:p>
+                        <w:pPr>
+                          <w:spacing w:line="240" w:lineRule="auto"/>
+                          <w:jc w:val="center"/>
+                          <w:rPr>
+                            <w:sz w:val="18"/>
+                            <w:szCs w:val="18"/>
+                            <w:lang w:val="en-US"/>
+                          </w:rPr>
+                        </w:pPr>
+                        <w:r>
+                          <w:rPr>
+                            <w:b/>
+                            <w:bCs/>
+                            <w:sz w:val="18"/>
+                            <w:szCs w:val="18"/>
+                            <w:lang w:val="en-US"/>
+                          </w:rPr>
+                          <w:t xml:space="preserve">Desain </w:t>
+                        </w:r>
+                        <w:proofErr w:type="spellStart"/>
+                        <w:r>
+                          <w:rPr>
+                            <w:b/>
+                            <w:bCs/>
+                            <w:sz w:val="18"/>
+                            <w:szCs w:val="18"/>
+                            <w:lang w:val="en-US"/>
+                          </w:rPr>
+                          <w:t>Sistem</w:t>
+                        </w:r>
+                        <w:proofErr w:type="spellEnd"/>
+                      </w:p>
+                    </w:txbxContent>
+                  </v:textbox>
+                </v:shape>
+              </v:group>
+            </w:pict>
+          </mc:Fallback>
+        </mc:AlternateContent>
+      </w:r>
+    </w:p>
+    <w:p>
+      <w:pPr>
+        <w:rPr>
+          <w:lang w:val="en-US"/>
+        </w:rPr>
+      </w:pPr>
+      <w:r>
+        <w:rPr>
+          <w:noProof/>
+          <w:lang w:val="en-US"/>
+        </w:rPr>
+        <mc:AlternateContent>
+          <mc:Choice Requires="wps">
+            <w:drawing>
+              <wp:anchor distT="0" distB="0" distL="114300" distR="114300" simplePos="0" relativeHeight="251704320" behindDoc="0" locked="0" layoutInCell="1" allowOverlap="1" wp14:anchorId="29972F99" wp14:editId="1FEF0CBB">
+                <wp:simplePos x="0" y="0"/>
+                <wp:positionH relativeFrom="column">
+                  <wp:posOffset>404949</wp:posOffset>
+                </wp:positionH>
+                <wp:positionV relativeFrom="paragraph">
+                  <wp:posOffset>90043</wp:posOffset>
+                </wp:positionV>
+                <wp:extent cx="0" cy="1325916"/>
+                <wp:effectExtent l="76200" t="38100" r="57150" b="26670"/>
+                <wp:wrapNone/>
+                <wp:docPr id="49" name="Straight Arrow Connector 49"/>
+                <wp:cNvGraphicFramePr/>
+                <a:graphic xmlns:a="http://schemas.openxmlformats.org/drawingml/2006/main">
+                  <a:graphicData uri="http://schemas.microsoft.com/office/word/2010/wordprocessingShape">
+                    <wps:wsp>
+                      <wps:cNvCnPr/>
+                      <wps:spPr>
+                        <a:xfrm flipV="1">
+                          <a:off x="0" y="0"/>
+                          <a:ext cx="0" cy="1325916"/>
+                        </a:xfrm>
+                        <a:prstGeom prst="straightConnector1">
+                          <a:avLst/>
+                        </a:prstGeom>
+                        <a:ln>
+                          <a:tailEnd type="triangle"/>
+                        </a:ln>
+                      </wps:spPr>
+                      <wps:style>
+                        <a:lnRef idx="2">
+                          <a:schemeClr val="accent1"/>
+                        </a:lnRef>
+                        <a:fillRef idx="0">
+                          <a:schemeClr val="accent1"/>
+                        </a:fillRef>
+                        <a:effectRef idx="1">
+                          <a:schemeClr val="accent1"/>
+                        </a:effectRef>
+                        <a:fontRef idx="minor">
+                          <a:schemeClr val="tx1"/>
+                        </a:fontRef>
+                      </wps:style>
+                      <wps:bodyPr/>
+                    </wps:wsp>
+                  </a:graphicData>
+                </a:graphic>
+              </wp:anchor>
+            </w:drawing>
+          </mc:Choice>
+          <mc:Fallback>
+            <w:pict>
+              <v:shapetype w14:anchorId="4AE438A4" id="_x0000_t32" coordsize="21600,21600" o:spt="32" o:oned="t" path="m,l21600,21600e" filled="f">
+                <v:path arrowok="t" fillok="f" o:connecttype="none"/>
+                <o:lock v:ext="edit" shapetype="t"/>
+              </v:shapetype>
+              <v:shape id="Straight Arrow Connector 49" o:spid="_x0000_s1026" type="#_x0000_t32" style="position:absolute;margin-left:31.9pt;margin-top:7.1pt;width:0;height:104.4pt;flip:y;z-index:251704320;visibility:visible;mso-wrap-style:square;mso-wrap-distance-left:9pt;mso-wrap-distance-top:0;mso-wrap-distance-right:9pt;mso-wrap-distance-bottom:0;mso-position-horizontal:absolute;mso-position-horizontal-relative:text;mso-position-vertical:absolute;mso-position-vertical-relative:text" o:gfxdata="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" strokecolor="#4472c4 [3204]" strokeweight="1pt">
+                <v:stroke endarrow="block" joinstyle="miter"/>
+              </v:shape>
+            </w:pict>
+          </mc:Fallback>
+        </mc:AlternateContent>
+      </w:r>
+      <w:r>
+        <w:rPr>
+          <w:noProof/>
+          <w:lang w:val="en-US"/>
+        </w:rPr>
+        <mc:AlternateContent>
+          <mc:Choice Requires="wps">
+            <w:drawing>
+              <wp:anchor distT="0" distB="0" distL="114300" distR="114300" simplePos="0" relativeHeight="251700224" behindDoc="0" locked="0" layoutInCell="1" allowOverlap="1" wp14:anchorId="46FE489C" wp14:editId="46AC5658">
+                <wp:simplePos x="0" y="0"/>
+                <wp:positionH relativeFrom="column">
+                  <wp:posOffset>2886347</wp:posOffset>
+                </wp:positionH>
+                <wp:positionV relativeFrom="paragraph">
+                  <wp:posOffset>218531</wp:posOffset>
+                </wp:positionV>
+                <wp:extent cx="196487" cy="289554"/>
+                <wp:effectExtent l="0" t="0" r="51435" b="92075"/>
+                <wp:wrapNone/>
+                <wp:docPr id="44" name="Connector: Elbow 44"/>
+                <wp:cNvGraphicFramePr/>
+                <a:graphic xmlns:a="http://schemas.openxmlformats.org/drawingml/2006/main">
+                  <a:graphicData uri="http://schemas.microsoft.com/office/word/2010/wordprocessingShape">
+                    <wps:wsp>
+                      <wps:cNvCnPr/>
+                      <wps:spPr>
+                        <a:xfrm>
+                          <a:off x="0" y="0"/>
+                          <a:ext cx="196487" cy="289554"/>
+                        </a:xfrm>
+                        <a:prstGeom prst="bentConnector3">
+                          <a:avLst/>
+                        </a:prstGeom>
+                        <a:ln>
+                          <a:tailEnd type="triangle"/>
+                        </a:ln>
+                      </wps:spPr>
+                      <wps:style>
+                        <a:lnRef idx="2">
+                          <a:schemeClr val="accent1"/>
+                        </a:lnRef>
+                        <a:fillRef idx="0">
+                          <a:schemeClr val="accent1"/>
+                        </a:fillRef>
+                        <a:effectRef idx="1">
+                          <a:schemeClr val="accent1"/>
+                        </a:effectRef>
+                        <a:fontRef idx="minor">
+                          <a:schemeClr val="tx1"/>
+                        </a:fontRef>
+                      </wps:style>
+                      <wps:bodyPr/>
+                    </wps:wsp>
+                  </a:graphicData>
+                </a:graphic>
+              </wp:anchor>
+            </w:drawing>
+          </mc:Choice>
+          <mc:Fallback>
+            <w:pict>
+              <v:shape w14:anchorId="30081C60" id="Connector: Elbow 44" o:spid="_x0000_s1026" type="#_x0000_t34" style="position:absolute;margin-left:227.25pt;margin-top:17.2pt;width:15.45pt;height:22.8pt;z-index:251700224;visibility:visible;mso-wrap-style:square;mso-wrap-distance-left:9pt;mso-wrap-distance-top:0;mso-wrap-distance-right:9pt;mso-wrap-distance-bottom:0;mso-position-horizontal:absolute;mso-position-horizontal-relative:text;mso-position-vertical:absolute;mso-position-vertical-relative:text" o:gfxdata="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" strokecolor="#4472c4 [3204]" strokeweight="1pt">
+                <v:stroke endarrow="block"/>
+              </v:shape>
+            </w:pict>
+          </mc:Fallback>
+        </mc:AlternateContent>
+      </w:r>
+      <w:r>
+        <w:rPr>
+          <w:noProof/>
+          <w:lang w:val="en-US"/>
+        </w:rPr>
+        <mc:AlternateContent>
+          <mc:Choice Requires="wpg">
+            <w:drawing>
+              <wp:anchor distT="0" distB="0" distL="114300" distR="114300" simplePos="0" relativeHeight="251695104" behindDoc="0" locked="0" layoutInCell="1" allowOverlap="1" wp14:anchorId="75119E78" wp14:editId="69318D77">
+                <wp:simplePos x="0" y="0"/>
+                <wp:positionH relativeFrom="column">
+                  <wp:posOffset>3082834</wp:posOffset>
+                </wp:positionH>
+                <wp:positionV relativeFrom="paragraph">
+                  <wp:posOffset>218100</wp:posOffset>
+                </wp:positionV>
+                <wp:extent cx="881743" cy="527957"/>
+                <wp:effectExtent l="0" t="0" r="13970" b="24765"/>
+                <wp:wrapNone/>
+                <wp:docPr id="36" name="Group 36"/>
+                <wp:cNvGraphicFramePr/>
+                <a:graphic xmlns:a="http://schemas.openxmlformats.org/drawingml/2006/main">
+                  <a:graphicData uri="http://schemas.microsoft.com/office/word/2010/wordprocessingGroup">
+                    <wpg:wgp>
+                      <wpg:cNvGrpSpPr/>
+                      <wpg:grpSpPr>
+                        <a:xfrm>
+                          <a:off x="0" y="0"/>
+                          <a:ext cx="881743" cy="527957"/>
+                          <a:chOff x="0" y="0"/>
+                          <a:chExt cx="1143000" cy="353060"/>
+                        </a:xfrm>
+                      </wpg:grpSpPr>
+                      <wps:wsp>
+                        <wps:cNvPr id="37" name="Rectangle 37"/>
+                        <wps:cNvSpPr/>
+                        <wps:spPr>
+                          <a:xfrm>
+                            <a:off x="0" y="0"/>
+                            <a:ext cx="1143000" cy="353060"/>
+                          </a:xfrm>
+                          <a:prstGeom prst="rect">
+                            <a:avLst/>
+                          </a:prstGeom>
+                          <a:noFill/>
+                        </wps:spPr>
+                        <wps:style>
+                          <a:lnRef idx="2">
+                            <a:schemeClr val="accent1">
+                              <a:shade val="50000"/>
+                            </a:schemeClr>
+                          </a:lnRef>
+                          <a:fillRef idx="1">
+                            <a:schemeClr val="accent1"/>
+                          </a:fillRef>
+                          <a:effectRef idx="0">
+                            <a:schemeClr val="accent1"/>
+                          </a:effectRef>
+                          <a:fontRef idx="minor">
+                            <a:schemeClr val="lt1"/>
+                          </a:fontRef>
+                        </wps:style>
+                        <wps:bodyPr rot="0" spcFirstLastPara="0" vertOverflow="overflow" horzOverflow="overflow" vert="horz" wrap="square" lIns="91440" tIns="45720" rIns="91440" bIns="45720" numCol="1" spcCol="0" rtlCol="0" fromWordArt="0" anchor="ctr" anchorCtr="0" forceAA="0" compatLnSpc="1">
+                          <a:prstTxWarp prst="textNoShape">
+                            <a:avLst/>
+                          </a:prstTxWarp>
+                          <a:noAutofit/>
+                        </wps:bodyPr>
+                      </wps:wsp>
+                      <wps:wsp>
+                        <wps:cNvPr id="38" name="Text Box 2"/>
+                        <wps:cNvSpPr txBox="1">
+                          <a:spLocks noChangeArrowheads="1"/>
+                        </wps:cNvSpPr>
+                        <wps:spPr bwMode="auto">
+                          <a:xfrm>
+                            <a:off x="30480" y="40640"/>
+                            <a:ext cx="1100019" cy="257810"/>
+                          </a:xfrm>
+                          <a:prstGeom prst="rect">
+                            <a:avLst/>
+                          </a:prstGeom>
+                          <a:solidFill>
+                            <a:srgbClr val="FFFFFF"/>
+                          </a:solidFill>
+                          <a:ln w="9525">
+                            <a:noFill/>
+                            <a:miter lim="800000"/>
+                            <a:headEnd/>
+                            <a:tailEnd/>
+                          </a:ln>
+                        </wps:spPr>
+                        <wps:txbx>
+                          <w:txbxContent>
+                            <w:p>
+                              <w:pPr>
+                                <w:spacing w:line="240" w:lineRule="auto"/>
+                                <w:jc w:val="center"/>
+                                <w:rPr>
+                                  <w:sz w:val="18"/>
+                                  <w:szCs w:val="18"/>
+                                  <w:lang w:val="en-US"/>
+                                </w:rPr>
+                              </w:pPr>
+                              <w:r>
+                                <w:rPr>
+                                  <w:b/>
+                                  <w:bCs/>
+                                  <w:sz w:val="18"/>
+                                  <w:szCs w:val="18"/>
+                                  <w:lang w:val="en-US"/>
+                                </w:rPr>
+                                <w:t xml:space="preserve">Integrasi dan </w:t>
+                              </w:r>
+                              <w:proofErr w:type="spellStart"/>
+                              <w:r>
+                                <w:rPr>
+                                  <w:b/>
+                                  <w:bCs/>
+                                  <w:sz w:val="18"/>
+                                  <w:szCs w:val="18"/>
+                                  <w:lang w:val="en-US"/>
+                                </w:rPr>
+                                <w:t>Pengujian</w:t>
+                              </w:r>
+                              <w:proofErr w:type="spellEnd"/>
+                            </w:p>
+                          </w:txbxContent>
+                        </wps:txbx>
+                        <wps:bodyPr rot="0" vert="horz" wrap="square" lIns="91440" tIns="45720" rIns="91440" bIns="45720" anchor="t" anchorCtr="0">
+                          <a:noAutofit/>
+                        </wps:bodyPr>
+                      </wps:wsp>
+                    </wpg:wgp>
+                  </a:graphicData>
+                </a:graphic>
+                <wp14:sizeRelH relativeFrom="margin">
+                  <wp14:pctWidth>0</wp14:pctWidth>
+                </wp14:sizeRelH>
+                <wp14:sizeRelV relativeFrom="margin">
+                  <wp14:pctHeight>0</wp14:pctHeight>
+                </wp14:sizeRelV>
+              </wp:anchor>
+            </w:drawing>
+          </mc:Choice>
+          <mc:Fallback>
+            <w:pict>
+              <v:group w14:anchorId="75119E78" id="Group 36" o:spid="_x0000_s1033" style="position:absolute;margin-left:242.75pt;margin-top:17.15pt;width:69.45pt;height:41.55pt;z-index:251695104;mso-width-relative:margin;mso-height-relative:margin" coordsize="11430,3530" o:gfxdata="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">
+                <v:rect id="Rectangle 37" o:spid="_x0000_s1034" style="position:absolute;width:11430;height:3530;visibility:visible;mso-wrap-style:square;v-text-anchor:middle" o:gfxdata="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" filled="f" strokecolor="#1f3763 [1604]" strokeweight="1pt"/>
+                <v:shape id="Text Box 2" o:spid="_x0000_s1035" type="#_x0000_t202" style="position:absolute;left:304;top:406;width:11000;height:2578;visibility:visible;mso-wrap-style:square;v-text-anchor:top" o:gfxdata="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" stroked="f">
+                  <v:textbox>
+                    <w:txbxContent>
+                      <w:p>
+                        <w:pPr>
+                          <w:spacing w:line="240" w:lineRule="auto"/>
+                          <w:jc w:val="center"/>
+                          <w:rPr>
+                            <w:sz w:val="18"/>
+                            <w:szCs w:val="18"/>
+                            <w:lang w:val="en-US"/>
+                          </w:rPr>
+                        </w:pPr>
+                        <w:r>
+                          <w:rPr>
+                            <w:b/>
+                            <w:bCs/>
+                            <w:sz w:val="18"/>
+                            <w:szCs w:val="18"/>
+                            <w:lang w:val="en-US"/>
+                          </w:rPr>
+                          <w:t xml:space="preserve">Integrasi dan </w:t>
+                        </w:r>
+                        <w:proofErr w:type="spellStart"/>
+                        <w:r>
+                          <w:rPr>
+                            <w:b/>
+                            <w:bCs/>
+                            <w:sz w:val="18"/>
+                            <w:szCs w:val="18"/>
+                            <w:lang w:val="en-US"/>
+                          </w:rPr>
+                          <w:t>Pengujian</w:t>
+                        </w:r>
+                        <w:proofErr w:type="spellEnd"/>
+                      </w:p>
+                    </w:txbxContent>
+                  </v:textbox>
+                </v:shape>
+              </v:group>
+            </w:pict>
+          </mc:Fallback>
+        </mc:AlternateContent>
+      </w:r>
+      <w:r>
+        <w:rPr>
+          <w:noProof/>
+          <w:lang w:val="en-US"/>
+        </w:rPr>
+        <mc:AlternateContent>
+          <mc:Choice Requires="wpg">
+            <w:drawing>
+              <wp:anchor distT="0" distB="0" distL="114300" distR="114300" simplePos="0" relativeHeight="251693056" behindDoc="0" locked="0" layoutInCell="1" allowOverlap="1" wp14:anchorId="589F4D10" wp14:editId="453E953F">
+                <wp:simplePos x="0" y="0"/>
+                <wp:positionH relativeFrom="column">
+                  <wp:posOffset>1945277</wp:posOffset>
+                </wp:positionH>
+                <wp:positionV relativeFrom="paragraph">
+                  <wp:posOffset>46319</wp:posOffset>
+                </wp:positionV>
+                <wp:extent cx="941614" cy="397329"/>
+                <wp:effectExtent l="0" t="0" r="11430" b="22225"/>
+                <wp:wrapNone/>
+                <wp:docPr id="33" name="Group 33"/>
+                <wp:cNvGraphicFramePr/>
+                <a:graphic xmlns:a="http://schemas.openxmlformats.org/drawingml/2006/main">
+                  <a:graphicData uri="http://schemas.microsoft.com/office/word/2010/wordprocessingGroup">
+                    <wpg:wgp>
+                      <wpg:cNvGrpSpPr/>
+                      <wpg:grpSpPr>
+                        <a:xfrm>
+                          <a:off x="0" y="0"/>
+                          <a:ext cx="941614" cy="397329"/>
+                          <a:chOff x="0" y="0"/>
+                          <a:chExt cx="1143000" cy="353060"/>
+                        </a:xfrm>
+                      </wpg:grpSpPr>
+                      <wps:wsp>
+                        <wps:cNvPr id="34" name="Rectangle 34"/>
+                        <wps:cNvSpPr/>
+                        <wps:spPr>
+                          <a:xfrm>
+                            <a:off x="0" y="0"/>
+                            <a:ext cx="1143000" cy="353060"/>
+                          </a:xfrm>
+                          <a:prstGeom prst="rect">
+                            <a:avLst/>
+                          </a:prstGeom>
+                          <a:noFill/>
+                          <a:ln w="12700" cap="flat" cmpd="sng" algn="ctr">
+                            <a:solidFill>
+                              <a:srgbClr val="4472C4">
+                                <a:shade val="50000"/>
+                              </a:srgbClr>
+                            </a:solidFill>
+                            <a:prstDash val="solid"/>
+                            <a:miter lim="800000"/>
+                          </a:ln>
+                          <a:effectLst/>
+                        </wps:spPr>
+                        <wps:bodyPr rot="0" spcFirstLastPara="0" vertOverflow="overflow" horzOverflow="overflow" vert="horz" wrap="square" lIns="91440" tIns="45720" rIns="91440" bIns="45720" numCol="1" spcCol="0" rtlCol="0" fromWordArt="0" anchor="ctr" anchorCtr="0" forceAA="0" compatLnSpc="1">
+                          <a:prstTxWarp prst="textNoShape">
+                            <a:avLst/>
+                          </a:prstTxWarp>
+                          <a:noAutofit/>
+                        </wps:bodyPr>
+                      </wps:wsp>
+                      <wps:wsp>
+                        <wps:cNvPr id="35" name="Text Box 2"/>
+                        <wps:cNvSpPr txBox="1">
+                          <a:spLocks noChangeArrowheads="1"/>
+                        </wps:cNvSpPr>
+                        <wps:spPr bwMode="auto">
+                          <a:xfrm>
+                            <a:off x="30480" y="40640"/>
+                            <a:ext cx="1100019" cy="257810"/>
+                          </a:xfrm>
+                          <a:prstGeom prst="rect">
+                            <a:avLst/>
+                          </a:prstGeom>
+                          <a:solidFill>
+                            <a:srgbClr val="FFFFFF"/>
+                          </a:solidFill>
+                          <a:ln w="9525">
+                            <a:noFill/>
+                            <a:miter lim="800000"/>
+                            <a:headEnd/>
+                            <a:tailEnd/>
+                          </a:ln>
+                        </wps:spPr>
+                        <wps:txbx>
+                          <w:txbxContent>
+                            <w:p>
+                              <w:pPr>
+                                <w:spacing w:line="240" w:lineRule="auto"/>
+                                <w:jc w:val="center"/>
+                                <w:rPr>
+                                  <w:sz w:val="18"/>
+                                  <w:szCs w:val="18"/>
+                                  <w:lang w:val="en-US"/>
+                                </w:rPr>
+                              </w:pPr>
+                              <w:proofErr w:type="spellStart"/>
+                              <w:r>
+                                <w:rPr>
+                                  <w:b/>
+                                  <w:bCs/>
+                                  <w:sz w:val="18"/>
+                                  <w:szCs w:val="18"/>
+                                  <w:lang w:val="en-US"/>
+                                </w:rPr>
+                                <w:t>Implementasi</w:t>
+                              </w:r>
+                              <w:proofErr w:type="spellEnd"/>
+                            </w:p>
+                          </w:txbxContent>
+                        </wps:txbx>
+                        <wps:bodyPr rot="0" vert="horz" wrap="square" lIns="91440" tIns="45720" rIns="91440" bIns="45720" anchor="t" anchorCtr="0">
+                          <a:noAutofit/>
+                        </wps:bodyPr>
+                      </wps:wsp>
+                    </wpg:wgp>
+                  </a:graphicData>
+                </a:graphic>
+                <wp14:sizeRelH relativeFrom="margin">
+                  <wp14:pctWidth>0</wp14:pctWidth>
+                </wp14:sizeRelH>
+                <wp14:sizeRelV relativeFrom="margin">
+                  <wp14:pctHeight>0</wp14:pctHeight>
+                </wp14:sizeRelV>
+              </wp:anchor>
+            </w:drawing>
+          </mc:Choice>
+          <mc:Fallback>
+            <w:pict>
+              <v:group w14:anchorId="589F4D10" id="Group 33" o:spid="_x0000_s1036" style="position:absolute;margin-left:153.15pt;margin-top:3.65pt;width:74.15pt;height:31.3pt;z-index:251693056;mso-width-relative:margin;mso-height-relative:margin" coordsize="11430,3530" o:gfxdata="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">
+                <v:rect id="Rectangle 34" o:spid="_x0000_s1037" style="position:absolute;width:11430;height:3530;visibility:visible;mso-wrap-style:square;v-text-anchor:middle" o:gfxdata="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" filled="f" strokecolor="#2f528f" strokeweight="1pt"/>
+                <v:shape id="Text Box 2" o:spid="_x0000_s1038" type="#_x0000_t202" style="position:absolute;left:304;top:406;width:11000;height:2578;visibility:visible;mso-wrap-style:square;v-text-anchor:top" o:gfxdata="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" stroked="f">
+                  <v:textbox>
+                    <w:txbxContent>
+                      <w:p>
+                        <w:pPr>
+                          <w:spacing w:line="240" w:lineRule="auto"/>
+                          <w:jc w:val="center"/>
+                          <w:rPr>
+                            <w:sz w:val="18"/>
+                            <w:szCs w:val="18"/>
+                            <w:lang w:val="en-US"/>
+                          </w:rPr>
+                        </w:pPr>
+                        <w:proofErr w:type="spellStart"/>
+                        <w:r>
+                          <w:rPr>
+                            <w:b/>
+                            <w:bCs/>
+                            <w:sz w:val="18"/>
+                            <w:szCs w:val="18"/>
+                            <w:lang w:val="en-US"/>
+                          </w:rPr>
+                          <w:t>Implementasi</w:t>
+                        </w:r>
+                        <w:proofErr w:type="spellEnd"/>
+                      </w:p>
+                    </w:txbxContent>
+                  </v:textbox>
+                </v:shape>
+              </v:group>
+            </w:pict>
+          </mc:Fallback>
+        </mc:AlternateContent>
+      </w:r>
+    </w:p>
+    <w:p>
+      <w:pPr>
+        <w:rPr>
+          <w:lang w:val="en-US"/>
+        </w:rPr>
+      </w:pPr>
+      <w:r>
+        <w:rPr>
+          <w:noProof/>
+          <w:lang w:val="en-US"/>
+        </w:rPr>
+        <mc:AlternateContent>
+          <mc:Choice Requires="wps">
+            <w:drawing>
+              <wp:anchor distT="0" distB="0" distL="114300" distR="114300" simplePos="0" relativeHeight="251710464" behindDoc="0" locked="0" layoutInCell="1" allowOverlap="1" wp14:anchorId="4AE176B1" wp14:editId="078313C0">
+                <wp:simplePos x="0" y="0"/>
+                <wp:positionH relativeFrom="column">
+                  <wp:posOffset>3954574</wp:posOffset>
+                </wp:positionH>
+                <wp:positionV relativeFrom="paragraph">
+                  <wp:posOffset>221071</wp:posOffset>
+                </wp:positionV>
+                <wp:extent cx="170019" cy="200932"/>
+                <wp:effectExtent l="0" t="0" r="40005" b="104140"/>
+                <wp:wrapNone/>
+                <wp:docPr id="54" name="Connector: Elbow 54"/>
+                <wp:cNvGraphicFramePr/>
+                <a:graphic xmlns:a="http://schemas.openxmlformats.org/drawingml/2006/main">
+                  <a:graphicData uri="http://schemas.microsoft.com/office/word/2010/wordprocessingShape">
+                    <wps:wsp>
+                      <wps:cNvCnPr/>
+                      <wps:spPr>
+                        <a:xfrm>
+                          <a:off x="0" y="0"/>
+                          <a:ext cx="170019" cy="200932"/>
+                        </a:xfrm>
+                        <a:prstGeom prst="bentConnector3">
+                          <a:avLst/>
+                        </a:prstGeom>
+                        <a:ln>
+                          <a:tailEnd type="triangle"/>
+                        </a:ln>
+                      </wps:spPr>
+                      <wps:style>
+                        <a:lnRef idx="2">
+                          <a:schemeClr val="accent1"/>
+                        </a:lnRef>
+                        <a:fillRef idx="0">
+                          <a:schemeClr val="accent1"/>
+                        </a:fillRef>
+                        <a:effectRef idx="1">
+                          <a:schemeClr val="accent1"/>
+                        </a:effectRef>
+                        <a:fontRef idx="minor">
+                          <a:schemeClr val="tx1"/>
+                        </a:fontRef>
+                      </wps:style>
+                      <wps:bodyPr/>
+                    </wps:wsp>
+                  </a:graphicData>
+                </a:graphic>
+              </wp:anchor>
+            </w:drawing>
+          </mc:Choice>
+          <mc:Fallback>
+            <w:pict>
+              <v:shape w14:anchorId="095D807B" id="Connector: Elbow 54" o:spid="_x0000_s1026" type="#_x0000_t34" style="position:absolute;margin-left:311.4pt;margin-top:17.4pt;width:13.4pt;height:15.8pt;z-index:251710464;visibility:visible;mso-wrap-style:square;mso-wrap-distance-left:9pt;mso-wrap-distance-top:0;mso-wrap-distance-right:9pt;mso-wrap-distance-bottom:0;mso-position-horizontal:absolute;mso-position-horizontal-relative:text;mso-position-vertical:absolute;mso-position-vertical-relative:text" o:gfxdata="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" strokecolor="#4472c4 [3204]" strokeweight="1pt">
+                <v:stroke endarrow="block"/>
+              </v:shape>
+            </w:pict>
+          </mc:Fallback>
+        </mc:AlternateContent>
+      </w:r>
+      <w:r>
+        <w:rPr>
+          <w:noProof/>
+          <w:lang w:val="en-US"/>
+        </w:rPr>
+        <mc:AlternateContent>
+          <mc:Choice Requires="wpg">
+            <w:drawing>
+              <wp:anchor distT="0" distB="0" distL="114300" distR="114300" simplePos="0" relativeHeight="251697152" behindDoc="0" locked="0" layoutInCell="1" allowOverlap="1" wp14:anchorId="2AFD8C4F" wp14:editId="16C0C3EF">
+                <wp:simplePos x="0" y="0"/>
+                <wp:positionH relativeFrom="column">
+                  <wp:posOffset>4100921</wp:posOffset>
+                </wp:positionH>
+                <wp:positionV relativeFrom="paragraph">
+                  <wp:posOffset>167005</wp:posOffset>
+                </wp:positionV>
+                <wp:extent cx="898072" cy="435429"/>
+                <wp:effectExtent l="0" t="0" r="16510" b="22225"/>
+                <wp:wrapNone/>
+                <wp:docPr id="39" name="Group 39"/>
+                <wp:cNvGraphicFramePr/>
+                <a:graphic xmlns:a="http://schemas.openxmlformats.org/drawingml/2006/main">
+                  <a:graphicData uri="http://schemas.microsoft.com/office/word/2010/wordprocessingGroup">
+                    <wpg:wgp>
+                      <wpg:cNvGrpSpPr/>
+                      <wpg:grpSpPr>
+                        <a:xfrm>
+                          <a:off x="0" y="0"/>
+                          <a:ext cx="898072" cy="435429"/>
+                          <a:chOff x="0" y="0"/>
+                          <a:chExt cx="1143000" cy="353060"/>
+                        </a:xfrm>
+                      </wpg:grpSpPr>
+                      <wps:wsp>
+                        <wps:cNvPr id="40" name="Rectangle 40"/>
+                        <wps:cNvSpPr/>
+                        <wps:spPr>
+                          <a:xfrm>
+                            <a:off x="0" y="0"/>
+                            <a:ext cx="1143000" cy="353060"/>
+                          </a:xfrm>
+                          <a:prstGeom prst="rect">
+                            <a:avLst/>
+                          </a:prstGeom>
+                          <a:noFill/>
+                        </wps:spPr>
+                        <wps:style>
+                          <a:lnRef idx="2">
+                            <a:schemeClr val="accent1">
+                              <a:shade val="50000"/>
+                            </a:schemeClr>
+                          </a:lnRef>
+                          <a:fillRef idx="1">
+                            <a:schemeClr val="accent1"/>
+                          </a:fillRef>
+                          <a:effectRef idx="0">
+                            <a:schemeClr val="accent1"/>
+                          </a:effectRef>
+                          <a:fontRef idx="minor">
+                            <a:schemeClr val="lt1"/>
+                          </a:fontRef>
+                        </wps:style>
+                        <wps:bodyPr rot="0" spcFirstLastPara="0" vertOverflow="overflow" horzOverflow="overflow" vert="horz" wrap="square" lIns="91440" tIns="45720" rIns="91440" bIns="45720" numCol="1" spcCol="0" rtlCol="0" fromWordArt="0" anchor="ctr" anchorCtr="0" forceAA="0" compatLnSpc="1">
+                          <a:prstTxWarp prst="textNoShape">
+                            <a:avLst/>
+                          </a:prstTxWarp>
+                          <a:noAutofit/>
+                        </wps:bodyPr>
+                      </wps:wsp>
+                      <wps:wsp>
+                        <wps:cNvPr id="41" name="Text Box 2"/>
+                        <wps:cNvSpPr txBox="1">
+                          <a:spLocks noChangeArrowheads="1"/>
+                        </wps:cNvSpPr>
+                        <wps:spPr bwMode="auto">
+                          <a:xfrm>
+                            <a:off x="30480" y="40640"/>
+                            <a:ext cx="1100019" cy="257810"/>
+                          </a:xfrm>
+                          <a:prstGeom prst="rect">
+                            <a:avLst/>
+                          </a:prstGeom>
+                          <a:solidFill>
+                            <a:srgbClr val="FFFFFF"/>
+                          </a:solidFill>
+                          <a:ln w="9525">
+                            <a:noFill/>
+                            <a:miter lim="800000"/>
+                            <a:headEnd/>
+                            <a:tailEnd/>
+                          </a:ln>
+                        </wps:spPr>
+                        <wps:txbx>
+                          <w:txbxContent>
+                            <w:p>
+                              <w:pPr>
+                                <w:spacing w:line="240" w:lineRule="auto"/>
+                                <w:jc w:val="center"/>
+                                <w:rPr>
+                                  <w:sz w:val="18"/>
+                                  <w:szCs w:val="18"/>
+                                  <w:lang w:val="en-US"/>
+                                </w:rPr>
+                              </w:pPr>
+                              <w:proofErr w:type="spellStart"/>
+                              <w:r>
+                                <w:rPr>
+                                  <w:b/>
+                                  <w:bCs/>
+                                  <w:sz w:val="18"/>
+                                  <w:szCs w:val="18"/>
+                                  <w:lang w:val="en-US"/>
+                                </w:rPr>
+                                <w:t>Pemeliharaan</w:t>
+                              </w:r>
+                              <w:proofErr w:type="spellEnd"/>
+                            </w:p>
+                          </w:txbxContent>
+                        </wps:txbx>
+                        <wps:bodyPr rot="0" vert="horz" wrap="square" lIns="91440" tIns="45720" rIns="91440" bIns="45720" anchor="t" anchorCtr="0">
+                          <a:noAutofit/>
+                        </wps:bodyPr>
+                      </wps:wsp>
+                    </wpg:wgp>
+                  </a:graphicData>
+                </a:graphic>
+                <wp14:sizeRelH relativeFrom="margin">
+                  <wp14:pctWidth>0</wp14:pctWidth>
+                </wp14:sizeRelH>
+                <wp14:sizeRelV relativeFrom="margin">
+                  <wp14:pctHeight>0</wp14:pctHeight>
+                </wp14:sizeRelV>
+              </wp:anchor>
+            </w:drawing>
+          </mc:Choice>
+          <mc:Fallback>
+            <w:pict>
+              <v:group w14:anchorId="2AFD8C4F" id="Group 39" o:spid="_x0000_s1039" style="position:absolute;margin-left:322.9pt;margin-top:13.15pt;width:70.7pt;height:34.3pt;z-index:251697152;mso-width-relative:margin;mso-height-relative:margin" coordsize="11430,3530" o:gfxdata="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">
+                <v:rect id="Rectangle 40" o:spid="_x0000_s1040" style="position:absolute;width:11430;height:3530;visibility:visible;mso-wrap-style:square;v-text-anchor:middle" o:gfxdata="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" filled="f" strokecolor="#1f3763 [1604]" strokeweight="1pt"/>
+                <v:shape id="Text Box 2" o:spid="_x0000_s1041" type="#_x0000_t202" style="position:absolute;left:304;top:406;width:11000;height:2578;visibility:visible;mso-wrap-style:square;v-text-anchor:top" o:gfxdata="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" stroked="f">
+                  <v:textbox>
+                    <w:txbxContent>
+                      <w:p>
+                        <w:pPr>
+                          <w:spacing w:line="240" w:lineRule="auto"/>
+                          <w:jc w:val="center"/>
+                          <w:rPr>
+                            <w:sz w:val="18"/>
+                            <w:szCs w:val="18"/>
+                            <w:lang w:val="en-US"/>
+                          </w:rPr>
+                        </w:pPr>
+                        <w:proofErr w:type="spellStart"/>
+                        <w:r>
+                          <w:rPr>
+                            <w:b/>
+                            <w:bCs/>
+                            <w:sz w:val="18"/>
+                            <w:szCs w:val="18"/>
+                            <w:lang w:val="en-US"/>
+                          </w:rPr>
+                          <w:t>Pemeliharaan</w:t>
+                        </w:r>
+                        <w:proofErr w:type="spellEnd"/>
+                      </w:p>
+                    </w:txbxContent>
+                  </v:textbox>
+                </v:shape>
+              </v:group>
+            </w:pict>
+          </mc:Fallback>
+        </mc:AlternateContent>
+      </w:r>
+      <w:r>
+        <w:rPr>
+          <w:noProof/>
+          <w:lang w:val="en-US"/>
+        </w:rPr>
+        <mc:AlternateContent>
+          <mc:Choice Requires="wps">
+            <w:drawing>
+              <wp:anchor distT="0" distB="0" distL="114300" distR="114300" simplePos="0" relativeHeight="251706368" behindDoc="0" locked="0" layoutInCell="1" allowOverlap="1" wp14:anchorId="0A5A8384" wp14:editId="6B36E4B5">
+                <wp:simplePos x="0" y="0"/>
+                <wp:positionH relativeFrom="column">
+                  <wp:posOffset>2386010</wp:posOffset>
+                </wp:positionH>
+                <wp:positionV relativeFrom="paragraph">
+                  <wp:posOffset>155484</wp:posOffset>
+                </wp:positionV>
+                <wp:extent cx="0" cy="970099"/>
+                <wp:effectExtent l="76200" t="38100" r="57150" b="20955"/>
+                <wp:wrapNone/>
+                <wp:docPr id="51" name="Straight Arrow Connector 51"/>
+                <wp:cNvGraphicFramePr/>
+                <a:graphic xmlns:a="http://schemas.openxmlformats.org/drawingml/2006/main">
+                  <a:graphicData uri="http://schemas.microsoft.com/office/word/2010/wordprocessingShape">
+                    <wps:wsp>
+                      <wps:cNvCnPr/>
+                      <wps:spPr>
+                        <a:xfrm flipV="1">
+                          <a:off x="0" y="0"/>
+                          <a:ext cx="0" cy="970099"/>
+                        </a:xfrm>
+                        <a:prstGeom prst="straightConnector1">
+                          <a:avLst/>
+                        </a:prstGeom>
+                        <a:ln>
+                          <a:tailEnd type="triangle"/>
+                        </a:ln>
+                      </wps:spPr>
+                      <wps:style>
+                        <a:lnRef idx="2">
+                          <a:schemeClr val="accent1"/>
+                        </a:lnRef>
+                        <a:fillRef idx="0">
+                          <a:schemeClr val="accent1"/>
+                        </a:fillRef>
+                        <a:effectRef idx="1">
+                          <a:schemeClr val="accent1"/>
+                        </a:effectRef>
+                        <a:fontRef idx="minor">
+                          <a:schemeClr val="tx1"/>
+                        </a:fontRef>
+                      </wps:style>
+                      <wps:bodyPr/>
+                    </wps:wsp>
+                  </a:graphicData>
+                </a:graphic>
+              </wp:anchor>
+            </w:drawing>
+          </mc:Choice>
+          <mc:Fallback>
+            <w:pict>
+              <v:shape w14:anchorId="18168565" id="Straight Arrow Connector 51" o:spid="_x0000_s1026" type="#_x0000_t32" style="position:absolute;margin-left:187.85pt;margin-top:12.25pt;width:0;height:76.4pt;flip:y;z-index:251706368;visibility:visible;mso-wrap-style:square;mso-wrap-distance-left:9pt;mso-wrap-distance-top:0;mso-wrap-distance-right:9pt;mso-wrap-distance-bottom:0;mso-position-horizontal:absolute;mso-position-horizontal-relative:text;mso-position-vertical:absolute;mso-position-vertical-relative:text" o:gfxdata="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" strokecolor="#4472c4 [3204]" strokeweight="1pt">
+                <v:stroke endarrow="block" joinstyle="miter"/>
+              </v:shape>
+            </w:pict>
+          </mc:Fallback>
+        </mc:AlternateContent>
+      </w:r>
+      <w:r>
+        <w:rPr>
+          <w:noProof/>
+          <w:lang w:val="en-US"/>
+        </w:rPr>
+        <mc:AlternateContent>
+          <mc:Choice Requires="wps">
+            <w:drawing>
+              <wp:anchor distT="0" distB="0" distL="114300" distR="114300" simplePos="0" relativeHeight="251705344" behindDoc="0" locked="0" layoutInCell="1" allowOverlap="1" wp14:anchorId="647953FC" wp14:editId="1C9D3DD8">
+                <wp:simplePos x="0" y="0"/>
+                <wp:positionH relativeFrom="column">
+                  <wp:posOffset>1382229</wp:posOffset>
+                </wp:positionH>
+                <wp:positionV relativeFrom="paragraph">
+                  <wp:posOffset>119924</wp:posOffset>
+                </wp:positionV>
+                <wp:extent cx="0" cy="1008108"/>
+                <wp:effectExtent l="76200" t="38100" r="57150" b="20955"/>
+                <wp:wrapNone/>
+                <wp:docPr id="50" name="Straight Arrow Connector 50"/>
+                <wp:cNvGraphicFramePr/>
+                <a:graphic xmlns:a="http://schemas.openxmlformats.org/drawingml/2006/main">
+                  <a:graphicData uri="http://schemas.microsoft.com/office/word/2010/wordprocessingShape">
+                    <wps:wsp>
+                      <wps:cNvCnPr/>
+                      <wps:spPr>
+                        <a:xfrm flipV="1">
+                          <a:off x="0" y="0"/>
+                          <a:ext cx="0" cy="1008108"/>
+                        </a:xfrm>
+                        <a:prstGeom prst="straightConnector1">
+                          <a:avLst/>
+                        </a:prstGeom>
+                        <a:ln>
+                          <a:tailEnd type="triangle"/>
+                        </a:ln>
+                      </wps:spPr>
+                      <wps:style>
+                        <a:lnRef idx="2">
+                          <a:schemeClr val="accent1"/>
+                        </a:lnRef>
+                        <a:fillRef idx="0">
+                          <a:schemeClr val="accent1"/>
+                        </a:fillRef>
+                        <a:effectRef idx="1">
+                          <a:schemeClr val="accent1"/>
+                        </a:effectRef>
+                        <a:fontRef idx="minor">
+                          <a:schemeClr val="tx1"/>
+                        </a:fontRef>
+                      </wps:style>
+                      <wps:bodyPr/>
+                    </wps:wsp>
+                  </a:graphicData>
+                </a:graphic>
+              </wp:anchor>
+            </w:drawing>
+          </mc:Choice>
+          <mc:Fallback>
+            <w:pict>
+              <v:shape w14:anchorId="3D8FE748" id="Straight Arrow Connector 50" o:spid="_x0000_s1026" type="#_x0000_t32" style="position:absolute;margin-left:108.85pt;margin-top:9.45pt;width:0;height:79.4pt;flip:y;z-index:251705344;visibility:visible;mso-wrap-style:square;mso-wrap-distance-left:9pt;mso-wrap-distance-top:0;mso-wrap-distance-right:9pt;mso-wrap-distance-bottom:0;mso-position-horizontal:absolute;mso-position-horizontal-relative:text;mso-position-vertical:absolute;mso-position-vertical-relative:text" o:gfxdata="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" strokecolor="#4472c4 [3204]" strokeweight="1pt">
+                <v:stroke endarrow="block" joinstyle="miter"/>
+              </v:shape>
+            </w:pict>
+          </mc:Fallback>
+        </mc:AlternateContent>
+      </w:r>
+    </w:p>
+    <w:p>
+      <w:pPr>
+        <w:rPr>
+          <w:lang w:val="en-US"/>
+        </w:rPr>
+      </w:pPr>
+      <w:r>
+        <w:rPr>
+          <w:noProof/>
+          <w:lang w:val="en-US"/>
+        </w:rPr>
+        <mc:AlternateContent>
+          <mc:Choice Requires="wps">
+            <w:drawing>
+              <wp:anchor distT="0" distB="0" distL="114300" distR="114300" simplePos="0" relativeHeight="251707392" behindDoc="0" locked="0" layoutInCell="1" allowOverlap="1" wp14:anchorId="559B6E27" wp14:editId="5B129103">
+                <wp:simplePos x="0" y="0"/>
+                <wp:positionH relativeFrom="column">
+                  <wp:posOffset>3512820</wp:posOffset>
+                </wp:positionH>
+                <wp:positionV relativeFrom="paragraph">
+                  <wp:posOffset>175351</wp:posOffset>
+                </wp:positionV>
+                <wp:extent cx="0" cy="669743"/>
+                <wp:effectExtent l="76200" t="38100" r="57150" b="16510"/>
+                <wp:wrapNone/>
+                <wp:docPr id="52" name="Straight Arrow Connector 52"/>
+                <wp:cNvGraphicFramePr/>
+                <a:graphic xmlns:a="http://schemas.openxmlformats.org/drawingml/2006/main">
+                  <a:graphicData uri="http://schemas.microsoft.com/office/word/2010/wordprocessingShape">
+                    <wps:wsp>
+                      <wps:cNvCnPr/>
+                      <wps:spPr>
+                        <a:xfrm flipV="1">
+                          <a:off x="0" y="0"/>
+                          <a:ext cx="0" cy="669743"/>
+                        </a:xfrm>
+                        <a:prstGeom prst="straightConnector1">
+                          <a:avLst/>
+                        </a:prstGeom>
+                        <a:ln>
+                          <a:tailEnd type="triangle"/>
+                        </a:ln>
+                      </wps:spPr>
+                      <wps:style>
+                        <a:lnRef idx="2">
+                          <a:schemeClr val="accent1"/>
+                        </a:lnRef>
+                        <a:fillRef idx="0">
+                          <a:schemeClr val="accent1"/>
+                        </a:fillRef>
+                        <a:effectRef idx="1">
+                          <a:schemeClr val="accent1"/>
+                        </a:effectRef>
+                        <a:fontRef idx="minor">
+                          <a:schemeClr val="tx1"/>
+                        </a:fontRef>
+                      </wps:style>
+                      <wps:bodyPr/>
+                    </wps:wsp>
+                  </a:graphicData>
+                </a:graphic>
+              </wp:anchor>
+            </w:drawing>
+          </mc:Choice>
+          <mc:Fallback>
+            <w:pict>
+              <v:shape w14:anchorId="33E3CE61" id="Straight Arrow Connector 52" o:spid="_x0000_s1026" type="#_x0000_t32" style="position:absolute;margin-left:276.6pt;margin-top:13.8pt;width:0;height:52.75pt;flip:y;z-index:251707392;visibility:visible;mso-wrap-style:square;mso-wrap-distance-left:9pt;mso-wrap-distance-top:0;mso-wrap-distance-right:9pt;mso-wrap-distance-bottom:0;mso-position-horizontal:absolute;mso-position-horizontal-relative:text;mso-position-vertical:absolute;mso-position-vertical-relative:text" o:gfxdata="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" strokecolor="#4472c4 [3204]" strokeweight="1pt">
+                <v:stroke endarrow="block" joinstyle="miter"/>
+              </v:shape>
+            </w:pict>
+          </mc:Fallback>
+        </mc:AlternateContent>
+      </w:r>
+    </w:p>
+    <w:p>
+      <w:pPr>
+        <w:rPr>
+          <w:lang w:val="en-US"/>
+        </w:rPr>
+      </w:pPr>
+      <w:r>
+        <w:rPr>
+          <w:noProof/>
+          <w:lang w:val="en-US"/>
+        </w:rPr>
+        <mc:AlternateContent>
+          <mc:Choice Requires="wps">
+            <w:drawing>
+              <wp:anchor distT="0" distB="0" distL="114300" distR="114300" simplePos="0" relativeHeight="251702272" behindDoc="0" locked="0" layoutInCell="1" allowOverlap="1" wp14:anchorId="00699E0B" wp14:editId="1376BBE0">
+                <wp:simplePos x="0" y="0"/>
+                <wp:positionH relativeFrom="column">
+                  <wp:posOffset>4655820</wp:posOffset>
+                </wp:positionH>
+                <wp:positionV relativeFrom="paragraph">
+                  <wp:posOffset>36376</wp:posOffset>
+                </wp:positionV>
+                <wp:extent cx="0" cy="522968"/>
+                <wp:effectExtent l="0" t="0" r="38100" b="29845"/>
+                <wp:wrapNone/>
+                <wp:docPr id="47" name="Connector: Elbow 47"/>
+                <wp:cNvGraphicFramePr/>
+                <a:graphic xmlns:a="http://schemas.openxmlformats.org/drawingml/2006/main">
+                  <a:graphicData uri="http://schemas.microsoft.com/office/word/2010/wordprocessingShape">
+                    <wps:wsp>
+                      <wps:cNvCnPr/>
+                      <wps:spPr>
+                        <a:xfrm>
+                          <a:off x="0" y="0"/>
+                          <a:ext cx="0" cy="522968"/>
+                        </a:xfrm>
+                        <a:prstGeom prst="bentConnector3">
+                          <a:avLst/>
+                        </a:prstGeom>
+                      </wps:spPr>
+                      <wps:style>
+                        <a:lnRef idx="2">
+                          <a:schemeClr val="accent1"/>
+                        </a:lnRef>
+                        <a:fillRef idx="0">
+                          <a:schemeClr val="accent1"/>
+                        </a:fillRef>
+                        <a:effectRef idx="1">
+                          <a:schemeClr val="accent1"/>
+                        </a:effectRef>
+                        <a:fontRef idx="minor">
+                          <a:schemeClr val="tx1"/>
+                        </a:fontRef>
+                      </wps:style>
+                      <wps:bodyPr/>
+                    </wps:wsp>
+                  </a:graphicData>
+                </a:graphic>
+              </wp:anchor>
+            </w:drawing>
+          </mc:Choice>
+          <mc:Fallback>
+            <w:pict>
+              <v:shape w14:anchorId="752765D0" id="Connector: Elbow 47" o:spid="_x0000_s1026" type="#_x0000_t34" style="position:absolute;margin-left:366.6pt;margin-top:2.85pt;width:0;height:41.2pt;z-index:251702272;visibility:visible;mso-wrap-style:square;mso-wrap-distance-left:9pt;mso-wrap-distance-top:0;mso-wrap-distance-right:9pt;mso-wrap-distance-bottom:0;mso-position-horizontal:absolute;mso-position-horizontal-relative:text;mso-position-vertical:absolute;mso-position-vertical-relative:text" o:gfxdata="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" strokecolor="#4472c4 [3204]" strokeweight="1pt"/>
+            </w:pict>
+          </mc:Fallback>
+        </mc:AlternateContent>
+      </w:r>
+    </w:p>
+    <w:p>
+      <w:pPr>
+        <w:rPr>
+          <w:lang w:val="en-US"/>
+        </w:rPr>
+      </w:pPr>
+      <w:r>
+        <w:rPr>
+          <w:noProof/>
+          <w:lang w:val="en-US"/>
+        </w:rPr>
+        <mc:AlternateContent>
+          <mc:Choice Requires="wps">
+            <w:drawing>
+              <wp:anchor distT="0" distB="0" distL="114300" distR="114300" simplePos="0" relativeHeight="251703296" behindDoc="0" locked="0" layoutInCell="1" allowOverlap="1" wp14:anchorId="6009DF0B" wp14:editId="5888B965">
+                <wp:simplePos x="0" y="0"/>
+                <wp:positionH relativeFrom="column">
+                  <wp:posOffset>404949</wp:posOffset>
+                </wp:positionH>
+                <wp:positionV relativeFrom="paragraph">
+                  <wp:posOffset>273685</wp:posOffset>
+                </wp:positionV>
+                <wp:extent cx="4250871" cy="0"/>
                 <wp:effectExtent l="0" t="0" r="0" b="0"/>
                 <wp:wrapNone/>
-                <wp:docPr id="31" name="Text Box 31"/>
+                <wp:docPr id="48" name="Straight Connector 48"/>
+                <wp:cNvGraphicFramePr/>
+                <a:graphic xmlns:a="http://schemas.openxmlformats.org/drawingml/2006/main">
+                  <a:graphicData uri="http://schemas.microsoft.com/office/word/2010/wordprocessingShape">
+                    <wps:wsp>
+                      <wps:cNvCnPr/>
+                      <wps:spPr>
+                        <a:xfrm flipH="1">
+                          <a:off x="0" y="0"/>
+                          <a:ext cx="4250871" cy="0"/>
+                        </a:xfrm>
+                        <a:prstGeom prst="line">
+                          <a:avLst/>
+                        </a:prstGeom>
+                      </wps:spPr>
+                      <wps:style>
+                        <a:lnRef idx="2">
+                          <a:schemeClr val="accent1"/>
+                        </a:lnRef>
+                        <a:fillRef idx="0">
+                          <a:schemeClr val="accent1"/>
+                        </a:fillRef>
+                        <a:effectRef idx="1">
+                          <a:schemeClr val="accent1"/>
+                        </a:effectRef>
+                        <a:fontRef idx="minor">
+                          <a:schemeClr val="tx1"/>
+                        </a:fontRef>
+                      </wps:style>
+                      <wps:bodyPr/>
+                    </wps:wsp>
+                  </a:graphicData>
+                </a:graphic>
+              </wp:anchor>
+            </w:drawing>
+          </mc:Choice>
+          <mc:Fallback>
+            <w:pict>
+              <v:line w14:anchorId="50F9F625" id="Straight Connector 48" o:spid="_x0000_s1026" style="position:absolute;flip:x;z-index:251703296;visibility:visible;mso-wrap-style:square;mso-wrap-distance-left:9pt;mso-wrap-distance-top:0;mso-wrap-distance-right:9pt;mso-wrap-distance-bottom:0;mso-position-horizontal:absolute;mso-position-horizontal-relative:text;mso-position-vertical:absolute;mso-position-vertical-relative:text" from="31.9pt,21.55pt" to="366.6pt,21.55pt" o:gfxdata="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" strokecolor="#4472c4 [3204]" strokeweight="1pt">
+                <v:stroke joinstyle="miter"/>
+              </v:line>
+            </w:pict>
+          </mc:Fallback>
+        </mc:AlternateContent>
+      </w:r>
+    </w:p>
+    <w:p>
+      <w:pPr>
+        <w:rPr>
+          <w:lang w:val="en-US"/>
+        </w:rPr>
+      </w:pPr>
+      <w:r>
+        <w:rPr>
+          <w:noProof/>
+        </w:rPr>
+        <mc:AlternateContent>
+          <mc:Choice Requires="wps">
+            <w:drawing>
+              <wp:anchor distT="0" distB="0" distL="114300" distR="114300" simplePos="0" relativeHeight="251709440" behindDoc="0" locked="0" layoutInCell="1" allowOverlap="1" wp14:anchorId="7BCCBD78" wp14:editId="1EA9B51E">
+                <wp:simplePos x="0" y="0"/>
+                <wp:positionH relativeFrom="column">
+                  <wp:posOffset>404949</wp:posOffset>
+                </wp:positionH>
+                <wp:positionV relativeFrom="paragraph">
+                  <wp:posOffset>52524</wp:posOffset>
+                </wp:positionV>
+                <wp:extent cx="4250327" cy="635"/>
+                <wp:effectExtent l="0" t="0" r="0" b="0"/>
+                <wp:wrapNone/>
+                <wp:docPr id="53" name="Text Box 53"/>
                 <wp:cNvGraphicFramePr/>
                 <a:graphic xmlns:a="http://schemas.openxmlformats.org/drawingml/2006/main">
                   <a:graphicData uri="http://schemas.microsoft.com/office/word/2010/wordprocessingShape">
@@ -22052,7 +23776,7 @@
                       <wps:spPr>
                         <a:xfrm>
                           <a:off x="0" y="0"/>
-                          <a:ext cx="5100320" cy="635"/>
+                          <a:ext cx="4250327" cy="635"/>
                         </a:xfrm>
                         <a:prstGeom prst="rect">
                           <a:avLst/>
@@ -22071,31 +23795,75 @@
                               <w:pStyle w:val="Caption"/>
                               <w:jc w:val="center"/>
                               <w:rPr>
+                                <w:rFonts w:ascii="Times New Roman" w:hAnsi="Times New Roman" w:cs="Times New Roman"/>
                                 <w:noProof/>
-                                <w:lang w:val="id-ID"/>
+                                <w:lang w:val="en-US"/>
                               </w:rPr>
                             </w:pPr>
                             <w:proofErr w:type="spellStart"/>
                             <w:r>
+                              <w:rPr>
+                                <w:rFonts w:ascii="Times New Roman" w:hAnsi="Times New Roman" w:cs="Times New Roman"/>
+                              </w:rPr>
                               <w:t>gambar</w:t>
                             </w:r>
                             <w:proofErr w:type="spellEnd"/>
                             <w:r>
+                              <w:rPr>
+                                <w:rFonts w:ascii="Times New Roman" w:hAnsi="Times New Roman" w:cs="Times New Roman"/>
+                              </w:rPr>
                               <w:t xml:space="preserve"> </w:t>
                             </w:r>
-                            <w:fldSimple w:instr=" SEQ gambar \* ARABIC ">
-                              <w:r>
-                                <w:rPr>
-                                  <w:noProof/>
-                                </w:rPr>
-                                <w:t>2</w:t>
-                              </w:r>
-                            </w:fldSimple>
                             <w:r>
                               <w:rPr>
+                                <w:rFonts w:ascii="Times New Roman" w:hAnsi="Times New Roman" w:cs="Times New Roman"/>
+                              </w:rPr>
+                              <w:fldChar w:fldCharType="begin"/>
+                            </w:r>
+                            <w:r>
+                              <w:rPr>
+                                <w:rFonts w:ascii="Times New Roman" w:hAnsi="Times New Roman" w:cs="Times New Roman"/>
+                              </w:rPr>
+                              <w:instrText xml:space="preserve"> SEQ gambar \* ARABIC </w:instrText>
+                            </w:r>
+                            <w:r>
+                              <w:rPr>
+                                <w:rFonts w:ascii="Times New Roman" w:hAnsi="Times New Roman" w:cs="Times New Roman"/>
+                              </w:rPr>
+                              <w:fldChar w:fldCharType="separate"/>
+                            </w:r>
+                            <w:r>
+                              <w:rPr>
+                                <w:rFonts w:ascii="Times New Roman" w:hAnsi="Times New Roman" w:cs="Times New Roman"/>
                                 <w:noProof/>
                               </w:rPr>
-                              <w:t xml:space="preserve"> Urutan metode waterfall</w:t>
+                              <w:t>2</w:t>
+                            </w:r>
+                            <w:r>
+                              <w:rPr>
+                                <w:rFonts w:ascii="Times New Roman" w:hAnsi="Times New Roman" w:cs="Times New Roman"/>
+                              </w:rPr>
+                              <w:fldChar w:fldCharType="end"/>
+                            </w:r>
+                            <w:r>
+                              <w:rPr>
+                                <w:rFonts w:ascii="Times New Roman" w:hAnsi="Times New Roman" w:cs="Times New Roman"/>
+                              </w:rPr>
+                              <w:t xml:space="preserve"> </w:t>
+                            </w:r>
+                            <w:proofErr w:type="spellStart"/>
+                            <w:r>
+                              <w:rPr>
+                                <w:rFonts w:ascii="Times New Roman" w:hAnsi="Times New Roman" w:cs="Times New Roman"/>
+                              </w:rPr>
+                              <w:t>Tahapan</w:t>
+                            </w:r>
+                            <w:proofErr w:type="spellEnd"/>
+                            <w:r>
+                              <w:rPr>
+                                <w:rFonts w:ascii="Times New Roman" w:hAnsi="Times New Roman" w:cs="Times New Roman"/>
+                              </w:rPr>
+                              <w:t xml:space="preserve"> Waterfall</w:t>
                             </w:r>
                           </w:p>
                         </w:txbxContent>
@@ -22109,12 +23877,15 @@
                     </wps:wsp>
                   </a:graphicData>
                 </a:graphic>
+                <wp14:sizeRelH relativeFrom="margin">
+                  <wp14:pctWidth>0</wp14:pctWidth>
+                </wp14:sizeRelH>
               </wp:anchor>
             </w:drawing>
           </mc:Choice>
           <mc:Fallback>
             <w:pict>
-              <v:shape w14:anchorId="65F8556A" id="Text Box 31" o:spid="_x0000_s1027" type="#_x0000_t202" style="position:absolute;margin-left:.1pt;margin-top:150.3pt;width:401.6pt;height:.05pt;z-index:251687936;visibility:visible;mso-wrap-style:square;mso-wrap-distance-left:9pt;mso-wrap-distance-top:0;mso-wrap-distance-right:9pt;mso-wrap-distance-bottom:0;mso-position-horizontal:absolute;mso-position-horizontal-relative:text;mso-position-vertical:absolute;mso-position-vertical-relative:text;v-text-anchor:top" o:gfxdata="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" stroked="f">
+              <v:shape w14:anchorId="7BCCBD78" id="Text Box 53" o:spid="_x0000_s1042" type="#_x0000_t202" style="position:absolute;margin-left:31.9pt;margin-top:4.15pt;width:334.65pt;height:.05pt;z-index:251709440;visibility:visible;mso-wrap-style:square;mso-width-percent:0;mso-wrap-distance-left:9pt;mso-wrap-distance-top:0;mso-wrap-distance-right:9pt;mso-wrap-distance-bottom:0;mso-position-horizontal:absolute;mso-position-horizontal-relative:text;mso-position-vertical:absolute;mso-position-vertical-relative:text;mso-width-percent:0;mso-width-relative:margin;v-text-anchor:top" o:gfxdata="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" stroked="f">
                 <v:textbox style="mso-fit-shape-to-text:t" inset="0,0,0,0">
                   <w:txbxContent>
                     <w:p>
@@ -22122,31 +23893,75 @@
                         <w:pStyle w:val="Caption"/>
                         <w:jc w:val="center"/>
                         <w:rPr>
+                          <w:rFonts w:ascii="Times New Roman" w:hAnsi="Times New Roman" w:cs="Times New Roman"/>
                           <w:noProof/>
-                          <w:lang w:val="id-ID"/>
+                          <w:lang w:val="en-US"/>
                         </w:rPr>
                       </w:pPr>
                       <w:proofErr w:type="spellStart"/>
                       <w:r>
+                        <w:rPr>
+                          <w:rFonts w:ascii="Times New Roman" w:hAnsi="Times New Roman" w:cs="Times New Roman"/>
+                        </w:rPr>
                         <w:t>gambar</w:t>
                       </w:r>
                       <w:proofErr w:type="spellEnd"/>
                       <w:r>
+                        <w:rPr>
+                          <w:rFonts w:ascii="Times New Roman" w:hAnsi="Times New Roman" w:cs="Times New Roman"/>
+                        </w:rPr>
                         <w:t xml:space="preserve"> </w:t>
                       </w:r>
-                      <w:fldSimple w:instr=" SEQ gambar \* ARABIC ">
-                        <w:r>
-                          <w:rPr>
-                            <w:noProof/>
-                          </w:rPr>
-                          <w:t>2</w:t>
-                        </w:r>
-                      </w:fldSimple>
                       <w:r>
                         <w:rPr>
+                          <w:rFonts w:ascii="Times New Roman" w:hAnsi="Times New Roman" w:cs="Times New Roman"/>
+                        </w:rPr>
+                        <w:fldChar w:fldCharType="begin"/>
+                      </w:r>
+                      <w:r>
+                        <w:rPr>
+                          <w:rFonts w:ascii="Times New Roman" w:hAnsi="Times New Roman" w:cs="Times New Roman"/>
+                        </w:rPr>
+                        <w:instrText xml:space="preserve"> SEQ gambar \* ARABIC </w:instrText>
+                      </w:r>
+                      <w:r>
+                        <w:rPr>
+                          <w:rFonts w:ascii="Times New Roman" w:hAnsi="Times New Roman" w:cs="Times New Roman"/>
+                        </w:rPr>
+                        <w:fldChar w:fldCharType="separate"/>
+                      </w:r>
+                      <w:r>
+                        <w:rPr>
+                          <w:rFonts w:ascii="Times New Roman" w:hAnsi="Times New Roman" w:cs="Times New Roman"/>
                           <w:noProof/>
                         </w:rPr>
-                        <w:t xml:space="preserve"> Urutan metode waterfall</w:t>
+                        <w:t>2</w:t>
+                      </w:r>
+                      <w:r>
+                        <w:rPr>
+                          <w:rFonts w:ascii="Times New Roman" w:hAnsi="Times New Roman" w:cs="Times New Roman"/>
+                        </w:rPr>
+                        <w:fldChar w:fldCharType="end"/>
+                      </w:r>
+                      <w:r>
+                        <w:rPr>
+                          <w:rFonts w:ascii="Times New Roman" w:hAnsi="Times New Roman" w:cs="Times New Roman"/>
+                        </w:rPr>
+                        <w:t xml:space="preserve"> </w:t>
+                      </w:r>
+                      <w:proofErr w:type="spellStart"/>
+                      <w:r>
+                        <w:rPr>
+                          <w:rFonts w:ascii="Times New Roman" w:hAnsi="Times New Roman" w:cs="Times New Roman"/>
+                        </w:rPr>
+                        <w:t>Tahapan</w:t>
+                      </w:r>
+                      <w:proofErr w:type="spellEnd"/>
+                      <w:r>
+                        <w:rPr>
+                          <w:rFonts w:ascii="Times New Roman" w:hAnsi="Times New Roman" w:cs="Times New Roman"/>
+                        </w:rPr>
+                        <w:t xml:space="preserve"> Waterfall</w:t>
                       </w:r>
                     </w:p>
                   </w:txbxContent>
@@ -22156,1550 +23971,6 @@
           </mc:Fallback>
         </mc:AlternateContent>
       </w:r>
-      <w:r>
-        <w:rPr>
-          <w:noProof/>
-          <w:lang w:val="id-ID"/>
-        </w:rPr>
-        <mc:AlternateContent>
-          <mc:Choice Requires="wpg">
-            <w:drawing>
-              <wp:anchor distT="0" distB="0" distL="114300" distR="114300" simplePos="0" relativeHeight="251671552" behindDoc="0" locked="0" layoutInCell="1" allowOverlap="1" wp14:anchorId="20D398C6" wp14:editId="77666471">
-                <wp:simplePos x="0" y="0"/>
-                <wp:positionH relativeFrom="column">
-                  <wp:posOffset>1758</wp:posOffset>
-                </wp:positionH>
-                <wp:positionV relativeFrom="paragraph">
-                  <wp:posOffset>177702</wp:posOffset>
-                </wp:positionV>
-                <wp:extent cx="5100598" cy="1674935"/>
-                <wp:effectExtent l="0" t="0" r="24130" b="20955"/>
-                <wp:wrapNone/>
-                <wp:docPr id="30" name="Group 30"/>
-                <wp:cNvGraphicFramePr/>
-                <a:graphic xmlns:a="http://schemas.openxmlformats.org/drawingml/2006/main">
-                  <a:graphicData uri="http://schemas.microsoft.com/office/word/2010/wordprocessingGroup">
-                    <wpg:wgp>
-                      <wpg:cNvGrpSpPr/>
-                      <wpg:grpSpPr>
-                        <a:xfrm>
-                          <a:off x="0" y="0"/>
-                          <a:ext cx="5100598" cy="1674935"/>
-                          <a:chOff x="0" y="0"/>
-                          <a:chExt cx="5100598" cy="1674935"/>
-                        </a:xfrm>
-                      </wpg:grpSpPr>
-                      <wpg:grpSp>
-                        <wpg:cNvPr id="5" name="Group 5"/>
-                        <wpg:cNvGrpSpPr/>
-                        <wpg:grpSpPr>
-                          <a:xfrm>
-                            <a:off x="0" y="0"/>
-                            <a:ext cx="1168400" cy="704850"/>
-                            <a:chOff x="0" y="0"/>
-                            <a:chExt cx="1492250" cy="863600"/>
-                          </a:xfrm>
-                        </wpg:grpSpPr>
-                        <wps:wsp>
-                          <wps:cNvPr id="4" name="Rectangle: Rounded Corners 4"/>
-                          <wps:cNvSpPr/>
-                          <wps:spPr>
-                            <a:xfrm>
-                              <a:off x="0" y="0"/>
-                              <a:ext cx="1492250" cy="863600"/>
-                            </a:xfrm>
-                            <a:prstGeom prst="roundRect">
-                              <a:avLst/>
-                            </a:prstGeom>
-                            <a:noFill/>
-                          </wps:spPr>
-                          <wps:style>
-                            <a:lnRef idx="2">
-                              <a:schemeClr val="accent1">
-                                <a:shade val="50000"/>
-                              </a:schemeClr>
-                            </a:lnRef>
-                            <a:fillRef idx="1">
-                              <a:schemeClr val="accent1"/>
-                            </a:fillRef>
-                            <a:effectRef idx="0">
-                              <a:schemeClr val="accent1"/>
-                            </a:effectRef>
-                            <a:fontRef idx="minor">
-                              <a:schemeClr val="lt1"/>
-                            </a:fontRef>
-                          </wps:style>
-                          <wps:bodyPr rot="0" spcFirstLastPara="0" vertOverflow="overflow" horzOverflow="overflow" vert="horz" wrap="square" lIns="91440" tIns="45720" rIns="91440" bIns="45720" numCol="1" spcCol="0" rtlCol="0" fromWordArt="0" anchor="ctr" anchorCtr="0" forceAA="0" compatLnSpc="1">
-                            <a:prstTxWarp prst="textNoShape">
-                              <a:avLst/>
-                            </a:prstTxWarp>
-                            <a:noAutofit/>
-                          </wps:bodyPr>
-                        </wps:wsp>
-                        <wps:wsp>
-                          <wps:cNvPr id="217" name="Text Box 2"/>
-                          <wps:cNvSpPr txBox="1">
-                            <a:spLocks noChangeArrowheads="1"/>
-                          </wps:cNvSpPr>
-                          <wps:spPr bwMode="auto">
-                            <a:xfrm>
-                              <a:off x="88900" y="63500"/>
-                              <a:ext cx="1270000" cy="717550"/>
-                            </a:xfrm>
-                            <a:prstGeom prst="rect">
-                              <a:avLst/>
-                            </a:prstGeom>
-                            <a:solidFill>
-                              <a:srgbClr val="FFFFFF"/>
-                            </a:solidFill>
-                            <a:ln w="9525">
-                              <a:noFill/>
-                              <a:miter lim="800000"/>
-                              <a:headEnd/>
-                              <a:tailEnd/>
-                            </a:ln>
-                          </wps:spPr>
-                          <wps:txbx>
-                            <w:txbxContent>
-                              <w:p>
-                                <w:pPr>
-                                  <w:spacing w:line="240" w:lineRule="auto"/>
-                                  <w:rPr>
-                                    <w:b/>
-                                    <w:bCs/>
-                                    <w:sz w:val="12"/>
-                                    <w:szCs w:val="12"/>
-                                    <w:lang w:val="en-US"/>
-                                  </w:rPr>
-                                </w:pPr>
-                                <w:r>
-                                  <w:rPr>
-                                    <w:b/>
-                                    <w:bCs/>
-                                    <w:sz w:val="12"/>
-                                    <w:szCs w:val="12"/>
-                                    <w:lang w:val="en-US"/>
-                                  </w:rPr>
-                                  <w:t>COMMUNICATION</w:t>
-                                </w:r>
-                              </w:p>
-                              <w:p>
-                                <w:pPr>
-                                  <w:spacing w:line="240" w:lineRule="auto"/>
-                                  <w:rPr>
-                                    <w:sz w:val="12"/>
-                                    <w:szCs w:val="12"/>
-                                    <w:lang w:val="en-US"/>
-                                  </w:rPr>
-                                </w:pPr>
-                                <w:r>
-                                  <w:rPr>
-                                    <w:sz w:val="12"/>
-                                    <w:szCs w:val="12"/>
-                                    <w:lang w:val="en-US"/>
-                                  </w:rPr>
-                                  <w:t>Project initiation</w:t>
-                                </w:r>
-                              </w:p>
-                              <w:p>
-                                <w:pPr>
-                                  <w:spacing w:line="240" w:lineRule="auto"/>
-                                  <w:rPr>
-                                    <w:sz w:val="12"/>
-                                    <w:szCs w:val="12"/>
-                                    <w:lang w:val="en-US"/>
-                                  </w:rPr>
-                                </w:pPr>
-                                <w:r>
-                                  <w:rPr>
-                                    <w:sz w:val="12"/>
-                                    <w:szCs w:val="12"/>
-                                    <w:lang w:val="en-US"/>
-                                  </w:rPr>
-                                  <w:t>Requirements gathering</w:t>
-                                </w:r>
-                              </w:p>
-                            </w:txbxContent>
-                          </wps:txbx>
-                          <wps:bodyPr rot="0" vert="horz" wrap="square" lIns="91440" tIns="45720" rIns="91440" bIns="45720" anchor="t" anchorCtr="0">
-                            <a:noAutofit/>
-                          </wps:bodyPr>
-                        </wps:wsp>
-                      </wpg:grpSp>
-                      <wpg:grpSp>
-                        <wpg:cNvPr id="6" name="Group 6"/>
-                        <wpg:cNvGrpSpPr/>
-                        <wpg:grpSpPr>
-                          <a:xfrm>
-                            <a:off x="1330570" y="46893"/>
-                            <a:ext cx="831850" cy="984250"/>
-                            <a:chOff x="0" y="0"/>
-                            <a:chExt cx="1492250" cy="863600"/>
-                          </a:xfrm>
-                        </wpg:grpSpPr>
-                        <wps:wsp>
-                          <wps:cNvPr id="7" name="Rectangle: Rounded Corners 7"/>
-                          <wps:cNvSpPr/>
-                          <wps:spPr>
-                            <a:xfrm>
-                              <a:off x="0" y="0"/>
-                              <a:ext cx="1492250" cy="863600"/>
-                            </a:xfrm>
-                            <a:prstGeom prst="roundRect">
-                              <a:avLst/>
-                            </a:prstGeom>
-                            <a:noFill/>
-                          </wps:spPr>
-                          <wps:style>
-                            <a:lnRef idx="2">
-                              <a:schemeClr val="accent1">
-                                <a:shade val="50000"/>
-                              </a:schemeClr>
-                            </a:lnRef>
-                            <a:fillRef idx="1">
-                              <a:schemeClr val="accent1"/>
-                            </a:fillRef>
-                            <a:effectRef idx="0">
-                              <a:schemeClr val="accent1"/>
-                            </a:effectRef>
-                            <a:fontRef idx="minor">
-                              <a:schemeClr val="lt1"/>
-                            </a:fontRef>
-                          </wps:style>
-                          <wps:bodyPr rot="0" spcFirstLastPara="0" vertOverflow="overflow" horzOverflow="overflow" vert="horz" wrap="square" lIns="91440" tIns="45720" rIns="91440" bIns="45720" numCol="1" spcCol="0" rtlCol="0" fromWordArt="0" anchor="ctr" anchorCtr="0" forceAA="0" compatLnSpc="1">
-                            <a:prstTxWarp prst="textNoShape">
-                              <a:avLst/>
-                            </a:prstTxWarp>
-                            <a:noAutofit/>
-                          </wps:bodyPr>
-                        </wps:wsp>
-                        <wps:wsp>
-                          <wps:cNvPr id="8" name="Text Box 2"/>
-                          <wps:cNvSpPr txBox="1">
-                            <a:spLocks noChangeArrowheads="1"/>
-                          </wps:cNvSpPr>
-                          <wps:spPr bwMode="auto">
-                            <a:xfrm>
-                              <a:off x="88900" y="63500"/>
-                              <a:ext cx="1270000" cy="717550"/>
-                            </a:xfrm>
-                            <a:prstGeom prst="rect">
-                              <a:avLst/>
-                            </a:prstGeom>
-                            <a:solidFill>
-                              <a:srgbClr val="FFFFFF"/>
-                            </a:solidFill>
-                            <a:ln w="9525">
-                              <a:noFill/>
-                              <a:miter lim="800000"/>
-                              <a:headEnd/>
-                              <a:tailEnd/>
-                            </a:ln>
-                          </wps:spPr>
-                          <wps:txbx>
-                            <w:txbxContent>
-                              <w:p>
-                                <w:pPr>
-                                  <w:spacing w:line="240" w:lineRule="auto"/>
-                                  <w:rPr>
-                                    <w:b/>
-                                    <w:bCs/>
-                                    <w:sz w:val="12"/>
-                                    <w:szCs w:val="12"/>
-                                    <w:lang w:val="en-US"/>
-                                  </w:rPr>
-                                </w:pPr>
-                                <w:r>
-                                  <w:rPr>
-                                    <w:b/>
-                                    <w:bCs/>
-                                    <w:sz w:val="12"/>
-                                    <w:szCs w:val="12"/>
-                                    <w:lang w:val="en-US"/>
-                                  </w:rPr>
-                                  <w:t>PLANNING</w:t>
-                                </w:r>
-                              </w:p>
-                              <w:p>
-                                <w:pPr>
-                                  <w:spacing w:line="240" w:lineRule="auto"/>
-                                  <w:rPr>
-                                    <w:sz w:val="12"/>
-                                    <w:szCs w:val="12"/>
-                                    <w:lang w:val="en-US"/>
-                                  </w:rPr>
-                                </w:pPr>
-                                <w:r>
-                                  <w:rPr>
-                                    <w:sz w:val="12"/>
-                                    <w:szCs w:val="12"/>
-                                    <w:lang w:val="en-US"/>
-                                  </w:rPr>
-                                  <w:t>Estimating</w:t>
-                                </w:r>
-                              </w:p>
-                              <w:p>
-                                <w:pPr>
-                                  <w:spacing w:line="240" w:lineRule="auto"/>
-                                  <w:rPr>
-                                    <w:sz w:val="12"/>
-                                    <w:szCs w:val="12"/>
-                                    <w:lang w:val="en-US"/>
-                                  </w:rPr>
-                                </w:pPr>
-                                <w:r>
-                                  <w:rPr>
-                                    <w:sz w:val="12"/>
-                                    <w:szCs w:val="12"/>
-                                    <w:lang w:val="en-US"/>
-                                  </w:rPr>
-                                  <w:t>Scheduling</w:t>
-                                </w:r>
-                              </w:p>
-                              <w:p>
-                                <w:pPr>
-                                  <w:spacing w:line="240" w:lineRule="auto"/>
-                                  <w:rPr>
-                                    <w:sz w:val="12"/>
-                                    <w:szCs w:val="12"/>
-                                    <w:lang w:val="en-US"/>
-                                  </w:rPr>
-                                </w:pPr>
-                                <w:r>
-                                  <w:rPr>
-                                    <w:sz w:val="12"/>
-                                    <w:szCs w:val="12"/>
-                                    <w:lang w:val="en-US"/>
-                                  </w:rPr>
-                                  <w:t>Tr</w:t>
-                                </w:r>
-                                <w:r>
-                                  <w:rPr>
-                                    <w:sz w:val="12"/>
-                                    <w:szCs w:val="12"/>
-                                    <w:lang w:val="en-US"/>
-                                  </w:rPr>
-                                  <w:t>a</w:t>
-                                </w:r>
-                                <w:r>
-                                  <w:rPr>
-                                    <w:sz w:val="12"/>
-                                    <w:szCs w:val="12"/>
-                                    <w:lang w:val="en-US"/>
-                                  </w:rPr>
-                                  <w:t>cking</w:t>
-                                </w:r>
-                              </w:p>
-                            </w:txbxContent>
-                          </wps:txbx>
-                          <wps:bodyPr rot="0" vert="horz" wrap="square" lIns="91440" tIns="45720" rIns="91440" bIns="45720" anchor="t" anchorCtr="0">
-                            <a:noAutofit/>
-                          </wps:bodyPr>
-                        </wps:wsp>
-                      </wpg:grpSp>
-                      <wpg:grpSp>
-                        <wpg:cNvPr id="9" name="Group 9"/>
-                        <wpg:cNvGrpSpPr/>
-                        <wpg:grpSpPr>
-                          <a:xfrm>
-                            <a:off x="2332893" y="451339"/>
-                            <a:ext cx="857250" cy="723900"/>
-                            <a:chOff x="0" y="0"/>
-                            <a:chExt cx="1492250" cy="863600"/>
-                          </a:xfrm>
-                        </wpg:grpSpPr>
-                        <wps:wsp>
-                          <wps:cNvPr id="10" name="Rectangle: Rounded Corners 10"/>
-                          <wps:cNvSpPr/>
-                          <wps:spPr>
-                            <a:xfrm>
-                              <a:off x="0" y="0"/>
-                              <a:ext cx="1492250" cy="863600"/>
-                            </a:xfrm>
-                            <a:prstGeom prst="roundRect">
-                              <a:avLst/>
-                            </a:prstGeom>
-                            <a:noFill/>
-                          </wps:spPr>
-                          <wps:style>
-                            <a:lnRef idx="2">
-                              <a:schemeClr val="accent1">
-                                <a:shade val="50000"/>
-                              </a:schemeClr>
-                            </a:lnRef>
-                            <a:fillRef idx="1">
-                              <a:schemeClr val="accent1"/>
-                            </a:fillRef>
-                            <a:effectRef idx="0">
-                              <a:schemeClr val="accent1"/>
-                            </a:effectRef>
-                            <a:fontRef idx="minor">
-                              <a:schemeClr val="lt1"/>
-                            </a:fontRef>
-                          </wps:style>
-                          <wps:bodyPr rot="0" spcFirstLastPara="0" vertOverflow="overflow" horzOverflow="overflow" vert="horz" wrap="square" lIns="91440" tIns="45720" rIns="91440" bIns="45720" numCol="1" spcCol="0" rtlCol="0" fromWordArt="0" anchor="ctr" anchorCtr="0" forceAA="0" compatLnSpc="1">
-                            <a:prstTxWarp prst="textNoShape">
-                              <a:avLst/>
-                            </a:prstTxWarp>
-                            <a:noAutofit/>
-                          </wps:bodyPr>
-                        </wps:wsp>
-                        <wps:wsp>
-                          <wps:cNvPr id="11" name="Text Box 2"/>
-                          <wps:cNvSpPr txBox="1">
-                            <a:spLocks noChangeArrowheads="1"/>
-                          </wps:cNvSpPr>
-                          <wps:spPr bwMode="auto">
-                            <a:xfrm>
-                              <a:off x="88900" y="63500"/>
-                              <a:ext cx="1270000" cy="717550"/>
-                            </a:xfrm>
-                            <a:prstGeom prst="rect">
-                              <a:avLst/>
-                            </a:prstGeom>
-                            <a:solidFill>
-                              <a:srgbClr val="FFFFFF"/>
-                            </a:solidFill>
-                            <a:ln w="9525">
-                              <a:noFill/>
-                              <a:miter lim="800000"/>
-                              <a:headEnd/>
-                              <a:tailEnd/>
-                            </a:ln>
-                          </wps:spPr>
-                          <wps:txbx>
-                            <w:txbxContent>
-                              <w:p>
-                                <w:pPr>
-                                  <w:spacing w:line="240" w:lineRule="auto"/>
-                                  <w:rPr>
-                                    <w:b/>
-                                    <w:bCs/>
-                                    <w:sz w:val="12"/>
-                                    <w:szCs w:val="12"/>
-                                    <w:lang w:val="en-US"/>
-                                  </w:rPr>
-                                </w:pPr>
-                                <w:r>
-                                  <w:rPr>
-                                    <w:b/>
-                                    <w:bCs/>
-                                    <w:sz w:val="12"/>
-                                    <w:szCs w:val="12"/>
-                                    <w:lang w:val="en-US"/>
-                                  </w:rPr>
-                                  <w:t>MODELING</w:t>
-                                </w:r>
-                              </w:p>
-                              <w:p>
-                                <w:pPr>
-                                  <w:spacing w:line="240" w:lineRule="auto"/>
-                                  <w:rPr>
-                                    <w:sz w:val="12"/>
-                                    <w:szCs w:val="12"/>
-                                    <w:lang w:val="en-US"/>
-                                  </w:rPr>
-                                </w:pPr>
-                                <w:r>
-                                  <w:rPr>
-                                    <w:sz w:val="12"/>
-                                    <w:szCs w:val="12"/>
-                                    <w:lang w:val="en-US"/>
-                                  </w:rPr>
-                                  <w:t>Analysis</w:t>
-                                </w:r>
-                              </w:p>
-                              <w:p>
-                                <w:pPr>
-                                  <w:spacing w:line="240" w:lineRule="auto"/>
-                                  <w:rPr>
-                                    <w:sz w:val="12"/>
-                                    <w:szCs w:val="12"/>
-                                    <w:lang w:val="en-US"/>
-                                  </w:rPr>
-                                </w:pPr>
-                                <w:r>
-                                  <w:rPr>
-                                    <w:sz w:val="12"/>
-                                    <w:szCs w:val="12"/>
-                                    <w:lang w:val="en-US"/>
-                                  </w:rPr>
-                                  <w:t>design</w:t>
-                                </w:r>
-                              </w:p>
-                            </w:txbxContent>
-                          </wps:txbx>
-                          <wps:bodyPr rot="0" vert="horz" wrap="square" lIns="91440" tIns="45720" rIns="91440" bIns="45720" anchor="t" anchorCtr="0">
-                            <a:noAutofit/>
-                          </wps:bodyPr>
-                        </wps:wsp>
-                      </wpg:grpSp>
-                      <wpg:grpSp>
-                        <wpg:cNvPr id="12" name="Group 12"/>
-                        <wpg:cNvGrpSpPr/>
-                        <wpg:grpSpPr>
-                          <a:xfrm>
-                            <a:off x="3294185" y="638908"/>
-                            <a:ext cx="857250" cy="723900"/>
-                            <a:chOff x="0" y="0"/>
-                            <a:chExt cx="1492250" cy="863600"/>
-                          </a:xfrm>
-                        </wpg:grpSpPr>
-                        <wps:wsp>
-                          <wps:cNvPr id="13" name="Rectangle: Rounded Corners 13"/>
-                          <wps:cNvSpPr/>
-                          <wps:spPr>
-                            <a:xfrm>
-                              <a:off x="0" y="0"/>
-                              <a:ext cx="1492250" cy="863600"/>
-                            </a:xfrm>
-                            <a:prstGeom prst="roundRect">
-                              <a:avLst/>
-                            </a:prstGeom>
-                            <a:noFill/>
-                          </wps:spPr>
-                          <wps:style>
-                            <a:lnRef idx="2">
-                              <a:schemeClr val="accent1">
-                                <a:shade val="50000"/>
-                              </a:schemeClr>
-                            </a:lnRef>
-                            <a:fillRef idx="1">
-                              <a:schemeClr val="accent1"/>
-                            </a:fillRef>
-                            <a:effectRef idx="0">
-                              <a:schemeClr val="accent1"/>
-                            </a:effectRef>
-                            <a:fontRef idx="minor">
-                              <a:schemeClr val="lt1"/>
-                            </a:fontRef>
-                          </wps:style>
-                          <wps:bodyPr rot="0" spcFirstLastPara="0" vertOverflow="overflow" horzOverflow="overflow" vert="horz" wrap="square" lIns="91440" tIns="45720" rIns="91440" bIns="45720" numCol="1" spcCol="0" rtlCol="0" fromWordArt="0" anchor="ctr" anchorCtr="0" forceAA="0" compatLnSpc="1">
-                            <a:prstTxWarp prst="textNoShape">
-                              <a:avLst/>
-                            </a:prstTxWarp>
-                            <a:noAutofit/>
-                          </wps:bodyPr>
-                        </wps:wsp>
-                        <wps:wsp>
-                          <wps:cNvPr id="14" name="Text Box 2"/>
-                          <wps:cNvSpPr txBox="1">
-                            <a:spLocks noChangeArrowheads="1"/>
-                          </wps:cNvSpPr>
-                          <wps:spPr bwMode="auto">
-                            <a:xfrm>
-                              <a:off x="88900" y="63500"/>
-                              <a:ext cx="1270000" cy="717550"/>
-                            </a:xfrm>
-                            <a:prstGeom prst="rect">
-                              <a:avLst/>
-                            </a:prstGeom>
-                            <a:solidFill>
-                              <a:srgbClr val="FFFFFF"/>
-                            </a:solidFill>
-                            <a:ln w="9525">
-                              <a:noFill/>
-                              <a:miter lim="800000"/>
-                              <a:headEnd/>
-                              <a:tailEnd/>
-                            </a:ln>
-                          </wps:spPr>
-                          <wps:txbx>
-                            <w:txbxContent>
-                              <w:p>
-                                <w:pPr>
-                                  <w:spacing w:line="240" w:lineRule="auto"/>
-                                  <w:rPr>
-                                    <w:b/>
-                                    <w:bCs/>
-                                    <w:sz w:val="12"/>
-                                    <w:szCs w:val="12"/>
-                                    <w:lang w:val="en-US"/>
-                                  </w:rPr>
-                                </w:pPr>
-                                <w:r>
-                                  <w:rPr>
-                                    <w:b/>
-                                    <w:bCs/>
-                                    <w:sz w:val="12"/>
-                                    <w:szCs w:val="12"/>
-                                    <w:lang w:val="en-US"/>
-                                  </w:rPr>
-                                  <w:t>CONSTRUCTION</w:t>
-                                </w:r>
-                              </w:p>
-                              <w:p>
-                                <w:pPr>
-                                  <w:spacing w:line="240" w:lineRule="auto"/>
-                                  <w:rPr>
-                                    <w:sz w:val="12"/>
-                                    <w:szCs w:val="12"/>
-                                    <w:lang w:val="en-US"/>
-                                  </w:rPr>
-                                </w:pPr>
-                                <w:r>
-                                  <w:rPr>
-                                    <w:sz w:val="12"/>
-                                    <w:szCs w:val="12"/>
-                                    <w:lang w:val="en-US"/>
-                                  </w:rPr>
-                                  <w:t>Code</w:t>
-                                </w:r>
-                              </w:p>
-                              <w:p>
-                                <w:pPr>
-                                  <w:spacing w:line="240" w:lineRule="auto"/>
-                                  <w:rPr>
-                                    <w:sz w:val="12"/>
-                                    <w:szCs w:val="12"/>
-                                    <w:lang w:val="en-US"/>
-                                  </w:rPr>
-                                </w:pPr>
-                                <w:r>
-                                  <w:rPr>
-                                    <w:sz w:val="12"/>
-                                    <w:szCs w:val="12"/>
-                                    <w:lang w:val="en-US"/>
-                                  </w:rPr>
-                                  <w:t>Test</w:t>
-                                </w:r>
-                              </w:p>
-                            </w:txbxContent>
-                          </wps:txbx>
-                          <wps:bodyPr rot="0" vert="horz" wrap="square" lIns="91440" tIns="45720" rIns="91440" bIns="45720" anchor="t" anchorCtr="0">
-                            <a:noAutofit/>
-                          </wps:bodyPr>
-                        </wps:wsp>
-                      </wpg:grpSp>
-                      <wpg:grpSp>
-                        <wpg:cNvPr id="15" name="Group 15"/>
-                        <wpg:cNvGrpSpPr/>
-                        <wpg:grpSpPr>
-                          <a:xfrm>
-                            <a:off x="4319954" y="703385"/>
-                            <a:ext cx="780644" cy="971550"/>
-                            <a:chOff x="0" y="0"/>
-                            <a:chExt cx="1492250" cy="863600"/>
-                          </a:xfrm>
-                        </wpg:grpSpPr>
-                        <wps:wsp>
-                          <wps:cNvPr id="16" name="Rectangle: Rounded Corners 16"/>
-                          <wps:cNvSpPr/>
-                          <wps:spPr>
-                            <a:xfrm>
-                              <a:off x="0" y="0"/>
-                              <a:ext cx="1492250" cy="863600"/>
-                            </a:xfrm>
-                            <a:prstGeom prst="roundRect">
-                              <a:avLst/>
-                            </a:prstGeom>
-                            <a:noFill/>
-                          </wps:spPr>
-                          <wps:style>
-                            <a:lnRef idx="2">
-                              <a:schemeClr val="accent1">
-                                <a:shade val="50000"/>
-                              </a:schemeClr>
-                            </a:lnRef>
-                            <a:fillRef idx="1">
-                              <a:schemeClr val="accent1"/>
-                            </a:fillRef>
-                            <a:effectRef idx="0">
-                              <a:schemeClr val="accent1"/>
-                            </a:effectRef>
-                            <a:fontRef idx="minor">
-                              <a:schemeClr val="lt1"/>
-                            </a:fontRef>
-                          </wps:style>
-                          <wps:bodyPr rot="0" spcFirstLastPara="0" vertOverflow="overflow" horzOverflow="overflow" vert="horz" wrap="square" lIns="91440" tIns="45720" rIns="91440" bIns="45720" numCol="1" spcCol="0" rtlCol="0" fromWordArt="0" anchor="ctr" anchorCtr="0" forceAA="0" compatLnSpc="1">
-                            <a:prstTxWarp prst="textNoShape">
-                              <a:avLst/>
-                            </a:prstTxWarp>
-                            <a:noAutofit/>
-                          </wps:bodyPr>
-                        </wps:wsp>
-                        <wps:wsp>
-                          <wps:cNvPr id="17" name="Text Box 2"/>
-                          <wps:cNvSpPr txBox="1">
-                            <a:spLocks noChangeArrowheads="1"/>
-                          </wps:cNvSpPr>
-                          <wps:spPr bwMode="auto">
-                            <a:xfrm>
-                              <a:off x="88900" y="63500"/>
-                              <a:ext cx="1270000" cy="717550"/>
-                            </a:xfrm>
-                            <a:prstGeom prst="rect">
-                              <a:avLst/>
-                            </a:prstGeom>
-                            <a:solidFill>
-                              <a:srgbClr val="FFFFFF"/>
-                            </a:solidFill>
-                            <a:ln w="9525">
-                              <a:noFill/>
-                              <a:miter lim="800000"/>
-                              <a:headEnd/>
-                              <a:tailEnd/>
-                            </a:ln>
-                          </wps:spPr>
-                          <wps:txbx>
-                            <w:txbxContent>
-                              <w:p>
-                                <w:pPr>
-                                  <w:spacing w:line="240" w:lineRule="auto"/>
-                                  <w:rPr>
-                                    <w:b/>
-                                    <w:bCs/>
-                                    <w:sz w:val="12"/>
-                                    <w:szCs w:val="12"/>
-                                    <w:lang w:val="en-US"/>
-                                  </w:rPr>
-                                </w:pPr>
-                                <w:r>
-                                  <w:rPr>
-                                    <w:b/>
-                                    <w:bCs/>
-                                    <w:sz w:val="12"/>
-                                    <w:szCs w:val="12"/>
-                                    <w:lang w:val="en-US"/>
-                                  </w:rPr>
-                                  <w:t>Deployment</w:t>
-                                </w:r>
-                              </w:p>
-                              <w:p>
-                                <w:pPr>
-                                  <w:spacing w:line="240" w:lineRule="auto"/>
-                                  <w:rPr>
-                                    <w:sz w:val="12"/>
-                                    <w:szCs w:val="12"/>
-                                    <w:lang w:val="en-US"/>
-                                  </w:rPr>
-                                </w:pPr>
-                                <w:r>
-                                  <w:rPr>
-                                    <w:sz w:val="12"/>
-                                    <w:szCs w:val="12"/>
-                                    <w:lang w:val="en-US"/>
-                                  </w:rPr>
-                                  <w:t>Delivery</w:t>
-                                </w:r>
-                              </w:p>
-                              <w:p>
-                                <w:pPr>
-                                  <w:spacing w:line="240" w:lineRule="auto"/>
-                                  <w:rPr>
-                                    <w:sz w:val="12"/>
-                                    <w:szCs w:val="12"/>
-                                    <w:lang w:val="en-US"/>
-                                  </w:rPr>
-                                </w:pPr>
-                                <w:r>
-                                  <w:rPr>
-                                    <w:sz w:val="12"/>
-                                    <w:szCs w:val="12"/>
-                                    <w:lang w:val="en-US"/>
-                                  </w:rPr>
-                                  <w:t>Support</w:t>
-                                </w:r>
-                              </w:p>
-                              <w:p>
-                                <w:pPr>
-                                  <w:spacing w:line="240" w:lineRule="auto"/>
-                                  <w:rPr>
-                                    <w:sz w:val="12"/>
-                                    <w:szCs w:val="12"/>
-                                    <w:lang w:val="en-US"/>
-                                  </w:rPr>
-                                </w:pPr>
-                                <w:r>
-                                  <w:rPr>
-                                    <w:sz w:val="12"/>
-                                    <w:szCs w:val="12"/>
-                                    <w:lang w:val="en-US"/>
-                                  </w:rPr>
-                                  <w:t>Feedback</w:t>
-                                </w:r>
-                              </w:p>
-                            </w:txbxContent>
-                          </wps:txbx>
-                          <wps:bodyPr rot="0" vert="horz" wrap="square" lIns="91440" tIns="45720" rIns="91440" bIns="45720" anchor="t" anchorCtr="0">
-                            <a:noAutofit/>
-                          </wps:bodyPr>
-                        </wps:wsp>
-                      </wpg:grpSp>
-                    </wpg:wgp>
-                  </a:graphicData>
-                </a:graphic>
-              </wp:anchor>
-            </w:drawing>
-          </mc:Choice>
-          <mc:Fallback>
-            <w:pict>
-              <v:group w14:anchorId="20D398C6" id="Group 30" o:spid="_x0000_s1028" style="position:absolute;margin-left:.15pt;margin-top:14pt;width:401.6pt;height:131.9pt;z-index:251671552" coordsize="51005,16749" o:gfxdata="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">
-                <v:group id="Group 5" o:spid="_x0000_s1029" style="position:absolute;width:11684;height:7048" coordsize="14922,8636" o:gfxdata="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">
-                  <v:roundrect id="Rectangle: Rounded Corners 4" o:spid="_x0000_s1030" style="position:absolute;width:14922;height:8636;visibility:visible;mso-wrap-style:square;v-text-anchor:middle" arcsize="10923f" o:gfxdata="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" filled="f" strokecolor="#1f3763 [1604]" strokeweight="1pt">
-                    <v:stroke joinstyle="miter"/>
-                  </v:roundrect>
-                  <v:shape id="Text Box 2" o:spid="_x0000_s1031" type="#_x0000_t202" style="position:absolute;left:889;top:635;width:12700;height:7175;visibility:visible;mso-wrap-style:square;v-text-anchor:top" o:gfxdata="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" stroked="f">
-                    <v:textbox>
-                      <w:txbxContent>
-                        <w:p>
-                          <w:pPr>
-                            <w:spacing w:line="240" w:lineRule="auto"/>
-                            <w:rPr>
-                              <w:b/>
-                              <w:bCs/>
-                              <w:sz w:val="12"/>
-                              <w:szCs w:val="12"/>
-                              <w:lang w:val="en-US"/>
-                            </w:rPr>
-                          </w:pPr>
-                          <w:r>
-                            <w:rPr>
-                              <w:b/>
-                              <w:bCs/>
-                              <w:sz w:val="12"/>
-                              <w:szCs w:val="12"/>
-                              <w:lang w:val="en-US"/>
-                            </w:rPr>
-                            <w:t>COMMUNICATION</w:t>
-                          </w:r>
-                        </w:p>
-                        <w:p>
-                          <w:pPr>
-                            <w:spacing w:line="240" w:lineRule="auto"/>
-                            <w:rPr>
-                              <w:sz w:val="12"/>
-                              <w:szCs w:val="12"/>
-                              <w:lang w:val="en-US"/>
-                            </w:rPr>
-                          </w:pPr>
-                          <w:r>
-                            <w:rPr>
-                              <w:sz w:val="12"/>
-                              <w:szCs w:val="12"/>
-                              <w:lang w:val="en-US"/>
-                            </w:rPr>
-                            <w:t>Project initiation</w:t>
-                          </w:r>
-                        </w:p>
-                        <w:p>
-                          <w:pPr>
-                            <w:spacing w:line="240" w:lineRule="auto"/>
-                            <w:rPr>
-                              <w:sz w:val="12"/>
-                              <w:szCs w:val="12"/>
-                              <w:lang w:val="en-US"/>
-                            </w:rPr>
-                          </w:pPr>
-                          <w:r>
-                            <w:rPr>
-                              <w:sz w:val="12"/>
-                              <w:szCs w:val="12"/>
-                              <w:lang w:val="en-US"/>
-                            </w:rPr>
-                            <w:t>Requirements gathering</w:t>
-                          </w:r>
-                        </w:p>
-                      </w:txbxContent>
-                    </v:textbox>
-                  </v:shape>
-                </v:group>
-                <v:group id="Group 6" o:spid="_x0000_s1032" style="position:absolute;left:13305;top:468;width:8319;height:9843" coordsize="14922,8636" o:gfxdata="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">
-                  <v:roundrect id="Rectangle: Rounded Corners 7" o:spid="_x0000_s1033" style="position:absolute;width:14922;height:8636;visibility:visible;mso-wrap-style:square;v-text-anchor:middle" arcsize="10923f" o:gfxdata="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" filled="f" strokecolor="#1f3763 [1604]" strokeweight="1pt">
-                    <v:stroke joinstyle="miter"/>
-                  </v:roundrect>
-                  <v:shape id="Text Box 2" o:spid="_x0000_s1034" type="#_x0000_t202" style="position:absolute;left:889;top:635;width:12700;height:7175;visibility:visible;mso-wrap-style:square;v-text-anchor:top" o:gfxdata="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" stroked="f">
-                    <v:textbox>
-                      <w:txbxContent>
-                        <w:p>
-                          <w:pPr>
-                            <w:spacing w:line="240" w:lineRule="auto"/>
-                            <w:rPr>
-                              <w:b/>
-                              <w:bCs/>
-                              <w:sz w:val="12"/>
-                              <w:szCs w:val="12"/>
-                              <w:lang w:val="en-US"/>
-                            </w:rPr>
-                          </w:pPr>
-                          <w:r>
-                            <w:rPr>
-                              <w:b/>
-                              <w:bCs/>
-                              <w:sz w:val="12"/>
-                              <w:szCs w:val="12"/>
-                              <w:lang w:val="en-US"/>
-                            </w:rPr>
-                            <w:t>PLANNING</w:t>
-                          </w:r>
-                        </w:p>
-                        <w:p>
-                          <w:pPr>
-                            <w:spacing w:line="240" w:lineRule="auto"/>
-                            <w:rPr>
-                              <w:sz w:val="12"/>
-                              <w:szCs w:val="12"/>
-                              <w:lang w:val="en-US"/>
-                            </w:rPr>
-                          </w:pPr>
-                          <w:r>
-                            <w:rPr>
-                              <w:sz w:val="12"/>
-                              <w:szCs w:val="12"/>
-                              <w:lang w:val="en-US"/>
-                            </w:rPr>
-                            <w:t>Estimating</w:t>
-                          </w:r>
-                        </w:p>
-                        <w:p>
-                          <w:pPr>
-                            <w:spacing w:line="240" w:lineRule="auto"/>
-                            <w:rPr>
-                              <w:sz w:val="12"/>
-                              <w:szCs w:val="12"/>
-                              <w:lang w:val="en-US"/>
-                            </w:rPr>
-                          </w:pPr>
-                          <w:r>
-                            <w:rPr>
-                              <w:sz w:val="12"/>
-                              <w:szCs w:val="12"/>
-                              <w:lang w:val="en-US"/>
-                            </w:rPr>
-                            <w:t>Scheduling</w:t>
-                          </w:r>
-                        </w:p>
-                        <w:p>
-                          <w:pPr>
-                            <w:spacing w:line="240" w:lineRule="auto"/>
-                            <w:rPr>
-                              <w:sz w:val="12"/>
-                              <w:szCs w:val="12"/>
-                              <w:lang w:val="en-US"/>
-                            </w:rPr>
-                          </w:pPr>
-                          <w:r>
-                            <w:rPr>
-                              <w:sz w:val="12"/>
-                              <w:szCs w:val="12"/>
-                              <w:lang w:val="en-US"/>
-                            </w:rPr>
-                            <w:t>Tr</w:t>
-                          </w:r>
-                          <w:r>
-                            <w:rPr>
-                              <w:sz w:val="12"/>
-                              <w:szCs w:val="12"/>
-                              <w:lang w:val="en-US"/>
-                            </w:rPr>
-                            <w:t>a</w:t>
-                          </w:r>
-                          <w:r>
-                            <w:rPr>
-                              <w:sz w:val="12"/>
-                              <w:szCs w:val="12"/>
-                              <w:lang w:val="en-US"/>
-                            </w:rPr>
-                            <w:t>cking</w:t>
-                          </w:r>
-                        </w:p>
-                      </w:txbxContent>
-                    </v:textbox>
-                  </v:shape>
-                </v:group>
-                <v:group id="Group 9" o:spid="_x0000_s1035" style="position:absolute;left:23328;top:4513;width:8573;height:7239" coordsize="14922,8636" o:gfxdata="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">
-                  <v:roundrect id="Rectangle: Rounded Corners 10" o:spid="_x0000_s1036" style="position:absolute;width:14922;height:8636;visibility:visible;mso-wrap-style:square;v-text-anchor:middle" arcsize="10923f" o:gfxdata="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" filled="f" strokecolor="#1f3763 [1604]" strokeweight="1pt">
-                    <v:stroke joinstyle="miter"/>
-                  </v:roundrect>
-                  <v:shape id="Text Box 2" o:spid="_x0000_s1037" type="#_x0000_t202" style="position:absolute;left:889;top:635;width:12700;height:7175;visibility:visible;mso-wrap-style:square;v-text-anchor:top" o:gfxdata="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" stroked="f">
-                    <v:textbox>
-                      <w:txbxContent>
-                        <w:p>
-                          <w:pPr>
-                            <w:spacing w:line="240" w:lineRule="auto"/>
-                            <w:rPr>
-                              <w:b/>
-                              <w:bCs/>
-                              <w:sz w:val="12"/>
-                              <w:szCs w:val="12"/>
-                              <w:lang w:val="en-US"/>
-                            </w:rPr>
-                          </w:pPr>
-                          <w:r>
-                            <w:rPr>
-                              <w:b/>
-                              <w:bCs/>
-                              <w:sz w:val="12"/>
-                              <w:szCs w:val="12"/>
-                              <w:lang w:val="en-US"/>
-                            </w:rPr>
-                            <w:t>MODELING</w:t>
-                          </w:r>
-                        </w:p>
-                        <w:p>
-                          <w:pPr>
-                            <w:spacing w:line="240" w:lineRule="auto"/>
-                            <w:rPr>
-                              <w:sz w:val="12"/>
-                              <w:szCs w:val="12"/>
-                              <w:lang w:val="en-US"/>
-                            </w:rPr>
-                          </w:pPr>
-                          <w:r>
-                            <w:rPr>
-                              <w:sz w:val="12"/>
-                              <w:szCs w:val="12"/>
-                              <w:lang w:val="en-US"/>
-                            </w:rPr>
-                            <w:t>Analysis</w:t>
-                          </w:r>
-                        </w:p>
-                        <w:p>
-                          <w:pPr>
-                            <w:spacing w:line="240" w:lineRule="auto"/>
-                            <w:rPr>
-                              <w:sz w:val="12"/>
-                              <w:szCs w:val="12"/>
-                              <w:lang w:val="en-US"/>
-                            </w:rPr>
-                          </w:pPr>
-                          <w:r>
-                            <w:rPr>
-                              <w:sz w:val="12"/>
-                              <w:szCs w:val="12"/>
-                              <w:lang w:val="en-US"/>
-                            </w:rPr>
-                            <w:t>design</w:t>
-                          </w:r>
-                        </w:p>
-                      </w:txbxContent>
-                    </v:textbox>
-                  </v:shape>
-                </v:group>
-                <v:group id="Group 12" o:spid="_x0000_s1038" style="position:absolute;left:32941;top:6389;width:8573;height:7239" coordsize="14922,8636" o:gfxdata="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">
-                  <v:roundrect id="Rectangle: Rounded Corners 13" o:spid="_x0000_s1039" style="position:absolute;width:14922;height:8636;visibility:visible;mso-wrap-style:square;v-text-anchor:middle" arcsize="10923f" o:gfxdata="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" filled="f" strokecolor="#1f3763 [1604]" strokeweight="1pt">
-                    <v:stroke joinstyle="miter"/>
-                  </v:roundrect>
-                  <v:shape id="Text Box 2" o:spid="_x0000_s1040" type="#_x0000_t202" style="position:absolute;left:889;top:635;width:12700;height:7175;visibility:visible;mso-wrap-style:square;v-text-anchor:top" o:gfxdata="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" stroked="f">
-                    <v:textbox>
-                      <w:txbxContent>
-                        <w:p>
-                          <w:pPr>
-                            <w:spacing w:line="240" w:lineRule="auto"/>
-                            <w:rPr>
-                              <w:b/>
-                              <w:bCs/>
-                              <w:sz w:val="12"/>
-                              <w:szCs w:val="12"/>
-                              <w:lang w:val="en-US"/>
-                            </w:rPr>
-                          </w:pPr>
-                          <w:r>
-                            <w:rPr>
-                              <w:b/>
-                              <w:bCs/>
-                              <w:sz w:val="12"/>
-                              <w:szCs w:val="12"/>
-                              <w:lang w:val="en-US"/>
-                            </w:rPr>
-                            <w:t>CONSTRUCTION</w:t>
-                          </w:r>
-                        </w:p>
-                        <w:p>
-                          <w:pPr>
-                            <w:spacing w:line="240" w:lineRule="auto"/>
-                            <w:rPr>
-                              <w:sz w:val="12"/>
-                              <w:szCs w:val="12"/>
-                              <w:lang w:val="en-US"/>
-                            </w:rPr>
-                          </w:pPr>
-                          <w:r>
-                            <w:rPr>
-                              <w:sz w:val="12"/>
-                              <w:szCs w:val="12"/>
-                              <w:lang w:val="en-US"/>
-                            </w:rPr>
-                            <w:t>Code</w:t>
-                          </w:r>
-                        </w:p>
-                        <w:p>
-                          <w:pPr>
-                            <w:spacing w:line="240" w:lineRule="auto"/>
-                            <w:rPr>
-                              <w:sz w:val="12"/>
-                              <w:szCs w:val="12"/>
-                              <w:lang w:val="en-US"/>
-                            </w:rPr>
-                          </w:pPr>
-                          <w:r>
-                            <w:rPr>
-                              <w:sz w:val="12"/>
-                              <w:szCs w:val="12"/>
-                              <w:lang w:val="en-US"/>
-                            </w:rPr>
-                            <w:t>Test</w:t>
-                          </w:r>
-                        </w:p>
-                      </w:txbxContent>
-                    </v:textbox>
-                  </v:shape>
-                </v:group>
-                <v:group id="Group 15" o:spid="_x0000_s1041" style="position:absolute;left:43199;top:7033;width:7806;height:9716" coordsize="14922,8636" o:gfxdata="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">
-                  <v:roundrect id="Rectangle: Rounded Corners 16" o:spid="_x0000_s1042" style="position:absolute;width:14922;height:8636;visibility:visible;mso-wrap-style:square;v-text-anchor:middle" arcsize="10923f" o:gfxdata="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" filled="f" strokecolor="#1f3763 [1604]" strokeweight="1pt">
-                    <v:stroke joinstyle="miter"/>
-                  </v:roundrect>
-                  <v:shape id="Text Box 2" o:spid="_x0000_s1043" type="#_x0000_t202" style="position:absolute;left:889;top:635;width:12700;height:7175;visibility:visible;mso-wrap-style:square;v-text-anchor:top" o:gfxdata="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" stroked="f">
-                    <v:textbox>
-                      <w:txbxContent>
-                        <w:p>
-                          <w:pPr>
-                            <w:spacing w:line="240" w:lineRule="auto"/>
-                            <w:rPr>
-                              <w:b/>
-                              <w:bCs/>
-                              <w:sz w:val="12"/>
-                              <w:szCs w:val="12"/>
-                              <w:lang w:val="en-US"/>
-                            </w:rPr>
-                          </w:pPr>
-                          <w:r>
-                            <w:rPr>
-                              <w:b/>
-                              <w:bCs/>
-                              <w:sz w:val="12"/>
-                              <w:szCs w:val="12"/>
-                              <w:lang w:val="en-US"/>
-                            </w:rPr>
-                            <w:t>Deployment</w:t>
-                          </w:r>
-                        </w:p>
-                        <w:p>
-                          <w:pPr>
-                            <w:spacing w:line="240" w:lineRule="auto"/>
-                            <w:rPr>
-                              <w:sz w:val="12"/>
-                              <w:szCs w:val="12"/>
-                              <w:lang w:val="en-US"/>
-                            </w:rPr>
-                          </w:pPr>
-                          <w:r>
-                            <w:rPr>
-                              <w:sz w:val="12"/>
-                              <w:szCs w:val="12"/>
-                              <w:lang w:val="en-US"/>
-                            </w:rPr>
-                            <w:t>Delivery</w:t>
-                          </w:r>
-                        </w:p>
-                        <w:p>
-                          <w:pPr>
-                            <w:spacing w:line="240" w:lineRule="auto"/>
-                            <w:rPr>
-                              <w:sz w:val="12"/>
-                              <w:szCs w:val="12"/>
-                              <w:lang w:val="en-US"/>
-                            </w:rPr>
-                          </w:pPr>
-                          <w:r>
-                            <w:rPr>
-                              <w:sz w:val="12"/>
-                              <w:szCs w:val="12"/>
-                              <w:lang w:val="en-US"/>
-                            </w:rPr>
-                            <w:t>Support</w:t>
-                          </w:r>
-                        </w:p>
-                        <w:p>
-                          <w:pPr>
-                            <w:spacing w:line="240" w:lineRule="auto"/>
-                            <w:rPr>
-                              <w:sz w:val="12"/>
-                              <w:szCs w:val="12"/>
-                              <w:lang w:val="en-US"/>
-                            </w:rPr>
-                          </w:pPr>
-                          <w:r>
-                            <w:rPr>
-                              <w:sz w:val="12"/>
-                              <w:szCs w:val="12"/>
-                              <w:lang w:val="en-US"/>
-                            </w:rPr>
-                            <w:t>Feedback</w:t>
-                          </w:r>
-                        </w:p>
-                      </w:txbxContent>
-                    </v:textbox>
-                  </v:shape>
-                </v:group>
-              </v:group>
-            </w:pict>
-          </mc:Fallback>
-        </mc:AlternateContent>
-      </w:r>
-    </w:p>
-    <w:p>
-      <w:pPr>
-        <w:rPr>
-          <w:lang w:val="en-US"/>
-        </w:rPr>
-      </w:pPr>
-      <w:r>
-        <w:rPr>
-          <w:noProof/>
-          <w:lang w:val="id-ID"/>
-        </w:rPr>
-        <mc:AlternateContent>
-          <mc:Choice Requires="wps">
-            <w:drawing>
-              <wp:anchor distT="0" distB="0" distL="114300" distR="114300" simplePos="0" relativeHeight="251681792" behindDoc="0" locked="0" layoutInCell="1" allowOverlap="1" wp14:anchorId="4AC394C4" wp14:editId="249A8FF1">
-                <wp:simplePos x="0" y="0"/>
-                <wp:positionH relativeFrom="column">
-                  <wp:posOffset>1168400</wp:posOffset>
-                </wp:positionH>
-                <wp:positionV relativeFrom="paragraph">
-                  <wp:posOffset>252730</wp:posOffset>
-                </wp:positionV>
-                <wp:extent cx="165100" cy="0"/>
-                <wp:effectExtent l="0" t="76200" r="25400" b="95250"/>
-                <wp:wrapNone/>
-                <wp:docPr id="24" name="Straight Arrow Connector 24"/>
-                <wp:cNvGraphicFramePr/>
-                <a:graphic xmlns:a="http://schemas.openxmlformats.org/drawingml/2006/main">
-                  <a:graphicData uri="http://schemas.microsoft.com/office/word/2010/wordprocessingShape">
-                    <wps:wsp>
-                      <wps:cNvCnPr/>
-                      <wps:spPr>
-                        <a:xfrm>
-                          <a:off x="0" y="0"/>
-                          <a:ext cx="165100" cy="0"/>
-                        </a:xfrm>
-                        <a:prstGeom prst="straightConnector1">
-                          <a:avLst/>
-                        </a:prstGeom>
-                        <a:ln>
-                          <a:tailEnd type="triangle"/>
-                        </a:ln>
-                      </wps:spPr>
-                      <wps:style>
-                        <a:lnRef idx="1">
-                          <a:schemeClr val="accent1"/>
-                        </a:lnRef>
-                        <a:fillRef idx="0">
-                          <a:schemeClr val="accent1"/>
-                        </a:fillRef>
-                        <a:effectRef idx="0">
-                          <a:schemeClr val="accent1"/>
-                        </a:effectRef>
-                        <a:fontRef idx="minor">
-                          <a:schemeClr val="tx1"/>
-                        </a:fontRef>
-                      </wps:style>
-                      <wps:bodyPr/>
-                    </wps:wsp>
-                  </a:graphicData>
-                </a:graphic>
-              </wp:anchor>
-            </w:drawing>
-          </mc:Choice>
-          <mc:Fallback>
-            <w:pict>
-              <v:shapetype w14:anchorId="39423204" id="_x0000_t32" coordsize="21600,21600" o:spt="32" o:oned="t" path="m,l21600,21600e" filled="f">
-                <v:path arrowok="t" fillok="f" o:connecttype="none"/>
-                <o:lock v:ext="edit" shapetype="t"/>
-              </v:shapetype>
-              <v:shape id="Straight Arrow Connector 24" o:spid="_x0000_s1026" type="#_x0000_t32" style="position:absolute;margin-left:92pt;margin-top:19.9pt;width:13pt;height:0;z-index:251681792;visibility:visible;mso-wrap-style:square;mso-wrap-distance-left:9pt;mso-wrap-distance-top:0;mso-wrap-distance-right:9pt;mso-wrap-distance-bottom:0;mso-position-horizontal:absolute;mso-position-horizontal-relative:text;mso-position-vertical:absolute;mso-position-vertical-relative:text" o:gfxdata="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" strokecolor="#4472c4 [3204]" strokeweight=".5pt">
-                <v:stroke endarrow="block" joinstyle="miter"/>
-              </v:shape>
-            </w:pict>
-          </mc:Fallback>
-        </mc:AlternateContent>
-      </w:r>
-    </w:p>
-    <w:p>
-      <w:pPr>
-        <w:rPr>
-          <w:lang w:val="id-ID"/>
-        </w:rPr>
-      </w:pPr>
-    </w:p>
-    <w:p>
-      <w:pPr>
-        <w:rPr>
-          <w:lang w:val="id-ID"/>
-        </w:rPr>
-      </w:pPr>
-      <w:r>
-        <w:rPr>
-          <w:noProof/>
-          <w:lang w:val="id-ID"/>
-        </w:rPr>
-        <mc:AlternateContent>
-          <mc:Choice Requires="wps">
-            <w:drawing>
-              <wp:anchor distT="0" distB="0" distL="114300" distR="114300" simplePos="0" relativeHeight="251685888" behindDoc="0" locked="0" layoutInCell="1" allowOverlap="1" wp14:anchorId="0F3BD32F" wp14:editId="5890E6B8">
-                <wp:simplePos x="0" y="0"/>
-                <wp:positionH relativeFrom="column">
-                  <wp:posOffset>3193733</wp:posOffset>
-                </wp:positionH>
-                <wp:positionV relativeFrom="paragraph">
-                  <wp:posOffset>26035</wp:posOffset>
-                </wp:positionV>
-                <wp:extent cx="100012" cy="0"/>
-                <wp:effectExtent l="0" t="76200" r="14605" b="95250"/>
-                <wp:wrapNone/>
-                <wp:docPr id="29" name="Straight Arrow Connector 29"/>
-                <wp:cNvGraphicFramePr/>
-                <a:graphic xmlns:a="http://schemas.openxmlformats.org/drawingml/2006/main">
-                  <a:graphicData uri="http://schemas.microsoft.com/office/word/2010/wordprocessingShape">
-                    <wps:wsp>
-                      <wps:cNvCnPr/>
-                      <wps:spPr>
-                        <a:xfrm>
-                          <a:off x="0" y="0"/>
-                          <a:ext cx="100012" cy="0"/>
-                        </a:xfrm>
-                        <a:prstGeom prst="straightConnector1">
-                          <a:avLst/>
-                        </a:prstGeom>
-                        <a:ln>
-                          <a:tailEnd type="triangle"/>
-                        </a:ln>
-                      </wps:spPr>
-                      <wps:style>
-                        <a:lnRef idx="1">
-                          <a:schemeClr val="accent1"/>
-                        </a:lnRef>
-                        <a:fillRef idx="0">
-                          <a:schemeClr val="accent1"/>
-                        </a:fillRef>
-                        <a:effectRef idx="0">
-                          <a:schemeClr val="accent1"/>
-                        </a:effectRef>
-                        <a:fontRef idx="minor">
-                          <a:schemeClr val="tx1"/>
-                        </a:fontRef>
-                      </wps:style>
-                      <wps:bodyPr/>
-                    </wps:wsp>
-                  </a:graphicData>
-                </a:graphic>
-              </wp:anchor>
-            </w:drawing>
-          </mc:Choice>
-          <mc:Fallback>
-            <w:pict>
-              <v:shape w14:anchorId="0E9FD160" id="Straight Arrow Connector 29" o:spid="_x0000_s1026" type="#_x0000_t32" style="position:absolute;margin-left:251.5pt;margin-top:2.05pt;width:7.85pt;height:0;z-index:251685888;visibility:visible;mso-wrap-style:square;mso-wrap-distance-left:9pt;mso-wrap-distance-top:0;mso-wrap-distance-right:9pt;mso-wrap-distance-bottom:0;mso-position-horizontal:absolute;mso-position-horizontal-relative:text;mso-position-vertical:absolute;mso-position-vertical-relative:text" o:gfxdata="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" strokecolor="#4472c4 [3204]" strokeweight=".5pt">
-                <v:stroke endarrow="block" joinstyle="miter"/>
-              </v:shape>
-            </w:pict>
-          </mc:Fallback>
-        </mc:AlternateContent>
-      </w:r>
-      <w:r>
-        <w:rPr>
-          <w:noProof/>
-          <w:lang w:val="id-ID"/>
-        </w:rPr>
-        <mc:AlternateContent>
-          <mc:Choice Requires="wps">
-            <w:drawing>
-              <wp:anchor distT="0" distB="0" distL="114300" distR="114300" simplePos="0" relativeHeight="251682816" behindDoc="0" locked="0" layoutInCell="1" allowOverlap="1" wp14:anchorId="13F099EA" wp14:editId="49EFF656">
-                <wp:simplePos x="0" y="0"/>
-                <wp:positionH relativeFrom="column">
-                  <wp:posOffset>2165350</wp:posOffset>
-                </wp:positionH>
-                <wp:positionV relativeFrom="paragraph">
-                  <wp:posOffset>24130</wp:posOffset>
-                </wp:positionV>
-                <wp:extent cx="171720" cy="0"/>
-                <wp:effectExtent l="0" t="76200" r="19050" b="95250"/>
-                <wp:wrapNone/>
-                <wp:docPr id="25" name="Straight Arrow Connector 25"/>
-                <wp:cNvGraphicFramePr/>
-                <a:graphic xmlns:a="http://schemas.openxmlformats.org/drawingml/2006/main">
-                  <a:graphicData uri="http://schemas.microsoft.com/office/word/2010/wordprocessingShape">
-                    <wps:wsp>
-                      <wps:cNvCnPr/>
-                      <wps:spPr>
-                        <a:xfrm>
-                          <a:off x="0" y="0"/>
-                          <a:ext cx="171720" cy="0"/>
-                        </a:xfrm>
-                        <a:prstGeom prst="straightConnector1">
-                          <a:avLst/>
-                        </a:prstGeom>
-                        <a:ln>
-                          <a:tailEnd type="triangle"/>
-                        </a:ln>
-                      </wps:spPr>
-                      <wps:style>
-                        <a:lnRef idx="1">
-                          <a:schemeClr val="accent1"/>
-                        </a:lnRef>
-                        <a:fillRef idx="0">
-                          <a:schemeClr val="accent1"/>
-                        </a:fillRef>
-                        <a:effectRef idx="0">
-                          <a:schemeClr val="accent1"/>
-                        </a:effectRef>
-                        <a:fontRef idx="minor">
-                          <a:schemeClr val="tx1"/>
-                        </a:fontRef>
-                      </wps:style>
-                      <wps:bodyPr/>
-                    </wps:wsp>
-                  </a:graphicData>
-                </a:graphic>
-              </wp:anchor>
-            </w:drawing>
-          </mc:Choice>
-          <mc:Fallback>
-            <w:pict>
-              <v:shape w14:anchorId="1C5E3B8A" id="Straight Arrow Connector 25" o:spid="_x0000_s1026" type="#_x0000_t32" style="position:absolute;margin-left:170.5pt;margin-top:1.9pt;width:13.5pt;height:0;z-index:251682816;visibility:visible;mso-wrap-style:square;mso-wrap-distance-left:9pt;mso-wrap-distance-top:0;mso-wrap-distance-right:9pt;mso-wrap-distance-bottom:0;mso-position-horizontal:absolute;mso-position-horizontal-relative:text;mso-position-vertical:absolute;mso-position-vertical-relative:text" o:gfxdata="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" strokecolor="#4472c4 [3204]" strokeweight=".5pt">
-                <v:stroke endarrow="block" joinstyle="miter"/>
-              </v:shape>
-            </w:pict>
-          </mc:Fallback>
-        </mc:AlternateContent>
-      </w:r>
-    </w:p>
-    <w:p>
-      <w:pPr>
-        <w:rPr>
-          <w:lang w:val="id-ID"/>
-        </w:rPr>
-      </w:pPr>
-      <w:r>
-        <w:rPr>
-          <w:noProof/>
-          <w:lang w:val="id-ID"/>
-        </w:rPr>
-        <mc:AlternateContent>
-          <mc:Choice Requires="wps">
-            <w:drawing>
-              <wp:anchor distT="0" distB="0" distL="114300" distR="114300" simplePos="0" relativeHeight="251684864" behindDoc="0" locked="0" layoutInCell="1" allowOverlap="1" wp14:anchorId="7503A685" wp14:editId="15CA24C0">
-                <wp:simplePos x="0" y="0"/>
-                <wp:positionH relativeFrom="column">
-                  <wp:posOffset>4152900</wp:posOffset>
-                </wp:positionH>
-                <wp:positionV relativeFrom="paragraph">
-                  <wp:posOffset>283845</wp:posOffset>
-                </wp:positionV>
-                <wp:extent cx="186690" cy="0"/>
-                <wp:effectExtent l="0" t="76200" r="22860" b="95250"/>
-                <wp:wrapNone/>
-                <wp:docPr id="28" name="Straight Arrow Connector 28"/>
-                <wp:cNvGraphicFramePr/>
-                <a:graphic xmlns:a="http://schemas.openxmlformats.org/drawingml/2006/main">
-                  <a:graphicData uri="http://schemas.microsoft.com/office/word/2010/wordprocessingShape">
-                    <wps:wsp>
-                      <wps:cNvCnPr/>
-                      <wps:spPr>
-                        <a:xfrm>
-                          <a:off x="0" y="0"/>
-                          <a:ext cx="186690" cy="0"/>
-                        </a:xfrm>
-                        <a:prstGeom prst="straightConnector1">
-                          <a:avLst/>
-                        </a:prstGeom>
-                        <a:ln>
-                          <a:tailEnd type="triangle"/>
-                        </a:ln>
-                      </wps:spPr>
-                      <wps:style>
-                        <a:lnRef idx="1">
-                          <a:schemeClr val="accent1"/>
-                        </a:lnRef>
-                        <a:fillRef idx="0">
-                          <a:schemeClr val="accent1"/>
-                        </a:fillRef>
-                        <a:effectRef idx="0">
-                          <a:schemeClr val="accent1"/>
-                        </a:effectRef>
-                        <a:fontRef idx="minor">
-                          <a:schemeClr val="tx1"/>
-                        </a:fontRef>
-                      </wps:style>
-                      <wps:bodyPr/>
-                    </wps:wsp>
-                  </a:graphicData>
-                </a:graphic>
-              </wp:anchor>
-            </w:drawing>
-          </mc:Choice>
-          <mc:Fallback>
-            <w:pict>
-              <v:shape w14:anchorId="42D2978A" id="Straight Arrow Connector 28" o:spid="_x0000_s1026" type="#_x0000_t32" style="position:absolute;margin-left:327pt;margin-top:22.35pt;width:14.7pt;height:0;z-index:251684864;visibility:visible;mso-wrap-style:square;mso-wrap-distance-left:9pt;mso-wrap-distance-top:0;mso-wrap-distance-right:9pt;mso-wrap-distance-bottom:0;mso-position-horizontal:absolute;mso-position-horizontal-relative:text;mso-position-vertical:absolute;mso-position-vertical-relative:text" o:gfxdata="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" strokecolor="#4472c4 [3204]" strokeweight=".5pt">
-                <v:stroke endarrow="block" joinstyle="miter"/>
-              </v:shape>
-            </w:pict>
-          </mc:Fallback>
-        </mc:AlternateContent>
-      </w:r>
-    </w:p>
-    <w:p>
-      <w:pPr>
-        <w:rPr>
-          <w:lang w:val="en-US"/>
-        </w:rPr>
-      </w:pPr>
-    </w:p>
-    <w:p>
-      <w:pPr>
-        <w:rPr>
-          <w:lang w:val="en-US"/>
-        </w:rPr>
-      </w:pPr>
-    </w:p>
-    <w:p>
-      <w:pPr>
-        <w:rPr>
-          <w:lang w:val="en-US"/>
-        </w:rPr>
-      </w:pPr>
-    </w:p>
-    <w:p>
-      <w:pPr>
-        <w:rPr>
-          <w:lang w:val="en-US"/>
-        </w:rPr>
-      </w:pPr>
-    </w:p>
-    <w:p>
-      <w:pPr>
-        <w:rPr>
-          <w:lang w:val="en-US"/>
-        </w:rPr>
-      </w:pPr>
-    </w:p>
-    <w:p>
-      <w:pPr>
-        <w:rPr>
-          <w:lang w:val="en-US"/>
-        </w:rPr>
-      </w:pPr>
-    </w:p>
-    <w:p>
-      <w:pPr>
-        <w:rPr>
-          <w:lang w:val="en-US"/>
-        </w:rPr>
-      </w:pPr>
-    </w:p>
-    <w:p>
-      <w:pPr>
-        <w:rPr>
-          <w:lang w:val="en-US"/>
-        </w:rPr>
-      </w:pPr>
-    </w:p>
-    <w:p>
-      <w:pPr>
-        <w:rPr>
-          <w:lang w:val="en-US"/>
-        </w:rPr>
-      </w:pPr>
     </w:p>
     <w:p>
       <w:pPr>

</xml_diff>

<commit_message>
membuat kebutuhan fungsional aplikasi
</commit_message>
<xml_diff>
--- a/tugas-akhir/ta1.docx
+++ b/tugas-akhir/ta1.docx
@@ -343,6 +343,7 @@
           <w:szCs w:val="28"/>
           <w:lang w:val="en-US"/>
         </w:rPr>
+        <w:lastRenderedPageBreak/>
         <w:t>FAKULTAS ILMU KOMPUTER</w:t>
       </w:r>
     </w:p>
@@ -738,14 +739,13 @@
         </w:numPr>
         <w:spacing w:line="276" w:lineRule="auto"/>
         <w:rPr>
-          <w:b/>
+          <w:b w:val="0"/>
           <w:bCs/>
           <w:lang w:val="en-US"/>
         </w:rPr>
       </w:pPr>
       <w:r>
         <w:rPr>
-          <w:b/>
           <w:bCs/>
           <w:lang w:val="en-US"/>
         </w:rPr>
@@ -7865,14 +7865,351 @@
     </w:p>
     <w:p>
       <w:pPr>
-        <w:rPr>
+        <w:pStyle w:val="Heading2"/>
+        <w:numPr>
+          <w:ilvl w:val="0"/>
+          <w:numId w:val="26"/>
+        </w:numPr>
+        <w:spacing w:line="360" w:lineRule="auto"/>
+        <w:rPr>
+          <w:lang w:val="en-US"/>
+        </w:rPr>
+      </w:pPr>
+      <w:r>
+        <w:rPr>
+          <w:lang w:val="en-US"/>
+        </w:rPr>
+        <w:t>Kebutuhan Fungsional dan Kebutuhan Non-fungsional</w:t>
+      </w:r>
+    </w:p>
+    <w:p>
+      <w:pPr>
+        <w:pStyle w:val="Title"/>
+        <w:numPr>
+          <w:ilvl w:val="0"/>
+          <w:numId w:val="37"/>
+        </w:numPr>
+        <w:spacing w:line="360" w:lineRule="auto"/>
+        <w:ind w:left="1560" w:hanging="851"/>
+        <w:rPr>
+          <w:lang w:val="en-US"/>
+        </w:rPr>
+      </w:pPr>
+      <w:r>
+        <w:rPr>
+          <w:lang w:val="en-US"/>
+        </w:rPr>
+        <w:t>Kebutuhan Fungsiona</w:t>
+      </w:r>
+      <w:r>
+        <w:rPr>
+          <w:lang w:val="en-US"/>
+        </w:rPr>
+        <w:t>l</w:t>
+      </w:r>
+    </w:p>
+    <w:p>
+      <w:pPr>
+        <w:pStyle w:val="Subtitle"/>
+        <w:numPr>
+          <w:ilvl w:val="0"/>
+          <w:numId w:val="36"/>
+        </w:numPr>
+        <w:spacing w:line="276" w:lineRule="auto"/>
+        <w:ind w:firstLine="131"/>
+        <w:rPr>
+          <w:lang w:val="en-US"/>
+        </w:rPr>
+      </w:pPr>
+      <w:r>
+        <w:rPr>
+          <w:lang w:val="en-US"/>
+        </w:rPr>
+        <w:t>Aplikasi</w:t>
+      </w:r>
+      <w:r>
+        <w:rPr>
+          <w:lang w:val="en-US"/>
+        </w:rPr>
+        <w:t xml:space="preserve"> dapat melakukan aksi login sesuai dengan data pengguna yang tersimpan didalam </w:t>
+      </w:r>
+      <w:r>
+        <w:rPr>
+          <w:lang w:val="en-US"/>
+        </w:rPr>
+        <w:t>basis data.</w:t>
+      </w:r>
+    </w:p>
+    <w:p>
+      <w:pPr>
+        <w:pStyle w:val="Subtitle"/>
+        <w:numPr>
+          <w:ilvl w:val="0"/>
+          <w:numId w:val="36"/>
+        </w:numPr>
+        <w:ind w:firstLine="131"/>
+        <w:rPr>
+          <w:lang w:val="en-US"/>
+        </w:rPr>
+      </w:pPr>
+      <w:r>
+        <w:rPr>
+          <w:lang w:val="en-US"/>
+        </w:rPr>
+        <w:t xml:space="preserve">Aplikasi dapat menambah pengguna baru atau </w:t>
+      </w:r>
+      <w:r>
+        <w:rPr>
+          <w:i/>
           <w:iCs/>
-          <w:color w:val="44546A" w:themeColor="text2"/>
-          <w:sz w:val="18"/>
-          <w:szCs w:val="18"/>
-          <w:lang w:val="id-ID"/>
-        </w:rPr>
-      </w:pPr>
+          <w:lang w:val="en-US"/>
+        </w:rPr>
+        <w:t>signup</w:t>
+      </w:r>
+      <w:r>
+        <w:rPr>
+          <w:lang w:val="en-US"/>
+        </w:rPr>
+        <w:t xml:space="preserve"> sesuai dengan </w:t>
+      </w:r>
+      <w:r>
+        <w:rPr>
+          <w:lang w:val="en-US"/>
+        </w:rPr>
+        <w:t>spesifikasi yang telah ditentukan</w:t>
+      </w:r>
+      <w:r>
+        <w:rPr>
+          <w:lang w:val="en-US"/>
+        </w:rPr>
+        <w:t>.</w:t>
+      </w:r>
+    </w:p>
+    <w:p>
+      <w:pPr>
+        <w:pStyle w:val="Subtitle"/>
+        <w:numPr>
+          <w:ilvl w:val="0"/>
+          <w:numId w:val="36"/>
+        </w:numPr>
+        <w:ind w:firstLine="131"/>
+        <w:rPr>
+          <w:lang w:val="en-US"/>
+        </w:rPr>
+      </w:pPr>
+      <w:r>
+        <w:rPr>
+          <w:lang w:val="en-US"/>
+        </w:rPr>
+        <w:t>Aplikasi dapat melakukan reset password pengguna dengan menggunakan email yang telah terdaftar di dalam basis data</w:t>
+      </w:r>
+      <w:r>
+        <w:rPr>
+          <w:lang w:val="en-US"/>
+        </w:rPr>
+        <w:t>.</w:t>
+      </w:r>
+    </w:p>
+    <w:p>
+      <w:pPr>
+        <w:pStyle w:val="Subtitle"/>
+        <w:numPr>
+          <w:ilvl w:val="0"/>
+          <w:numId w:val="36"/>
+        </w:numPr>
+        <w:ind w:firstLine="131"/>
+        <w:rPr>
+          <w:lang w:val="en-US"/>
+        </w:rPr>
+      </w:pPr>
+      <w:r>
+        <w:rPr>
+          <w:lang w:val="en-US"/>
+        </w:rPr>
+        <w:t>Aplikasi dapat melakukan proses presensi sesuai dengan spesifikasi yang telah ditentukan.</w:t>
+      </w:r>
+    </w:p>
+    <w:p>
+      <w:pPr>
+        <w:pStyle w:val="Subtitle"/>
+        <w:numPr>
+          <w:ilvl w:val="0"/>
+          <w:numId w:val="36"/>
+        </w:numPr>
+        <w:ind w:firstLine="131"/>
+        <w:rPr>
+          <w:lang w:val="en-US"/>
+        </w:rPr>
+      </w:pPr>
+      <w:r>
+        <w:rPr>
+          <w:lang w:val="en-US"/>
+        </w:rPr>
+        <w:t>Aplikasi dapat m</w:t>
+      </w:r>
+      <w:r>
+        <w:rPr>
+          <w:lang w:val="en-US"/>
+        </w:rPr>
+        <w:t>enampilkan data hasil presensi yang telah tersimpan kedalam basis dat</w:t>
+      </w:r>
+      <w:r>
+        <w:rPr>
+          <w:lang w:val="en-US"/>
+        </w:rPr>
+        <w:t>a</w:t>
+      </w:r>
+      <w:r>
+        <w:rPr>
+          <w:lang w:val="en-US"/>
+        </w:rPr>
+        <w:t xml:space="preserve"> dalam bentuk list</w:t>
+      </w:r>
+      <w:r>
+        <w:rPr>
+          <w:lang w:val="en-US"/>
+        </w:rPr>
+        <w:t>.</w:t>
+      </w:r>
+    </w:p>
+    <w:p>
+      <w:pPr>
+        <w:pStyle w:val="Subtitle"/>
+        <w:numPr>
+          <w:ilvl w:val="0"/>
+          <w:numId w:val="36"/>
+        </w:numPr>
+        <w:ind w:firstLine="131"/>
+        <w:rPr>
+          <w:lang w:val="en-US"/>
+        </w:rPr>
+      </w:pPr>
+      <w:r>
+        <w:rPr>
+          <w:lang w:val="en-US"/>
+        </w:rPr>
+        <w:t>Aplikasi dapat menampilkan profile lengkap pengguna secara lengkap sesuai dengan spesifikasi yang telah ditentukan.</w:t>
+      </w:r>
+    </w:p>
+    <w:p>
+      <w:pPr>
+        <w:pStyle w:val="Subtitle"/>
+        <w:numPr>
+          <w:ilvl w:val="0"/>
+          <w:numId w:val="36"/>
+        </w:numPr>
+        <w:ind w:firstLine="131"/>
+        <w:rPr>
+          <w:lang w:val="en-US"/>
+        </w:rPr>
+      </w:pPr>
+      <w:r>
+        <w:rPr>
+          <w:lang w:val="en-US"/>
+        </w:rPr>
+        <w:t>Aplikasi dapat mengganti profile, nama pengguna,</w:t>
+      </w:r>
+      <w:r>
+        <w:rPr>
+          <w:lang w:val="en-US"/>
+        </w:rPr>
+        <w:t xml:space="preserve"> melakukan verifikasi email, merubah</w:t>
+      </w:r>
+      <w:r>
+        <w:rPr>
+          <w:lang w:val="en-US"/>
+        </w:rPr>
+        <w:t xml:space="preserve"> email dan password pengguna sesuai dengan spesifikasi yang telah ditentukan.</w:t>
+      </w:r>
+    </w:p>
+    <w:p>
+      <w:pPr>
+        <w:pStyle w:val="Subtitle"/>
+        <w:numPr>
+          <w:ilvl w:val="0"/>
+          <w:numId w:val="36"/>
+        </w:numPr>
+        <w:ind w:firstLine="131"/>
+        <w:rPr>
+          <w:lang w:val="en-US"/>
+        </w:rPr>
+      </w:pPr>
+      <w:r>
+        <w:rPr>
+          <w:lang w:val="en-US"/>
+        </w:rPr>
+        <w:t xml:space="preserve">Aplikasi dapat menyediakan fitur lapor </w:t>
+      </w:r>
+      <w:r>
+        <w:rPr>
+          <w:i/>
+          <w:iCs/>
+          <w:lang w:val="en-US"/>
+        </w:rPr>
+        <w:t>bug</w:t>
+      </w:r>
+      <w:r>
+        <w:rPr>
+          <w:lang w:val="en-US"/>
+        </w:rPr>
+        <w:t xml:space="preserve"> dari pengguna</w:t>
+      </w:r>
+      <w:r>
+        <w:rPr>
+          <w:lang w:val="en-US"/>
+        </w:rPr>
+        <w:t>.</w:t>
+      </w:r>
+    </w:p>
+    <w:p>
+      <w:pPr>
+        <w:pStyle w:val="Subtitle"/>
+        <w:numPr>
+          <w:ilvl w:val="0"/>
+          <w:numId w:val="36"/>
+        </w:numPr>
+        <w:ind w:firstLine="131"/>
+        <w:rPr>
+          <w:lang w:val="en-US"/>
+        </w:rPr>
+      </w:pPr>
+      <w:r>
+        <w:rPr>
+          <w:lang w:val="en-US"/>
+        </w:rPr>
+        <w:t>Aplikasi dapat menampilkan detail tentang aplikasi kepada pengguna</w:t>
+      </w:r>
+      <w:r>
+        <w:rPr>
+          <w:lang w:val="en-US"/>
+        </w:rPr>
+        <w:t>.</w:t>
+      </w:r>
+    </w:p>
+    <w:p>
+      <w:pPr>
+        <w:pStyle w:val="Subtitle"/>
+        <w:numPr>
+          <w:ilvl w:val="0"/>
+          <w:numId w:val="36"/>
+        </w:numPr>
+        <w:ind w:firstLine="131"/>
+        <w:rPr>
+          <w:lang w:val="en-US"/>
+        </w:rPr>
+      </w:pPr>
+      <w:r>
+        <w:rPr>
+          <w:lang w:val="en-US"/>
+        </w:rPr>
+        <w:t>Aplikasi dapat melakukan logout pada tiap akun pengguna yang telah login</w:t>
+      </w:r>
+      <w:r>
+        <w:rPr>
+          <w:lang w:val="en-US"/>
+        </w:rPr>
+        <w:t>.</w:t>
+      </w:r>
     </w:p>
     <w:p>
       <w:pPr>
@@ -8809,6 +9146,95 @@
     </w:lvl>
   </w:abstractNum>
   <w:abstractNum w:abstractNumId="1" w15:restartNumberingAfterBreak="0">
+    <w:nsid w:val="070B7347"/>
+    <w:multiLevelType w:val="hybridMultilevel"/>
+    <w:tmpl w:val="6DB67418"/>
+    <w:lvl w:ilvl="0" w:tplc="79A6400E">
+      <w:start w:val="1"/>
+      <w:numFmt w:val="decimal"/>
+      <w:lvlText w:val="3.7.%1"/>
+      <w:lvlJc w:val="left"/>
+      <w:pPr>
+        <w:ind w:left="2160" w:hanging="360"/>
+      </w:pPr>
+      <w:rPr>
+        <w:rFonts w:hint="default"/>
+      </w:rPr>
+    </w:lvl>
+    <w:lvl w:ilvl="1" w:tplc="38090019" w:tentative="1">
+      <w:start w:val="1"/>
+      <w:numFmt w:val="lowerLetter"/>
+      <w:lvlText w:val="%2."/>
+      <w:lvlJc w:val="left"/>
+      <w:pPr>
+        <w:ind w:left="2880" w:hanging="360"/>
+      </w:pPr>
+    </w:lvl>
+    <w:lvl w:ilvl="2" w:tplc="3809001B" w:tentative="1">
+      <w:start w:val="1"/>
+      <w:numFmt w:val="lowerRoman"/>
+      <w:lvlText w:val="%3."/>
+      <w:lvlJc w:val="right"/>
+      <w:pPr>
+        <w:ind w:left="3600" w:hanging="180"/>
+      </w:pPr>
+    </w:lvl>
+    <w:lvl w:ilvl="3" w:tplc="3809000F" w:tentative="1">
+      <w:start w:val="1"/>
+      <w:numFmt w:val="decimal"/>
+      <w:lvlText w:val="%4."/>
+      <w:lvlJc w:val="left"/>
+      <w:pPr>
+        <w:ind w:left="4320" w:hanging="360"/>
+      </w:pPr>
+    </w:lvl>
+    <w:lvl w:ilvl="4" w:tplc="38090019" w:tentative="1">
+      <w:start w:val="1"/>
+      <w:numFmt w:val="lowerLetter"/>
+      <w:lvlText w:val="%5."/>
+      <w:lvlJc w:val="left"/>
+      <w:pPr>
+        <w:ind w:left="5040" w:hanging="360"/>
+      </w:pPr>
+    </w:lvl>
+    <w:lvl w:ilvl="5" w:tplc="3809001B" w:tentative="1">
+      <w:start w:val="1"/>
+      <w:numFmt w:val="lowerRoman"/>
+      <w:lvlText w:val="%6."/>
+      <w:lvlJc w:val="right"/>
+      <w:pPr>
+        <w:ind w:left="5760" w:hanging="180"/>
+      </w:pPr>
+    </w:lvl>
+    <w:lvl w:ilvl="6" w:tplc="3809000F" w:tentative="1">
+      <w:start w:val="1"/>
+      <w:numFmt w:val="decimal"/>
+      <w:lvlText w:val="%7."/>
+      <w:lvlJc w:val="left"/>
+      <w:pPr>
+        <w:ind w:left="6480" w:hanging="360"/>
+      </w:pPr>
+    </w:lvl>
+    <w:lvl w:ilvl="7" w:tplc="38090019" w:tentative="1">
+      <w:start w:val="1"/>
+      <w:numFmt w:val="lowerLetter"/>
+      <w:lvlText w:val="%8."/>
+      <w:lvlJc w:val="left"/>
+      <w:pPr>
+        <w:ind w:left="7200" w:hanging="360"/>
+      </w:pPr>
+    </w:lvl>
+    <w:lvl w:ilvl="8" w:tplc="3809001B" w:tentative="1">
+      <w:start w:val="1"/>
+      <w:numFmt w:val="lowerRoman"/>
+      <w:lvlText w:val="%9."/>
+      <w:lvlJc w:val="right"/>
+      <w:pPr>
+        <w:ind w:left="7920" w:hanging="180"/>
+      </w:pPr>
+    </w:lvl>
+  </w:abstractNum>
+  <w:abstractNum w:abstractNumId="2" w15:restartNumberingAfterBreak="0">
     <w:nsid w:val="0798128E"/>
     <w:multiLevelType w:val="hybridMultilevel"/>
     <w:tmpl w:val="FD1C9FC4"/>
@@ -8897,7 +9323,7 @@
       </w:pPr>
     </w:lvl>
   </w:abstractNum>
-  <w:abstractNum w:abstractNumId="2" w15:restartNumberingAfterBreak="0">
+  <w:abstractNum w:abstractNumId="3" w15:restartNumberingAfterBreak="0">
     <w:nsid w:val="0973340F"/>
     <w:multiLevelType w:val="hybridMultilevel"/>
     <w:tmpl w:val="CC0EC9F6"/>
@@ -8986,10 +9412,10 @@
       </w:pPr>
     </w:lvl>
   </w:abstractNum>
-  <w:abstractNum w:abstractNumId="3" w15:restartNumberingAfterBreak="0">
+  <w:abstractNum w:abstractNumId="4" w15:restartNumberingAfterBreak="0">
     <w:nsid w:val="0A98166B"/>
     <w:multiLevelType w:val="hybridMultilevel"/>
-    <w:tmpl w:val="B70260A8"/>
+    <w:tmpl w:val="98D495E8"/>
     <w:lvl w:ilvl="0" w:tplc="899465FA">
       <w:start w:val="1"/>
       <w:numFmt w:val="decimal"/>
@@ -9075,7 +9501,7 @@
       </w:pPr>
     </w:lvl>
   </w:abstractNum>
-  <w:abstractNum w:abstractNumId="4" w15:restartNumberingAfterBreak="0">
+  <w:abstractNum w:abstractNumId="5" w15:restartNumberingAfterBreak="0">
     <w:nsid w:val="0D483D75"/>
     <w:multiLevelType w:val="hybridMultilevel"/>
     <w:tmpl w:val="E64ECDB6"/>
@@ -9164,7 +9590,7 @@
       </w:pPr>
     </w:lvl>
   </w:abstractNum>
-  <w:abstractNum w:abstractNumId="5" w15:restartNumberingAfterBreak="0">
+  <w:abstractNum w:abstractNumId="6" w15:restartNumberingAfterBreak="0">
     <w:nsid w:val="1B205227"/>
     <w:multiLevelType w:val="hybridMultilevel"/>
     <w:tmpl w:val="EE78FED8"/>
@@ -9253,7 +9679,7 @@
       </w:pPr>
     </w:lvl>
   </w:abstractNum>
-  <w:abstractNum w:abstractNumId="6" w15:restartNumberingAfterBreak="0">
+  <w:abstractNum w:abstractNumId="7" w15:restartNumberingAfterBreak="0">
     <w:nsid w:val="20D94E3C"/>
     <w:multiLevelType w:val="hybridMultilevel"/>
     <w:tmpl w:val="57409432"/>
@@ -9366,7 +9792,7 @@
       </w:rPr>
     </w:lvl>
   </w:abstractNum>
-  <w:abstractNum w:abstractNumId="7" w15:restartNumberingAfterBreak="0">
+  <w:abstractNum w:abstractNumId="8" w15:restartNumberingAfterBreak="0">
     <w:nsid w:val="2244368C"/>
     <w:multiLevelType w:val="hybridMultilevel"/>
     <w:tmpl w:val="A1D611DA"/>
@@ -9452,7 +9878,7 @@
       </w:pPr>
     </w:lvl>
   </w:abstractNum>
-  <w:abstractNum w:abstractNumId="8" w15:restartNumberingAfterBreak="0">
+  <w:abstractNum w:abstractNumId="9" w15:restartNumberingAfterBreak="0">
     <w:nsid w:val="283712AB"/>
     <w:multiLevelType w:val="hybridMultilevel"/>
     <w:tmpl w:val="DBCE2EF8"/>
@@ -9541,7 +9967,7 @@
       </w:pPr>
     </w:lvl>
   </w:abstractNum>
-  <w:abstractNum w:abstractNumId="9" w15:restartNumberingAfterBreak="0">
+  <w:abstractNum w:abstractNumId="10" w15:restartNumberingAfterBreak="0">
     <w:nsid w:val="2A333438"/>
     <w:multiLevelType w:val="hybridMultilevel"/>
     <w:tmpl w:val="667AD084"/>
@@ -9630,7 +10056,7 @@
       </w:pPr>
     </w:lvl>
   </w:abstractNum>
-  <w:abstractNum w:abstractNumId="10" w15:restartNumberingAfterBreak="0">
+  <w:abstractNum w:abstractNumId="11" w15:restartNumberingAfterBreak="0">
     <w:nsid w:val="2A4437F4"/>
     <w:multiLevelType w:val="hybridMultilevel"/>
     <w:tmpl w:val="AC42E6B6"/>
@@ -9719,7 +10145,7 @@
       </w:pPr>
     </w:lvl>
   </w:abstractNum>
-  <w:abstractNum w:abstractNumId="11" w15:restartNumberingAfterBreak="0">
+  <w:abstractNum w:abstractNumId="12" w15:restartNumberingAfterBreak="0">
     <w:nsid w:val="2A5132DA"/>
     <w:multiLevelType w:val="hybridMultilevel"/>
     <w:tmpl w:val="392A48AC"/>
@@ -9808,7 +10234,96 @@
       </w:pPr>
     </w:lvl>
   </w:abstractNum>
-  <w:abstractNum w:abstractNumId="12" w15:restartNumberingAfterBreak="0">
+  <w:abstractNum w:abstractNumId="13" w15:restartNumberingAfterBreak="0">
+    <w:nsid w:val="34444190"/>
+    <w:multiLevelType w:val="hybridMultilevel"/>
+    <w:tmpl w:val="CF4295A4"/>
+    <w:lvl w:ilvl="0" w:tplc="FFFFFFFF">
+      <w:start w:val="1"/>
+      <w:numFmt w:val="decimal"/>
+      <w:lvlText w:val="%1."/>
+      <w:lvlJc w:val="center"/>
+      <w:pPr>
+        <w:ind w:left="720" w:hanging="360"/>
+      </w:pPr>
+      <w:rPr>
+        <w:rFonts w:hint="default"/>
+      </w:rPr>
+    </w:lvl>
+    <w:lvl w:ilvl="1" w:tplc="FFFFFFFF" w:tentative="1">
+      <w:start w:val="1"/>
+      <w:numFmt w:val="lowerLetter"/>
+      <w:lvlText w:val="%2."/>
+      <w:lvlJc w:val="left"/>
+      <w:pPr>
+        <w:ind w:left="1440" w:hanging="360"/>
+      </w:pPr>
+    </w:lvl>
+    <w:lvl w:ilvl="2" w:tplc="FFFFFFFF" w:tentative="1">
+      <w:start w:val="1"/>
+      <w:numFmt w:val="lowerRoman"/>
+      <w:lvlText w:val="%3."/>
+      <w:lvlJc w:val="right"/>
+      <w:pPr>
+        <w:ind w:left="2160" w:hanging="180"/>
+      </w:pPr>
+    </w:lvl>
+    <w:lvl w:ilvl="3" w:tplc="FFFFFFFF" w:tentative="1">
+      <w:start w:val="1"/>
+      <w:numFmt w:val="decimal"/>
+      <w:lvlText w:val="%4."/>
+      <w:lvlJc w:val="left"/>
+      <w:pPr>
+        <w:ind w:left="2880" w:hanging="360"/>
+      </w:pPr>
+    </w:lvl>
+    <w:lvl w:ilvl="4" w:tplc="FFFFFFFF" w:tentative="1">
+      <w:start w:val="1"/>
+      <w:numFmt w:val="lowerLetter"/>
+      <w:lvlText w:val="%5."/>
+      <w:lvlJc w:val="left"/>
+      <w:pPr>
+        <w:ind w:left="3600" w:hanging="360"/>
+      </w:pPr>
+    </w:lvl>
+    <w:lvl w:ilvl="5" w:tplc="FFFFFFFF" w:tentative="1">
+      <w:start w:val="1"/>
+      <w:numFmt w:val="lowerRoman"/>
+      <w:lvlText w:val="%6."/>
+      <w:lvlJc w:val="right"/>
+      <w:pPr>
+        <w:ind w:left="4320" w:hanging="180"/>
+      </w:pPr>
+    </w:lvl>
+    <w:lvl w:ilvl="6" w:tplc="FFFFFFFF" w:tentative="1">
+      <w:start w:val="1"/>
+      <w:numFmt w:val="decimal"/>
+      <w:lvlText w:val="%7."/>
+      <w:lvlJc w:val="left"/>
+      <w:pPr>
+        <w:ind w:left="5040" w:hanging="360"/>
+      </w:pPr>
+    </w:lvl>
+    <w:lvl w:ilvl="7" w:tplc="FFFFFFFF" w:tentative="1">
+      <w:start w:val="1"/>
+      <w:numFmt w:val="lowerLetter"/>
+      <w:lvlText w:val="%8."/>
+      <w:lvlJc w:val="left"/>
+      <w:pPr>
+        <w:ind w:left="5760" w:hanging="360"/>
+      </w:pPr>
+    </w:lvl>
+    <w:lvl w:ilvl="8" w:tplc="FFFFFFFF" w:tentative="1">
+      <w:start w:val="1"/>
+      <w:numFmt w:val="lowerRoman"/>
+      <w:lvlText w:val="%9."/>
+      <w:lvlJc w:val="right"/>
+      <w:pPr>
+        <w:ind w:left="6480" w:hanging="180"/>
+      </w:pPr>
+    </w:lvl>
+  </w:abstractNum>
+  <w:abstractNum w:abstractNumId="14" w15:restartNumberingAfterBreak="0">
     <w:nsid w:val="34E43A9D"/>
     <w:multiLevelType w:val="hybridMultilevel"/>
     <w:tmpl w:val="996E9126"/>
@@ -9894,7 +10409,7 @@
       </w:pPr>
     </w:lvl>
   </w:abstractNum>
-  <w:abstractNum w:abstractNumId="13" w15:restartNumberingAfterBreak="0">
+  <w:abstractNum w:abstractNumId="15" w15:restartNumberingAfterBreak="0">
     <w:nsid w:val="37667C47"/>
     <w:multiLevelType w:val="hybridMultilevel"/>
     <w:tmpl w:val="94A4C9B2"/>
@@ -9983,7 +10498,7 @@
       </w:pPr>
     </w:lvl>
   </w:abstractNum>
-  <w:abstractNum w:abstractNumId="14" w15:restartNumberingAfterBreak="0">
+  <w:abstractNum w:abstractNumId="16" w15:restartNumberingAfterBreak="0">
     <w:nsid w:val="37947740"/>
     <w:multiLevelType w:val="hybridMultilevel"/>
     <w:tmpl w:val="3D72D142"/>
@@ -10072,7 +10587,7 @@
       </w:pPr>
     </w:lvl>
   </w:abstractNum>
-  <w:abstractNum w:abstractNumId="15" w15:restartNumberingAfterBreak="0">
+  <w:abstractNum w:abstractNumId="17" w15:restartNumberingAfterBreak="0">
     <w:nsid w:val="40F5385B"/>
     <w:multiLevelType w:val="hybridMultilevel"/>
     <w:tmpl w:val="801087AA"/>
@@ -10161,7 +10676,96 @@
       </w:pPr>
     </w:lvl>
   </w:abstractNum>
-  <w:abstractNum w:abstractNumId="16" w15:restartNumberingAfterBreak="0">
+  <w:abstractNum w:abstractNumId="18" w15:restartNumberingAfterBreak="0">
+    <w:nsid w:val="427554E4"/>
+    <w:multiLevelType w:val="hybridMultilevel"/>
+    <w:tmpl w:val="FE549A14"/>
+    <w:lvl w:ilvl="0" w:tplc="79A6400E">
+      <w:start w:val="1"/>
+      <w:numFmt w:val="decimal"/>
+      <w:lvlText w:val="3.7.%1"/>
+      <w:lvlJc w:val="left"/>
+      <w:pPr>
+        <w:ind w:left="720" w:hanging="360"/>
+      </w:pPr>
+      <w:rPr>
+        <w:rFonts w:hint="default"/>
+      </w:rPr>
+    </w:lvl>
+    <w:lvl w:ilvl="1" w:tplc="38090019" w:tentative="1">
+      <w:start w:val="1"/>
+      <w:numFmt w:val="lowerLetter"/>
+      <w:lvlText w:val="%2."/>
+      <w:lvlJc w:val="left"/>
+      <w:pPr>
+        <w:ind w:left="1440" w:hanging="360"/>
+      </w:pPr>
+    </w:lvl>
+    <w:lvl w:ilvl="2" w:tplc="3809001B" w:tentative="1">
+      <w:start w:val="1"/>
+      <w:numFmt w:val="lowerRoman"/>
+      <w:lvlText w:val="%3."/>
+      <w:lvlJc w:val="right"/>
+      <w:pPr>
+        <w:ind w:left="2160" w:hanging="180"/>
+      </w:pPr>
+    </w:lvl>
+    <w:lvl w:ilvl="3" w:tplc="3809000F" w:tentative="1">
+      <w:start w:val="1"/>
+      <w:numFmt w:val="decimal"/>
+      <w:lvlText w:val="%4."/>
+      <w:lvlJc w:val="left"/>
+      <w:pPr>
+        <w:ind w:left="2880" w:hanging="360"/>
+      </w:pPr>
+    </w:lvl>
+    <w:lvl w:ilvl="4" w:tplc="38090019" w:tentative="1">
+      <w:start w:val="1"/>
+      <w:numFmt w:val="lowerLetter"/>
+      <w:lvlText w:val="%5."/>
+      <w:lvlJc w:val="left"/>
+      <w:pPr>
+        <w:ind w:left="3600" w:hanging="360"/>
+      </w:pPr>
+    </w:lvl>
+    <w:lvl w:ilvl="5" w:tplc="3809001B" w:tentative="1">
+      <w:start w:val="1"/>
+      <w:numFmt w:val="lowerRoman"/>
+      <w:lvlText w:val="%6."/>
+      <w:lvlJc w:val="right"/>
+      <w:pPr>
+        <w:ind w:left="4320" w:hanging="180"/>
+      </w:pPr>
+    </w:lvl>
+    <w:lvl w:ilvl="6" w:tplc="3809000F" w:tentative="1">
+      <w:start w:val="1"/>
+      <w:numFmt w:val="decimal"/>
+      <w:lvlText w:val="%7."/>
+      <w:lvlJc w:val="left"/>
+      <w:pPr>
+        <w:ind w:left="5040" w:hanging="360"/>
+      </w:pPr>
+    </w:lvl>
+    <w:lvl w:ilvl="7" w:tplc="38090019" w:tentative="1">
+      <w:start w:val="1"/>
+      <w:numFmt w:val="lowerLetter"/>
+      <w:lvlText w:val="%8."/>
+      <w:lvlJc w:val="left"/>
+      <w:pPr>
+        <w:ind w:left="5760" w:hanging="360"/>
+      </w:pPr>
+    </w:lvl>
+    <w:lvl w:ilvl="8" w:tplc="3809001B" w:tentative="1">
+      <w:start w:val="1"/>
+      <w:numFmt w:val="lowerRoman"/>
+      <w:lvlText w:val="%9."/>
+      <w:lvlJc w:val="right"/>
+      <w:pPr>
+        <w:ind w:left="6480" w:hanging="180"/>
+      </w:pPr>
+    </w:lvl>
+  </w:abstractNum>
+  <w:abstractNum w:abstractNumId="19" w15:restartNumberingAfterBreak="0">
     <w:nsid w:val="43887FB5"/>
     <w:multiLevelType w:val="hybridMultilevel"/>
     <w:tmpl w:val="3002151A"/>
@@ -10250,7 +10854,96 @@
       </w:pPr>
     </w:lvl>
   </w:abstractNum>
-  <w:abstractNum w:abstractNumId="17" w15:restartNumberingAfterBreak="0">
+  <w:abstractNum w:abstractNumId="20" w15:restartNumberingAfterBreak="0">
+    <w:nsid w:val="4B251773"/>
+    <w:multiLevelType w:val="hybridMultilevel"/>
+    <w:tmpl w:val="9BF209A6"/>
+    <w:lvl w:ilvl="0" w:tplc="79A6400E">
+      <w:start w:val="1"/>
+      <w:numFmt w:val="decimal"/>
+      <w:lvlText w:val="3.7.%1"/>
+      <w:lvlJc w:val="left"/>
+      <w:pPr>
+        <w:ind w:left="1440" w:hanging="360"/>
+      </w:pPr>
+      <w:rPr>
+        <w:rFonts w:hint="default"/>
+      </w:rPr>
+    </w:lvl>
+    <w:lvl w:ilvl="1" w:tplc="38090019" w:tentative="1">
+      <w:start w:val="1"/>
+      <w:numFmt w:val="lowerLetter"/>
+      <w:lvlText w:val="%2."/>
+      <w:lvlJc w:val="left"/>
+      <w:pPr>
+        <w:ind w:left="2160" w:hanging="360"/>
+      </w:pPr>
+    </w:lvl>
+    <w:lvl w:ilvl="2" w:tplc="3809001B" w:tentative="1">
+      <w:start w:val="1"/>
+      <w:numFmt w:val="lowerRoman"/>
+      <w:lvlText w:val="%3."/>
+      <w:lvlJc w:val="right"/>
+      <w:pPr>
+        <w:ind w:left="2880" w:hanging="180"/>
+      </w:pPr>
+    </w:lvl>
+    <w:lvl w:ilvl="3" w:tplc="3809000F" w:tentative="1">
+      <w:start w:val="1"/>
+      <w:numFmt w:val="decimal"/>
+      <w:lvlText w:val="%4."/>
+      <w:lvlJc w:val="left"/>
+      <w:pPr>
+        <w:ind w:left="3600" w:hanging="360"/>
+      </w:pPr>
+    </w:lvl>
+    <w:lvl w:ilvl="4" w:tplc="38090019" w:tentative="1">
+      <w:start w:val="1"/>
+      <w:numFmt w:val="lowerLetter"/>
+      <w:lvlText w:val="%5."/>
+      <w:lvlJc w:val="left"/>
+      <w:pPr>
+        <w:ind w:left="4320" w:hanging="360"/>
+      </w:pPr>
+    </w:lvl>
+    <w:lvl w:ilvl="5" w:tplc="3809001B" w:tentative="1">
+      <w:start w:val="1"/>
+      <w:numFmt w:val="lowerRoman"/>
+      <w:lvlText w:val="%6."/>
+      <w:lvlJc w:val="right"/>
+      <w:pPr>
+        <w:ind w:left="5040" w:hanging="180"/>
+      </w:pPr>
+    </w:lvl>
+    <w:lvl w:ilvl="6" w:tplc="3809000F" w:tentative="1">
+      <w:start w:val="1"/>
+      <w:numFmt w:val="decimal"/>
+      <w:lvlText w:val="%7."/>
+      <w:lvlJc w:val="left"/>
+      <w:pPr>
+        <w:ind w:left="5760" w:hanging="360"/>
+      </w:pPr>
+    </w:lvl>
+    <w:lvl w:ilvl="7" w:tplc="38090019" w:tentative="1">
+      <w:start w:val="1"/>
+      <w:numFmt w:val="lowerLetter"/>
+      <w:lvlText w:val="%8."/>
+      <w:lvlJc w:val="left"/>
+      <w:pPr>
+        <w:ind w:left="6480" w:hanging="360"/>
+      </w:pPr>
+    </w:lvl>
+    <w:lvl w:ilvl="8" w:tplc="3809001B" w:tentative="1">
+      <w:start w:val="1"/>
+      <w:numFmt w:val="lowerRoman"/>
+      <w:lvlText w:val="%9."/>
+      <w:lvlJc w:val="right"/>
+      <w:pPr>
+        <w:ind w:left="7200" w:hanging="180"/>
+      </w:pPr>
+    </w:lvl>
+  </w:abstractNum>
+  <w:abstractNum w:abstractNumId="21" w15:restartNumberingAfterBreak="0">
     <w:nsid w:val="517127C4"/>
     <w:multiLevelType w:val="hybridMultilevel"/>
     <w:tmpl w:val="71C627C2"/>
@@ -10339,7 +11032,96 @@
       </w:pPr>
     </w:lvl>
   </w:abstractNum>
-  <w:abstractNum w:abstractNumId="18" w15:restartNumberingAfterBreak="0">
+  <w:abstractNum w:abstractNumId="22" w15:restartNumberingAfterBreak="0">
+    <w:nsid w:val="52304E35"/>
+    <w:multiLevelType w:val="hybridMultilevel"/>
+    <w:tmpl w:val="2294D098"/>
+    <w:lvl w:ilvl="0" w:tplc="FFFFFFFF">
+      <w:start w:val="1"/>
+      <w:numFmt w:val="decimal"/>
+      <w:lvlText w:val="%1."/>
+      <w:lvlJc w:val="center"/>
+      <w:pPr>
+        <w:ind w:left="720" w:hanging="360"/>
+      </w:pPr>
+      <w:rPr>
+        <w:rFonts w:hint="default"/>
+      </w:rPr>
+    </w:lvl>
+    <w:lvl w:ilvl="1" w:tplc="FFFFFFFF" w:tentative="1">
+      <w:start w:val="1"/>
+      <w:numFmt w:val="lowerLetter"/>
+      <w:lvlText w:val="%2."/>
+      <w:lvlJc w:val="left"/>
+      <w:pPr>
+        <w:ind w:left="1440" w:hanging="360"/>
+      </w:pPr>
+    </w:lvl>
+    <w:lvl w:ilvl="2" w:tplc="FFFFFFFF" w:tentative="1">
+      <w:start w:val="1"/>
+      <w:numFmt w:val="lowerRoman"/>
+      <w:lvlText w:val="%3."/>
+      <w:lvlJc w:val="right"/>
+      <w:pPr>
+        <w:ind w:left="2160" w:hanging="180"/>
+      </w:pPr>
+    </w:lvl>
+    <w:lvl w:ilvl="3" w:tplc="FFFFFFFF" w:tentative="1">
+      <w:start w:val="1"/>
+      <w:numFmt w:val="decimal"/>
+      <w:lvlText w:val="%4."/>
+      <w:lvlJc w:val="left"/>
+      <w:pPr>
+        <w:ind w:left="2880" w:hanging="360"/>
+      </w:pPr>
+    </w:lvl>
+    <w:lvl w:ilvl="4" w:tplc="FFFFFFFF" w:tentative="1">
+      <w:start w:val="1"/>
+      <w:numFmt w:val="lowerLetter"/>
+      <w:lvlText w:val="%5."/>
+      <w:lvlJc w:val="left"/>
+      <w:pPr>
+        <w:ind w:left="3600" w:hanging="360"/>
+      </w:pPr>
+    </w:lvl>
+    <w:lvl w:ilvl="5" w:tplc="FFFFFFFF" w:tentative="1">
+      <w:start w:val="1"/>
+      <w:numFmt w:val="lowerRoman"/>
+      <w:lvlText w:val="%6."/>
+      <w:lvlJc w:val="right"/>
+      <w:pPr>
+        <w:ind w:left="4320" w:hanging="180"/>
+      </w:pPr>
+    </w:lvl>
+    <w:lvl w:ilvl="6" w:tplc="FFFFFFFF" w:tentative="1">
+      <w:start w:val="1"/>
+      <w:numFmt w:val="decimal"/>
+      <w:lvlText w:val="%7."/>
+      <w:lvlJc w:val="left"/>
+      <w:pPr>
+        <w:ind w:left="5040" w:hanging="360"/>
+      </w:pPr>
+    </w:lvl>
+    <w:lvl w:ilvl="7" w:tplc="FFFFFFFF" w:tentative="1">
+      <w:start w:val="1"/>
+      <w:numFmt w:val="lowerLetter"/>
+      <w:lvlText w:val="%8."/>
+      <w:lvlJc w:val="left"/>
+      <w:pPr>
+        <w:ind w:left="5760" w:hanging="360"/>
+      </w:pPr>
+    </w:lvl>
+    <w:lvl w:ilvl="8" w:tplc="FFFFFFFF" w:tentative="1">
+      <w:start w:val="1"/>
+      <w:numFmt w:val="lowerRoman"/>
+      <w:lvlText w:val="%9."/>
+      <w:lvlJc w:val="right"/>
+      <w:pPr>
+        <w:ind w:left="6480" w:hanging="180"/>
+      </w:pPr>
+    </w:lvl>
+  </w:abstractNum>
+  <w:abstractNum w:abstractNumId="23" w15:restartNumberingAfterBreak="0">
     <w:nsid w:val="529D29F9"/>
     <w:multiLevelType w:val="hybridMultilevel"/>
     <w:tmpl w:val="EB02553E"/>
@@ -10428,7 +11210,185 @@
       </w:pPr>
     </w:lvl>
   </w:abstractNum>
-  <w:abstractNum w:abstractNumId="19" w15:restartNumberingAfterBreak="0">
+  <w:abstractNum w:abstractNumId="24" w15:restartNumberingAfterBreak="0">
+    <w:nsid w:val="555139A5"/>
+    <w:multiLevelType w:val="hybridMultilevel"/>
+    <w:tmpl w:val="726E62B0"/>
+    <w:lvl w:ilvl="0" w:tplc="79A6400E">
+      <w:start w:val="1"/>
+      <w:numFmt w:val="decimal"/>
+      <w:lvlText w:val="3.7.%1"/>
+      <w:lvlJc w:val="left"/>
+      <w:pPr>
+        <w:ind w:left="2160" w:hanging="360"/>
+      </w:pPr>
+      <w:rPr>
+        <w:rFonts w:hint="default"/>
+      </w:rPr>
+    </w:lvl>
+    <w:lvl w:ilvl="1" w:tplc="38090019" w:tentative="1">
+      <w:start w:val="1"/>
+      <w:numFmt w:val="lowerLetter"/>
+      <w:lvlText w:val="%2."/>
+      <w:lvlJc w:val="left"/>
+      <w:pPr>
+        <w:ind w:left="2880" w:hanging="360"/>
+      </w:pPr>
+    </w:lvl>
+    <w:lvl w:ilvl="2" w:tplc="3809001B" w:tentative="1">
+      <w:start w:val="1"/>
+      <w:numFmt w:val="lowerRoman"/>
+      <w:lvlText w:val="%3."/>
+      <w:lvlJc w:val="right"/>
+      <w:pPr>
+        <w:ind w:left="3600" w:hanging="180"/>
+      </w:pPr>
+    </w:lvl>
+    <w:lvl w:ilvl="3" w:tplc="3809000F" w:tentative="1">
+      <w:start w:val="1"/>
+      <w:numFmt w:val="decimal"/>
+      <w:lvlText w:val="%4."/>
+      <w:lvlJc w:val="left"/>
+      <w:pPr>
+        <w:ind w:left="4320" w:hanging="360"/>
+      </w:pPr>
+    </w:lvl>
+    <w:lvl w:ilvl="4" w:tplc="38090019" w:tentative="1">
+      <w:start w:val="1"/>
+      <w:numFmt w:val="lowerLetter"/>
+      <w:lvlText w:val="%5."/>
+      <w:lvlJc w:val="left"/>
+      <w:pPr>
+        <w:ind w:left="5040" w:hanging="360"/>
+      </w:pPr>
+    </w:lvl>
+    <w:lvl w:ilvl="5" w:tplc="3809001B" w:tentative="1">
+      <w:start w:val="1"/>
+      <w:numFmt w:val="lowerRoman"/>
+      <w:lvlText w:val="%6."/>
+      <w:lvlJc w:val="right"/>
+      <w:pPr>
+        <w:ind w:left="5760" w:hanging="180"/>
+      </w:pPr>
+    </w:lvl>
+    <w:lvl w:ilvl="6" w:tplc="3809000F" w:tentative="1">
+      <w:start w:val="1"/>
+      <w:numFmt w:val="decimal"/>
+      <w:lvlText w:val="%7."/>
+      <w:lvlJc w:val="left"/>
+      <w:pPr>
+        <w:ind w:left="6480" w:hanging="360"/>
+      </w:pPr>
+    </w:lvl>
+    <w:lvl w:ilvl="7" w:tplc="38090019" w:tentative="1">
+      <w:start w:val="1"/>
+      <w:numFmt w:val="lowerLetter"/>
+      <w:lvlText w:val="%8."/>
+      <w:lvlJc w:val="left"/>
+      <w:pPr>
+        <w:ind w:left="7200" w:hanging="360"/>
+      </w:pPr>
+    </w:lvl>
+    <w:lvl w:ilvl="8" w:tplc="3809001B" w:tentative="1">
+      <w:start w:val="1"/>
+      <w:numFmt w:val="lowerRoman"/>
+      <w:lvlText w:val="%9."/>
+      <w:lvlJc w:val="right"/>
+      <w:pPr>
+        <w:ind w:left="7920" w:hanging="180"/>
+      </w:pPr>
+    </w:lvl>
+  </w:abstractNum>
+  <w:abstractNum w:abstractNumId="25" w15:restartNumberingAfterBreak="0">
+    <w:nsid w:val="580C0E53"/>
+    <w:multiLevelType w:val="hybridMultilevel"/>
+    <w:tmpl w:val="A8F072BE"/>
+    <w:lvl w:ilvl="0" w:tplc="79A6400E">
+      <w:start w:val="1"/>
+      <w:numFmt w:val="decimal"/>
+      <w:lvlText w:val="3.7.%1"/>
+      <w:lvlJc w:val="left"/>
+      <w:pPr>
+        <w:ind w:left="1440" w:hanging="360"/>
+      </w:pPr>
+      <w:rPr>
+        <w:rFonts w:hint="default"/>
+      </w:rPr>
+    </w:lvl>
+    <w:lvl w:ilvl="1" w:tplc="38090019" w:tentative="1">
+      <w:start w:val="1"/>
+      <w:numFmt w:val="lowerLetter"/>
+      <w:lvlText w:val="%2."/>
+      <w:lvlJc w:val="left"/>
+      <w:pPr>
+        <w:ind w:left="2160" w:hanging="360"/>
+      </w:pPr>
+    </w:lvl>
+    <w:lvl w:ilvl="2" w:tplc="3809001B" w:tentative="1">
+      <w:start w:val="1"/>
+      <w:numFmt w:val="lowerRoman"/>
+      <w:lvlText w:val="%3."/>
+      <w:lvlJc w:val="right"/>
+      <w:pPr>
+        <w:ind w:left="2880" w:hanging="180"/>
+      </w:pPr>
+    </w:lvl>
+    <w:lvl w:ilvl="3" w:tplc="3809000F" w:tentative="1">
+      <w:start w:val="1"/>
+      <w:numFmt w:val="decimal"/>
+      <w:lvlText w:val="%4."/>
+      <w:lvlJc w:val="left"/>
+      <w:pPr>
+        <w:ind w:left="3600" w:hanging="360"/>
+      </w:pPr>
+    </w:lvl>
+    <w:lvl w:ilvl="4" w:tplc="38090019" w:tentative="1">
+      <w:start w:val="1"/>
+      <w:numFmt w:val="lowerLetter"/>
+      <w:lvlText w:val="%5."/>
+      <w:lvlJc w:val="left"/>
+      <w:pPr>
+        <w:ind w:left="4320" w:hanging="360"/>
+      </w:pPr>
+    </w:lvl>
+    <w:lvl w:ilvl="5" w:tplc="3809001B" w:tentative="1">
+      <w:start w:val="1"/>
+      <w:numFmt w:val="lowerRoman"/>
+      <w:lvlText w:val="%6."/>
+      <w:lvlJc w:val="right"/>
+      <w:pPr>
+        <w:ind w:left="5040" w:hanging="180"/>
+      </w:pPr>
+    </w:lvl>
+    <w:lvl w:ilvl="6" w:tplc="3809000F" w:tentative="1">
+      <w:start w:val="1"/>
+      <w:numFmt w:val="decimal"/>
+      <w:lvlText w:val="%7."/>
+      <w:lvlJc w:val="left"/>
+      <w:pPr>
+        <w:ind w:left="5760" w:hanging="360"/>
+      </w:pPr>
+    </w:lvl>
+    <w:lvl w:ilvl="7" w:tplc="38090019" w:tentative="1">
+      <w:start w:val="1"/>
+      <w:numFmt w:val="lowerLetter"/>
+      <w:lvlText w:val="%8."/>
+      <w:lvlJc w:val="left"/>
+      <w:pPr>
+        <w:ind w:left="6480" w:hanging="360"/>
+      </w:pPr>
+    </w:lvl>
+    <w:lvl w:ilvl="8" w:tplc="3809001B" w:tentative="1">
+      <w:start w:val="1"/>
+      <w:numFmt w:val="lowerRoman"/>
+      <w:lvlText w:val="%9."/>
+      <w:lvlJc w:val="right"/>
+      <w:pPr>
+        <w:ind w:left="7200" w:hanging="180"/>
+      </w:pPr>
+    </w:lvl>
+  </w:abstractNum>
+  <w:abstractNum w:abstractNumId="26" w15:restartNumberingAfterBreak="0">
     <w:nsid w:val="5A454B58"/>
     <w:multiLevelType w:val="hybridMultilevel"/>
     <w:tmpl w:val="7728B79A"/>
@@ -10514,7 +11474,7 @@
       </w:pPr>
     </w:lvl>
   </w:abstractNum>
-  <w:abstractNum w:abstractNumId="20" w15:restartNumberingAfterBreak="0">
+  <w:abstractNum w:abstractNumId="27" w15:restartNumberingAfterBreak="0">
     <w:nsid w:val="5F057D97"/>
     <w:multiLevelType w:val="hybridMultilevel"/>
     <w:tmpl w:val="2E524446"/>
@@ -10603,7 +11563,7 @@
       </w:pPr>
     </w:lvl>
   </w:abstractNum>
-  <w:abstractNum w:abstractNumId="21" w15:restartNumberingAfterBreak="0">
+  <w:abstractNum w:abstractNumId="28" w15:restartNumberingAfterBreak="0">
     <w:nsid w:val="6AF746F0"/>
     <w:multiLevelType w:val="hybridMultilevel"/>
     <w:tmpl w:val="3F3421C2"/>
@@ -10692,7 +11652,7 @@
       </w:pPr>
     </w:lvl>
   </w:abstractNum>
-  <w:abstractNum w:abstractNumId="22" w15:restartNumberingAfterBreak="0">
+  <w:abstractNum w:abstractNumId="29" w15:restartNumberingAfterBreak="0">
     <w:nsid w:val="6B2E0CE9"/>
     <w:multiLevelType w:val="hybridMultilevel"/>
     <w:tmpl w:val="FAF09540"/>
@@ -10781,10 +11741,10 @@
       </w:pPr>
     </w:lvl>
   </w:abstractNum>
-  <w:abstractNum w:abstractNumId="23" w15:restartNumberingAfterBreak="0">
+  <w:abstractNum w:abstractNumId="30" w15:restartNumberingAfterBreak="0">
     <w:nsid w:val="6BB41D2B"/>
     <w:multiLevelType w:val="hybridMultilevel"/>
-    <w:tmpl w:val="2918D1CA"/>
+    <w:tmpl w:val="4CEA24FA"/>
     <w:lvl w:ilvl="0" w:tplc="EC60E47C">
       <w:start w:val="1"/>
       <w:numFmt w:val="decimal"/>
@@ -10870,7 +11830,7 @@
       </w:pPr>
     </w:lvl>
   </w:abstractNum>
-  <w:abstractNum w:abstractNumId="24" w15:restartNumberingAfterBreak="0">
+  <w:abstractNum w:abstractNumId="31" w15:restartNumberingAfterBreak="0">
     <w:nsid w:val="6FA90054"/>
     <w:multiLevelType w:val="hybridMultilevel"/>
     <w:tmpl w:val="AC66509C"/>
@@ -10959,7 +11919,7 @@
       </w:pPr>
     </w:lvl>
   </w:abstractNum>
-  <w:abstractNum w:abstractNumId="25" w15:restartNumberingAfterBreak="0">
+  <w:abstractNum w:abstractNumId="32" w15:restartNumberingAfterBreak="0">
     <w:nsid w:val="70750A9D"/>
     <w:multiLevelType w:val="hybridMultilevel"/>
     <w:tmpl w:val="94668AD0"/>
@@ -11045,7 +12005,7 @@
       </w:pPr>
     </w:lvl>
   </w:abstractNum>
-  <w:abstractNum w:abstractNumId="26" w15:restartNumberingAfterBreak="0">
+  <w:abstractNum w:abstractNumId="33" w15:restartNumberingAfterBreak="0">
     <w:nsid w:val="72945887"/>
     <w:multiLevelType w:val="hybridMultilevel"/>
     <w:tmpl w:val="028AD22E"/>
@@ -11134,7 +12094,185 @@
       </w:pPr>
     </w:lvl>
   </w:abstractNum>
-  <w:abstractNum w:abstractNumId="27" w15:restartNumberingAfterBreak="0">
+  <w:abstractNum w:abstractNumId="34" w15:restartNumberingAfterBreak="0">
+    <w:nsid w:val="72A62740"/>
+    <w:multiLevelType w:val="hybridMultilevel"/>
+    <w:tmpl w:val="0804E240"/>
+    <w:lvl w:ilvl="0" w:tplc="79A6400E">
+      <w:start w:val="1"/>
+      <w:numFmt w:val="decimal"/>
+      <w:lvlText w:val="3.7.%1"/>
+      <w:lvlJc w:val="left"/>
+      <w:pPr>
+        <w:ind w:left="720" w:hanging="360"/>
+      </w:pPr>
+      <w:rPr>
+        <w:rFonts w:hint="default"/>
+      </w:rPr>
+    </w:lvl>
+    <w:lvl w:ilvl="1" w:tplc="38090019" w:tentative="1">
+      <w:start w:val="1"/>
+      <w:numFmt w:val="lowerLetter"/>
+      <w:lvlText w:val="%2."/>
+      <w:lvlJc w:val="left"/>
+      <w:pPr>
+        <w:ind w:left="1440" w:hanging="360"/>
+      </w:pPr>
+    </w:lvl>
+    <w:lvl w:ilvl="2" w:tplc="3809001B" w:tentative="1">
+      <w:start w:val="1"/>
+      <w:numFmt w:val="lowerRoman"/>
+      <w:lvlText w:val="%3."/>
+      <w:lvlJc w:val="right"/>
+      <w:pPr>
+        <w:ind w:left="2160" w:hanging="180"/>
+      </w:pPr>
+    </w:lvl>
+    <w:lvl w:ilvl="3" w:tplc="3809000F" w:tentative="1">
+      <w:start w:val="1"/>
+      <w:numFmt w:val="decimal"/>
+      <w:lvlText w:val="%4."/>
+      <w:lvlJc w:val="left"/>
+      <w:pPr>
+        <w:ind w:left="2880" w:hanging="360"/>
+      </w:pPr>
+    </w:lvl>
+    <w:lvl w:ilvl="4" w:tplc="38090019" w:tentative="1">
+      <w:start w:val="1"/>
+      <w:numFmt w:val="lowerLetter"/>
+      <w:lvlText w:val="%5."/>
+      <w:lvlJc w:val="left"/>
+      <w:pPr>
+        <w:ind w:left="3600" w:hanging="360"/>
+      </w:pPr>
+    </w:lvl>
+    <w:lvl w:ilvl="5" w:tplc="3809001B" w:tentative="1">
+      <w:start w:val="1"/>
+      <w:numFmt w:val="lowerRoman"/>
+      <w:lvlText w:val="%6."/>
+      <w:lvlJc w:val="right"/>
+      <w:pPr>
+        <w:ind w:left="4320" w:hanging="180"/>
+      </w:pPr>
+    </w:lvl>
+    <w:lvl w:ilvl="6" w:tplc="3809000F" w:tentative="1">
+      <w:start w:val="1"/>
+      <w:numFmt w:val="decimal"/>
+      <w:lvlText w:val="%7."/>
+      <w:lvlJc w:val="left"/>
+      <w:pPr>
+        <w:ind w:left="5040" w:hanging="360"/>
+      </w:pPr>
+    </w:lvl>
+    <w:lvl w:ilvl="7" w:tplc="38090019" w:tentative="1">
+      <w:start w:val="1"/>
+      <w:numFmt w:val="lowerLetter"/>
+      <w:lvlText w:val="%8."/>
+      <w:lvlJc w:val="left"/>
+      <w:pPr>
+        <w:ind w:left="5760" w:hanging="360"/>
+      </w:pPr>
+    </w:lvl>
+    <w:lvl w:ilvl="8" w:tplc="3809001B" w:tentative="1">
+      <w:start w:val="1"/>
+      <w:numFmt w:val="lowerRoman"/>
+      <w:lvlText w:val="%9."/>
+      <w:lvlJc w:val="right"/>
+      <w:pPr>
+        <w:ind w:left="6480" w:hanging="180"/>
+      </w:pPr>
+    </w:lvl>
+  </w:abstractNum>
+  <w:abstractNum w:abstractNumId="35" w15:restartNumberingAfterBreak="0">
+    <w:nsid w:val="7A8A6468"/>
+    <w:multiLevelType w:val="hybridMultilevel"/>
+    <w:tmpl w:val="4AC4A696"/>
+    <w:lvl w:ilvl="0" w:tplc="2930614C">
+      <w:start w:val="1"/>
+      <w:numFmt w:val="decimal"/>
+      <w:lvlText w:val="2.4.%1"/>
+      <w:lvlJc w:val="left"/>
+      <w:pPr>
+        <w:ind w:left="1440" w:hanging="360"/>
+      </w:pPr>
+      <w:rPr>
+        <w:rFonts w:hint="default"/>
+      </w:rPr>
+    </w:lvl>
+    <w:lvl w:ilvl="1" w:tplc="38090019" w:tentative="1">
+      <w:start w:val="1"/>
+      <w:numFmt w:val="lowerLetter"/>
+      <w:lvlText w:val="%2."/>
+      <w:lvlJc w:val="left"/>
+      <w:pPr>
+        <w:ind w:left="2160" w:hanging="360"/>
+      </w:pPr>
+    </w:lvl>
+    <w:lvl w:ilvl="2" w:tplc="3809001B" w:tentative="1">
+      <w:start w:val="1"/>
+      <w:numFmt w:val="lowerRoman"/>
+      <w:lvlText w:val="%3."/>
+      <w:lvlJc w:val="right"/>
+      <w:pPr>
+        <w:ind w:left="2880" w:hanging="180"/>
+      </w:pPr>
+    </w:lvl>
+    <w:lvl w:ilvl="3" w:tplc="3809000F" w:tentative="1">
+      <w:start w:val="1"/>
+      <w:numFmt w:val="decimal"/>
+      <w:lvlText w:val="%4."/>
+      <w:lvlJc w:val="left"/>
+      <w:pPr>
+        <w:ind w:left="3600" w:hanging="360"/>
+      </w:pPr>
+    </w:lvl>
+    <w:lvl w:ilvl="4" w:tplc="38090019" w:tentative="1">
+      <w:start w:val="1"/>
+      <w:numFmt w:val="lowerLetter"/>
+      <w:lvlText w:val="%5."/>
+      <w:lvlJc w:val="left"/>
+      <w:pPr>
+        <w:ind w:left="4320" w:hanging="360"/>
+      </w:pPr>
+    </w:lvl>
+    <w:lvl w:ilvl="5" w:tplc="3809001B" w:tentative="1">
+      <w:start w:val="1"/>
+      <w:numFmt w:val="lowerRoman"/>
+      <w:lvlText w:val="%6."/>
+      <w:lvlJc w:val="right"/>
+      <w:pPr>
+        <w:ind w:left="5040" w:hanging="180"/>
+      </w:pPr>
+    </w:lvl>
+    <w:lvl w:ilvl="6" w:tplc="3809000F" w:tentative="1">
+      <w:start w:val="1"/>
+      <w:numFmt w:val="decimal"/>
+      <w:lvlText w:val="%7."/>
+      <w:lvlJc w:val="left"/>
+      <w:pPr>
+        <w:ind w:left="5760" w:hanging="360"/>
+      </w:pPr>
+    </w:lvl>
+    <w:lvl w:ilvl="7" w:tplc="38090019" w:tentative="1">
+      <w:start w:val="1"/>
+      <w:numFmt w:val="lowerLetter"/>
+      <w:lvlText w:val="%8."/>
+      <w:lvlJc w:val="left"/>
+      <w:pPr>
+        <w:ind w:left="6480" w:hanging="360"/>
+      </w:pPr>
+    </w:lvl>
+    <w:lvl w:ilvl="8" w:tplc="3809001B" w:tentative="1">
+      <w:start w:val="1"/>
+      <w:numFmt w:val="lowerRoman"/>
+      <w:lvlText w:val="%9."/>
+      <w:lvlJc w:val="right"/>
+      <w:pPr>
+        <w:ind w:left="7200" w:hanging="180"/>
+      </w:pPr>
+    </w:lvl>
+  </w:abstractNum>
+  <w:abstractNum w:abstractNumId="36" w15:restartNumberingAfterBreak="0">
     <w:nsid w:val="7B5F4F11"/>
     <w:multiLevelType w:val="hybridMultilevel"/>
     <w:tmpl w:val="12BC32DC"/>
@@ -11248,88 +12386,115 @@
     </w:lvl>
   </w:abstractNum>
   <w:num w:numId="1">
+    <w:abstractNumId w:val="9"/>
+  </w:num>
+  <w:num w:numId="2">
+    <w:abstractNumId w:val="2"/>
+  </w:num>
+  <w:num w:numId="3">
+    <w:abstractNumId w:val="21"/>
+  </w:num>
+  <w:num w:numId="4">
+    <w:abstractNumId w:val="23"/>
+  </w:num>
+  <w:num w:numId="5">
+    <w:abstractNumId w:val="15"/>
+  </w:num>
+  <w:num w:numId="6">
+    <w:abstractNumId w:val="19"/>
+  </w:num>
+  <w:num w:numId="7">
+    <w:abstractNumId w:val="28"/>
+  </w:num>
+  <w:num w:numId="8">
+    <w:abstractNumId w:val="12"/>
+  </w:num>
+  <w:num w:numId="9">
+    <w:abstractNumId w:val="16"/>
+  </w:num>
+  <w:num w:numId="10">
+    <w:abstractNumId w:val="17"/>
+  </w:num>
+  <w:num w:numId="11">
+    <w:abstractNumId w:val="3"/>
+  </w:num>
+  <w:num w:numId="12">
+    <w:abstractNumId w:val="5"/>
+  </w:num>
+  <w:num w:numId="13">
+    <w:abstractNumId w:val="6"/>
+  </w:num>
+  <w:num w:numId="14">
+    <w:abstractNumId w:val="27"/>
+  </w:num>
+  <w:num w:numId="15">
+    <w:abstractNumId w:val="31"/>
+  </w:num>
+  <w:num w:numId="16">
+    <w:abstractNumId w:val="14"/>
+  </w:num>
+  <w:num w:numId="17">
     <w:abstractNumId w:val="8"/>
   </w:num>
-  <w:num w:numId="2">
-    <w:abstractNumId w:val="1"/>
+  <w:num w:numId="18">
+    <w:abstractNumId w:val="32"/>
   </w:num>
-  <w:num w:numId="3">
-    <w:abstractNumId w:val="17"/>
+  <w:num w:numId="19">
+    <w:abstractNumId w:val="26"/>
   </w:num>
-  <w:num w:numId="4">
-    <w:abstractNumId w:val="18"/>
-  </w:num>
-  <w:num w:numId="5">
-    <w:abstractNumId w:val="13"/>
-  </w:num>
-  <w:num w:numId="6">
-    <w:abstractNumId w:val="16"/>
-  </w:num>
-  <w:num w:numId="7">
-    <w:abstractNumId w:val="21"/>
-  </w:num>
-  <w:num w:numId="8">
-    <w:abstractNumId w:val="11"/>
-  </w:num>
-  <w:num w:numId="9">
-    <w:abstractNumId w:val="14"/>
-  </w:num>
-  <w:num w:numId="10">
-    <w:abstractNumId w:val="15"/>
-  </w:num>
-  <w:num w:numId="11">
-    <w:abstractNumId w:val="2"/>
-  </w:num>
-  <w:num w:numId="12">
-    <w:abstractNumId w:val="4"/>
-  </w:num>
-  <w:num w:numId="13">
-    <w:abstractNumId w:val="5"/>
-  </w:num>
-  <w:num w:numId="14">
-    <w:abstractNumId w:val="20"/>
-  </w:num>
-  <w:num w:numId="15">
-    <w:abstractNumId w:val="24"/>
-  </w:num>
-  <w:num w:numId="16">
-    <w:abstractNumId w:val="12"/>
-  </w:num>
-  <w:num w:numId="17">
+  <w:num w:numId="20">
     <w:abstractNumId w:val="7"/>
   </w:num>
-  <w:num w:numId="18">
-    <w:abstractNumId w:val="25"/>
-  </w:num>
-  <w:num w:numId="19">
-    <w:abstractNumId w:val="19"/>
-  </w:num>
-  <w:num w:numId="20">
-    <w:abstractNumId w:val="6"/>
-  </w:num>
   <w:num w:numId="21">
-    <w:abstractNumId w:val="27"/>
+    <w:abstractNumId w:val="36"/>
   </w:num>
   <w:num w:numId="22">
-    <w:abstractNumId w:val="9"/>
+    <w:abstractNumId w:val="10"/>
   </w:num>
   <w:num w:numId="23">
-    <w:abstractNumId w:val="26"/>
+    <w:abstractNumId w:val="33"/>
   </w:num>
   <w:num w:numId="24">
     <w:abstractNumId w:val="0"/>
   </w:num>
   <w:num w:numId="25">
-    <w:abstractNumId w:val="10"/>
+    <w:abstractNumId w:val="11"/>
   </w:num>
   <w:num w:numId="26">
-    <w:abstractNumId w:val="3"/>
+    <w:abstractNumId w:val="4"/>
   </w:num>
   <w:num w:numId="27">
+    <w:abstractNumId w:val="29"/>
+  </w:num>
+  <w:num w:numId="28">
+    <w:abstractNumId w:val="30"/>
+  </w:num>
+  <w:num w:numId="29">
+    <w:abstractNumId w:val="35"/>
+  </w:num>
+  <w:num w:numId="30">
+    <w:abstractNumId w:val="25"/>
+  </w:num>
+  <w:num w:numId="31">
+    <w:abstractNumId w:val="18"/>
+  </w:num>
+  <w:num w:numId="32">
+    <w:abstractNumId w:val="1"/>
+  </w:num>
+  <w:num w:numId="33">
+    <w:abstractNumId w:val="20"/>
+  </w:num>
+  <w:num w:numId="34">
+    <w:abstractNumId w:val="34"/>
+  </w:num>
+  <w:num w:numId="35">
     <w:abstractNumId w:val="22"/>
   </w:num>
-  <w:num w:numId="28">
-    <w:abstractNumId w:val="23"/>
+  <w:num w:numId="36">
+    <w:abstractNumId w:val="13"/>
+  </w:num>
+  <w:num w:numId="37">
+    <w:abstractNumId w:val="24"/>
   </w:num>
 </w:numbering>
 </file>
@@ -11846,13 +13011,14 @@
     <w:link w:val="TitleChar"/>
     <w:uiPriority w:val="10"/>
     <w:qFormat/>
-    <w:rsid w:val="006E1186"/>
+    <w:rsid w:val="0035478A"/>
     <w:pPr>
       <w:spacing w:after="0" w:line="240" w:lineRule="auto"/>
       <w:contextualSpacing/>
     </w:pPr>
     <w:rPr>
       <w:rFonts w:ascii="Times New Roman" w:eastAsiaTheme="majorEastAsia" w:hAnsi="Times New Roman" w:cstheme="majorBidi"/>
+      <w:b/>
       <w:spacing w:val="-10"/>
       <w:kern w:val="28"/>
       <w:sz w:val="24"/>
@@ -11865,9 +13031,10 @@
     <w:basedOn w:val="DefaultParagraphFont"/>
     <w:link w:val="Title"/>
     <w:uiPriority w:val="10"/>
-    <w:rsid w:val="006E1186"/>
+    <w:rsid w:val="0035478A"/>
     <w:rPr>
       <w:rFonts w:ascii="Times New Roman" w:eastAsiaTheme="majorEastAsia" w:hAnsi="Times New Roman" w:cstheme="majorBidi"/>
+      <w:b/>
       <w:spacing w:val="-10"/>
       <w:kern w:val="28"/>
       <w:sz w:val="24"/>

</xml_diff>

<commit_message>
update font daftar isi
</commit_message>
<xml_diff>
--- a/tugas-akhir/ta1.docx
+++ b/tugas-akhir/ta1.docx
@@ -3181,6 +3181,11 @@
     </w:p>
     <w:sdt>
       <w:sdtPr>
+        <w:rPr>
+          <w:rFonts w:ascii="Times New Roman" w:hAnsi="Times New Roman" w:cs="Times New Roman"/>
+          <w:sz w:val="24"/>
+          <w:szCs w:val="24"/>
+        </w:rPr>
         <w:id w:val="-1753042462"/>
         <w:docPartObj>
           <w:docPartGallery w:val="Table of Contents"/>
@@ -3189,13 +3194,11 @@
       </w:sdtPr>
       <w:sdtEndPr>
         <w:rPr>
-          <w:rFonts w:asciiTheme="minorHAnsi" w:eastAsiaTheme="minorHAnsi" w:hAnsiTheme="minorHAnsi" w:cstheme="minorBidi"/>
+          <w:rFonts w:eastAsiaTheme="minorHAnsi"/>
           <w:b/>
           <w:bCs/>
           <w:noProof/>
           <w:color w:val="auto"/>
-          <w:sz w:val="22"/>
-          <w:szCs w:val="22"/>
           <w:lang w:val="en-ID"/>
         </w:rPr>
       </w:sdtEndPr>
@@ -3203,14 +3206,21 @@
         <w:p>
           <w:pPr>
             <w:pStyle w:val="TOCHeading"/>
+            <w:rPr>
+              <w:rFonts w:ascii="Times New Roman" w:hAnsi="Times New Roman" w:cs="Times New Roman"/>
+              <w:sz w:val="24"/>
+              <w:szCs w:val="24"/>
+            </w:rPr>
           </w:pPr>
         </w:p>
         <w:p>
           <w:pPr>
             <w:pStyle w:val="TOC1"/>
             <w:rPr>
-              <w:rFonts w:eastAsiaTheme="minorEastAsia"/>
+              <w:rFonts w:ascii="Times New Roman" w:eastAsiaTheme="minorEastAsia" w:hAnsi="Times New Roman" w:cs="Times New Roman"/>
               <w:noProof/>
+              <w:sz w:val="24"/>
+              <w:szCs w:val="24"/>
               <w:lang w:eastAsia="en-ID"/>
             </w:rPr>
           </w:pPr>
@@ -3242,62 +3252,79 @@
             <w:r>
               <w:rPr>
                 <w:rStyle w:val="Hyperlink"/>
+                <w:rFonts w:ascii="Times New Roman" w:hAnsi="Times New Roman" w:cs="Times New Roman"/>
                 <w:noProof/>
-              </w:rPr>
-              <w:t>ABSTRAK</w:t>
-            </w:r>
-            <w:r>
-              <w:rPr>
-                <w:rStyle w:val="Hyperlink"/>
-                <w:noProof/>
-              </w:rPr>
-              <w:t>..</w:t>
-            </w:r>
-            <w:r>
-              <w:rPr>
+                <w:sz w:val="24"/>
+                <w:szCs w:val="24"/>
+              </w:rPr>
+              <w:t>ABSTRAK..</w:t>
+            </w:r>
+            <w:r>
+              <w:rPr>
+                <w:rFonts w:ascii="Times New Roman" w:hAnsi="Times New Roman" w:cs="Times New Roman"/>
                 <w:noProof/>
                 <w:webHidden/>
+                <w:sz w:val="24"/>
+                <w:szCs w:val="24"/>
               </w:rPr>
               <w:tab/>
             </w:r>
             <w:r>
               <w:rPr>
+                <w:rFonts w:ascii="Times New Roman" w:hAnsi="Times New Roman" w:cs="Times New Roman"/>
                 <w:noProof/>
                 <w:webHidden/>
+                <w:sz w:val="24"/>
+                <w:szCs w:val="24"/>
               </w:rPr>
               <w:fldChar w:fldCharType="begin"/>
             </w:r>
             <w:r>
               <w:rPr>
+                <w:rFonts w:ascii="Times New Roman" w:hAnsi="Times New Roman" w:cs="Times New Roman"/>
                 <w:noProof/>
                 <w:webHidden/>
+                <w:sz w:val="24"/>
+                <w:szCs w:val="24"/>
               </w:rPr>
               <w:instrText xml:space="preserve"> PAGEREF _Toc95729890 \h </w:instrText>
             </w:r>
             <w:r>
               <w:rPr>
+                <w:rFonts w:ascii="Times New Roman" w:hAnsi="Times New Roman" w:cs="Times New Roman"/>
                 <w:noProof/>
                 <w:webHidden/>
-              </w:rPr>
-            </w:r>
-            <w:r>
-              <w:rPr>
+                <w:sz w:val="24"/>
+                <w:szCs w:val="24"/>
+              </w:rPr>
+            </w:r>
+            <w:r>
+              <w:rPr>
+                <w:rFonts w:ascii="Times New Roman" w:hAnsi="Times New Roman" w:cs="Times New Roman"/>
                 <w:noProof/>
                 <w:webHidden/>
+                <w:sz w:val="24"/>
+                <w:szCs w:val="24"/>
               </w:rPr>
               <w:fldChar w:fldCharType="separate"/>
             </w:r>
             <w:r>
               <w:rPr>
+                <w:rFonts w:ascii="Times New Roman" w:hAnsi="Times New Roman" w:cs="Times New Roman"/>
                 <w:noProof/>
                 <w:webHidden/>
+                <w:sz w:val="24"/>
+                <w:szCs w:val="24"/>
               </w:rPr>
               <w:t>i</w:t>
             </w:r>
             <w:r>
               <w:rPr>
+                <w:rFonts w:ascii="Times New Roman" w:hAnsi="Times New Roman" w:cs="Times New Roman"/>
                 <w:noProof/>
                 <w:webHidden/>
+                <w:sz w:val="24"/>
+                <w:szCs w:val="24"/>
               </w:rPr>
               <w:fldChar w:fldCharType="end"/>
             </w:r>
@@ -3307,8 +3334,10 @@
           <w:pPr>
             <w:pStyle w:val="TOC1"/>
             <w:rPr>
-              <w:rFonts w:eastAsiaTheme="minorEastAsia"/>
+              <w:rFonts w:ascii="Times New Roman" w:eastAsiaTheme="minorEastAsia" w:hAnsi="Times New Roman" w:cs="Times New Roman"/>
               <w:noProof/>
+              <w:sz w:val="24"/>
+              <w:szCs w:val="24"/>
               <w:lang w:eastAsia="en-ID"/>
             </w:rPr>
           </w:pPr>
@@ -3316,55 +3345,79 @@
             <w:r>
               <w:rPr>
                 <w:rStyle w:val="Hyperlink"/>
+                <w:rFonts w:ascii="Times New Roman" w:hAnsi="Times New Roman" w:cs="Times New Roman"/>
                 <w:noProof/>
+                <w:sz w:val="24"/>
+                <w:szCs w:val="24"/>
               </w:rPr>
               <w:t>DAFTAR ISI</w:t>
             </w:r>
             <w:r>
               <w:rPr>
+                <w:rFonts w:ascii="Times New Roman" w:hAnsi="Times New Roman" w:cs="Times New Roman"/>
                 <w:noProof/>
                 <w:webHidden/>
+                <w:sz w:val="24"/>
+                <w:szCs w:val="24"/>
               </w:rPr>
               <w:tab/>
             </w:r>
             <w:r>
               <w:rPr>
+                <w:rFonts w:ascii="Times New Roman" w:hAnsi="Times New Roman" w:cs="Times New Roman"/>
                 <w:noProof/>
                 <w:webHidden/>
+                <w:sz w:val="24"/>
+                <w:szCs w:val="24"/>
               </w:rPr>
               <w:fldChar w:fldCharType="begin"/>
             </w:r>
             <w:r>
               <w:rPr>
+                <w:rFonts w:ascii="Times New Roman" w:hAnsi="Times New Roman" w:cs="Times New Roman"/>
                 <w:noProof/>
                 <w:webHidden/>
+                <w:sz w:val="24"/>
+                <w:szCs w:val="24"/>
               </w:rPr>
               <w:instrText xml:space="preserve"> PAGEREF _Toc95729891 \h </w:instrText>
             </w:r>
             <w:r>
               <w:rPr>
+                <w:rFonts w:ascii="Times New Roman" w:hAnsi="Times New Roman" w:cs="Times New Roman"/>
                 <w:noProof/>
                 <w:webHidden/>
-              </w:rPr>
-            </w:r>
-            <w:r>
-              <w:rPr>
+                <w:sz w:val="24"/>
+                <w:szCs w:val="24"/>
+              </w:rPr>
+            </w:r>
+            <w:r>
+              <w:rPr>
+                <w:rFonts w:ascii="Times New Roman" w:hAnsi="Times New Roman" w:cs="Times New Roman"/>
                 <w:noProof/>
                 <w:webHidden/>
+                <w:sz w:val="24"/>
+                <w:szCs w:val="24"/>
               </w:rPr>
               <w:fldChar w:fldCharType="separate"/>
             </w:r>
             <w:r>
               <w:rPr>
+                <w:rFonts w:ascii="Times New Roman" w:hAnsi="Times New Roman" w:cs="Times New Roman"/>
                 <w:noProof/>
                 <w:webHidden/>
+                <w:sz w:val="24"/>
+                <w:szCs w:val="24"/>
               </w:rPr>
               <w:t>ii</w:t>
             </w:r>
             <w:r>
               <w:rPr>
+                <w:rFonts w:ascii="Times New Roman" w:hAnsi="Times New Roman" w:cs="Times New Roman"/>
                 <w:noProof/>
                 <w:webHidden/>
+                <w:sz w:val="24"/>
+                <w:szCs w:val="24"/>
               </w:rPr>
               <w:fldChar w:fldCharType="end"/>
             </w:r>
@@ -3374,8 +3427,10 @@
           <w:pPr>
             <w:pStyle w:val="TOC1"/>
             <w:rPr>
-              <w:rFonts w:eastAsiaTheme="minorEastAsia"/>
+              <w:rFonts w:ascii="Times New Roman" w:eastAsiaTheme="minorEastAsia" w:hAnsi="Times New Roman" w:cs="Times New Roman"/>
               <w:noProof/>
+              <w:sz w:val="24"/>
+              <w:szCs w:val="24"/>
               <w:lang w:eastAsia="en-ID"/>
             </w:rPr>
           </w:pPr>
@@ -3383,14 +3438,19 @@
             <w:r>
               <w:rPr>
                 <w:rStyle w:val="Hyperlink"/>
+                <w:rFonts w:ascii="Times New Roman" w:hAnsi="Times New Roman" w:cs="Times New Roman"/>
                 <w:noProof/>
+                <w:sz w:val="24"/>
+                <w:szCs w:val="24"/>
               </w:rPr>
               <w:t>BAB I</w:t>
             </w:r>
             <w:r>
               <w:rPr>
-                <w:rFonts w:eastAsiaTheme="minorEastAsia"/>
+                <w:rFonts w:ascii="Times New Roman" w:eastAsiaTheme="minorEastAsia" w:hAnsi="Times New Roman" w:cs="Times New Roman"/>
                 <w:noProof/>
+                <w:sz w:val="24"/>
+                <w:szCs w:val="24"/>
                 <w:lang w:eastAsia="en-ID"/>
               </w:rPr>
               <w:tab/>
@@ -3398,55 +3458,79 @@
             <w:r>
               <w:rPr>
                 <w:rStyle w:val="Hyperlink"/>
+                <w:rFonts w:ascii="Times New Roman" w:hAnsi="Times New Roman" w:cs="Times New Roman"/>
                 <w:noProof/>
+                <w:sz w:val="24"/>
+                <w:szCs w:val="24"/>
               </w:rPr>
               <w:t xml:space="preserve">    PENDAHULUAN</w:t>
             </w:r>
             <w:r>
               <w:rPr>
+                <w:rFonts w:ascii="Times New Roman" w:hAnsi="Times New Roman" w:cs="Times New Roman"/>
                 <w:noProof/>
                 <w:webHidden/>
+                <w:sz w:val="24"/>
+                <w:szCs w:val="24"/>
               </w:rPr>
               <w:tab/>
             </w:r>
             <w:r>
               <w:rPr>
+                <w:rFonts w:ascii="Times New Roman" w:hAnsi="Times New Roman" w:cs="Times New Roman"/>
                 <w:noProof/>
                 <w:webHidden/>
+                <w:sz w:val="24"/>
+                <w:szCs w:val="24"/>
               </w:rPr>
               <w:fldChar w:fldCharType="begin"/>
             </w:r>
             <w:r>
               <w:rPr>
+                <w:rFonts w:ascii="Times New Roman" w:hAnsi="Times New Roman" w:cs="Times New Roman"/>
                 <w:noProof/>
                 <w:webHidden/>
+                <w:sz w:val="24"/>
+                <w:szCs w:val="24"/>
               </w:rPr>
               <w:instrText xml:space="preserve"> PAGEREF _Toc95729892 \h </w:instrText>
             </w:r>
             <w:r>
               <w:rPr>
+                <w:rFonts w:ascii="Times New Roman" w:hAnsi="Times New Roman" w:cs="Times New Roman"/>
                 <w:noProof/>
                 <w:webHidden/>
-              </w:rPr>
-            </w:r>
-            <w:r>
-              <w:rPr>
+                <w:sz w:val="24"/>
+                <w:szCs w:val="24"/>
+              </w:rPr>
+            </w:r>
+            <w:r>
+              <w:rPr>
+                <w:rFonts w:ascii="Times New Roman" w:hAnsi="Times New Roman" w:cs="Times New Roman"/>
                 <w:noProof/>
                 <w:webHidden/>
+                <w:sz w:val="24"/>
+                <w:szCs w:val="24"/>
               </w:rPr>
               <w:fldChar w:fldCharType="separate"/>
             </w:r>
             <w:r>
               <w:rPr>
+                <w:rFonts w:ascii="Times New Roman" w:hAnsi="Times New Roman" w:cs="Times New Roman"/>
                 <w:noProof/>
                 <w:webHidden/>
+                <w:sz w:val="24"/>
+                <w:szCs w:val="24"/>
               </w:rPr>
               <w:t>iii</w:t>
             </w:r>
             <w:r>
               <w:rPr>
+                <w:rFonts w:ascii="Times New Roman" w:hAnsi="Times New Roman" w:cs="Times New Roman"/>
                 <w:noProof/>
                 <w:webHidden/>
+                <w:sz w:val="24"/>
+                <w:szCs w:val="24"/>
               </w:rPr>
               <w:fldChar w:fldCharType="end"/>
             </w:r>
@@ -3460,8 +3544,10 @@
               <w:tab w:val="right" w:leader="dot" w:pos="7927"/>
             </w:tabs>
             <w:rPr>
-              <w:rFonts w:eastAsiaTheme="minorEastAsia"/>
+              <w:rFonts w:ascii="Times New Roman" w:eastAsiaTheme="minorEastAsia" w:hAnsi="Times New Roman" w:cs="Times New Roman"/>
               <w:noProof/>
+              <w:sz w:val="24"/>
+              <w:szCs w:val="24"/>
               <w:lang w:eastAsia="en-ID"/>
             </w:rPr>
           </w:pPr>
@@ -3469,15 +3555,20 @@
             <w:r>
               <w:rPr>
                 <w:rStyle w:val="Hyperlink"/>
+                <w:rFonts w:ascii="Times New Roman" w:hAnsi="Times New Roman" w:cs="Times New Roman"/>
                 <w:noProof/>
+                <w:sz w:val="24"/>
+                <w:szCs w:val="24"/>
                 <w:lang w:val="en-US"/>
               </w:rPr>
               <w:t>1.1</w:t>
             </w:r>
             <w:r>
               <w:rPr>
-                <w:rFonts w:eastAsiaTheme="minorEastAsia"/>
+                <w:rFonts w:ascii="Times New Roman" w:eastAsiaTheme="minorEastAsia" w:hAnsi="Times New Roman" w:cs="Times New Roman"/>
                 <w:noProof/>
+                <w:sz w:val="24"/>
+                <w:szCs w:val="24"/>
                 <w:lang w:eastAsia="en-ID"/>
               </w:rPr>
               <w:tab/>
@@ -3485,56 +3576,80 @@
             <w:r>
               <w:rPr>
                 <w:rStyle w:val="Hyperlink"/>
+                <w:rFonts w:ascii="Times New Roman" w:hAnsi="Times New Roman" w:cs="Times New Roman"/>
                 <w:noProof/>
+                <w:sz w:val="24"/>
+                <w:szCs w:val="24"/>
                 <w:lang w:val="en-US"/>
               </w:rPr>
               <w:t>Latar Belakang Masalah</w:t>
             </w:r>
             <w:r>
               <w:rPr>
+                <w:rFonts w:ascii="Times New Roman" w:hAnsi="Times New Roman" w:cs="Times New Roman"/>
                 <w:noProof/>
                 <w:webHidden/>
+                <w:sz w:val="24"/>
+                <w:szCs w:val="24"/>
               </w:rPr>
               <w:tab/>
             </w:r>
             <w:r>
               <w:rPr>
+                <w:rFonts w:ascii="Times New Roman" w:hAnsi="Times New Roman" w:cs="Times New Roman"/>
                 <w:noProof/>
                 <w:webHidden/>
+                <w:sz w:val="24"/>
+                <w:szCs w:val="24"/>
               </w:rPr>
               <w:fldChar w:fldCharType="begin"/>
             </w:r>
             <w:r>
               <w:rPr>
+                <w:rFonts w:ascii="Times New Roman" w:hAnsi="Times New Roman" w:cs="Times New Roman"/>
                 <w:noProof/>
                 <w:webHidden/>
+                <w:sz w:val="24"/>
+                <w:szCs w:val="24"/>
               </w:rPr>
               <w:instrText xml:space="preserve"> PAGEREF _Toc95729893 \h </w:instrText>
             </w:r>
             <w:r>
               <w:rPr>
+                <w:rFonts w:ascii="Times New Roman" w:hAnsi="Times New Roman" w:cs="Times New Roman"/>
                 <w:noProof/>
                 <w:webHidden/>
-              </w:rPr>
-            </w:r>
-            <w:r>
-              <w:rPr>
+                <w:sz w:val="24"/>
+                <w:szCs w:val="24"/>
+              </w:rPr>
+            </w:r>
+            <w:r>
+              <w:rPr>
+                <w:rFonts w:ascii="Times New Roman" w:hAnsi="Times New Roman" w:cs="Times New Roman"/>
                 <w:noProof/>
                 <w:webHidden/>
+                <w:sz w:val="24"/>
+                <w:szCs w:val="24"/>
               </w:rPr>
               <w:fldChar w:fldCharType="separate"/>
             </w:r>
             <w:r>
               <w:rPr>
+                <w:rFonts w:ascii="Times New Roman" w:hAnsi="Times New Roman" w:cs="Times New Roman"/>
                 <w:noProof/>
                 <w:webHidden/>
+                <w:sz w:val="24"/>
+                <w:szCs w:val="24"/>
               </w:rPr>
               <w:t>iii</w:t>
             </w:r>
             <w:r>
               <w:rPr>
+                <w:rFonts w:ascii="Times New Roman" w:hAnsi="Times New Roman" w:cs="Times New Roman"/>
                 <w:noProof/>
                 <w:webHidden/>
+                <w:sz w:val="24"/>
+                <w:szCs w:val="24"/>
               </w:rPr>
               <w:fldChar w:fldCharType="end"/>
             </w:r>
@@ -3548,8 +3663,10 @@
               <w:tab w:val="right" w:leader="dot" w:pos="7927"/>
             </w:tabs>
             <w:rPr>
-              <w:rFonts w:eastAsiaTheme="minorEastAsia"/>
+              <w:rFonts w:ascii="Times New Roman" w:eastAsiaTheme="minorEastAsia" w:hAnsi="Times New Roman" w:cs="Times New Roman"/>
               <w:noProof/>
+              <w:sz w:val="24"/>
+              <w:szCs w:val="24"/>
               <w:lang w:eastAsia="en-ID"/>
             </w:rPr>
           </w:pPr>
@@ -3557,15 +3674,20 @@
             <w:r>
               <w:rPr>
                 <w:rStyle w:val="Hyperlink"/>
+                <w:rFonts w:ascii="Times New Roman" w:hAnsi="Times New Roman" w:cs="Times New Roman"/>
                 <w:noProof/>
+                <w:sz w:val="24"/>
+                <w:szCs w:val="24"/>
                 <w:lang w:val="en-US"/>
               </w:rPr>
               <w:t>1.1</w:t>
             </w:r>
             <w:r>
               <w:rPr>
-                <w:rFonts w:eastAsiaTheme="minorEastAsia"/>
+                <w:rFonts w:ascii="Times New Roman" w:eastAsiaTheme="minorEastAsia" w:hAnsi="Times New Roman" w:cs="Times New Roman"/>
                 <w:noProof/>
+                <w:sz w:val="24"/>
+                <w:szCs w:val="24"/>
                 <w:lang w:eastAsia="en-ID"/>
               </w:rPr>
               <w:tab/>
@@ -3573,56 +3695,80 @@
             <w:r>
               <w:rPr>
                 <w:rStyle w:val="Hyperlink"/>
+                <w:rFonts w:ascii="Times New Roman" w:hAnsi="Times New Roman" w:cs="Times New Roman"/>
                 <w:noProof/>
+                <w:sz w:val="24"/>
+                <w:szCs w:val="24"/>
                 <w:lang w:val="en-US"/>
               </w:rPr>
               <w:t>Rumusan Masalah</w:t>
             </w:r>
             <w:r>
               <w:rPr>
+                <w:rFonts w:ascii="Times New Roman" w:hAnsi="Times New Roman" w:cs="Times New Roman"/>
                 <w:noProof/>
                 <w:webHidden/>
+                <w:sz w:val="24"/>
+                <w:szCs w:val="24"/>
               </w:rPr>
               <w:tab/>
             </w:r>
             <w:r>
               <w:rPr>
+                <w:rFonts w:ascii="Times New Roman" w:hAnsi="Times New Roman" w:cs="Times New Roman"/>
                 <w:noProof/>
                 <w:webHidden/>
+                <w:sz w:val="24"/>
+                <w:szCs w:val="24"/>
               </w:rPr>
               <w:fldChar w:fldCharType="begin"/>
             </w:r>
             <w:r>
               <w:rPr>
+                <w:rFonts w:ascii="Times New Roman" w:hAnsi="Times New Roman" w:cs="Times New Roman"/>
                 <w:noProof/>
                 <w:webHidden/>
+                <w:sz w:val="24"/>
+                <w:szCs w:val="24"/>
               </w:rPr>
               <w:instrText xml:space="preserve"> PAGEREF _Toc95729894 \h </w:instrText>
             </w:r>
             <w:r>
               <w:rPr>
+                <w:rFonts w:ascii="Times New Roman" w:hAnsi="Times New Roman" w:cs="Times New Roman"/>
                 <w:noProof/>
                 <w:webHidden/>
-              </w:rPr>
-            </w:r>
-            <w:r>
-              <w:rPr>
+                <w:sz w:val="24"/>
+                <w:szCs w:val="24"/>
+              </w:rPr>
+            </w:r>
+            <w:r>
+              <w:rPr>
+                <w:rFonts w:ascii="Times New Roman" w:hAnsi="Times New Roman" w:cs="Times New Roman"/>
                 <w:noProof/>
                 <w:webHidden/>
+                <w:sz w:val="24"/>
+                <w:szCs w:val="24"/>
               </w:rPr>
               <w:fldChar w:fldCharType="separate"/>
             </w:r>
             <w:r>
               <w:rPr>
+                <w:rFonts w:ascii="Times New Roman" w:hAnsi="Times New Roman" w:cs="Times New Roman"/>
                 <w:noProof/>
                 <w:webHidden/>
+                <w:sz w:val="24"/>
+                <w:szCs w:val="24"/>
               </w:rPr>
               <w:t>iv</w:t>
             </w:r>
             <w:r>
               <w:rPr>
+                <w:rFonts w:ascii="Times New Roman" w:hAnsi="Times New Roman" w:cs="Times New Roman"/>
                 <w:noProof/>
                 <w:webHidden/>
+                <w:sz w:val="24"/>
+                <w:szCs w:val="24"/>
               </w:rPr>
               <w:fldChar w:fldCharType="end"/>
             </w:r>
@@ -3636,8 +3782,10 @@
               <w:tab w:val="right" w:leader="dot" w:pos="7927"/>
             </w:tabs>
             <w:rPr>
-              <w:rFonts w:eastAsiaTheme="minorEastAsia"/>
+              <w:rFonts w:ascii="Times New Roman" w:eastAsiaTheme="minorEastAsia" w:hAnsi="Times New Roman" w:cs="Times New Roman"/>
               <w:noProof/>
+              <w:sz w:val="24"/>
+              <w:szCs w:val="24"/>
               <w:lang w:eastAsia="en-ID"/>
             </w:rPr>
           </w:pPr>
@@ -3645,15 +3793,20 @@
             <w:r>
               <w:rPr>
                 <w:rStyle w:val="Hyperlink"/>
+                <w:rFonts w:ascii="Times New Roman" w:hAnsi="Times New Roman" w:cs="Times New Roman"/>
                 <w:noProof/>
+                <w:sz w:val="24"/>
+                <w:szCs w:val="24"/>
                 <w:lang w:val="en-US"/>
               </w:rPr>
               <w:t>1.3</w:t>
             </w:r>
             <w:r>
               <w:rPr>
-                <w:rFonts w:eastAsiaTheme="minorEastAsia"/>
+                <w:rFonts w:ascii="Times New Roman" w:eastAsiaTheme="minorEastAsia" w:hAnsi="Times New Roman" w:cs="Times New Roman"/>
                 <w:noProof/>
+                <w:sz w:val="24"/>
+                <w:szCs w:val="24"/>
                 <w:lang w:eastAsia="en-ID"/>
               </w:rPr>
               <w:tab/>
@@ -3661,56 +3814,80 @@
             <w:r>
               <w:rPr>
                 <w:rStyle w:val="Hyperlink"/>
+                <w:rFonts w:ascii="Times New Roman" w:hAnsi="Times New Roman" w:cs="Times New Roman"/>
                 <w:noProof/>
+                <w:sz w:val="24"/>
+                <w:szCs w:val="24"/>
                 <w:lang w:val="en-US"/>
               </w:rPr>
               <w:t>Tujuan Penelitian</w:t>
             </w:r>
             <w:r>
               <w:rPr>
+                <w:rFonts w:ascii="Times New Roman" w:hAnsi="Times New Roman" w:cs="Times New Roman"/>
                 <w:noProof/>
                 <w:webHidden/>
+                <w:sz w:val="24"/>
+                <w:szCs w:val="24"/>
               </w:rPr>
               <w:tab/>
             </w:r>
             <w:r>
               <w:rPr>
+                <w:rFonts w:ascii="Times New Roman" w:hAnsi="Times New Roman" w:cs="Times New Roman"/>
                 <w:noProof/>
                 <w:webHidden/>
+                <w:sz w:val="24"/>
+                <w:szCs w:val="24"/>
               </w:rPr>
               <w:fldChar w:fldCharType="begin"/>
             </w:r>
             <w:r>
               <w:rPr>
+                <w:rFonts w:ascii="Times New Roman" w:hAnsi="Times New Roman" w:cs="Times New Roman"/>
                 <w:noProof/>
                 <w:webHidden/>
+                <w:sz w:val="24"/>
+                <w:szCs w:val="24"/>
               </w:rPr>
               <w:instrText xml:space="preserve"> PAGEREF _Toc95729895 \h </w:instrText>
             </w:r>
             <w:r>
               <w:rPr>
+                <w:rFonts w:ascii="Times New Roman" w:hAnsi="Times New Roman" w:cs="Times New Roman"/>
                 <w:noProof/>
                 <w:webHidden/>
-              </w:rPr>
-            </w:r>
-            <w:r>
-              <w:rPr>
+                <w:sz w:val="24"/>
+                <w:szCs w:val="24"/>
+              </w:rPr>
+            </w:r>
+            <w:r>
+              <w:rPr>
+                <w:rFonts w:ascii="Times New Roman" w:hAnsi="Times New Roman" w:cs="Times New Roman"/>
                 <w:noProof/>
                 <w:webHidden/>
+                <w:sz w:val="24"/>
+                <w:szCs w:val="24"/>
               </w:rPr>
               <w:fldChar w:fldCharType="separate"/>
             </w:r>
             <w:r>
               <w:rPr>
+                <w:rFonts w:ascii="Times New Roman" w:hAnsi="Times New Roman" w:cs="Times New Roman"/>
                 <w:noProof/>
                 <w:webHidden/>
+                <w:sz w:val="24"/>
+                <w:szCs w:val="24"/>
               </w:rPr>
               <w:t>v</w:t>
             </w:r>
             <w:r>
               <w:rPr>
+                <w:rFonts w:ascii="Times New Roman" w:hAnsi="Times New Roman" w:cs="Times New Roman"/>
                 <w:noProof/>
                 <w:webHidden/>
+                <w:sz w:val="24"/>
+                <w:szCs w:val="24"/>
               </w:rPr>
               <w:fldChar w:fldCharType="end"/>
             </w:r>
@@ -3724,8 +3901,10 @@
               <w:tab w:val="right" w:leader="dot" w:pos="7927"/>
             </w:tabs>
             <w:rPr>
-              <w:rFonts w:eastAsiaTheme="minorEastAsia"/>
+              <w:rFonts w:ascii="Times New Roman" w:eastAsiaTheme="minorEastAsia" w:hAnsi="Times New Roman" w:cs="Times New Roman"/>
               <w:noProof/>
+              <w:sz w:val="24"/>
+              <w:szCs w:val="24"/>
               <w:lang w:eastAsia="en-ID"/>
             </w:rPr>
           </w:pPr>
@@ -3733,14 +3912,19 @@
             <w:r>
               <w:rPr>
                 <w:rStyle w:val="Hyperlink"/>
+                <w:rFonts w:ascii="Times New Roman" w:hAnsi="Times New Roman" w:cs="Times New Roman"/>
                 <w:noProof/>
+                <w:sz w:val="24"/>
+                <w:szCs w:val="24"/>
               </w:rPr>
               <w:t>1.4</w:t>
             </w:r>
             <w:r>
               <w:rPr>
-                <w:rFonts w:eastAsiaTheme="minorEastAsia"/>
+                <w:rFonts w:ascii="Times New Roman" w:eastAsiaTheme="minorEastAsia" w:hAnsi="Times New Roman" w:cs="Times New Roman"/>
                 <w:noProof/>
+                <w:sz w:val="24"/>
+                <w:szCs w:val="24"/>
                 <w:lang w:eastAsia="en-ID"/>
               </w:rPr>
               <w:tab/>
@@ -3748,55 +3932,79 @@
             <w:r>
               <w:rPr>
                 <w:rStyle w:val="Hyperlink"/>
+                <w:rFonts w:ascii="Times New Roman" w:hAnsi="Times New Roman" w:cs="Times New Roman"/>
                 <w:noProof/>
+                <w:sz w:val="24"/>
+                <w:szCs w:val="24"/>
               </w:rPr>
               <w:t>Manfaat Penelitian</w:t>
             </w:r>
             <w:r>
               <w:rPr>
+                <w:rFonts w:ascii="Times New Roman" w:hAnsi="Times New Roman" w:cs="Times New Roman"/>
                 <w:noProof/>
                 <w:webHidden/>
+                <w:sz w:val="24"/>
+                <w:szCs w:val="24"/>
               </w:rPr>
               <w:tab/>
             </w:r>
             <w:r>
               <w:rPr>
+                <w:rFonts w:ascii="Times New Roman" w:hAnsi="Times New Roman" w:cs="Times New Roman"/>
                 <w:noProof/>
                 <w:webHidden/>
+                <w:sz w:val="24"/>
+                <w:szCs w:val="24"/>
               </w:rPr>
               <w:fldChar w:fldCharType="begin"/>
             </w:r>
             <w:r>
               <w:rPr>
+                <w:rFonts w:ascii="Times New Roman" w:hAnsi="Times New Roman" w:cs="Times New Roman"/>
                 <w:noProof/>
                 <w:webHidden/>
+                <w:sz w:val="24"/>
+                <w:szCs w:val="24"/>
               </w:rPr>
               <w:instrText xml:space="preserve"> PAGEREF _Toc95729896 \h </w:instrText>
             </w:r>
             <w:r>
               <w:rPr>
+                <w:rFonts w:ascii="Times New Roman" w:hAnsi="Times New Roman" w:cs="Times New Roman"/>
                 <w:noProof/>
                 <w:webHidden/>
-              </w:rPr>
-            </w:r>
-            <w:r>
-              <w:rPr>
+                <w:sz w:val="24"/>
+                <w:szCs w:val="24"/>
+              </w:rPr>
+            </w:r>
+            <w:r>
+              <w:rPr>
+                <w:rFonts w:ascii="Times New Roman" w:hAnsi="Times New Roman" w:cs="Times New Roman"/>
                 <w:noProof/>
                 <w:webHidden/>
+                <w:sz w:val="24"/>
+                <w:szCs w:val="24"/>
               </w:rPr>
               <w:fldChar w:fldCharType="separate"/>
             </w:r>
             <w:r>
               <w:rPr>
+                <w:rFonts w:ascii="Times New Roman" w:hAnsi="Times New Roman" w:cs="Times New Roman"/>
                 <w:noProof/>
                 <w:webHidden/>
+                <w:sz w:val="24"/>
+                <w:szCs w:val="24"/>
               </w:rPr>
               <w:t>v</w:t>
             </w:r>
             <w:r>
               <w:rPr>
+                <w:rFonts w:ascii="Times New Roman" w:hAnsi="Times New Roman" w:cs="Times New Roman"/>
                 <w:noProof/>
                 <w:webHidden/>
+                <w:sz w:val="24"/>
+                <w:szCs w:val="24"/>
               </w:rPr>
               <w:fldChar w:fldCharType="end"/>
             </w:r>
@@ -3806,8 +4014,10 @@
           <w:pPr>
             <w:pStyle w:val="TOC1"/>
             <w:rPr>
-              <w:rFonts w:eastAsiaTheme="minorEastAsia"/>
+              <w:rFonts w:ascii="Times New Roman" w:eastAsiaTheme="minorEastAsia" w:hAnsi="Times New Roman" w:cs="Times New Roman"/>
               <w:noProof/>
+              <w:sz w:val="24"/>
+              <w:szCs w:val="24"/>
               <w:lang w:eastAsia="en-ID"/>
             </w:rPr>
           </w:pPr>
@@ -3815,14 +4025,19 @@
             <w:r>
               <w:rPr>
                 <w:rStyle w:val="Hyperlink"/>
+                <w:rFonts w:ascii="Times New Roman" w:hAnsi="Times New Roman" w:cs="Times New Roman"/>
                 <w:noProof/>
+                <w:sz w:val="24"/>
+                <w:szCs w:val="24"/>
               </w:rPr>
               <w:t xml:space="preserve">BAB II </w:t>
             </w:r>
             <w:r>
               <w:rPr>
-                <w:rFonts w:eastAsiaTheme="minorEastAsia"/>
+                <w:rFonts w:ascii="Times New Roman" w:eastAsiaTheme="minorEastAsia" w:hAnsi="Times New Roman" w:cs="Times New Roman"/>
                 <w:noProof/>
+                <w:sz w:val="24"/>
+                <w:szCs w:val="24"/>
                 <w:lang w:eastAsia="en-ID"/>
               </w:rPr>
               <w:tab/>
@@ -3830,55 +4045,79 @@
             <w:r>
               <w:rPr>
                 <w:rStyle w:val="Hyperlink"/>
+                <w:rFonts w:ascii="Times New Roman" w:hAnsi="Times New Roman" w:cs="Times New Roman"/>
                 <w:noProof/>
+                <w:sz w:val="24"/>
+                <w:szCs w:val="24"/>
               </w:rPr>
               <w:t xml:space="preserve">    LANDASAN TEORI</w:t>
             </w:r>
             <w:r>
               <w:rPr>
+                <w:rFonts w:ascii="Times New Roman" w:hAnsi="Times New Roman" w:cs="Times New Roman"/>
                 <w:noProof/>
                 <w:webHidden/>
+                <w:sz w:val="24"/>
+                <w:szCs w:val="24"/>
               </w:rPr>
               <w:tab/>
             </w:r>
             <w:r>
               <w:rPr>
+                <w:rFonts w:ascii="Times New Roman" w:hAnsi="Times New Roman" w:cs="Times New Roman"/>
                 <w:noProof/>
                 <w:webHidden/>
+                <w:sz w:val="24"/>
+                <w:szCs w:val="24"/>
               </w:rPr>
               <w:fldChar w:fldCharType="begin"/>
             </w:r>
             <w:r>
               <w:rPr>
+                <w:rFonts w:ascii="Times New Roman" w:hAnsi="Times New Roman" w:cs="Times New Roman"/>
                 <w:noProof/>
                 <w:webHidden/>
+                <w:sz w:val="24"/>
+                <w:szCs w:val="24"/>
               </w:rPr>
               <w:instrText xml:space="preserve"> PAGEREF _Toc95729897 \h </w:instrText>
             </w:r>
             <w:r>
               <w:rPr>
+                <w:rFonts w:ascii="Times New Roman" w:hAnsi="Times New Roman" w:cs="Times New Roman"/>
                 <w:noProof/>
                 <w:webHidden/>
-              </w:rPr>
-            </w:r>
-            <w:r>
-              <w:rPr>
+                <w:sz w:val="24"/>
+                <w:szCs w:val="24"/>
+              </w:rPr>
+            </w:r>
+            <w:r>
+              <w:rPr>
+                <w:rFonts w:ascii="Times New Roman" w:hAnsi="Times New Roman" w:cs="Times New Roman"/>
                 <w:noProof/>
                 <w:webHidden/>
+                <w:sz w:val="24"/>
+                <w:szCs w:val="24"/>
               </w:rPr>
               <w:fldChar w:fldCharType="separate"/>
             </w:r>
             <w:r>
               <w:rPr>
+                <w:rFonts w:ascii="Times New Roman" w:hAnsi="Times New Roman" w:cs="Times New Roman"/>
                 <w:noProof/>
                 <w:webHidden/>
+                <w:sz w:val="24"/>
+                <w:szCs w:val="24"/>
               </w:rPr>
               <w:t>vi</w:t>
             </w:r>
             <w:r>
               <w:rPr>
+                <w:rFonts w:ascii="Times New Roman" w:hAnsi="Times New Roman" w:cs="Times New Roman"/>
                 <w:noProof/>
                 <w:webHidden/>
+                <w:sz w:val="24"/>
+                <w:szCs w:val="24"/>
               </w:rPr>
               <w:fldChar w:fldCharType="end"/>
             </w:r>
@@ -3892,8 +4131,10 @@
               <w:tab w:val="right" w:leader="dot" w:pos="7927"/>
             </w:tabs>
             <w:rPr>
-              <w:rFonts w:eastAsiaTheme="minorEastAsia"/>
+              <w:rFonts w:ascii="Times New Roman" w:eastAsiaTheme="minorEastAsia" w:hAnsi="Times New Roman" w:cs="Times New Roman"/>
               <w:noProof/>
+              <w:sz w:val="24"/>
+              <w:szCs w:val="24"/>
               <w:lang w:eastAsia="en-ID"/>
             </w:rPr>
           </w:pPr>
@@ -3901,15 +4142,20 @@
             <w:r>
               <w:rPr>
                 <w:rStyle w:val="Hyperlink"/>
+                <w:rFonts w:ascii="Times New Roman" w:hAnsi="Times New Roman" w:cs="Times New Roman"/>
                 <w:noProof/>
+                <w:sz w:val="24"/>
+                <w:szCs w:val="24"/>
                 <w:lang w:val="en-US"/>
               </w:rPr>
               <w:t>2.1</w:t>
             </w:r>
             <w:r>
               <w:rPr>
-                <w:rFonts w:eastAsiaTheme="minorEastAsia"/>
+                <w:rFonts w:ascii="Times New Roman" w:eastAsiaTheme="minorEastAsia" w:hAnsi="Times New Roman" w:cs="Times New Roman"/>
                 <w:noProof/>
+                <w:sz w:val="24"/>
+                <w:szCs w:val="24"/>
                 <w:lang w:eastAsia="en-ID"/>
               </w:rPr>
               <w:tab/>
@@ -3917,56 +4163,80 @@
             <w:r>
               <w:rPr>
                 <w:rStyle w:val="Hyperlink"/>
+                <w:rFonts w:ascii="Times New Roman" w:hAnsi="Times New Roman" w:cs="Times New Roman"/>
                 <w:noProof/>
+                <w:sz w:val="24"/>
+                <w:szCs w:val="24"/>
                 <w:lang w:val="en-US"/>
               </w:rPr>
               <w:t>Definisi Android</w:t>
             </w:r>
             <w:r>
               <w:rPr>
+                <w:rFonts w:ascii="Times New Roman" w:hAnsi="Times New Roman" w:cs="Times New Roman"/>
                 <w:noProof/>
                 <w:webHidden/>
+                <w:sz w:val="24"/>
+                <w:szCs w:val="24"/>
               </w:rPr>
               <w:tab/>
             </w:r>
             <w:r>
               <w:rPr>
+                <w:rFonts w:ascii="Times New Roman" w:hAnsi="Times New Roman" w:cs="Times New Roman"/>
                 <w:noProof/>
                 <w:webHidden/>
+                <w:sz w:val="24"/>
+                <w:szCs w:val="24"/>
               </w:rPr>
               <w:fldChar w:fldCharType="begin"/>
             </w:r>
             <w:r>
               <w:rPr>
+                <w:rFonts w:ascii="Times New Roman" w:hAnsi="Times New Roman" w:cs="Times New Roman"/>
                 <w:noProof/>
                 <w:webHidden/>
+                <w:sz w:val="24"/>
+                <w:szCs w:val="24"/>
               </w:rPr>
               <w:instrText xml:space="preserve"> PAGEREF _Toc95729898 \h </w:instrText>
             </w:r>
             <w:r>
               <w:rPr>
+                <w:rFonts w:ascii="Times New Roman" w:hAnsi="Times New Roman" w:cs="Times New Roman"/>
                 <w:noProof/>
                 <w:webHidden/>
-              </w:rPr>
-            </w:r>
-            <w:r>
-              <w:rPr>
+                <w:sz w:val="24"/>
+                <w:szCs w:val="24"/>
+              </w:rPr>
+            </w:r>
+            <w:r>
+              <w:rPr>
+                <w:rFonts w:ascii="Times New Roman" w:hAnsi="Times New Roman" w:cs="Times New Roman"/>
                 <w:noProof/>
                 <w:webHidden/>
+                <w:sz w:val="24"/>
+                <w:szCs w:val="24"/>
               </w:rPr>
               <w:fldChar w:fldCharType="separate"/>
             </w:r>
             <w:r>
               <w:rPr>
+                <w:rFonts w:ascii="Times New Roman" w:hAnsi="Times New Roman" w:cs="Times New Roman"/>
                 <w:noProof/>
                 <w:webHidden/>
+                <w:sz w:val="24"/>
+                <w:szCs w:val="24"/>
               </w:rPr>
               <w:t>x</w:t>
             </w:r>
             <w:r>
               <w:rPr>
+                <w:rFonts w:ascii="Times New Roman" w:hAnsi="Times New Roman" w:cs="Times New Roman"/>
                 <w:noProof/>
                 <w:webHidden/>
+                <w:sz w:val="24"/>
+                <w:szCs w:val="24"/>
               </w:rPr>
               <w:fldChar w:fldCharType="end"/>
             </w:r>
@@ -3980,8 +4250,10 @@
               <w:tab w:val="right" w:leader="dot" w:pos="7927"/>
             </w:tabs>
             <w:rPr>
-              <w:rFonts w:eastAsiaTheme="minorEastAsia"/>
+              <w:rFonts w:ascii="Times New Roman" w:eastAsiaTheme="minorEastAsia" w:hAnsi="Times New Roman" w:cs="Times New Roman"/>
               <w:noProof/>
+              <w:sz w:val="24"/>
+              <w:szCs w:val="24"/>
               <w:lang w:eastAsia="en-ID"/>
             </w:rPr>
           </w:pPr>
@@ -3989,15 +4261,20 @@
             <w:r>
               <w:rPr>
                 <w:rStyle w:val="Hyperlink"/>
+                <w:rFonts w:ascii="Times New Roman" w:hAnsi="Times New Roman" w:cs="Times New Roman"/>
                 <w:noProof/>
+                <w:sz w:val="24"/>
+                <w:szCs w:val="24"/>
                 <w:lang w:val="en-US"/>
               </w:rPr>
               <w:t>2.2</w:t>
             </w:r>
             <w:r>
               <w:rPr>
-                <w:rFonts w:eastAsiaTheme="minorEastAsia"/>
+                <w:rFonts w:ascii="Times New Roman" w:eastAsiaTheme="minorEastAsia" w:hAnsi="Times New Roman" w:cs="Times New Roman"/>
                 <w:noProof/>
+                <w:sz w:val="24"/>
+                <w:szCs w:val="24"/>
                 <w:lang w:eastAsia="en-ID"/>
               </w:rPr>
               <w:tab/>
@@ -4005,56 +4282,80 @@
             <w:r>
               <w:rPr>
                 <w:rStyle w:val="Hyperlink"/>
+                <w:rFonts w:ascii="Times New Roman" w:hAnsi="Times New Roman" w:cs="Times New Roman"/>
                 <w:noProof/>
+                <w:sz w:val="24"/>
+                <w:szCs w:val="24"/>
                 <w:lang w:val="en-US"/>
               </w:rPr>
               <w:t>Definisi Geocoder</w:t>
             </w:r>
             <w:r>
               <w:rPr>
+                <w:rFonts w:ascii="Times New Roman" w:hAnsi="Times New Roman" w:cs="Times New Roman"/>
                 <w:noProof/>
                 <w:webHidden/>
+                <w:sz w:val="24"/>
+                <w:szCs w:val="24"/>
               </w:rPr>
               <w:tab/>
             </w:r>
             <w:r>
               <w:rPr>
+                <w:rFonts w:ascii="Times New Roman" w:hAnsi="Times New Roman" w:cs="Times New Roman"/>
                 <w:noProof/>
                 <w:webHidden/>
+                <w:sz w:val="24"/>
+                <w:szCs w:val="24"/>
               </w:rPr>
               <w:fldChar w:fldCharType="begin"/>
             </w:r>
             <w:r>
               <w:rPr>
+                <w:rFonts w:ascii="Times New Roman" w:hAnsi="Times New Roman" w:cs="Times New Roman"/>
                 <w:noProof/>
                 <w:webHidden/>
+                <w:sz w:val="24"/>
+                <w:szCs w:val="24"/>
               </w:rPr>
               <w:instrText xml:space="preserve"> PAGEREF _Toc95729899 \h </w:instrText>
             </w:r>
             <w:r>
               <w:rPr>
+                <w:rFonts w:ascii="Times New Roman" w:hAnsi="Times New Roman" w:cs="Times New Roman"/>
                 <w:noProof/>
                 <w:webHidden/>
-              </w:rPr>
-            </w:r>
-            <w:r>
-              <w:rPr>
+                <w:sz w:val="24"/>
+                <w:szCs w:val="24"/>
+              </w:rPr>
+            </w:r>
+            <w:r>
+              <w:rPr>
+                <w:rFonts w:ascii="Times New Roman" w:hAnsi="Times New Roman" w:cs="Times New Roman"/>
                 <w:noProof/>
                 <w:webHidden/>
+                <w:sz w:val="24"/>
+                <w:szCs w:val="24"/>
               </w:rPr>
               <w:fldChar w:fldCharType="separate"/>
             </w:r>
             <w:r>
               <w:rPr>
+                <w:rFonts w:ascii="Times New Roman" w:hAnsi="Times New Roman" w:cs="Times New Roman"/>
                 <w:noProof/>
                 <w:webHidden/>
+                <w:sz w:val="24"/>
+                <w:szCs w:val="24"/>
               </w:rPr>
               <w:t>x</w:t>
             </w:r>
             <w:r>
               <w:rPr>
+                <w:rFonts w:ascii="Times New Roman" w:hAnsi="Times New Roman" w:cs="Times New Roman"/>
                 <w:noProof/>
                 <w:webHidden/>
+                <w:sz w:val="24"/>
+                <w:szCs w:val="24"/>
               </w:rPr>
               <w:fldChar w:fldCharType="end"/>
             </w:r>
@@ -4068,8 +4369,10 @@
               <w:tab w:val="right" w:leader="dot" w:pos="7927"/>
             </w:tabs>
             <w:rPr>
-              <w:rFonts w:eastAsiaTheme="minorEastAsia"/>
+              <w:rFonts w:ascii="Times New Roman" w:eastAsiaTheme="minorEastAsia" w:hAnsi="Times New Roman" w:cs="Times New Roman"/>
               <w:noProof/>
+              <w:sz w:val="24"/>
+              <w:szCs w:val="24"/>
               <w:lang w:eastAsia="en-ID"/>
             </w:rPr>
           </w:pPr>
@@ -4077,15 +4380,20 @@
             <w:r>
               <w:rPr>
                 <w:rStyle w:val="Hyperlink"/>
+                <w:rFonts w:ascii="Times New Roman" w:hAnsi="Times New Roman" w:cs="Times New Roman"/>
                 <w:noProof/>
+                <w:sz w:val="24"/>
+                <w:szCs w:val="24"/>
                 <w:lang w:val="en-US"/>
               </w:rPr>
               <w:t>2.3</w:t>
             </w:r>
             <w:r>
               <w:rPr>
-                <w:rFonts w:eastAsiaTheme="minorEastAsia"/>
+                <w:rFonts w:ascii="Times New Roman" w:eastAsiaTheme="minorEastAsia" w:hAnsi="Times New Roman" w:cs="Times New Roman"/>
                 <w:noProof/>
+                <w:sz w:val="24"/>
+                <w:szCs w:val="24"/>
                 <w:lang w:eastAsia="en-ID"/>
               </w:rPr>
               <w:tab/>
@@ -4093,56 +4401,80 @@
             <w:r>
               <w:rPr>
                 <w:rStyle w:val="Hyperlink"/>
+                <w:rFonts w:ascii="Times New Roman" w:hAnsi="Times New Roman" w:cs="Times New Roman"/>
                 <w:noProof/>
+                <w:sz w:val="24"/>
+                <w:szCs w:val="24"/>
                 <w:lang w:val="en-US"/>
               </w:rPr>
               <w:t>Algoritma Haversine</w:t>
             </w:r>
             <w:r>
               <w:rPr>
+                <w:rFonts w:ascii="Times New Roman" w:hAnsi="Times New Roman" w:cs="Times New Roman"/>
                 <w:noProof/>
                 <w:webHidden/>
+                <w:sz w:val="24"/>
+                <w:szCs w:val="24"/>
               </w:rPr>
               <w:tab/>
             </w:r>
             <w:r>
               <w:rPr>
+                <w:rFonts w:ascii="Times New Roman" w:hAnsi="Times New Roman" w:cs="Times New Roman"/>
                 <w:noProof/>
                 <w:webHidden/>
+                <w:sz w:val="24"/>
+                <w:szCs w:val="24"/>
               </w:rPr>
               <w:fldChar w:fldCharType="begin"/>
             </w:r>
             <w:r>
               <w:rPr>
+                <w:rFonts w:ascii="Times New Roman" w:hAnsi="Times New Roman" w:cs="Times New Roman"/>
                 <w:noProof/>
                 <w:webHidden/>
+                <w:sz w:val="24"/>
+                <w:szCs w:val="24"/>
               </w:rPr>
               <w:instrText xml:space="preserve"> PAGEREF _Toc95729900 \h </w:instrText>
             </w:r>
             <w:r>
               <w:rPr>
+                <w:rFonts w:ascii="Times New Roman" w:hAnsi="Times New Roman" w:cs="Times New Roman"/>
                 <w:noProof/>
                 <w:webHidden/>
-              </w:rPr>
-            </w:r>
-            <w:r>
-              <w:rPr>
+                <w:sz w:val="24"/>
+                <w:szCs w:val="24"/>
+              </w:rPr>
+            </w:r>
+            <w:r>
+              <w:rPr>
+                <w:rFonts w:ascii="Times New Roman" w:hAnsi="Times New Roman" w:cs="Times New Roman"/>
                 <w:noProof/>
                 <w:webHidden/>
+                <w:sz w:val="24"/>
+                <w:szCs w:val="24"/>
               </w:rPr>
               <w:fldChar w:fldCharType="separate"/>
             </w:r>
             <w:r>
               <w:rPr>
+                <w:rFonts w:ascii="Times New Roman" w:hAnsi="Times New Roman" w:cs="Times New Roman"/>
                 <w:noProof/>
                 <w:webHidden/>
+                <w:sz w:val="24"/>
+                <w:szCs w:val="24"/>
               </w:rPr>
               <w:t>x</w:t>
             </w:r>
             <w:r>
               <w:rPr>
+                <w:rFonts w:ascii="Times New Roman" w:hAnsi="Times New Roman" w:cs="Times New Roman"/>
                 <w:noProof/>
                 <w:webHidden/>
+                <w:sz w:val="24"/>
+                <w:szCs w:val="24"/>
               </w:rPr>
               <w:fldChar w:fldCharType="end"/>
             </w:r>
@@ -4152,8 +4484,10 @@
           <w:pPr>
             <w:pStyle w:val="TOC1"/>
             <w:rPr>
-              <w:rFonts w:eastAsiaTheme="minorEastAsia"/>
+              <w:rFonts w:ascii="Times New Roman" w:eastAsiaTheme="minorEastAsia" w:hAnsi="Times New Roman" w:cs="Times New Roman"/>
               <w:noProof/>
+              <w:sz w:val="24"/>
+              <w:szCs w:val="24"/>
               <w:lang w:eastAsia="en-ID"/>
             </w:rPr>
           </w:pPr>
@@ -4161,14 +4495,19 @@
             <w:r>
               <w:rPr>
                 <w:rStyle w:val="Hyperlink"/>
+                <w:rFonts w:ascii="Times New Roman" w:hAnsi="Times New Roman" w:cs="Times New Roman"/>
                 <w:noProof/>
+                <w:sz w:val="24"/>
+                <w:szCs w:val="24"/>
               </w:rPr>
               <w:t xml:space="preserve">BAB III </w:t>
             </w:r>
             <w:r>
               <w:rPr>
-                <w:rFonts w:eastAsiaTheme="minorEastAsia"/>
+                <w:rFonts w:ascii="Times New Roman" w:eastAsiaTheme="minorEastAsia" w:hAnsi="Times New Roman" w:cs="Times New Roman"/>
                 <w:noProof/>
+                <w:sz w:val="24"/>
+                <w:szCs w:val="24"/>
                 <w:lang w:eastAsia="en-ID"/>
               </w:rPr>
               <w:tab/>
@@ -4176,55 +4515,79 @@
             <w:r>
               <w:rPr>
                 <w:rStyle w:val="Hyperlink"/>
+                <w:rFonts w:ascii="Times New Roman" w:hAnsi="Times New Roman" w:cs="Times New Roman"/>
                 <w:noProof/>
+                <w:sz w:val="24"/>
+                <w:szCs w:val="24"/>
               </w:rPr>
               <w:t xml:space="preserve">    METODOLOGI PENELITIAN</w:t>
             </w:r>
             <w:r>
               <w:rPr>
+                <w:rFonts w:ascii="Times New Roman" w:hAnsi="Times New Roman" w:cs="Times New Roman"/>
                 <w:noProof/>
                 <w:webHidden/>
+                <w:sz w:val="24"/>
+                <w:szCs w:val="24"/>
               </w:rPr>
               <w:tab/>
             </w:r>
             <w:r>
               <w:rPr>
+                <w:rFonts w:ascii="Times New Roman" w:hAnsi="Times New Roman" w:cs="Times New Roman"/>
                 <w:noProof/>
                 <w:webHidden/>
+                <w:sz w:val="24"/>
+                <w:szCs w:val="24"/>
               </w:rPr>
               <w:fldChar w:fldCharType="begin"/>
             </w:r>
             <w:r>
               <w:rPr>
+                <w:rFonts w:ascii="Times New Roman" w:hAnsi="Times New Roman" w:cs="Times New Roman"/>
                 <w:noProof/>
                 <w:webHidden/>
+                <w:sz w:val="24"/>
+                <w:szCs w:val="24"/>
               </w:rPr>
               <w:instrText xml:space="preserve"> PAGEREF _Toc95729901 \h </w:instrText>
             </w:r>
             <w:r>
               <w:rPr>
+                <w:rFonts w:ascii="Times New Roman" w:hAnsi="Times New Roman" w:cs="Times New Roman"/>
                 <w:noProof/>
                 <w:webHidden/>
-              </w:rPr>
-            </w:r>
-            <w:r>
-              <w:rPr>
+                <w:sz w:val="24"/>
+                <w:szCs w:val="24"/>
+              </w:rPr>
+            </w:r>
+            <w:r>
+              <w:rPr>
+                <w:rFonts w:ascii="Times New Roman" w:hAnsi="Times New Roman" w:cs="Times New Roman"/>
                 <w:noProof/>
                 <w:webHidden/>
+                <w:sz w:val="24"/>
+                <w:szCs w:val="24"/>
               </w:rPr>
               <w:fldChar w:fldCharType="separate"/>
             </w:r>
             <w:r>
               <w:rPr>
+                <w:rFonts w:ascii="Times New Roman" w:hAnsi="Times New Roman" w:cs="Times New Roman"/>
                 <w:noProof/>
                 <w:webHidden/>
+                <w:sz w:val="24"/>
+                <w:szCs w:val="24"/>
               </w:rPr>
               <w:t>xii</w:t>
             </w:r>
             <w:r>
               <w:rPr>
+                <w:rFonts w:ascii="Times New Roman" w:hAnsi="Times New Roman" w:cs="Times New Roman"/>
                 <w:noProof/>
                 <w:webHidden/>
+                <w:sz w:val="24"/>
+                <w:szCs w:val="24"/>
               </w:rPr>
               <w:fldChar w:fldCharType="end"/>
             </w:r>
@@ -4238,8 +4601,10 @@
               <w:tab w:val="right" w:leader="dot" w:pos="7927"/>
             </w:tabs>
             <w:rPr>
-              <w:rFonts w:eastAsiaTheme="minorEastAsia"/>
+              <w:rFonts w:ascii="Times New Roman" w:eastAsiaTheme="minorEastAsia" w:hAnsi="Times New Roman" w:cs="Times New Roman"/>
               <w:noProof/>
+              <w:sz w:val="24"/>
+              <w:szCs w:val="24"/>
               <w:lang w:eastAsia="en-ID"/>
             </w:rPr>
           </w:pPr>
@@ -4247,15 +4612,20 @@
             <w:r>
               <w:rPr>
                 <w:rStyle w:val="Hyperlink"/>
+                <w:rFonts w:ascii="Times New Roman" w:hAnsi="Times New Roman" w:cs="Times New Roman"/>
                 <w:noProof/>
+                <w:sz w:val="24"/>
+                <w:szCs w:val="24"/>
                 <w:lang w:val="en-US"/>
               </w:rPr>
               <w:t>3.1</w:t>
             </w:r>
             <w:r>
               <w:rPr>
-                <w:rFonts w:eastAsiaTheme="minorEastAsia"/>
+                <w:rFonts w:ascii="Times New Roman" w:eastAsiaTheme="minorEastAsia" w:hAnsi="Times New Roman" w:cs="Times New Roman"/>
                 <w:noProof/>
+                <w:sz w:val="24"/>
+                <w:szCs w:val="24"/>
                 <w:lang w:eastAsia="en-ID"/>
               </w:rPr>
               <w:tab/>
@@ -4263,56 +4633,80 @@
             <w:r>
               <w:rPr>
                 <w:rStyle w:val="Hyperlink"/>
+                <w:rFonts w:ascii="Times New Roman" w:hAnsi="Times New Roman" w:cs="Times New Roman"/>
                 <w:noProof/>
+                <w:sz w:val="24"/>
+                <w:szCs w:val="24"/>
                 <w:lang w:val="en-US"/>
               </w:rPr>
               <w:t>Analisa Kebutuhan</w:t>
             </w:r>
             <w:r>
               <w:rPr>
+                <w:rFonts w:ascii="Times New Roman" w:hAnsi="Times New Roman" w:cs="Times New Roman"/>
                 <w:noProof/>
                 <w:webHidden/>
+                <w:sz w:val="24"/>
+                <w:szCs w:val="24"/>
               </w:rPr>
               <w:tab/>
             </w:r>
             <w:r>
               <w:rPr>
+                <w:rFonts w:ascii="Times New Roman" w:hAnsi="Times New Roman" w:cs="Times New Roman"/>
                 <w:noProof/>
                 <w:webHidden/>
+                <w:sz w:val="24"/>
+                <w:szCs w:val="24"/>
               </w:rPr>
               <w:fldChar w:fldCharType="begin"/>
             </w:r>
             <w:r>
               <w:rPr>
+                <w:rFonts w:ascii="Times New Roman" w:hAnsi="Times New Roman" w:cs="Times New Roman"/>
                 <w:noProof/>
                 <w:webHidden/>
+                <w:sz w:val="24"/>
+                <w:szCs w:val="24"/>
               </w:rPr>
               <w:instrText xml:space="preserve"> PAGEREF _Toc95729902 \h </w:instrText>
             </w:r>
             <w:r>
               <w:rPr>
+                <w:rFonts w:ascii="Times New Roman" w:hAnsi="Times New Roman" w:cs="Times New Roman"/>
                 <w:noProof/>
                 <w:webHidden/>
-              </w:rPr>
-            </w:r>
-            <w:r>
-              <w:rPr>
+                <w:sz w:val="24"/>
+                <w:szCs w:val="24"/>
+              </w:rPr>
+            </w:r>
+            <w:r>
+              <w:rPr>
+                <w:rFonts w:ascii="Times New Roman" w:hAnsi="Times New Roman" w:cs="Times New Roman"/>
                 <w:noProof/>
                 <w:webHidden/>
+                <w:sz w:val="24"/>
+                <w:szCs w:val="24"/>
               </w:rPr>
               <w:fldChar w:fldCharType="separate"/>
             </w:r>
             <w:r>
               <w:rPr>
+                <w:rFonts w:ascii="Times New Roman" w:hAnsi="Times New Roman" w:cs="Times New Roman"/>
                 <w:noProof/>
                 <w:webHidden/>
+                <w:sz w:val="24"/>
+                <w:szCs w:val="24"/>
               </w:rPr>
               <w:t>xii</w:t>
             </w:r>
             <w:r>
               <w:rPr>
+                <w:rFonts w:ascii="Times New Roman" w:hAnsi="Times New Roman" w:cs="Times New Roman"/>
                 <w:noProof/>
                 <w:webHidden/>
+                <w:sz w:val="24"/>
+                <w:szCs w:val="24"/>
               </w:rPr>
               <w:fldChar w:fldCharType="end"/>
             </w:r>
@@ -4326,8 +4720,10 @@
               <w:tab w:val="right" w:leader="dot" w:pos="7927"/>
             </w:tabs>
             <w:rPr>
-              <w:rFonts w:eastAsiaTheme="minorEastAsia"/>
+              <w:rFonts w:ascii="Times New Roman" w:eastAsiaTheme="minorEastAsia" w:hAnsi="Times New Roman" w:cs="Times New Roman"/>
               <w:noProof/>
+              <w:sz w:val="24"/>
+              <w:szCs w:val="24"/>
               <w:lang w:eastAsia="en-ID"/>
             </w:rPr>
           </w:pPr>
@@ -4335,15 +4731,20 @@
             <w:r>
               <w:rPr>
                 <w:rStyle w:val="Hyperlink"/>
+                <w:rFonts w:ascii="Times New Roman" w:hAnsi="Times New Roman" w:cs="Times New Roman"/>
                 <w:noProof/>
+                <w:sz w:val="24"/>
+                <w:szCs w:val="24"/>
                 <w:lang w:val="en-US"/>
               </w:rPr>
               <w:t>3.2</w:t>
             </w:r>
             <w:r>
               <w:rPr>
-                <w:rFonts w:eastAsiaTheme="minorEastAsia"/>
+                <w:rFonts w:ascii="Times New Roman" w:eastAsiaTheme="minorEastAsia" w:hAnsi="Times New Roman" w:cs="Times New Roman"/>
                 <w:noProof/>
+                <w:sz w:val="24"/>
+                <w:szCs w:val="24"/>
                 <w:lang w:eastAsia="en-ID"/>
               </w:rPr>
               <w:tab/>
@@ -4351,56 +4752,80 @@
             <w:r>
               <w:rPr>
                 <w:rStyle w:val="Hyperlink"/>
+                <w:rFonts w:ascii="Times New Roman" w:hAnsi="Times New Roman" w:cs="Times New Roman"/>
                 <w:noProof/>
+                <w:sz w:val="24"/>
+                <w:szCs w:val="24"/>
                 <w:lang w:val="en-US"/>
               </w:rPr>
               <w:t>Desain Sistem</w:t>
             </w:r>
             <w:r>
               <w:rPr>
+                <w:rFonts w:ascii="Times New Roman" w:hAnsi="Times New Roman" w:cs="Times New Roman"/>
                 <w:noProof/>
                 <w:webHidden/>
+                <w:sz w:val="24"/>
+                <w:szCs w:val="24"/>
               </w:rPr>
               <w:tab/>
             </w:r>
             <w:r>
               <w:rPr>
+                <w:rFonts w:ascii="Times New Roman" w:hAnsi="Times New Roman" w:cs="Times New Roman"/>
                 <w:noProof/>
                 <w:webHidden/>
+                <w:sz w:val="24"/>
+                <w:szCs w:val="24"/>
               </w:rPr>
               <w:fldChar w:fldCharType="begin"/>
             </w:r>
             <w:r>
               <w:rPr>
+                <w:rFonts w:ascii="Times New Roman" w:hAnsi="Times New Roman" w:cs="Times New Roman"/>
                 <w:noProof/>
                 <w:webHidden/>
+                <w:sz w:val="24"/>
+                <w:szCs w:val="24"/>
               </w:rPr>
               <w:instrText xml:space="preserve"> PAGEREF _Toc95729903 \h </w:instrText>
             </w:r>
             <w:r>
               <w:rPr>
+                <w:rFonts w:ascii="Times New Roman" w:hAnsi="Times New Roman" w:cs="Times New Roman"/>
                 <w:noProof/>
                 <w:webHidden/>
-              </w:rPr>
-            </w:r>
-            <w:r>
-              <w:rPr>
+                <w:sz w:val="24"/>
+                <w:szCs w:val="24"/>
+              </w:rPr>
+            </w:r>
+            <w:r>
+              <w:rPr>
+                <w:rFonts w:ascii="Times New Roman" w:hAnsi="Times New Roman" w:cs="Times New Roman"/>
                 <w:noProof/>
                 <w:webHidden/>
+                <w:sz w:val="24"/>
+                <w:szCs w:val="24"/>
               </w:rPr>
               <w:fldChar w:fldCharType="separate"/>
             </w:r>
             <w:r>
               <w:rPr>
+                <w:rFonts w:ascii="Times New Roman" w:hAnsi="Times New Roman" w:cs="Times New Roman"/>
                 <w:noProof/>
                 <w:webHidden/>
+                <w:sz w:val="24"/>
+                <w:szCs w:val="24"/>
               </w:rPr>
               <w:t>xii</w:t>
             </w:r>
             <w:r>
               <w:rPr>
+                <w:rFonts w:ascii="Times New Roman" w:hAnsi="Times New Roman" w:cs="Times New Roman"/>
                 <w:noProof/>
                 <w:webHidden/>
+                <w:sz w:val="24"/>
+                <w:szCs w:val="24"/>
               </w:rPr>
               <w:fldChar w:fldCharType="end"/>
             </w:r>
@@ -4414,8 +4839,10 @@
               <w:tab w:val="right" w:leader="dot" w:pos="7927"/>
             </w:tabs>
             <w:rPr>
-              <w:rFonts w:eastAsiaTheme="minorEastAsia"/>
+              <w:rFonts w:ascii="Times New Roman" w:eastAsiaTheme="minorEastAsia" w:hAnsi="Times New Roman" w:cs="Times New Roman"/>
               <w:noProof/>
+              <w:sz w:val="24"/>
+              <w:szCs w:val="24"/>
               <w:lang w:eastAsia="en-ID"/>
             </w:rPr>
           </w:pPr>
@@ -4423,15 +4850,20 @@
             <w:r>
               <w:rPr>
                 <w:rStyle w:val="Hyperlink"/>
+                <w:rFonts w:ascii="Times New Roman" w:hAnsi="Times New Roman" w:cs="Times New Roman"/>
                 <w:noProof/>
+                <w:sz w:val="24"/>
+                <w:szCs w:val="24"/>
                 <w:lang w:val="en-US"/>
               </w:rPr>
               <w:t>3.3</w:t>
             </w:r>
             <w:r>
               <w:rPr>
-                <w:rFonts w:eastAsiaTheme="minorEastAsia"/>
+                <w:rFonts w:ascii="Times New Roman" w:eastAsiaTheme="minorEastAsia" w:hAnsi="Times New Roman" w:cs="Times New Roman"/>
                 <w:noProof/>
+                <w:sz w:val="24"/>
+                <w:szCs w:val="24"/>
                 <w:lang w:eastAsia="en-ID"/>
               </w:rPr>
               <w:tab/>
@@ -4439,56 +4871,80 @@
             <w:r>
               <w:rPr>
                 <w:rStyle w:val="Hyperlink"/>
+                <w:rFonts w:ascii="Times New Roman" w:hAnsi="Times New Roman" w:cs="Times New Roman"/>
                 <w:noProof/>
+                <w:sz w:val="24"/>
+                <w:szCs w:val="24"/>
                 <w:lang w:val="en-US"/>
               </w:rPr>
               <w:t>Implementasi</w:t>
             </w:r>
             <w:r>
               <w:rPr>
+                <w:rFonts w:ascii="Times New Roman" w:hAnsi="Times New Roman" w:cs="Times New Roman"/>
                 <w:noProof/>
                 <w:webHidden/>
+                <w:sz w:val="24"/>
+                <w:szCs w:val="24"/>
               </w:rPr>
               <w:tab/>
             </w:r>
             <w:r>
               <w:rPr>
+                <w:rFonts w:ascii="Times New Roman" w:hAnsi="Times New Roman" w:cs="Times New Roman"/>
                 <w:noProof/>
                 <w:webHidden/>
+                <w:sz w:val="24"/>
+                <w:szCs w:val="24"/>
               </w:rPr>
               <w:fldChar w:fldCharType="begin"/>
             </w:r>
             <w:r>
               <w:rPr>
+                <w:rFonts w:ascii="Times New Roman" w:hAnsi="Times New Roman" w:cs="Times New Roman"/>
                 <w:noProof/>
                 <w:webHidden/>
+                <w:sz w:val="24"/>
+                <w:szCs w:val="24"/>
               </w:rPr>
               <w:instrText xml:space="preserve"> PAGEREF _Toc95729904 \h </w:instrText>
             </w:r>
             <w:r>
               <w:rPr>
+                <w:rFonts w:ascii="Times New Roman" w:hAnsi="Times New Roman" w:cs="Times New Roman"/>
                 <w:noProof/>
                 <w:webHidden/>
-              </w:rPr>
-            </w:r>
-            <w:r>
-              <w:rPr>
+                <w:sz w:val="24"/>
+                <w:szCs w:val="24"/>
+              </w:rPr>
+            </w:r>
+            <w:r>
+              <w:rPr>
+                <w:rFonts w:ascii="Times New Roman" w:hAnsi="Times New Roman" w:cs="Times New Roman"/>
                 <w:noProof/>
                 <w:webHidden/>
+                <w:sz w:val="24"/>
+                <w:szCs w:val="24"/>
               </w:rPr>
               <w:fldChar w:fldCharType="separate"/>
             </w:r>
             <w:r>
               <w:rPr>
+                <w:rFonts w:ascii="Times New Roman" w:hAnsi="Times New Roman" w:cs="Times New Roman"/>
                 <w:noProof/>
                 <w:webHidden/>
+                <w:sz w:val="24"/>
+                <w:szCs w:val="24"/>
               </w:rPr>
               <w:t>xiii</w:t>
             </w:r>
             <w:r>
               <w:rPr>
+                <w:rFonts w:ascii="Times New Roman" w:hAnsi="Times New Roman" w:cs="Times New Roman"/>
                 <w:noProof/>
                 <w:webHidden/>
+                <w:sz w:val="24"/>
+                <w:szCs w:val="24"/>
               </w:rPr>
               <w:fldChar w:fldCharType="end"/>
             </w:r>
@@ -4502,8 +4958,10 @@
               <w:tab w:val="right" w:leader="dot" w:pos="7927"/>
             </w:tabs>
             <w:rPr>
-              <w:rFonts w:eastAsiaTheme="minorEastAsia"/>
+              <w:rFonts w:ascii="Times New Roman" w:eastAsiaTheme="minorEastAsia" w:hAnsi="Times New Roman" w:cs="Times New Roman"/>
               <w:noProof/>
+              <w:sz w:val="24"/>
+              <w:szCs w:val="24"/>
               <w:lang w:eastAsia="en-ID"/>
             </w:rPr>
           </w:pPr>
@@ -4511,15 +4969,20 @@
             <w:r>
               <w:rPr>
                 <w:rStyle w:val="Hyperlink"/>
+                <w:rFonts w:ascii="Times New Roman" w:hAnsi="Times New Roman" w:cs="Times New Roman"/>
                 <w:noProof/>
+                <w:sz w:val="24"/>
+                <w:szCs w:val="24"/>
                 <w:lang w:val="en-US"/>
               </w:rPr>
               <w:t>3.4</w:t>
             </w:r>
             <w:r>
               <w:rPr>
-                <w:rFonts w:eastAsiaTheme="minorEastAsia"/>
+                <w:rFonts w:ascii="Times New Roman" w:eastAsiaTheme="minorEastAsia" w:hAnsi="Times New Roman" w:cs="Times New Roman"/>
                 <w:noProof/>
+                <w:sz w:val="24"/>
+                <w:szCs w:val="24"/>
                 <w:lang w:eastAsia="en-ID"/>
               </w:rPr>
               <w:tab/>
@@ -4527,56 +4990,80 @@
             <w:r>
               <w:rPr>
                 <w:rStyle w:val="Hyperlink"/>
+                <w:rFonts w:ascii="Times New Roman" w:hAnsi="Times New Roman" w:cs="Times New Roman"/>
                 <w:noProof/>
+                <w:sz w:val="24"/>
+                <w:szCs w:val="24"/>
                 <w:lang w:val="en-US"/>
               </w:rPr>
               <w:t>Integrasi dan Pengujian</w:t>
             </w:r>
             <w:r>
               <w:rPr>
+                <w:rFonts w:ascii="Times New Roman" w:hAnsi="Times New Roman" w:cs="Times New Roman"/>
                 <w:noProof/>
                 <w:webHidden/>
+                <w:sz w:val="24"/>
+                <w:szCs w:val="24"/>
               </w:rPr>
               <w:tab/>
             </w:r>
             <w:r>
               <w:rPr>
+                <w:rFonts w:ascii="Times New Roman" w:hAnsi="Times New Roman" w:cs="Times New Roman"/>
                 <w:noProof/>
                 <w:webHidden/>
+                <w:sz w:val="24"/>
+                <w:szCs w:val="24"/>
               </w:rPr>
               <w:fldChar w:fldCharType="begin"/>
             </w:r>
             <w:r>
               <w:rPr>
+                <w:rFonts w:ascii="Times New Roman" w:hAnsi="Times New Roman" w:cs="Times New Roman"/>
                 <w:noProof/>
                 <w:webHidden/>
+                <w:sz w:val="24"/>
+                <w:szCs w:val="24"/>
               </w:rPr>
               <w:instrText xml:space="preserve"> PAGEREF _Toc95729905 \h </w:instrText>
             </w:r>
             <w:r>
               <w:rPr>
+                <w:rFonts w:ascii="Times New Roman" w:hAnsi="Times New Roman" w:cs="Times New Roman"/>
                 <w:noProof/>
                 <w:webHidden/>
-              </w:rPr>
-            </w:r>
-            <w:r>
-              <w:rPr>
+                <w:sz w:val="24"/>
+                <w:szCs w:val="24"/>
+              </w:rPr>
+            </w:r>
+            <w:r>
+              <w:rPr>
+                <w:rFonts w:ascii="Times New Roman" w:hAnsi="Times New Roman" w:cs="Times New Roman"/>
                 <w:noProof/>
                 <w:webHidden/>
+                <w:sz w:val="24"/>
+                <w:szCs w:val="24"/>
               </w:rPr>
               <w:fldChar w:fldCharType="separate"/>
             </w:r>
             <w:r>
               <w:rPr>
+                <w:rFonts w:ascii="Times New Roman" w:hAnsi="Times New Roman" w:cs="Times New Roman"/>
                 <w:noProof/>
                 <w:webHidden/>
+                <w:sz w:val="24"/>
+                <w:szCs w:val="24"/>
               </w:rPr>
               <w:t>xiii</w:t>
             </w:r>
             <w:r>
               <w:rPr>
+                <w:rFonts w:ascii="Times New Roman" w:hAnsi="Times New Roman" w:cs="Times New Roman"/>
                 <w:noProof/>
                 <w:webHidden/>
+                <w:sz w:val="24"/>
+                <w:szCs w:val="24"/>
               </w:rPr>
               <w:fldChar w:fldCharType="end"/>
             </w:r>
@@ -4590,8 +5077,10 @@
               <w:tab w:val="right" w:leader="dot" w:pos="7927"/>
             </w:tabs>
             <w:rPr>
-              <w:rFonts w:eastAsiaTheme="minorEastAsia"/>
+              <w:rFonts w:ascii="Times New Roman" w:eastAsiaTheme="minorEastAsia" w:hAnsi="Times New Roman" w:cs="Times New Roman"/>
               <w:noProof/>
+              <w:sz w:val="24"/>
+              <w:szCs w:val="24"/>
               <w:lang w:eastAsia="en-ID"/>
             </w:rPr>
           </w:pPr>
@@ -4599,15 +5088,20 @@
             <w:r>
               <w:rPr>
                 <w:rStyle w:val="Hyperlink"/>
+                <w:rFonts w:ascii="Times New Roman" w:hAnsi="Times New Roman" w:cs="Times New Roman"/>
                 <w:noProof/>
+                <w:sz w:val="24"/>
+                <w:szCs w:val="24"/>
                 <w:lang w:val="en-US"/>
               </w:rPr>
               <w:t>3.5</w:t>
             </w:r>
             <w:r>
               <w:rPr>
-                <w:rFonts w:eastAsiaTheme="minorEastAsia"/>
+                <w:rFonts w:ascii="Times New Roman" w:eastAsiaTheme="minorEastAsia" w:hAnsi="Times New Roman" w:cs="Times New Roman"/>
                 <w:noProof/>
+                <w:sz w:val="24"/>
+                <w:szCs w:val="24"/>
                 <w:lang w:eastAsia="en-ID"/>
               </w:rPr>
               <w:tab/>
@@ -4615,56 +5109,80 @@
             <w:r>
               <w:rPr>
                 <w:rStyle w:val="Hyperlink"/>
+                <w:rFonts w:ascii="Times New Roman" w:hAnsi="Times New Roman" w:cs="Times New Roman"/>
                 <w:noProof/>
+                <w:sz w:val="24"/>
+                <w:szCs w:val="24"/>
                 <w:lang w:val="en-US"/>
               </w:rPr>
               <w:t>Pemeliharaan</w:t>
             </w:r>
             <w:r>
               <w:rPr>
+                <w:rFonts w:ascii="Times New Roman" w:hAnsi="Times New Roman" w:cs="Times New Roman"/>
                 <w:noProof/>
                 <w:webHidden/>
+                <w:sz w:val="24"/>
+                <w:szCs w:val="24"/>
               </w:rPr>
               <w:tab/>
             </w:r>
             <w:r>
               <w:rPr>
+                <w:rFonts w:ascii="Times New Roman" w:hAnsi="Times New Roman" w:cs="Times New Roman"/>
                 <w:noProof/>
                 <w:webHidden/>
+                <w:sz w:val="24"/>
+                <w:szCs w:val="24"/>
               </w:rPr>
               <w:fldChar w:fldCharType="begin"/>
             </w:r>
             <w:r>
               <w:rPr>
+                <w:rFonts w:ascii="Times New Roman" w:hAnsi="Times New Roman" w:cs="Times New Roman"/>
                 <w:noProof/>
                 <w:webHidden/>
+                <w:sz w:val="24"/>
+                <w:szCs w:val="24"/>
               </w:rPr>
               <w:instrText xml:space="preserve"> PAGEREF _Toc95729906 \h </w:instrText>
             </w:r>
             <w:r>
               <w:rPr>
+                <w:rFonts w:ascii="Times New Roman" w:hAnsi="Times New Roman" w:cs="Times New Roman"/>
                 <w:noProof/>
                 <w:webHidden/>
-              </w:rPr>
-            </w:r>
-            <w:r>
-              <w:rPr>
+                <w:sz w:val="24"/>
+                <w:szCs w:val="24"/>
+              </w:rPr>
+            </w:r>
+            <w:r>
+              <w:rPr>
+                <w:rFonts w:ascii="Times New Roman" w:hAnsi="Times New Roman" w:cs="Times New Roman"/>
                 <w:noProof/>
                 <w:webHidden/>
+                <w:sz w:val="24"/>
+                <w:szCs w:val="24"/>
               </w:rPr>
               <w:fldChar w:fldCharType="separate"/>
             </w:r>
             <w:r>
               <w:rPr>
+                <w:rFonts w:ascii="Times New Roman" w:hAnsi="Times New Roman" w:cs="Times New Roman"/>
                 <w:noProof/>
                 <w:webHidden/>
+                <w:sz w:val="24"/>
+                <w:szCs w:val="24"/>
               </w:rPr>
               <w:t>xiii</w:t>
             </w:r>
             <w:r>
               <w:rPr>
+                <w:rFonts w:ascii="Times New Roman" w:hAnsi="Times New Roman" w:cs="Times New Roman"/>
                 <w:noProof/>
                 <w:webHidden/>
+                <w:sz w:val="24"/>
+                <w:szCs w:val="24"/>
               </w:rPr>
               <w:fldChar w:fldCharType="end"/>
             </w:r>
@@ -4678,8 +5196,10 @@
               <w:tab w:val="right" w:leader="dot" w:pos="7927"/>
             </w:tabs>
             <w:rPr>
-              <w:rFonts w:eastAsiaTheme="minorEastAsia"/>
+              <w:rFonts w:ascii="Times New Roman" w:eastAsiaTheme="minorEastAsia" w:hAnsi="Times New Roman" w:cs="Times New Roman"/>
               <w:noProof/>
+              <w:sz w:val="24"/>
+              <w:szCs w:val="24"/>
               <w:lang w:eastAsia="en-ID"/>
             </w:rPr>
           </w:pPr>
@@ -4687,15 +5207,20 @@
             <w:r>
               <w:rPr>
                 <w:rStyle w:val="Hyperlink"/>
+                <w:rFonts w:ascii="Times New Roman" w:hAnsi="Times New Roman" w:cs="Times New Roman"/>
                 <w:noProof/>
+                <w:sz w:val="24"/>
+                <w:szCs w:val="24"/>
                 <w:lang w:val="en-US"/>
               </w:rPr>
               <w:t>3.6</w:t>
             </w:r>
             <w:r>
               <w:rPr>
-                <w:rFonts w:eastAsiaTheme="minorEastAsia"/>
+                <w:rFonts w:ascii="Times New Roman" w:eastAsiaTheme="minorEastAsia" w:hAnsi="Times New Roman" w:cs="Times New Roman"/>
                 <w:noProof/>
+                <w:sz w:val="24"/>
+                <w:szCs w:val="24"/>
                 <w:lang w:eastAsia="en-ID"/>
               </w:rPr>
               <w:tab/>
@@ -4703,56 +5228,80 @@
             <w:r>
               <w:rPr>
                 <w:rStyle w:val="Hyperlink"/>
+                <w:rFonts w:ascii="Times New Roman" w:hAnsi="Times New Roman" w:cs="Times New Roman"/>
                 <w:noProof/>
+                <w:sz w:val="24"/>
+                <w:szCs w:val="24"/>
                 <w:lang w:val="en-US"/>
               </w:rPr>
               <w:t>Teknik Pengumpulan Data</w:t>
             </w:r>
             <w:r>
               <w:rPr>
+                <w:rFonts w:ascii="Times New Roman" w:hAnsi="Times New Roman" w:cs="Times New Roman"/>
                 <w:noProof/>
                 <w:webHidden/>
+                <w:sz w:val="24"/>
+                <w:szCs w:val="24"/>
               </w:rPr>
               <w:tab/>
             </w:r>
             <w:r>
               <w:rPr>
+                <w:rFonts w:ascii="Times New Roman" w:hAnsi="Times New Roman" w:cs="Times New Roman"/>
                 <w:noProof/>
                 <w:webHidden/>
+                <w:sz w:val="24"/>
+                <w:szCs w:val="24"/>
               </w:rPr>
               <w:fldChar w:fldCharType="begin"/>
             </w:r>
             <w:r>
               <w:rPr>
+                <w:rFonts w:ascii="Times New Roman" w:hAnsi="Times New Roman" w:cs="Times New Roman"/>
                 <w:noProof/>
                 <w:webHidden/>
+                <w:sz w:val="24"/>
+                <w:szCs w:val="24"/>
               </w:rPr>
               <w:instrText xml:space="preserve"> PAGEREF _Toc95729907 \h </w:instrText>
             </w:r>
             <w:r>
               <w:rPr>
+                <w:rFonts w:ascii="Times New Roman" w:hAnsi="Times New Roman" w:cs="Times New Roman"/>
                 <w:noProof/>
                 <w:webHidden/>
-              </w:rPr>
-            </w:r>
-            <w:r>
-              <w:rPr>
+                <w:sz w:val="24"/>
+                <w:szCs w:val="24"/>
+              </w:rPr>
+            </w:r>
+            <w:r>
+              <w:rPr>
+                <w:rFonts w:ascii="Times New Roman" w:hAnsi="Times New Roman" w:cs="Times New Roman"/>
                 <w:noProof/>
                 <w:webHidden/>
+                <w:sz w:val="24"/>
+                <w:szCs w:val="24"/>
               </w:rPr>
               <w:fldChar w:fldCharType="separate"/>
             </w:r>
             <w:r>
               <w:rPr>
+                <w:rFonts w:ascii="Times New Roman" w:hAnsi="Times New Roman" w:cs="Times New Roman"/>
                 <w:noProof/>
                 <w:webHidden/>
+                <w:sz w:val="24"/>
+                <w:szCs w:val="24"/>
               </w:rPr>
               <w:t>xiii</w:t>
             </w:r>
             <w:r>
               <w:rPr>
+                <w:rFonts w:ascii="Times New Roman" w:hAnsi="Times New Roman" w:cs="Times New Roman"/>
                 <w:noProof/>
                 <w:webHidden/>
+                <w:sz w:val="24"/>
+                <w:szCs w:val="24"/>
               </w:rPr>
               <w:fldChar w:fldCharType="end"/>
             </w:r>
@@ -4766,8 +5315,10 @@
               <w:tab w:val="right" w:leader="dot" w:pos="7927"/>
             </w:tabs>
             <w:rPr>
-              <w:rFonts w:eastAsiaTheme="minorEastAsia"/>
+              <w:rFonts w:ascii="Times New Roman" w:eastAsiaTheme="minorEastAsia" w:hAnsi="Times New Roman" w:cs="Times New Roman"/>
               <w:noProof/>
+              <w:sz w:val="24"/>
+              <w:szCs w:val="24"/>
               <w:lang w:eastAsia="en-ID"/>
             </w:rPr>
           </w:pPr>
@@ -4775,15 +5326,20 @@
             <w:r>
               <w:rPr>
                 <w:rStyle w:val="Hyperlink"/>
+                <w:rFonts w:ascii="Times New Roman" w:hAnsi="Times New Roman" w:cs="Times New Roman"/>
                 <w:noProof/>
+                <w:sz w:val="24"/>
+                <w:szCs w:val="24"/>
                 <w:lang w:val="en-US"/>
               </w:rPr>
               <w:t>3.7</w:t>
             </w:r>
             <w:r>
               <w:rPr>
-                <w:rFonts w:eastAsiaTheme="minorEastAsia"/>
+                <w:rFonts w:ascii="Times New Roman" w:eastAsiaTheme="minorEastAsia" w:hAnsi="Times New Roman" w:cs="Times New Roman"/>
                 <w:noProof/>
+                <w:sz w:val="24"/>
+                <w:szCs w:val="24"/>
                 <w:lang w:eastAsia="en-ID"/>
               </w:rPr>
               <w:tab/>
@@ -4791,56 +5347,80 @@
             <w:r>
               <w:rPr>
                 <w:rStyle w:val="Hyperlink"/>
+                <w:rFonts w:ascii="Times New Roman" w:hAnsi="Times New Roman" w:cs="Times New Roman"/>
                 <w:noProof/>
+                <w:sz w:val="24"/>
+                <w:szCs w:val="24"/>
                 <w:lang w:val="en-US"/>
               </w:rPr>
               <w:t>Kebutuhan Fungsional dan Kebutuhan Non-fungsional</w:t>
             </w:r>
             <w:r>
               <w:rPr>
+                <w:rFonts w:ascii="Times New Roman" w:hAnsi="Times New Roman" w:cs="Times New Roman"/>
                 <w:noProof/>
                 <w:webHidden/>
+                <w:sz w:val="24"/>
+                <w:szCs w:val="24"/>
               </w:rPr>
               <w:tab/>
             </w:r>
             <w:r>
               <w:rPr>
+                <w:rFonts w:ascii="Times New Roman" w:hAnsi="Times New Roman" w:cs="Times New Roman"/>
                 <w:noProof/>
                 <w:webHidden/>
+                <w:sz w:val="24"/>
+                <w:szCs w:val="24"/>
               </w:rPr>
               <w:fldChar w:fldCharType="begin"/>
             </w:r>
             <w:r>
               <w:rPr>
+                <w:rFonts w:ascii="Times New Roman" w:hAnsi="Times New Roman" w:cs="Times New Roman"/>
                 <w:noProof/>
                 <w:webHidden/>
+                <w:sz w:val="24"/>
+                <w:szCs w:val="24"/>
               </w:rPr>
               <w:instrText xml:space="preserve"> PAGEREF _Toc95729908 \h </w:instrText>
             </w:r>
             <w:r>
               <w:rPr>
+                <w:rFonts w:ascii="Times New Roman" w:hAnsi="Times New Roman" w:cs="Times New Roman"/>
                 <w:noProof/>
                 <w:webHidden/>
-              </w:rPr>
-            </w:r>
-            <w:r>
-              <w:rPr>
+                <w:sz w:val="24"/>
+                <w:szCs w:val="24"/>
+              </w:rPr>
+            </w:r>
+            <w:r>
+              <w:rPr>
+                <w:rFonts w:ascii="Times New Roman" w:hAnsi="Times New Roman" w:cs="Times New Roman"/>
                 <w:noProof/>
                 <w:webHidden/>
+                <w:sz w:val="24"/>
+                <w:szCs w:val="24"/>
               </w:rPr>
               <w:fldChar w:fldCharType="separate"/>
             </w:r>
             <w:r>
               <w:rPr>
+                <w:rFonts w:ascii="Times New Roman" w:hAnsi="Times New Roman" w:cs="Times New Roman"/>
                 <w:noProof/>
                 <w:webHidden/>
+                <w:sz w:val="24"/>
+                <w:szCs w:val="24"/>
               </w:rPr>
               <w:t>xiv</w:t>
             </w:r>
             <w:r>
               <w:rPr>
+                <w:rFonts w:ascii="Times New Roman" w:hAnsi="Times New Roman" w:cs="Times New Roman"/>
                 <w:noProof/>
                 <w:webHidden/>
+                <w:sz w:val="24"/>
+                <w:szCs w:val="24"/>
               </w:rPr>
               <w:fldChar w:fldCharType="end"/>
             </w:r>
@@ -4850,8 +5430,10 @@
           <w:pPr>
             <w:pStyle w:val="TOC1"/>
             <w:rPr>
-              <w:rFonts w:eastAsiaTheme="minorEastAsia"/>
+              <w:rFonts w:ascii="Times New Roman" w:eastAsiaTheme="minorEastAsia" w:hAnsi="Times New Roman" w:cs="Times New Roman"/>
               <w:noProof/>
+              <w:sz w:val="24"/>
+              <w:szCs w:val="24"/>
               <w:lang w:eastAsia="en-ID"/>
             </w:rPr>
           </w:pPr>
@@ -4859,62 +5441,93 @@
             <w:r>
               <w:rPr>
                 <w:rStyle w:val="Hyperlink"/>
+                <w:rFonts w:ascii="Times New Roman" w:hAnsi="Times New Roman" w:cs="Times New Roman"/>
                 <w:noProof/>
+                <w:sz w:val="24"/>
+                <w:szCs w:val="24"/>
                 <w:lang w:val="id-ID"/>
               </w:rPr>
               <w:t>REFERENSI</w:t>
             </w:r>
             <w:r>
               <w:rPr>
+                <w:rFonts w:ascii="Times New Roman" w:hAnsi="Times New Roman" w:cs="Times New Roman"/>
                 <w:noProof/>
                 <w:webHidden/>
+                <w:sz w:val="24"/>
+                <w:szCs w:val="24"/>
               </w:rPr>
               <w:tab/>
             </w:r>
             <w:r>
               <w:rPr>
+                <w:rFonts w:ascii="Times New Roman" w:hAnsi="Times New Roman" w:cs="Times New Roman"/>
                 <w:noProof/>
                 <w:webHidden/>
+                <w:sz w:val="24"/>
+                <w:szCs w:val="24"/>
               </w:rPr>
               <w:fldChar w:fldCharType="begin"/>
             </w:r>
             <w:r>
               <w:rPr>
+                <w:rFonts w:ascii="Times New Roman" w:hAnsi="Times New Roman" w:cs="Times New Roman"/>
                 <w:noProof/>
                 <w:webHidden/>
+                <w:sz w:val="24"/>
+                <w:szCs w:val="24"/>
               </w:rPr>
               <w:instrText xml:space="preserve"> PAGEREF _Toc95729909 \h </w:instrText>
             </w:r>
             <w:r>
               <w:rPr>
+                <w:rFonts w:ascii="Times New Roman" w:hAnsi="Times New Roman" w:cs="Times New Roman"/>
                 <w:noProof/>
                 <w:webHidden/>
-              </w:rPr>
-            </w:r>
-            <w:r>
-              <w:rPr>
+                <w:sz w:val="24"/>
+                <w:szCs w:val="24"/>
+              </w:rPr>
+            </w:r>
+            <w:r>
+              <w:rPr>
+                <w:rFonts w:ascii="Times New Roman" w:hAnsi="Times New Roman" w:cs="Times New Roman"/>
                 <w:noProof/>
                 <w:webHidden/>
+                <w:sz w:val="24"/>
+                <w:szCs w:val="24"/>
               </w:rPr>
               <w:fldChar w:fldCharType="separate"/>
             </w:r>
             <w:r>
               <w:rPr>
+                <w:rFonts w:ascii="Times New Roman" w:hAnsi="Times New Roman" w:cs="Times New Roman"/>
                 <w:noProof/>
                 <w:webHidden/>
+                <w:sz w:val="24"/>
+                <w:szCs w:val="24"/>
               </w:rPr>
               <w:t>i</w:t>
             </w:r>
             <w:r>
               <w:rPr>
+                <w:rFonts w:ascii="Times New Roman" w:hAnsi="Times New Roman" w:cs="Times New Roman"/>
                 <w:noProof/>
                 <w:webHidden/>
+                <w:sz w:val="24"/>
+                <w:szCs w:val="24"/>
               </w:rPr>
               <w:fldChar w:fldCharType="end"/>
             </w:r>
           </w:hyperlink>
         </w:p>
         <w:p>
+          <w:pPr>
+            <w:rPr>
+              <w:rFonts w:ascii="Times New Roman" w:hAnsi="Times New Roman" w:cs="Times New Roman"/>
+              <w:sz w:val="24"/>
+              <w:szCs w:val="24"/>
+            </w:rPr>
+          </w:pPr>
           <w:r>
             <w:rPr>
               <w:rFonts w:ascii="Times New Roman" w:hAnsi="Times New Roman" w:cs="Times New Roman"/>
@@ -13067,11 +13680,19 @@
         </w:rPr>
         <w:t xml:space="preserve"> pada radius 10 </w:t>
       </w:r>
-      <w:r>
-        <w:rPr>
-          <w:lang w:val="en-US"/>
-        </w:rPr>
-        <w:t>meter.</w:t>
+      <w:proofErr w:type="gramStart"/>
+      <w:r>
+        <w:rPr>
+          <w:lang w:val="en-US"/>
+        </w:rPr>
+        <w:t>meter</w:t>
+      </w:r>
+      <w:proofErr w:type="gramEnd"/>
+      <w:r>
+        <w:rPr>
+          <w:lang w:val="en-US"/>
+        </w:rPr>
+        <w:t>.</w:t>
       </w:r>
     </w:p>
     <w:p>
@@ -19593,7 +20214,15 @@
             </w:r>
             <w:proofErr w:type="spellEnd"/>
             <w:r>
-              <w:t xml:space="preserve"> Global Positioning System(GPS) </w:t>
+              <w:t xml:space="preserve"> Global Positioning </w:t>
+            </w:r>
+            <w:proofErr w:type="gramStart"/>
+            <w:r>
+              <w:t>System(</w:t>
+            </w:r>
+            <w:proofErr w:type="gramEnd"/>
+            <w:r>
+              <w:t xml:space="preserve">GPS) </w:t>
             </w:r>
             <w:proofErr w:type="spellStart"/>
             <w:r>
@@ -27739,6 +28368,7 @@
         <w:t xml:space="preserve"> </w:t>
       </w:r>
       <w:proofErr w:type="spellStart"/>
+      <w:proofErr w:type="gramStart"/>
       <w:r>
         <w:rPr>
           <w:lang w:val="en-US"/>
@@ -27766,6 +28396,7 @@
         <w:t>sesuai</w:t>
       </w:r>
       <w:proofErr w:type="spellEnd"/>
+      <w:proofErr w:type="gramEnd"/>
       <w:r>
         <w:rPr>
           <w:lang w:val="en-US"/>

</xml_diff>

<commit_message>
update table daftar isi dan daftar table
</commit_message>
<xml_diff>
--- a/tugas-akhir/ta1.docx
+++ b/tugas-akhir/ta1.docx
@@ -674,7 +674,7 @@
       </w:pPr>
       <w:bookmarkStart w:id="0" w:name="_Toc95729830"/>
       <w:bookmarkStart w:id="1" w:name="_Toc95729870"/>
-      <w:bookmarkStart w:id="2" w:name="_Toc95730342"/>
+      <w:bookmarkStart w:id="2" w:name="_Toc95771530"/>
       <w:r>
         <w:lastRenderedPageBreak/>
         <w:t>ABSTRAK</w:t>
@@ -3172,7 +3172,7 @@
       <w:r>
         <w:br w:type="page"/>
       </w:r>
-      <w:bookmarkStart w:id="3" w:name="_Toc95730343"/>
+      <w:bookmarkStart w:id="3" w:name="_Toc95771531"/>
       <w:r>
         <w:lastRenderedPageBreak/>
         <w:t>DAFTAR ISI</w:t>
@@ -3214,10 +3214,8 @@
           <w:pPr>
             <w:pStyle w:val="TOC1"/>
             <w:rPr>
-              <w:rFonts w:ascii="Times New Roman" w:eastAsiaTheme="minorEastAsia" w:hAnsi="Times New Roman" w:cs="Times New Roman"/>
+              <w:rFonts w:eastAsiaTheme="minorEastAsia"/>
               <w:noProof/>
-              <w:sz w:val="24"/>
-              <w:szCs w:val="24"/>
               <w:lang w:eastAsia="en-ID"/>
             </w:rPr>
           </w:pPr>
@@ -3245,83 +3243,66 @@
             </w:rPr>
             <w:fldChar w:fldCharType="separate"/>
           </w:r>
-          <w:hyperlink w:anchor="_Toc95730342" w:history="1">
+          <w:hyperlink w:anchor="_Toc95771530" w:history="1">
             <w:r>
               <w:rPr>
                 <w:rStyle w:val="Hyperlink"/>
-                <w:rFonts w:ascii="Times New Roman" w:hAnsi="Times New Roman" w:cs="Times New Roman"/>
                 <w:noProof/>
-                <w:sz w:val="24"/>
-                <w:szCs w:val="24"/>
-              </w:rPr>
-              <w:t>ABSTRAK..</w:t>
-            </w:r>
-            <w:r>
-              <w:rPr>
-                <w:rFonts w:ascii="Times New Roman" w:hAnsi="Times New Roman" w:cs="Times New Roman"/>
+              </w:rPr>
+              <w:t>ABSTRAK</w:t>
+            </w:r>
+            <w:r>
+              <w:rPr>
+                <w:rStyle w:val="Hyperlink"/>
+                <w:noProof/>
+              </w:rPr>
+              <w:t>..</w:t>
+            </w:r>
+            <w:r>
+              <w:rPr>
                 <w:noProof/>
                 <w:webHidden/>
-                <w:sz w:val="24"/>
-                <w:szCs w:val="24"/>
               </w:rPr>
               <w:tab/>
             </w:r>
             <w:r>
               <w:rPr>
-                <w:rFonts w:ascii="Times New Roman" w:hAnsi="Times New Roman" w:cs="Times New Roman"/>
                 <w:noProof/>
                 <w:webHidden/>
-                <w:sz w:val="24"/>
-                <w:szCs w:val="24"/>
               </w:rPr>
               <w:fldChar w:fldCharType="begin"/>
             </w:r>
             <w:r>
               <w:rPr>
-                <w:rFonts w:ascii="Times New Roman" w:hAnsi="Times New Roman" w:cs="Times New Roman"/>
                 <w:noProof/>
                 <w:webHidden/>
-                <w:sz w:val="24"/>
-                <w:szCs w:val="24"/>
-              </w:rPr>
-              <w:instrText xml:space="preserve"> PAGEREF _Toc95730342 \h </w:instrText>
-            </w:r>
-            <w:r>
-              <w:rPr>
-                <w:rFonts w:ascii="Times New Roman" w:hAnsi="Times New Roman" w:cs="Times New Roman"/>
+              </w:rPr>
+              <w:instrText xml:space="preserve"> PAGEREF _Toc95771530 \h </w:instrText>
+            </w:r>
+            <w:r>
+              <w:rPr>
                 <w:noProof/>
                 <w:webHidden/>
-                <w:sz w:val="24"/>
-                <w:szCs w:val="24"/>
-              </w:rPr>
-            </w:r>
-            <w:r>
-              <w:rPr>
-                <w:rFonts w:ascii="Times New Roman" w:hAnsi="Times New Roman" w:cs="Times New Roman"/>
+              </w:rPr>
+            </w:r>
+            <w:r>
+              <w:rPr>
                 <w:noProof/>
                 <w:webHidden/>
-                <w:sz w:val="24"/>
-                <w:szCs w:val="24"/>
               </w:rPr>
               <w:fldChar w:fldCharType="separate"/>
             </w:r>
             <w:r>
               <w:rPr>
-                <w:rFonts w:ascii="Times New Roman" w:hAnsi="Times New Roman" w:cs="Times New Roman"/>
                 <w:noProof/>
                 <w:webHidden/>
-                <w:sz w:val="24"/>
-                <w:szCs w:val="24"/>
               </w:rPr>
               <w:t>i</w:t>
             </w:r>
             <w:r>
               <w:rPr>
-                <w:rFonts w:ascii="Times New Roman" w:hAnsi="Times New Roman" w:cs="Times New Roman"/>
                 <w:noProof/>
                 <w:webHidden/>
-                <w:sz w:val="24"/>
-                <w:szCs w:val="24"/>
               </w:rPr>
               <w:fldChar w:fldCharType="end"/>
             </w:r>
@@ -3331,90 +3312,64 @@
           <w:pPr>
             <w:pStyle w:val="TOC1"/>
             <w:rPr>
-              <w:rFonts w:ascii="Times New Roman" w:eastAsiaTheme="minorEastAsia" w:hAnsi="Times New Roman" w:cs="Times New Roman"/>
+              <w:rFonts w:eastAsiaTheme="minorEastAsia"/>
               <w:noProof/>
-              <w:sz w:val="24"/>
-              <w:szCs w:val="24"/>
               <w:lang w:eastAsia="en-ID"/>
             </w:rPr>
           </w:pPr>
-          <w:hyperlink w:anchor="_Toc95730343" w:history="1">
+          <w:hyperlink w:anchor="_Toc95771531" w:history="1">
             <w:r>
               <w:rPr>
                 <w:rStyle w:val="Hyperlink"/>
-                <w:rFonts w:ascii="Times New Roman" w:hAnsi="Times New Roman" w:cs="Times New Roman"/>
                 <w:noProof/>
-                <w:sz w:val="24"/>
-                <w:szCs w:val="24"/>
               </w:rPr>
               <w:t>DAFTAR ISI</w:t>
             </w:r>
             <w:r>
               <w:rPr>
-                <w:rFonts w:ascii="Times New Roman" w:hAnsi="Times New Roman" w:cs="Times New Roman"/>
                 <w:noProof/>
                 <w:webHidden/>
-                <w:sz w:val="24"/>
-                <w:szCs w:val="24"/>
               </w:rPr>
               <w:tab/>
             </w:r>
             <w:r>
               <w:rPr>
-                <w:rFonts w:ascii="Times New Roman" w:hAnsi="Times New Roman" w:cs="Times New Roman"/>
                 <w:noProof/>
                 <w:webHidden/>
-                <w:sz w:val="24"/>
-                <w:szCs w:val="24"/>
               </w:rPr>
               <w:fldChar w:fldCharType="begin"/>
             </w:r>
             <w:r>
               <w:rPr>
-                <w:rFonts w:ascii="Times New Roman" w:hAnsi="Times New Roman" w:cs="Times New Roman"/>
                 <w:noProof/>
                 <w:webHidden/>
-                <w:sz w:val="24"/>
-                <w:szCs w:val="24"/>
-              </w:rPr>
-              <w:instrText xml:space="preserve"> PAGEREF _Toc95730343 \h </w:instrText>
-            </w:r>
-            <w:r>
-              <w:rPr>
-                <w:rFonts w:ascii="Times New Roman" w:hAnsi="Times New Roman" w:cs="Times New Roman"/>
+              </w:rPr>
+              <w:instrText xml:space="preserve"> PAGEREF _Toc95771531 \h </w:instrText>
+            </w:r>
+            <w:r>
+              <w:rPr>
                 <w:noProof/>
                 <w:webHidden/>
-                <w:sz w:val="24"/>
-                <w:szCs w:val="24"/>
-              </w:rPr>
-            </w:r>
-            <w:r>
-              <w:rPr>
-                <w:rFonts w:ascii="Times New Roman" w:hAnsi="Times New Roman" w:cs="Times New Roman"/>
+              </w:rPr>
+            </w:r>
+            <w:r>
+              <w:rPr>
                 <w:noProof/>
                 <w:webHidden/>
-                <w:sz w:val="24"/>
-                <w:szCs w:val="24"/>
               </w:rPr>
               <w:fldChar w:fldCharType="separate"/>
             </w:r>
             <w:r>
               <w:rPr>
-                <w:rFonts w:ascii="Times New Roman" w:hAnsi="Times New Roman" w:cs="Times New Roman"/>
                 <w:noProof/>
                 <w:webHidden/>
-                <w:sz w:val="24"/>
-                <w:szCs w:val="24"/>
               </w:rPr>
               <w:t>ii</w:t>
             </w:r>
             <w:r>
               <w:rPr>
-                <w:rFonts w:ascii="Times New Roman" w:hAnsi="Times New Roman" w:cs="Times New Roman"/>
                 <w:noProof/>
                 <w:webHidden/>
-                <w:sz w:val="24"/>
-                <w:szCs w:val="24"/>
               </w:rPr>
               <w:fldChar w:fldCharType="end"/>
             </w:r>
@@ -3424,90 +3379,64 @@
           <w:pPr>
             <w:pStyle w:val="TOC1"/>
             <w:rPr>
-              <w:rFonts w:ascii="Times New Roman" w:eastAsiaTheme="minorEastAsia" w:hAnsi="Times New Roman" w:cs="Times New Roman"/>
+              <w:rFonts w:eastAsiaTheme="minorEastAsia"/>
               <w:noProof/>
-              <w:sz w:val="24"/>
-              <w:szCs w:val="24"/>
               <w:lang w:eastAsia="en-ID"/>
             </w:rPr>
           </w:pPr>
-          <w:hyperlink w:anchor="_Toc95730344" w:history="1">
+          <w:hyperlink w:anchor="_Toc95771532" w:history="1">
             <w:r>
               <w:rPr>
                 <w:rStyle w:val="Hyperlink"/>
-                <w:rFonts w:ascii="Times New Roman" w:hAnsi="Times New Roman" w:cs="Times New Roman"/>
                 <w:noProof/>
-                <w:sz w:val="24"/>
-                <w:szCs w:val="24"/>
               </w:rPr>
               <w:t>DAFTAR TABEL</w:t>
             </w:r>
             <w:r>
               <w:rPr>
-                <w:rFonts w:ascii="Times New Roman" w:hAnsi="Times New Roman" w:cs="Times New Roman"/>
                 <w:noProof/>
                 <w:webHidden/>
-                <w:sz w:val="24"/>
-                <w:szCs w:val="24"/>
               </w:rPr>
               <w:tab/>
             </w:r>
             <w:r>
               <w:rPr>
-                <w:rFonts w:ascii="Times New Roman" w:hAnsi="Times New Roman" w:cs="Times New Roman"/>
                 <w:noProof/>
                 <w:webHidden/>
-                <w:sz w:val="24"/>
-                <w:szCs w:val="24"/>
               </w:rPr>
               <w:fldChar w:fldCharType="begin"/>
             </w:r>
             <w:r>
               <w:rPr>
-                <w:rFonts w:ascii="Times New Roman" w:hAnsi="Times New Roman" w:cs="Times New Roman"/>
                 <w:noProof/>
                 <w:webHidden/>
-                <w:sz w:val="24"/>
-                <w:szCs w:val="24"/>
-              </w:rPr>
-              <w:instrText xml:space="preserve"> PAGEREF _Toc95730344 \h </w:instrText>
-            </w:r>
-            <w:r>
-              <w:rPr>
-                <w:rFonts w:ascii="Times New Roman" w:hAnsi="Times New Roman" w:cs="Times New Roman"/>
+              </w:rPr>
+              <w:instrText xml:space="preserve"> PAGEREF _Toc95771532 \h </w:instrText>
+            </w:r>
+            <w:r>
+              <w:rPr>
                 <w:noProof/>
                 <w:webHidden/>
-                <w:sz w:val="24"/>
-                <w:szCs w:val="24"/>
-              </w:rPr>
-            </w:r>
-            <w:r>
-              <w:rPr>
-                <w:rFonts w:ascii="Times New Roman" w:hAnsi="Times New Roman" w:cs="Times New Roman"/>
+              </w:rPr>
+            </w:r>
+            <w:r>
+              <w:rPr>
                 <w:noProof/>
                 <w:webHidden/>
-                <w:sz w:val="24"/>
-                <w:szCs w:val="24"/>
               </w:rPr>
               <w:fldChar w:fldCharType="separate"/>
             </w:r>
             <w:r>
               <w:rPr>
-                <w:rFonts w:ascii="Times New Roman" w:hAnsi="Times New Roman" w:cs="Times New Roman"/>
                 <w:noProof/>
                 <w:webHidden/>
-                <w:sz w:val="24"/>
-                <w:szCs w:val="24"/>
               </w:rPr>
               <w:t>iii</w:t>
             </w:r>
             <w:r>
               <w:rPr>
-                <w:rFonts w:ascii="Times New Roman" w:hAnsi="Times New Roman" w:cs="Times New Roman"/>
                 <w:noProof/>
                 <w:webHidden/>
-                <w:sz w:val="24"/>
-                <w:szCs w:val="24"/>
               </w:rPr>
               <w:fldChar w:fldCharType="end"/>
             </w:r>
@@ -3517,30 +3446,23 @@
           <w:pPr>
             <w:pStyle w:val="TOC1"/>
             <w:rPr>
-              <w:rFonts w:ascii="Times New Roman" w:eastAsiaTheme="minorEastAsia" w:hAnsi="Times New Roman" w:cs="Times New Roman"/>
+              <w:rFonts w:eastAsiaTheme="minorEastAsia"/>
               <w:noProof/>
-              <w:sz w:val="24"/>
-              <w:szCs w:val="24"/>
               <w:lang w:eastAsia="en-ID"/>
             </w:rPr>
           </w:pPr>
-          <w:hyperlink w:anchor="_Toc95730345" w:history="1">
+          <w:hyperlink w:anchor="_Toc95771533" w:history="1">
             <w:r>
               <w:rPr>
                 <w:rStyle w:val="Hyperlink"/>
-                <w:rFonts w:ascii="Times New Roman" w:hAnsi="Times New Roman" w:cs="Times New Roman"/>
                 <w:noProof/>
-                <w:sz w:val="24"/>
-                <w:szCs w:val="24"/>
               </w:rPr>
               <w:t>BAB I</w:t>
             </w:r>
             <w:r>
               <w:rPr>
-                <w:rFonts w:ascii="Times New Roman" w:eastAsiaTheme="minorEastAsia" w:hAnsi="Times New Roman" w:cs="Times New Roman"/>
+                <w:rFonts w:eastAsiaTheme="minorEastAsia"/>
                 <w:noProof/>
-                <w:sz w:val="24"/>
-                <w:szCs w:val="24"/>
                 <w:lang w:eastAsia="en-ID"/>
               </w:rPr>
               <w:tab/>
@@ -3548,79 +3470,55 @@
             <w:r>
               <w:rPr>
                 <w:rStyle w:val="Hyperlink"/>
-                <w:rFonts w:ascii="Times New Roman" w:hAnsi="Times New Roman" w:cs="Times New Roman"/>
                 <w:noProof/>
-                <w:sz w:val="24"/>
-                <w:szCs w:val="24"/>
               </w:rPr>
               <w:t xml:space="preserve">    PENDAHULUAN</w:t>
             </w:r>
             <w:r>
               <w:rPr>
-                <w:rFonts w:ascii="Times New Roman" w:hAnsi="Times New Roman" w:cs="Times New Roman"/>
                 <w:noProof/>
                 <w:webHidden/>
-                <w:sz w:val="24"/>
-                <w:szCs w:val="24"/>
               </w:rPr>
               <w:tab/>
             </w:r>
             <w:r>
               <w:rPr>
-                <w:rFonts w:ascii="Times New Roman" w:hAnsi="Times New Roman" w:cs="Times New Roman"/>
                 <w:noProof/>
                 <w:webHidden/>
-                <w:sz w:val="24"/>
-                <w:szCs w:val="24"/>
               </w:rPr>
               <w:fldChar w:fldCharType="begin"/>
             </w:r>
             <w:r>
               <w:rPr>
-                <w:rFonts w:ascii="Times New Roman" w:hAnsi="Times New Roman" w:cs="Times New Roman"/>
                 <w:noProof/>
                 <w:webHidden/>
-                <w:sz w:val="24"/>
-                <w:szCs w:val="24"/>
-              </w:rPr>
-              <w:instrText xml:space="preserve"> PAGEREF _Toc95730345 \h </w:instrText>
-            </w:r>
-            <w:r>
-              <w:rPr>
-                <w:rFonts w:ascii="Times New Roman" w:hAnsi="Times New Roman" w:cs="Times New Roman"/>
+              </w:rPr>
+              <w:instrText xml:space="preserve"> PAGEREF _Toc95771533 \h </w:instrText>
+            </w:r>
+            <w:r>
+              <w:rPr>
                 <w:noProof/>
                 <w:webHidden/>
-                <w:sz w:val="24"/>
-                <w:szCs w:val="24"/>
-              </w:rPr>
-            </w:r>
-            <w:r>
-              <w:rPr>
-                <w:rFonts w:ascii="Times New Roman" w:hAnsi="Times New Roman" w:cs="Times New Roman"/>
+              </w:rPr>
+            </w:r>
+            <w:r>
+              <w:rPr>
                 <w:noProof/>
                 <w:webHidden/>
-                <w:sz w:val="24"/>
-                <w:szCs w:val="24"/>
               </w:rPr>
               <w:fldChar w:fldCharType="separate"/>
             </w:r>
             <w:r>
               <w:rPr>
-                <w:rFonts w:ascii="Times New Roman" w:hAnsi="Times New Roman" w:cs="Times New Roman"/>
                 <w:noProof/>
                 <w:webHidden/>
-                <w:sz w:val="24"/>
-                <w:szCs w:val="24"/>
-              </w:rPr>
-              <w:t>iv</w:t>
-            </w:r>
-            <w:r>
-              <w:rPr>
-                <w:rFonts w:ascii="Times New Roman" w:hAnsi="Times New Roman" w:cs="Times New Roman"/>
+              </w:rPr>
+              <w:t>1</w:t>
+            </w:r>
+            <w:r>
+              <w:rPr>
                 <w:noProof/>
                 <w:webHidden/>
-                <w:sz w:val="24"/>
-                <w:szCs w:val="24"/>
               </w:rPr>
               <w:fldChar w:fldCharType="end"/>
             </w:r>
@@ -3634,31 +3532,24 @@
               <w:tab w:val="right" w:leader="dot" w:pos="7927"/>
             </w:tabs>
             <w:rPr>
-              <w:rFonts w:ascii="Times New Roman" w:eastAsiaTheme="minorEastAsia" w:hAnsi="Times New Roman" w:cs="Times New Roman"/>
+              <w:rFonts w:eastAsiaTheme="minorEastAsia"/>
               <w:noProof/>
-              <w:sz w:val="24"/>
-              <w:szCs w:val="24"/>
               <w:lang w:eastAsia="en-ID"/>
             </w:rPr>
           </w:pPr>
-          <w:hyperlink w:anchor="_Toc95730346" w:history="1">
+          <w:hyperlink w:anchor="_Toc95771534" w:history="1">
             <w:r>
               <w:rPr>
                 <w:rStyle w:val="Hyperlink"/>
-                <w:rFonts w:ascii="Times New Roman" w:hAnsi="Times New Roman" w:cs="Times New Roman"/>
                 <w:noProof/>
-                <w:sz w:val="24"/>
-                <w:szCs w:val="24"/>
                 <w:lang w:val="en-US"/>
               </w:rPr>
               <w:t>1.1</w:t>
             </w:r>
             <w:r>
               <w:rPr>
-                <w:rFonts w:ascii="Times New Roman" w:eastAsiaTheme="minorEastAsia" w:hAnsi="Times New Roman" w:cs="Times New Roman"/>
+                <w:rFonts w:eastAsiaTheme="minorEastAsia"/>
                 <w:noProof/>
-                <w:sz w:val="24"/>
-                <w:szCs w:val="24"/>
                 <w:lang w:eastAsia="en-ID"/>
               </w:rPr>
               <w:tab/>
@@ -3666,80 +3557,56 @@
             <w:r>
               <w:rPr>
                 <w:rStyle w:val="Hyperlink"/>
-                <w:rFonts w:ascii="Times New Roman" w:hAnsi="Times New Roman" w:cs="Times New Roman"/>
                 <w:noProof/>
-                <w:sz w:val="24"/>
-                <w:szCs w:val="24"/>
                 <w:lang w:val="en-US"/>
               </w:rPr>
               <w:t>Latar Belakang Masalah</w:t>
             </w:r>
             <w:r>
               <w:rPr>
-                <w:rFonts w:ascii="Times New Roman" w:hAnsi="Times New Roman" w:cs="Times New Roman"/>
                 <w:noProof/>
                 <w:webHidden/>
-                <w:sz w:val="24"/>
-                <w:szCs w:val="24"/>
               </w:rPr>
               <w:tab/>
             </w:r>
             <w:r>
               <w:rPr>
-                <w:rFonts w:ascii="Times New Roman" w:hAnsi="Times New Roman" w:cs="Times New Roman"/>
                 <w:noProof/>
                 <w:webHidden/>
-                <w:sz w:val="24"/>
-                <w:szCs w:val="24"/>
               </w:rPr>
               <w:fldChar w:fldCharType="begin"/>
             </w:r>
             <w:r>
               <w:rPr>
-                <w:rFonts w:ascii="Times New Roman" w:hAnsi="Times New Roman" w:cs="Times New Roman"/>
                 <w:noProof/>
                 <w:webHidden/>
-                <w:sz w:val="24"/>
-                <w:szCs w:val="24"/>
-              </w:rPr>
-              <w:instrText xml:space="preserve"> PAGEREF _Toc95730346 \h </w:instrText>
-            </w:r>
-            <w:r>
-              <w:rPr>
-                <w:rFonts w:ascii="Times New Roman" w:hAnsi="Times New Roman" w:cs="Times New Roman"/>
+              </w:rPr>
+              <w:instrText xml:space="preserve"> PAGEREF _Toc95771534 \h </w:instrText>
+            </w:r>
+            <w:r>
+              <w:rPr>
                 <w:noProof/>
                 <w:webHidden/>
-                <w:sz w:val="24"/>
-                <w:szCs w:val="24"/>
-              </w:rPr>
-            </w:r>
-            <w:r>
-              <w:rPr>
-                <w:rFonts w:ascii="Times New Roman" w:hAnsi="Times New Roman" w:cs="Times New Roman"/>
+              </w:rPr>
+            </w:r>
+            <w:r>
+              <w:rPr>
                 <w:noProof/>
                 <w:webHidden/>
-                <w:sz w:val="24"/>
-                <w:szCs w:val="24"/>
               </w:rPr>
               <w:fldChar w:fldCharType="separate"/>
             </w:r>
             <w:r>
               <w:rPr>
-                <w:rFonts w:ascii="Times New Roman" w:hAnsi="Times New Roman" w:cs="Times New Roman"/>
                 <w:noProof/>
                 <w:webHidden/>
-                <w:sz w:val="24"/>
-                <w:szCs w:val="24"/>
-              </w:rPr>
-              <w:t>iv</w:t>
-            </w:r>
-            <w:r>
-              <w:rPr>
-                <w:rFonts w:ascii="Times New Roman" w:hAnsi="Times New Roman" w:cs="Times New Roman"/>
+              </w:rPr>
+              <w:t>1</w:t>
+            </w:r>
+            <w:r>
+              <w:rPr>
                 <w:noProof/>
                 <w:webHidden/>
-                <w:sz w:val="24"/>
-                <w:szCs w:val="24"/>
               </w:rPr>
               <w:fldChar w:fldCharType="end"/>
             </w:r>
@@ -3753,31 +3620,24 @@
               <w:tab w:val="right" w:leader="dot" w:pos="7927"/>
             </w:tabs>
             <w:rPr>
-              <w:rFonts w:ascii="Times New Roman" w:eastAsiaTheme="minorEastAsia" w:hAnsi="Times New Roman" w:cs="Times New Roman"/>
+              <w:rFonts w:eastAsiaTheme="minorEastAsia"/>
               <w:noProof/>
-              <w:sz w:val="24"/>
-              <w:szCs w:val="24"/>
               <w:lang w:eastAsia="en-ID"/>
             </w:rPr>
           </w:pPr>
-          <w:hyperlink w:anchor="_Toc95730347" w:history="1">
+          <w:hyperlink w:anchor="_Toc95771535" w:history="1">
             <w:r>
               <w:rPr>
                 <w:rStyle w:val="Hyperlink"/>
-                <w:rFonts w:ascii="Times New Roman" w:hAnsi="Times New Roman" w:cs="Times New Roman"/>
                 <w:noProof/>
-                <w:sz w:val="24"/>
-                <w:szCs w:val="24"/>
                 <w:lang w:val="en-US"/>
               </w:rPr>
               <w:t>1.1</w:t>
             </w:r>
             <w:r>
               <w:rPr>
-                <w:rFonts w:ascii="Times New Roman" w:eastAsiaTheme="minorEastAsia" w:hAnsi="Times New Roman" w:cs="Times New Roman"/>
+                <w:rFonts w:eastAsiaTheme="minorEastAsia"/>
                 <w:noProof/>
-                <w:sz w:val="24"/>
-                <w:szCs w:val="24"/>
                 <w:lang w:eastAsia="en-ID"/>
               </w:rPr>
               <w:tab/>
@@ -3785,80 +3645,56 @@
             <w:r>
               <w:rPr>
                 <w:rStyle w:val="Hyperlink"/>
-                <w:rFonts w:ascii="Times New Roman" w:hAnsi="Times New Roman" w:cs="Times New Roman"/>
                 <w:noProof/>
-                <w:sz w:val="24"/>
-                <w:szCs w:val="24"/>
                 <w:lang w:val="en-US"/>
               </w:rPr>
               <w:t>Rumusan Masalah</w:t>
             </w:r>
             <w:r>
               <w:rPr>
-                <w:rFonts w:ascii="Times New Roman" w:hAnsi="Times New Roman" w:cs="Times New Roman"/>
                 <w:noProof/>
                 <w:webHidden/>
-                <w:sz w:val="24"/>
-                <w:szCs w:val="24"/>
               </w:rPr>
               <w:tab/>
             </w:r>
             <w:r>
               <w:rPr>
-                <w:rFonts w:ascii="Times New Roman" w:hAnsi="Times New Roman" w:cs="Times New Roman"/>
                 <w:noProof/>
                 <w:webHidden/>
-                <w:sz w:val="24"/>
-                <w:szCs w:val="24"/>
               </w:rPr>
               <w:fldChar w:fldCharType="begin"/>
             </w:r>
             <w:r>
               <w:rPr>
-                <w:rFonts w:ascii="Times New Roman" w:hAnsi="Times New Roman" w:cs="Times New Roman"/>
                 <w:noProof/>
                 <w:webHidden/>
-                <w:sz w:val="24"/>
-                <w:szCs w:val="24"/>
-              </w:rPr>
-              <w:instrText xml:space="preserve"> PAGEREF _Toc95730347 \h </w:instrText>
-            </w:r>
-            <w:r>
-              <w:rPr>
-                <w:rFonts w:ascii="Times New Roman" w:hAnsi="Times New Roman" w:cs="Times New Roman"/>
+              </w:rPr>
+              <w:instrText xml:space="preserve"> PAGEREF _Toc95771535 \h </w:instrText>
+            </w:r>
+            <w:r>
+              <w:rPr>
                 <w:noProof/>
                 <w:webHidden/>
-                <w:sz w:val="24"/>
-                <w:szCs w:val="24"/>
-              </w:rPr>
-            </w:r>
-            <w:r>
-              <w:rPr>
-                <w:rFonts w:ascii="Times New Roman" w:hAnsi="Times New Roman" w:cs="Times New Roman"/>
+              </w:rPr>
+            </w:r>
+            <w:r>
+              <w:rPr>
                 <w:noProof/>
                 <w:webHidden/>
-                <w:sz w:val="24"/>
-                <w:szCs w:val="24"/>
               </w:rPr>
               <w:fldChar w:fldCharType="separate"/>
             </w:r>
             <w:r>
               <w:rPr>
-                <w:rFonts w:ascii="Times New Roman" w:hAnsi="Times New Roman" w:cs="Times New Roman"/>
                 <w:noProof/>
                 <w:webHidden/>
-                <w:sz w:val="24"/>
-                <w:szCs w:val="24"/>
-              </w:rPr>
-              <w:t>v</w:t>
-            </w:r>
-            <w:r>
-              <w:rPr>
-                <w:rFonts w:ascii="Times New Roman" w:hAnsi="Times New Roman" w:cs="Times New Roman"/>
+              </w:rPr>
+              <w:t>3</w:t>
+            </w:r>
+            <w:r>
+              <w:rPr>
                 <w:noProof/>
                 <w:webHidden/>
-                <w:sz w:val="24"/>
-                <w:szCs w:val="24"/>
               </w:rPr>
               <w:fldChar w:fldCharType="end"/>
             </w:r>
@@ -3872,31 +3708,24 @@
               <w:tab w:val="right" w:leader="dot" w:pos="7927"/>
             </w:tabs>
             <w:rPr>
-              <w:rFonts w:ascii="Times New Roman" w:eastAsiaTheme="minorEastAsia" w:hAnsi="Times New Roman" w:cs="Times New Roman"/>
+              <w:rFonts w:eastAsiaTheme="minorEastAsia"/>
               <w:noProof/>
-              <w:sz w:val="24"/>
-              <w:szCs w:val="24"/>
               <w:lang w:eastAsia="en-ID"/>
             </w:rPr>
           </w:pPr>
-          <w:hyperlink w:anchor="_Toc95730348" w:history="1">
+          <w:hyperlink w:anchor="_Toc95771536" w:history="1">
             <w:r>
               <w:rPr>
                 <w:rStyle w:val="Hyperlink"/>
-                <w:rFonts w:ascii="Times New Roman" w:hAnsi="Times New Roman" w:cs="Times New Roman"/>
                 <w:noProof/>
-                <w:sz w:val="24"/>
-                <w:szCs w:val="24"/>
                 <w:lang w:val="en-US"/>
               </w:rPr>
               <w:t>1.3</w:t>
             </w:r>
             <w:r>
               <w:rPr>
-                <w:rFonts w:ascii="Times New Roman" w:eastAsiaTheme="minorEastAsia" w:hAnsi="Times New Roman" w:cs="Times New Roman"/>
+                <w:rFonts w:eastAsiaTheme="minorEastAsia"/>
                 <w:noProof/>
-                <w:sz w:val="24"/>
-                <w:szCs w:val="24"/>
                 <w:lang w:eastAsia="en-ID"/>
               </w:rPr>
               <w:tab/>
@@ -3904,80 +3733,56 @@
             <w:r>
               <w:rPr>
                 <w:rStyle w:val="Hyperlink"/>
-                <w:rFonts w:ascii="Times New Roman" w:hAnsi="Times New Roman" w:cs="Times New Roman"/>
                 <w:noProof/>
-                <w:sz w:val="24"/>
-                <w:szCs w:val="24"/>
                 <w:lang w:val="en-US"/>
               </w:rPr>
               <w:t>Tujuan Penelitian</w:t>
             </w:r>
             <w:r>
               <w:rPr>
-                <w:rFonts w:ascii="Times New Roman" w:hAnsi="Times New Roman" w:cs="Times New Roman"/>
                 <w:noProof/>
                 <w:webHidden/>
-                <w:sz w:val="24"/>
-                <w:szCs w:val="24"/>
               </w:rPr>
               <w:tab/>
             </w:r>
             <w:r>
               <w:rPr>
-                <w:rFonts w:ascii="Times New Roman" w:hAnsi="Times New Roman" w:cs="Times New Roman"/>
                 <w:noProof/>
                 <w:webHidden/>
-                <w:sz w:val="24"/>
-                <w:szCs w:val="24"/>
               </w:rPr>
               <w:fldChar w:fldCharType="begin"/>
             </w:r>
             <w:r>
               <w:rPr>
-                <w:rFonts w:ascii="Times New Roman" w:hAnsi="Times New Roman" w:cs="Times New Roman"/>
                 <w:noProof/>
                 <w:webHidden/>
-                <w:sz w:val="24"/>
-                <w:szCs w:val="24"/>
-              </w:rPr>
-              <w:instrText xml:space="preserve"> PAGEREF _Toc95730348 \h </w:instrText>
-            </w:r>
-            <w:r>
-              <w:rPr>
-                <w:rFonts w:ascii="Times New Roman" w:hAnsi="Times New Roman" w:cs="Times New Roman"/>
+              </w:rPr>
+              <w:instrText xml:space="preserve"> PAGEREF _Toc95771536 \h </w:instrText>
+            </w:r>
+            <w:r>
+              <w:rPr>
                 <w:noProof/>
                 <w:webHidden/>
-                <w:sz w:val="24"/>
-                <w:szCs w:val="24"/>
-              </w:rPr>
-            </w:r>
-            <w:r>
-              <w:rPr>
-                <w:rFonts w:ascii="Times New Roman" w:hAnsi="Times New Roman" w:cs="Times New Roman"/>
+              </w:rPr>
+            </w:r>
+            <w:r>
+              <w:rPr>
                 <w:noProof/>
                 <w:webHidden/>
-                <w:sz w:val="24"/>
-                <w:szCs w:val="24"/>
               </w:rPr>
               <w:fldChar w:fldCharType="separate"/>
             </w:r>
             <w:r>
               <w:rPr>
-                <w:rFonts w:ascii="Times New Roman" w:hAnsi="Times New Roman" w:cs="Times New Roman"/>
                 <w:noProof/>
                 <w:webHidden/>
-                <w:sz w:val="24"/>
-                <w:szCs w:val="24"/>
-              </w:rPr>
-              <w:t>vi</w:t>
-            </w:r>
-            <w:r>
-              <w:rPr>
-                <w:rFonts w:ascii="Times New Roman" w:hAnsi="Times New Roman" w:cs="Times New Roman"/>
+              </w:rPr>
+              <w:t>3</w:t>
+            </w:r>
+            <w:r>
+              <w:rPr>
                 <w:noProof/>
                 <w:webHidden/>
-                <w:sz w:val="24"/>
-                <w:szCs w:val="24"/>
               </w:rPr>
               <w:fldChar w:fldCharType="end"/>
             </w:r>
@@ -3991,30 +3796,23 @@
               <w:tab w:val="right" w:leader="dot" w:pos="7927"/>
             </w:tabs>
             <w:rPr>
-              <w:rFonts w:ascii="Times New Roman" w:eastAsiaTheme="minorEastAsia" w:hAnsi="Times New Roman" w:cs="Times New Roman"/>
+              <w:rFonts w:eastAsiaTheme="minorEastAsia"/>
               <w:noProof/>
-              <w:sz w:val="24"/>
-              <w:szCs w:val="24"/>
               <w:lang w:eastAsia="en-ID"/>
             </w:rPr>
           </w:pPr>
-          <w:hyperlink w:anchor="_Toc95730349" w:history="1">
+          <w:hyperlink w:anchor="_Toc95771537" w:history="1">
             <w:r>
               <w:rPr>
                 <w:rStyle w:val="Hyperlink"/>
-                <w:rFonts w:ascii="Times New Roman" w:hAnsi="Times New Roman" w:cs="Times New Roman"/>
                 <w:noProof/>
-                <w:sz w:val="24"/>
-                <w:szCs w:val="24"/>
               </w:rPr>
               <w:t>1.4</w:t>
             </w:r>
             <w:r>
               <w:rPr>
-                <w:rFonts w:ascii="Times New Roman" w:eastAsiaTheme="minorEastAsia" w:hAnsi="Times New Roman" w:cs="Times New Roman"/>
+                <w:rFonts w:eastAsiaTheme="minorEastAsia"/>
                 <w:noProof/>
-                <w:sz w:val="24"/>
-                <w:szCs w:val="24"/>
                 <w:lang w:eastAsia="en-ID"/>
               </w:rPr>
               <w:tab/>
@@ -4022,79 +3820,55 @@
             <w:r>
               <w:rPr>
                 <w:rStyle w:val="Hyperlink"/>
-                <w:rFonts w:ascii="Times New Roman" w:hAnsi="Times New Roman" w:cs="Times New Roman"/>
                 <w:noProof/>
-                <w:sz w:val="24"/>
-                <w:szCs w:val="24"/>
               </w:rPr>
               <w:t>Manfaat Penelitian</w:t>
             </w:r>
             <w:r>
               <w:rPr>
-                <w:rFonts w:ascii="Times New Roman" w:hAnsi="Times New Roman" w:cs="Times New Roman"/>
                 <w:noProof/>
                 <w:webHidden/>
-                <w:sz w:val="24"/>
-                <w:szCs w:val="24"/>
               </w:rPr>
               <w:tab/>
             </w:r>
             <w:r>
               <w:rPr>
-                <w:rFonts w:ascii="Times New Roman" w:hAnsi="Times New Roman" w:cs="Times New Roman"/>
                 <w:noProof/>
                 <w:webHidden/>
-                <w:sz w:val="24"/>
-                <w:szCs w:val="24"/>
               </w:rPr>
               <w:fldChar w:fldCharType="begin"/>
             </w:r>
             <w:r>
               <w:rPr>
-                <w:rFonts w:ascii="Times New Roman" w:hAnsi="Times New Roman" w:cs="Times New Roman"/>
                 <w:noProof/>
                 <w:webHidden/>
-                <w:sz w:val="24"/>
-                <w:szCs w:val="24"/>
-              </w:rPr>
-              <w:instrText xml:space="preserve"> PAGEREF _Toc95730349 \h </w:instrText>
-            </w:r>
-            <w:r>
-              <w:rPr>
-                <w:rFonts w:ascii="Times New Roman" w:hAnsi="Times New Roman" w:cs="Times New Roman"/>
+              </w:rPr>
+              <w:instrText xml:space="preserve"> PAGEREF _Toc95771537 \h </w:instrText>
+            </w:r>
+            <w:r>
+              <w:rPr>
                 <w:noProof/>
                 <w:webHidden/>
-                <w:sz w:val="24"/>
-                <w:szCs w:val="24"/>
-              </w:rPr>
-            </w:r>
-            <w:r>
-              <w:rPr>
-                <w:rFonts w:ascii="Times New Roman" w:hAnsi="Times New Roman" w:cs="Times New Roman"/>
+              </w:rPr>
+            </w:r>
+            <w:r>
+              <w:rPr>
                 <w:noProof/>
                 <w:webHidden/>
-                <w:sz w:val="24"/>
-                <w:szCs w:val="24"/>
               </w:rPr>
               <w:fldChar w:fldCharType="separate"/>
             </w:r>
             <w:r>
               <w:rPr>
-                <w:rFonts w:ascii="Times New Roman" w:hAnsi="Times New Roman" w:cs="Times New Roman"/>
                 <w:noProof/>
                 <w:webHidden/>
-                <w:sz w:val="24"/>
-                <w:szCs w:val="24"/>
-              </w:rPr>
-              <w:t>vi</w:t>
-            </w:r>
-            <w:r>
-              <w:rPr>
-                <w:rFonts w:ascii="Times New Roman" w:hAnsi="Times New Roman" w:cs="Times New Roman"/>
+              </w:rPr>
+              <w:t>3</w:t>
+            </w:r>
+            <w:r>
+              <w:rPr>
                 <w:noProof/>
                 <w:webHidden/>
-                <w:sz w:val="24"/>
-                <w:szCs w:val="24"/>
               </w:rPr>
               <w:fldChar w:fldCharType="end"/>
             </w:r>
@@ -4104,30 +3878,23 @@
           <w:pPr>
             <w:pStyle w:val="TOC1"/>
             <w:rPr>
-              <w:rFonts w:ascii="Times New Roman" w:eastAsiaTheme="minorEastAsia" w:hAnsi="Times New Roman" w:cs="Times New Roman"/>
+              <w:rFonts w:eastAsiaTheme="minorEastAsia"/>
               <w:noProof/>
-              <w:sz w:val="24"/>
-              <w:szCs w:val="24"/>
               <w:lang w:eastAsia="en-ID"/>
             </w:rPr>
           </w:pPr>
-          <w:hyperlink w:anchor="_Toc95730350" w:history="1">
+          <w:hyperlink w:anchor="_Toc95771538" w:history="1">
             <w:r>
               <w:rPr>
                 <w:rStyle w:val="Hyperlink"/>
-                <w:rFonts w:ascii="Times New Roman" w:hAnsi="Times New Roman" w:cs="Times New Roman"/>
                 <w:noProof/>
-                <w:sz w:val="24"/>
-                <w:szCs w:val="24"/>
               </w:rPr>
               <w:t xml:space="preserve">BAB II </w:t>
             </w:r>
             <w:r>
               <w:rPr>
-                <w:rFonts w:ascii="Times New Roman" w:eastAsiaTheme="minorEastAsia" w:hAnsi="Times New Roman" w:cs="Times New Roman"/>
+                <w:rFonts w:eastAsiaTheme="minorEastAsia"/>
                 <w:noProof/>
-                <w:sz w:val="24"/>
-                <w:szCs w:val="24"/>
                 <w:lang w:eastAsia="en-ID"/>
               </w:rPr>
               <w:tab/>
@@ -4135,79 +3902,55 @@
             <w:r>
               <w:rPr>
                 <w:rStyle w:val="Hyperlink"/>
-                <w:rFonts w:ascii="Times New Roman" w:hAnsi="Times New Roman" w:cs="Times New Roman"/>
                 <w:noProof/>
-                <w:sz w:val="24"/>
-                <w:szCs w:val="24"/>
               </w:rPr>
               <w:t xml:space="preserve">    LANDASAN TEORI</w:t>
             </w:r>
             <w:r>
               <w:rPr>
-                <w:rFonts w:ascii="Times New Roman" w:hAnsi="Times New Roman" w:cs="Times New Roman"/>
                 <w:noProof/>
                 <w:webHidden/>
-                <w:sz w:val="24"/>
-                <w:szCs w:val="24"/>
               </w:rPr>
               <w:tab/>
             </w:r>
             <w:r>
               <w:rPr>
-                <w:rFonts w:ascii="Times New Roman" w:hAnsi="Times New Roman" w:cs="Times New Roman"/>
                 <w:noProof/>
                 <w:webHidden/>
-                <w:sz w:val="24"/>
-                <w:szCs w:val="24"/>
               </w:rPr>
               <w:fldChar w:fldCharType="begin"/>
             </w:r>
             <w:r>
               <w:rPr>
-                <w:rFonts w:ascii="Times New Roman" w:hAnsi="Times New Roman" w:cs="Times New Roman"/>
                 <w:noProof/>
                 <w:webHidden/>
-                <w:sz w:val="24"/>
-                <w:szCs w:val="24"/>
-              </w:rPr>
-              <w:instrText xml:space="preserve"> PAGEREF _Toc95730350 \h </w:instrText>
-            </w:r>
-            <w:r>
-              <w:rPr>
-                <w:rFonts w:ascii="Times New Roman" w:hAnsi="Times New Roman" w:cs="Times New Roman"/>
+              </w:rPr>
+              <w:instrText xml:space="preserve"> PAGEREF _Toc95771538 \h </w:instrText>
+            </w:r>
+            <w:r>
+              <w:rPr>
                 <w:noProof/>
                 <w:webHidden/>
-                <w:sz w:val="24"/>
-                <w:szCs w:val="24"/>
-              </w:rPr>
-            </w:r>
-            <w:r>
-              <w:rPr>
-                <w:rFonts w:ascii="Times New Roman" w:hAnsi="Times New Roman" w:cs="Times New Roman"/>
+              </w:rPr>
+            </w:r>
+            <w:r>
+              <w:rPr>
                 <w:noProof/>
                 <w:webHidden/>
-                <w:sz w:val="24"/>
-                <w:szCs w:val="24"/>
               </w:rPr>
               <w:fldChar w:fldCharType="separate"/>
             </w:r>
             <w:r>
               <w:rPr>
-                <w:rFonts w:ascii="Times New Roman" w:hAnsi="Times New Roman" w:cs="Times New Roman"/>
                 <w:noProof/>
                 <w:webHidden/>
-                <w:sz w:val="24"/>
-                <w:szCs w:val="24"/>
-              </w:rPr>
-              <w:t>vii</w:t>
-            </w:r>
-            <w:r>
-              <w:rPr>
-                <w:rFonts w:ascii="Times New Roman" w:hAnsi="Times New Roman" w:cs="Times New Roman"/>
+              </w:rPr>
+              <w:t>4</w:t>
+            </w:r>
+            <w:r>
+              <w:rPr>
                 <w:noProof/>
                 <w:webHidden/>
-                <w:sz w:val="24"/>
-                <w:szCs w:val="24"/>
               </w:rPr>
               <w:fldChar w:fldCharType="end"/>
             </w:r>
@@ -4221,31 +3964,24 @@
               <w:tab w:val="right" w:leader="dot" w:pos="7927"/>
             </w:tabs>
             <w:rPr>
-              <w:rFonts w:ascii="Times New Roman" w:eastAsiaTheme="minorEastAsia" w:hAnsi="Times New Roman" w:cs="Times New Roman"/>
+              <w:rFonts w:eastAsiaTheme="minorEastAsia"/>
               <w:noProof/>
-              <w:sz w:val="24"/>
-              <w:szCs w:val="24"/>
               <w:lang w:eastAsia="en-ID"/>
             </w:rPr>
           </w:pPr>
-          <w:hyperlink w:anchor="_Toc95730351" w:history="1">
+          <w:hyperlink w:anchor="_Toc95771539" w:history="1">
             <w:r>
               <w:rPr>
                 <w:rStyle w:val="Hyperlink"/>
-                <w:rFonts w:ascii="Times New Roman" w:hAnsi="Times New Roman" w:cs="Times New Roman"/>
                 <w:noProof/>
-                <w:sz w:val="24"/>
-                <w:szCs w:val="24"/>
                 <w:lang w:val="en-US"/>
               </w:rPr>
               <w:t>2.1</w:t>
             </w:r>
             <w:r>
               <w:rPr>
-                <w:rFonts w:ascii="Times New Roman" w:eastAsiaTheme="minorEastAsia" w:hAnsi="Times New Roman" w:cs="Times New Roman"/>
+                <w:rFonts w:eastAsiaTheme="minorEastAsia"/>
                 <w:noProof/>
-                <w:sz w:val="24"/>
-                <w:szCs w:val="24"/>
                 <w:lang w:eastAsia="en-ID"/>
               </w:rPr>
               <w:tab/>
@@ -4253,80 +3989,56 @@
             <w:r>
               <w:rPr>
                 <w:rStyle w:val="Hyperlink"/>
-                <w:rFonts w:ascii="Times New Roman" w:hAnsi="Times New Roman" w:cs="Times New Roman"/>
                 <w:noProof/>
-                <w:sz w:val="24"/>
-                <w:szCs w:val="24"/>
                 <w:lang w:val="en-US"/>
               </w:rPr>
               <w:t>Definisi Android</w:t>
             </w:r>
             <w:r>
               <w:rPr>
-                <w:rFonts w:ascii="Times New Roman" w:hAnsi="Times New Roman" w:cs="Times New Roman"/>
                 <w:noProof/>
                 <w:webHidden/>
-                <w:sz w:val="24"/>
-                <w:szCs w:val="24"/>
               </w:rPr>
               <w:tab/>
             </w:r>
             <w:r>
               <w:rPr>
-                <w:rFonts w:ascii="Times New Roman" w:hAnsi="Times New Roman" w:cs="Times New Roman"/>
                 <w:noProof/>
                 <w:webHidden/>
-                <w:sz w:val="24"/>
-                <w:szCs w:val="24"/>
               </w:rPr>
               <w:fldChar w:fldCharType="begin"/>
             </w:r>
             <w:r>
               <w:rPr>
-                <w:rFonts w:ascii="Times New Roman" w:hAnsi="Times New Roman" w:cs="Times New Roman"/>
                 <w:noProof/>
                 <w:webHidden/>
-                <w:sz w:val="24"/>
-                <w:szCs w:val="24"/>
-              </w:rPr>
-              <w:instrText xml:space="preserve"> PAGEREF _Toc95730351 \h </w:instrText>
-            </w:r>
-            <w:r>
-              <w:rPr>
-                <w:rFonts w:ascii="Times New Roman" w:hAnsi="Times New Roman" w:cs="Times New Roman"/>
+              </w:rPr>
+              <w:instrText xml:space="preserve"> PAGEREF _Toc95771539 \h </w:instrText>
+            </w:r>
+            <w:r>
+              <w:rPr>
                 <w:noProof/>
                 <w:webHidden/>
-                <w:sz w:val="24"/>
-                <w:szCs w:val="24"/>
-              </w:rPr>
-            </w:r>
-            <w:r>
-              <w:rPr>
-                <w:rFonts w:ascii="Times New Roman" w:hAnsi="Times New Roman" w:cs="Times New Roman"/>
+              </w:rPr>
+            </w:r>
+            <w:r>
+              <w:rPr>
                 <w:noProof/>
                 <w:webHidden/>
-                <w:sz w:val="24"/>
-                <w:szCs w:val="24"/>
               </w:rPr>
               <w:fldChar w:fldCharType="separate"/>
             </w:r>
             <w:r>
               <w:rPr>
-                <w:rFonts w:ascii="Times New Roman" w:hAnsi="Times New Roman" w:cs="Times New Roman"/>
                 <w:noProof/>
                 <w:webHidden/>
-                <w:sz w:val="24"/>
-                <w:szCs w:val="24"/>
-              </w:rPr>
-              <w:t>xi</w:t>
-            </w:r>
-            <w:r>
-              <w:rPr>
-                <w:rFonts w:ascii="Times New Roman" w:hAnsi="Times New Roman" w:cs="Times New Roman"/>
+              </w:rPr>
+              <w:t>8</w:t>
+            </w:r>
+            <w:r>
+              <w:rPr>
                 <w:noProof/>
                 <w:webHidden/>
-                <w:sz w:val="24"/>
-                <w:szCs w:val="24"/>
               </w:rPr>
               <w:fldChar w:fldCharType="end"/>
             </w:r>
@@ -4340,31 +4052,24 @@
               <w:tab w:val="right" w:leader="dot" w:pos="7927"/>
             </w:tabs>
             <w:rPr>
-              <w:rFonts w:ascii="Times New Roman" w:eastAsiaTheme="minorEastAsia" w:hAnsi="Times New Roman" w:cs="Times New Roman"/>
+              <w:rFonts w:eastAsiaTheme="minorEastAsia"/>
               <w:noProof/>
-              <w:sz w:val="24"/>
-              <w:szCs w:val="24"/>
               <w:lang w:eastAsia="en-ID"/>
             </w:rPr>
           </w:pPr>
-          <w:hyperlink w:anchor="_Toc95730352" w:history="1">
+          <w:hyperlink w:anchor="_Toc95771540" w:history="1">
             <w:r>
               <w:rPr>
                 <w:rStyle w:val="Hyperlink"/>
-                <w:rFonts w:ascii="Times New Roman" w:hAnsi="Times New Roman" w:cs="Times New Roman"/>
                 <w:noProof/>
-                <w:sz w:val="24"/>
-                <w:szCs w:val="24"/>
                 <w:lang w:val="en-US"/>
               </w:rPr>
               <w:t>2.2</w:t>
             </w:r>
             <w:r>
               <w:rPr>
-                <w:rFonts w:ascii="Times New Roman" w:eastAsiaTheme="minorEastAsia" w:hAnsi="Times New Roman" w:cs="Times New Roman"/>
+                <w:rFonts w:eastAsiaTheme="minorEastAsia"/>
                 <w:noProof/>
-                <w:sz w:val="24"/>
-                <w:szCs w:val="24"/>
                 <w:lang w:eastAsia="en-ID"/>
               </w:rPr>
               <w:tab/>
@@ -4372,80 +4077,56 @@
             <w:r>
               <w:rPr>
                 <w:rStyle w:val="Hyperlink"/>
-                <w:rFonts w:ascii="Times New Roman" w:hAnsi="Times New Roman" w:cs="Times New Roman"/>
                 <w:noProof/>
-                <w:sz w:val="24"/>
-                <w:szCs w:val="24"/>
                 <w:lang w:val="en-US"/>
               </w:rPr>
               <w:t>Definisi Geocoder</w:t>
             </w:r>
             <w:r>
               <w:rPr>
-                <w:rFonts w:ascii="Times New Roman" w:hAnsi="Times New Roman" w:cs="Times New Roman"/>
                 <w:noProof/>
                 <w:webHidden/>
-                <w:sz w:val="24"/>
-                <w:szCs w:val="24"/>
               </w:rPr>
               <w:tab/>
             </w:r>
             <w:r>
               <w:rPr>
-                <w:rFonts w:ascii="Times New Roman" w:hAnsi="Times New Roman" w:cs="Times New Roman"/>
                 <w:noProof/>
                 <w:webHidden/>
-                <w:sz w:val="24"/>
-                <w:szCs w:val="24"/>
               </w:rPr>
               <w:fldChar w:fldCharType="begin"/>
             </w:r>
             <w:r>
               <w:rPr>
-                <w:rFonts w:ascii="Times New Roman" w:hAnsi="Times New Roman" w:cs="Times New Roman"/>
                 <w:noProof/>
                 <w:webHidden/>
-                <w:sz w:val="24"/>
-                <w:szCs w:val="24"/>
-              </w:rPr>
-              <w:instrText xml:space="preserve"> PAGEREF _Toc95730352 \h </w:instrText>
-            </w:r>
-            <w:r>
-              <w:rPr>
-                <w:rFonts w:ascii="Times New Roman" w:hAnsi="Times New Roman" w:cs="Times New Roman"/>
+              </w:rPr>
+              <w:instrText xml:space="preserve"> PAGEREF _Toc95771540 \h </w:instrText>
+            </w:r>
+            <w:r>
+              <w:rPr>
                 <w:noProof/>
                 <w:webHidden/>
-                <w:sz w:val="24"/>
-                <w:szCs w:val="24"/>
-              </w:rPr>
-            </w:r>
-            <w:r>
-              <w:rPr>
-                <w:rFonts w:ascii="Times New Roman" w:hAnsi="Times New Roman" w:cs="Times New Roman"/>
+              </w:rPr>
+            </w:r>
+            <w:r>
+              <w:rPr>
                 <w:noProof/>
                 <w:webHidden/>
-                <w:sz w:val="24"/>
-                <w:szCs w:val="24"/>
               </w:rPr>
               <w:fldChar w:fldCharType="separate"/>
             </w:r>
             <w:r>
               <w:rPr>
-                <w:rFonts w:ascii="Times New Roman" w:hAnsi="Times New Roman" w:cs="Times New Roman"/>
                 <w:noProof/>
                 <w:webHidden/>
-                <w:sz w:val="24"/>
-                <w:szCs w:val="24"/>
-              </w:rPr>
-              <w:t>xi</w:t>
-            </w:r>
-            <w:r>
-              <w:rPr>
-                <w:rFonts w:ascii="Times New Roman" w:hAnsi="Times New Roman" w:cs="Times New Roman"/>
+              </w:rPr>
+              <w:t>8</w:t>
+            </w:r>
+            <w:r>
+              <w:rPr>
                 <w:noProof/>
                 <w:webHidden/>
-                <w:sz w:val="24"/>
-                <w:szCs w:val="24"/>
               </w:rPr>
               <w:fldChar w:fldCharType="end"/>
             </w:r>
@@ -4459,31 +4140,24 @@
               <w:tab w:val="right" w:leader="dot" w:pos="7927"/>
             </w:tabs>
             <w:rPr>
-              <w:rFonts w:ascii="Times New Roman" w:eastAsiaTheme="minorEastAsia" w:hAnsi="Times New Roman" w:cs="Times New Roman"/>
+              <w:rFonts w:eastAsiaTheme="minorEastAsia"/>
               <w:noProof/>
-              <w:sz w:val="24"/>
-              <w:szCs w:val="24"/>
               <w:lang w:eastAsia="en-ID"/>
             </w:rPr>
           </w:pPr>
-          <w:hyperlink w:anchor="_Toc95730353" w:history="1">
+          <w:hyperlink w:anchor="_Toc95771541" w:history="1">
             <w:r>
               <w:rPr>
                 <w:rStyle w:val="Hyperlink"/>
-                <w:rFonts w:ascii="Times New Roman" w:hAnsi="Times New Roman" w:cs="Times New Roman"/>
                 <w:noProof/>
-                <w:sz w:val="24"/>
-                <w:szCs w:val="24"/>
                 <w:lang w:val="en-US"/>
               </w:rPr>
               <w:t>2.3</w:t>
             </w:r>
             <w:r>
               <w:rPr>
-                <w:rFonts w:ascii="Times New Roman" w:eastAsiaTheme="minorEastAsia" w:hAnsi="Times New Roman" w:cs="Times New Roman"/>
+                <w:rFonts w:eastAsiaTheme="minorEastAsia"/>
                 <w:noProof/>
-                <w:sz w:val="24"/>
-                <w:szCs w:val="24"/>
                 <w:lang w:eastAsia="en-ID"/>
               </w:rPr>
               <w:tab/>
@@ -4491,80 +4165,56 @@
             <w:r>
               <w:rPr>
                 <w:rStyle w:val="Hyperlink"/>
-                <w:rFonts w:ascii="Times New Roman" w:hAnsi="Times New Roman" w:cs="Times New Roman"/>
                 <w:noProof/>
-                <w:sz w:val="24"/>
-                <w:szCs w:val="24"/>
                 <w:lang w:val="en-US"/>
               </w:rPr>
               <w:t>Algoritma Haversine</w:t>
             </w:r>
             <w:r>
               <w:rPr>
-                <w:rFonts w:ascii="Times New Roman" w:hAnsi="Times New Roman" w:cs="Times New Roman"/>
                 <w:noProof/>
                 <w:webHidden/>
-                <w:sz w:val="24"/>
-                <w:szCs w:val="24"/>
               </w:rPr>
               <w:tab/>
             </w:r>
             <w:r>
               <w:rPr>
-                <w:rFonts w:ascii="Times New Roman" w:hAnsi="Times New Roman" w:cs="Times New Roman"/>
                 <w:noProof/>
                 <w:webHidden/>
-                <w:sz w:val="24"/>
-                <w:szCs w:val="24"/>
               </w:rPr>
               <w:fldChar w:fldCharType="begin"/>
             </w:r>
             <w:r>
               <w:rPr>
-                <w:rFonts w:ascii="Times New Roman" w:hAnsi="Times New Roman" w:cs="Times New Roman"/>
                 <w:noProof/>
                 <w:webHidden/>
-                <w:sz w:val="24"/>
-                <w:szCs w:val="24"/>
-              </w:rPr>
-              <w:instrText xml:space="preserve"> PAGEREF _Toc95730353 \h </w:instrText>
-            </w:r>
-            <w:r>
-              <w:rPr>
-                <w:rFonts w:ascii="Times New Roman" w:hAnsi="Times New Roman" w:cs="Times New Roman"/>
+              </w:rPr>
+              <w:instrText xml:space="preserve"> PAGEREF _Toc95771541 \h </w:instrText>
+            </w:r>
+            <w:r>
+              <w:rPr>
                 <w:noProof/>
                 <w:webHidden/>
-                <w:sz w:val="24"/>
-                <w:szCs w:val="24"/>
-              </w:rPr>
-            </w:r>
-            <w:r>
-              <w:rPr>
-                <w:rFonts w:ascii="Times New Roman" w:hAnsi="Times New Roman" w:cs="Times New Roman"/>
+              </w:rPr>
+            </w:r>
+            <w:r>
+              <w:rPr>
                 <w:noProof/>
                 <w:webHidden/>
-                <w:sz w:val="24"/>
-                <w:szCs w:val="24"/>
               </w:rPr>
               <w:fldChar w:fldCharType="separate"/>
             </w:r>
             <w:r>
               <w:rPr>
-                <w:rFonts w:ascii="Times New Roman" w:hAnsi="Times New Roman" w:cs="Times New Roman"/>
                 <w:noProof/>
                 <w:webHidden/>
-                <w:sz w:val="24"/>
-                <w:szCs w:val="24"/>
-              </w:rPr>
-              <w:t>xi</w:t>
-            </w:r>
-            <w:r>
-              <w:rPr>
-                <w:rFonts w:ascii="Times New Roman" w:hAnsi="Times New Roman" w:cs="Times New Roman"/>
+              </w:rPr>
+              <w:t>8</w:t>
+            </w:r>
+            <w:r>
+              <w:rPr>
                 <w:noProof/>
                 <w:webHidden/>
-                <w:sz w:val="24"/>
-                <w:szCs w:val="24"/>
               </w:rPr>
               <w:fldChar w:fldCharType="end"/>
             </w:r>
@@ -4574,30 +4224,23 @@
           <w:pPr>
             <w:pStyle w:val="TOC1"/>
             <w:rPr>
-              <w:rFonts w:ascii="Times New Roman" w:eastAsiaTheme="minorEastAsia" w:hAnsi="Times New Roman" w:cs="Times New Roman"/>
+              <w:rFonts w:eastAsiaTheme="minorEastAsia"/>
               <w:noProof/>
-              <w:sz w:val="24"/>
-              <w:szCs w:val="24"/>
               <w:lang w:eastAsia="en-ID"/>
             </w:rPr>
           </w:pPr>
-          <w:hyperlink w:anchor="_Toc95730354" w:history="1">
+          <w:hyperlink w:anchor="_Toc95771542" w:history="1">
             <w:r>
               <w:rPr>
                 <w:rStyle w:val="Hyperlink"/>
-                <w:rFonts w:ascii="Times New Roman" w:hAnsi="Times New Roman" w:cs="Times New Roman"/>
                 <w:noProof/>
-                <w:sz w:val="24"/>
-                <w:szCs w:val="24"/>
               </w:rPr>
               <w:t xml:space="preserve">BAB III </w:t>
             </w:r>
             <w:r>
               <w:rPr>
-                <w:rFonts w:ascii="Times New Roman" w:eastAsiaTheme="minorEastAsia" w:hAnsi="Times New Roman" w:cs="Times New Roman"/>
+                <w:rFonts w:eastAsiaTheme="minorEastAsia"/>
                 <w:noProof/>
-                <w:sz w:val="24"/>
-                <w:szCs w:val="24"/>
                 <w:lang w:eastAsia="en-ID"/>
               </w:rPr>
               <w:tab/>
@@ -4605,79 +4248,55 @@
             <w:r>
               <w:rPr>
                 <w:rStyle w:val="Hyperlink"/>
-                <w:rFonts w:ascii="Times New Roman" w:hAnsi="Times New Roman" w:cs="Times New Roman"/>
                 <w:noProof/>
-                <w:sz w:val="24"/>
-                <w:szCs w:val="24"/>
               </w:rPr>
               <w:t xml:space="preserve">    METODOLOGI PENELITIAN</w:t>
             </w:r>
             <w:r>
               <w:rPr>
-                <w:rFonts w:ascii="Times New Roman" w:hAnsi="Times New Roman" w:cs="Times New Roman"/>
                 <w:noProof/>
                 <w:webHidden/>
-                <w:sz w:val="24"/>
-                <w:szCs w:val="24"/>
               </w:rPr>
               <w:tab/>
             </w:r>
             <w:r>
               <w:rPr>
-                <w:rFonts w:ascii="Times New Roman" w:hAnsi="Times New Roman" w:cs="Times New Roman"/>
                 <w:noProof/>
                 <w:webHidden/>
-                <w:sz w:val="24"/>
-                <w:szCs w:val="24"/>
               </w:rPr>
               <w:fldChar w:fldCharType="begin"/>
             </w:r>
             <w:r>
               <w:rPr>
-                <w:rFonts w:ascii="Times New Roman" w:hAnsi="Times New Roman" w:cs="Times New Roman"/>
                 <w:noProof/>
                 <w:webHidden/>
-                <w:sz w:val="24"/>
-                <w:szCs w:val="24"/>
-              </w:rPr>
-              <w:instrText xml:space="preserve"> PAGEREF _Toc95730354 \h </w:instrText>
-            </w:r>
-            <w:r>
-              <w:rPr>
-                <w:rFonts w:ascii="Times New Roman" w:hAnsi="Times New Roman" w:cs="Times New Roman"/>
+              </w:rPr>
+              <w:instrText xml:space="preserve"> PAGEREF _Toc95771542 \h </w:instrText>
+            </w:r>
+            <w:r>
+              <w:rPr>
                 <w:noProof/>
                 <w:webHidden/>
-                <w:sz w:val="24"/>
-                <w:szCs w:val="24"/>
-              </w:rPr>
-            </w:r>
-            <w:r>
-              <w:rPr>
-                <w:rFonts w:ascii="Times New Roman" w:hAnsi="Times New Roman" w:cs="Times New Roman"/>
+              </w:rPr>
+            </w:r>
+            <w:r>
+              <w:rPr>
                 <w:noProof/>
                 <w:webHidden/>
-                <w:sz w:val="24"/>
-                <w:szCs w:val="24"/>
               </w:rPr>
               <w:fldChar w:fldCharType="separate"/>
             </w:r>
             <w:r>
               <w:rPr>
-                <w:rFonts w:ascii="Times New Roman" w:hAnsi="Times New Roman" w:cs="Times New Roman"/>
                 <w:noProof/>
                 <w:webHidden/>
-                <w:sz w:val="24"/>
-                <w:szCs w:val="24"/>
-              </w:rPr>
-              <w:t>xiii</w:t>
-            </w:r>
-            <w:r>
-              <w:rPr>
-                <w:rFonts w:ascii="Times New Roman" w:hAnsi="Times New Roman" w:cs="Times New Roman"/>
+              </w:rPr>
+              <w:t>10</w:t>
+            </w:r>
+            <w:r>
+              <w:rPr>
                 <w:noProof/>
                 <w:webHidden/>
-                <w:sz w:val="24"/>
-                <w:szCs w:val="24"/>
               </w:rPr>
               <w:fldChar w:fldCharType="end"/>
             </w:r>
@@ -4691,31 +4310,24 @@
               <w:tab w:val="right" w:leader="dot" w:pos="7927"/>
             </w:tabs>
             <w:rPr>
-              <w:rFonts w:ascii="Times New Roman" w:eastAsiaTheme="minorEastAsia" w:hAnsi="Times New Roman" w:cs="Times New Roman"/>
+              <w:rFonts w:eastAsiaTheme="minorEastAsia"/>
               <w:noProof/>
-              <w:sz w:val="24"/>
-              <w:szCs w:val="24"/>
               <w:lang w:eastAsia="en-ID"/>
             </w:rPr>
           </w:pPr>
-          <w:hyperlink w:anchor="_Toc95730355" w:history="1">
+          <w:hyperlink w:anchor="_Toc95771543" w:history="1">
             <w:r>
               <w:rPr>
                 <w:rStyle w:val="Hyperlink"/>
-                <w:rFonts w:ascii="Times New Roman" w:hAnsi="Times New Roman" w:cs="Times New Roman"/>
                 <w:noProof/>
-                <w:sz w:val="24"/>
-                <w:szCs w:val="24"/>
                 <w:lang w:val="en-US"/>
               </w:rPr>
               <w:t>3.1</w:t>
             </w:r>
             <w:r>
               <w:rPr>
-                <w:rFonts w:ascii="Times New Roman" w:eastAsiaTheme="minorEastAsia" w:hAnsi="Times New Roman" w:cs="Times New Roman"/>
+                <w:rFonts w:eastAsiaTheme="minorEastAsia"/>
                 <w:noProof/>
-                <w:sz w:val="24"/>
-                <w:szCs w:val="24"/>
                 <w:lang w:eastAsia="en-ID"/>
               </w:rPr>
               <w:tab/>
@@ -4723,80 +4335,56 @@
             <w:r>
               <w:rPr>
                 <w:rStyle w:val="Hyperlink"/>
-                <w:rFonts w:ascii="Times New Roman" w:hAnsi="Times New Roman" w:cs="Times New Roman"/>
                 <w:noProof/>
-                <w:sz w:val="24"/>
-                <w:szCs w:val="24"/>
                 <w:lang w:val="en-US"/>
               </w:rPr>
               <w:t>Analisa Kebutuhan</w:t>
             </w:r>
             <w:r>
               <w:rPr>
-                <w:rFonts w:ascii="Times New Roman" w:hAnsi="Times New Roman" w:cs="Times New Roman"/>
                 <w:noProof/>
                 <w:webHidden/>
-                <w:sz w:val="24"/>
-                <w:szCs w:val="24"/>
               </w:rPr>
               <w:tab/>
             </w:r>
             <w:r>
               <w:rPr>
-                <w:rFonts w:ascii="Times New Roman" w:hAnsi="Times New Roman" w:cs="Times New Roman"/>
                 <w:noProof/>
                 <w:webHidden/>
-                <w:sz w:val="24"/>
-                <w:szCs w:val="24"/>
               </w:rPr>
               <w:fldChar w:fldCharType="begin"/>
             </w:r>
             <w:r>
               <w:rPr>
-                <w:rFonts w:ascii="Times New Roman" w:hAnsi="Times New Roman" w:cs="Times New Roman"/>
                 <w:noProof/>
                 <w:webHidden/>
-                <w:sz w:val="24"/>
-                <w:szCs w:val="24"/>
-              </w:rPr>
-              <w:instrText xml:space="preserve"> PAGEREF _Toc95730355 \h </w:instrText>
-            </w:r>
-            <w:r>
-              <w:rPr>
-                <w:rFonts w:ascii="Times New Roman" w:hAnsi="Times New Roman" w:cs="Times New Roman"/>
+              </w:rPr>
+              <w:instrText xml:space="preserve"> PAGEREF _Toc95771543 \h </w:instrText>
+            </w:r>
+            <w:r>
+              <w:rPr>
                 <w:noProof/>
                 <w:webHidden/>
-                <w:sz w:val="24"/>
-                <w:szCs w:val="24"/>
-              </w:rPr>
-            </w:r>
-            <w:r>
-              <w:rPr>
-                <w:rFonts w:ascii="Times New Roman" w:hAnsi="Times New Roman" w:cs="Times New Roman"/>
+              </w:rPr>
+            </w:r>
+            <w:r>
+              <w:rPr>
                 <w:noProof/>
                 <w:webHidden/>
-                <w:sz w:val="24"/>
-                <w:szCs w:val="24"/>
               </w:rPr>
               <w:fldChar w:fldCharType="separate"/>
             </w:r>
             <w:r>
               <w:rPr>
-                <w:rFonts w:ascii="Times New Roman" w:hAnsi="Times New Roman" w:cs="Times New Roman"/>
                 <w:noProof/>
                 <w:webHidden/>
-                <w:sz w:val="24"/>
-                <w:szCs w:val="24"/>
-              </w:rPr>
-              <w:t>xiii</w:t>
-            </w:r>
-            <w:r>
-              <w:rPr>
-                <w:rFonts w:ascii="Times New Roman" w:hAnsi="Times New Roman" w:cs="Times New Roman"/>
+              </w:rPr>
+              <w:t>10</w:t>
+            </w:r>
+            <w:r>
+              <w:rPr>
                 <w:noProof/>
                 <w:webHidden/>
-                <w:sz w:val="24"/>
-                <w:szCs w:val="24"/>
               </w:rPr>
               <w:fldChar w:fldCharType="end"/>
             </w:r>
@@ -4810,31 +4398,24 @@
               <w:tab w:val="right" w:leader="dot" w:pos="7927"/>
             </w:tabs>
             <w:rPr>
-              <w:rFonts w:ascii="Times New Roman" w:eastAsiaTheme="minorEastAsia" w:hAnsi="Times New Roman" w:cs="Times New Roman"/>
+              <w:rFonts w:eastAsiaTheme="minorEastAsia"/>
               <w:noProof/>
-              <w:sz w:val="24"/>
-              <w:szCs w:val="24"/>
               <w:lang w:eastAsia="en-ID"/>
             </w:rPr>
           </w:pPr>
-          <w:hyperlink w:anchor="_Toc95730356" w:history="1">
+          <w:hyperlink w:anchor="_Toc95771544" w:history="1">
             <w:r>
               <w:rPr>
                 <w:rStyle w:val="Hyperlink"/>
-                <w:rFonts w:ascii="Times New Roman" w:hAnsi="Times New Roman" w:cs="Times New Roman"/>
                 <w:noProof/>
-                <w:sz w:val="24"/>
-                <w:szCs w:val="24"/>
                 <w:lang w:val="en-US"/>
               </w:rPr>
               <w:t>3.2</w:t>
             </w:r>
             <w:r>
               <w:rPr>
-                <w:rFonts w:ascii="Times New Roman" w:eastAsiaTheme="minorEastAsia" w:hAnsi="Times New Roman" w:cs="Times New Roman"/>
+                <w:rFonts w:eastAsiaTheme="minorEastAsia"/>
                 <w:noProof/>
-                <w:sz w:val="24"/>
-                <w:szCs w:val="24"/>
                 <w:lang w:eastAsia="en-ID"/>
               </w:rPr>
               <w:tab/>
@@ -4842,80 +4423,56 @@
             <w:r>
               <w:rPr>
                 <w:rStyle w:val="Hyperlink"/>
-                <w:rFonts w:ascii="Times New Roman" w:hAnsi="Times New Roman" w:cs="Times New Roman"/>
                 <w:noProof/>
-                <w:sz w:val="24"/>
-                <w:szCs w:val="24"/>
                 <w:lang w:val="en-US"/>
               </w:rPr>
               <w:t>Desain Sistem</w:t>
             </w:r>
             <w:r>
               <w:rPr>
-                <w:rFonts w:ascii="Times New Roman" w:hAnsi="Times New Roman" w:cs="Times New Roman"/>
                 <w:noProof/>
                 <w:webHidden/>
-                <w:sz w:val="24"/>
-                <w:szCs w:val="24"/>
               </w:rPr>
               <w:tab/>
             </w:r>
             <w:r>
               <w:rPr>
-                <w:rFonts w:ascii="Times New Roman" w:hAnsi="Times New Roman" w:cs="Times New Roman"/>
                 <w:noProof/>
                 <w:webHidden/>
-                <w:sz w:val="24"/>
-                <w:szCs w:val="24"/>
               </w:rPr>
               <w:fldChar w:fldCharType="begin"/>
             </w:r>
             <w:r>
               <w:rPr>
-                <w:rFonts w:ascii="Times New Roman" w:hAnsi="Times New Roman" w:cs="Times New Roman"/>
                 <w:noProof/>
                 <w:webHidden/>
-                <w:sz w:val="24"/>
-                <w:szCs w:val="24"/>
-              </w:rPr>
-              <w:instrText xml:space="preserve"> PAGEREF _Toc95730356 \h </w:instrText>
-            </w:r>
-            <w:r>
-              <w:rPr>
-                <w:rFonts w:ascii="Times New Roman" w:hAnsi="Times New Roman" w:cs="Times New Roman"/>
+              </w:rPr>
+              <w:instrText xml:space="preserve"> PAGEREF _Toc95771544 \h </w:instrText>
+            </w:r>
+            <w:r>
+              <w:rPr>
                 <w:noProof/>
                 <w:webHidden/>
-                <w:sz w:val="24"/>
-                <w:szCs w:val="24"/>
-              </w:rPr>
-            </w:r>
-            <w:r>
-              <w:rPr>
-                <w:rFonts w:ascii="Times New Roman" w:hAnsi="Times New Roman" w:cs="Times New Roman"/>
+              </w:rPr>
+            </w:r>
+            <w:r>
+              <w:rPr>
                 <w:noProof/>
                 <w:webHidden/>
-                <w:sz w:val="24"/>
-                <w:szCs w:val="24"/>
               </w:rPr>
               <w:fldChar w:fldCharType="separate"/>
             </w:r>
             <w:r>
               <w:rPr>
-                <w:rFonts w:ascii="Times New Roman" w:hAnsi="Times New Roman" w:cs="Times New Roman"/>
                 <w:noProof/>
                 <w:webHidden/>
-                <w:sz w:val="24"/>
-                <w:szCs w:val="24"/>
-              </w:rPr>
-              <w:t>xiii</w:t>
-            </w:r>
-            <w:r>
-              <w:rPr>
-                <w:rFonts w:ascii="Times New Roman" w:hAnsi="Times New Roman" w:cs="Times New Roman"/>
+              </w:rPr>
+              <w:t>10</w:t>
+            </w:r>
+            <w:r>
+              <w:rPr>
                 <w:noProof/>
                 <w:webHidden/>
-                <w:sz w:val="24"/>
-                <w:szCs w:val="24"/>
               </w:rPr>
               <w:fldChar w:fldCharType="end"/>
             </w:r>
@@ -4929,31 +4486,24 @@
               <w:tab w:val="right" w:leader="dot" w:pos="7927"/>
             </w:tabs>
             <w:rPr>
-              <w:rFonts w:ascii="Times New Roman" w:eastAsiaTheme="minorEastAsia" w:hAnsi="Times New Roman" w:cs="Times New Roman"/>
+              <w:rFonts w:eastAsiaTheme="minorEastAsia"/>
               <w:noProof/>
-              <w:sz w:val="24"/>
-              <w:szCs w:val="24"/>
               <w:lang w:eastAsia="en-ID"/>
             </w:rPr>
           </w:pPr>
-          <w:hyperlink w:anchor="_Toc95730357" w:history="1">
+          <w:hyperlink w:anchor="_Toc95771545" w:history="1">
             <w:r>
               <w:rPr>
                 <w:rStyle w:val="Hyperlink"/>
-                <w:rFonts w:ascii="Times New Roman" w:hAnsi="Times New Roman" w:cs="Times New Roman"/>
                 <w:noProof/>
-                <w:sz w:val="24"/>
-                <w:szCs w:val="24"/>
                 <w:lang w:val="en-US"/>
               </w:rPr>
               <w:t>3.3</w:t>
             </w:r>
             <w:r>
               <w:rPr>
-                <w:rFonts w:ascii="Times New Roman" w:eastAsiaTheme="minorEastAsia" w:hAnsi="Times New Roman" w:cs="Times New Roman"/>
+                <w:rFonts w:eastAsiaTheme="minorEastAsia"/>
                 <w:noProof/>
-                <w:sz w:val="24"/>
-                <w:szCs w:val="24"/>
                 <w:lang w:eastAsia="en-ID"/>
               </w:rPr>
               <w:tab/>
@@ -4961,80 +4511,56 @@
             <w:r>
               <w:rPr>
                 <w:rStyle w:val="Hyperlink"/>
-                <w:rFonts w:ascii="Times New Roman" w:hAnsi="Times New Roman" w:cs="Times New Roman"/>
                 <w:noProof/>
-                <w:sz w:val="24"/>
-                <w:szCs w:val="24"/>
                 <w:lang w:val="en-US"/>
               </w:rPr>
               <w:t>Implementasi</w:t>
             </w:r>
             <w:r>
               <w:rPr>
-                <w:rFonts w:ascii="Times New Roman" w:hAnsi="Times New Roman" w:cs="Times New Roman"/>
                 <w:noProof/>
                 <w:webHidden/>
-                <w:sz w:val="24"/>
-                <w:szCs w:val="24"/>
               </w:rPr>
               <w:tab/>
             </w:r>
             <w:r>
               <w:rPr>
-                <w:rFonts w:ascii="Times New Roman" w:hAnsi="Times New Roman" w:cs="Times New Roman"/>
                 <w:noProof/>
                 <w:webHidden/>
-                <w:sz w:val="24"/>
-                <w:szCs w:val="24"/>
               </w:rPr>
               <w:fldChar w:fldCharType="begin"/>
             </w:r>
             <w:r>
               <w:rPr>
-                <w:rFonts w:ascii="Times New Roman" w:hAnsi="Times New Roman" w:cs="Times New Roman"/>
                 <w:noProof/>
                 <w:webHidden/>
-                <w:sz w:val="24"/>
-                <w:szCs w:val="24"/>
-              </w:rPr>
-              <w:instrText xml:space="preserve"> PAGEREF _Toc95730357 \h </w:instrText>
-            </w:r>
-            <w:r>
-              <w:rPr>
-                <w:rFonts w:ascii="Times New Roman" w:hAnsi="Times New Roman" w:cs="Times New Roman"/>
+              </w:rPr>
+              <w:instrText xml:space="preserve"> PAGEREF _Toc95771545 \h </w:instrText>
+            </w:r>
+            <w:r>
+              <w:rPr>
                 <w:noProof/>
                 <w:webHidden/>
-                <w:sz w:val="24"/>
-                <w:szCs w:val="24"/>
-              </w:rPr>
-            </w:r>
-            <w:r>
-              <w:rPr>
-                <w:rFonts w:ascii="Times New Roman" w:hAnsi="Times New Roman" w:cs="Times New Roman"/>
+              </w:rPr>
+            </w:r>
+            <w:r>
+              <w:rPr>
                 <w:noProof/>
                 <w:webHidden/>
-                <w:sz w:val="24"/>
-                <w:szCs w:val="24"/>
               </w:rPr>
               <w:fldChar w:fldCharType="separate"/>
             </w:r>
             <w:r>
               <w:rPr>
-                <w:rFonts w:ascii="Times New Roman" w:hAnsi="Times New Roman" w:cs="Times New Roman"/>
                 <w:noProof/>
                 <w:webHidden/>
-                <w:sz w:val="24"/>
-                <w:szCs w:val="24"/>
-              </w:rPr>
-              <w:t>xiv</w:t>
-            </w:r>
-            <w:r>
-              <w:rPr>
-                <w:rFonts w:ascii="Times New Roman" w:hAnsi="Times New Roman" w:cs="Times New Roman"/>
+              </w:rPr>
+              <w:t>11</w:t>
+            </w:r>
+            <w:r>
+              <w:rPr>
                 <w:noProof/>
                 <w:webHidden/>
-                <w:sz w:val="24"/>
-                <w:szCs w:val="24"/>
               </w:rPr>
               <w:fldChar w:fldCharType="end"/>
             </w:r>
@@ -5048,31 +4574,24 @@
               <w:tab w:val="right" w:leader="dot" w:pos="7927"/>
             </w:tabs>
             <w:rPr>
-              <w:rFonts w:ascii="Times New Roman" w:eastAsiaTheme="minorEastAsia" w:hAnsi="Times New Roman" w:cs="Times New Roman"/>
+              <w:rFonts w:eastAsiaTheme="minorEastAsia"/>
               <w:noProof/>
-              <w:sz w:val="24"/>
-              <w:szCs w:val="24"/>
               <w:lang w:eastAsia="en-ID"/>
             </w:rPr>
           </w:pPr>
-          <w:hyperlink w:anchor="_Toc95730358" w:history="1">
+          <w:hyperlink w:anchor="_Toc95771546" w:history="1">
             <w:r>
               <w:rPr>
                 <w:rStyle w:val="Hyperlink"/>
-                <w:rFonts w:ascii="Times New Roman" w:hAnsi="Times New Roman" w:cs="Times New Roman"/>
                 <w:noProof/>
-                <w:sz w:val="24"/>
-                <w:szCs w:val="24"/>
                 <w:lang w:val="en-US"/>
               </w:rPr>
               <w:t>3.4</w:t>
             </w:r>
             <w:r>
               <w:rPr>
-                <w:rFonts w:ascii="Times New Roman" w:eastAsiaTheme="minorEastAsia" w:hAnsi="Times New Roman" w:cs="Times New Roman"/>
+                <w:rFonts w:eastAsiaTheme="minorEastAsia"/>
                 <w:noProof/>
-                <w:sz w:val="24"/>
-                <w:szCs w:val="24"/>
                 <w:lang w:eastAsia="en-ID"/>
               </w:rPr>
               <w:tab/>
@@ -5080,80 +4599,56 @@
             <w:r>
               <w:rPr>
                 <w:rStyle w:val="Hyperlink"/>
-                <w:rFonts w:ascii="Times New Roman" w:hAnsi="Times New Roman" w:cs="Times New Roman"/>
                 <w:noProof/>
-                <w:sz w:val="24"/>
-                <w:szCs w:val="24"/>
                 <w:lang w:val="en-US"/>
               </w:rPr>
               <w:t>Integrasi dan Pengujian</w:t>
             </w:r>
             <w:r>
               <w:rPr>
-                <w:rFonts w:ascii="Times New Roman" w:hAnsi="Times New Roman" w:cs="Times New Roman"/>
                 <w:noProof/>
                 <w:webHidden/>
-                <w:sz w:val="24"/>
-                <w:szCs w:val="24"/>
               </w:rPr>
               <w:tab/>
             </w:r>
             <w:r>
               <w:rPr>
-                <w:rFonts w:ascii="Times New Roman" w:hAnsi="Times New Roman" w:cs="Times New Roman"/>
                 <w:noProof/>
                 <w:webHidden/>
-                <w:sz w:val="24"/>
-                <w:szCs w:val="24"/>
               </w:rPr>
               <w:fldChar w:fldCharType="begin"/>
             </w:r>
             <w:r>
               <w:rPr>
-                <w:rFonts w:ascii="Times New Roman" w:hAnsi="Times New Roman" w:cs="Times New Roman"/>
                 <w:noProof/>
                 <w:webHidden/>
-                <w:sz w:val="24"/>
-                <w:szCs w:val="24"/>
-              </w:rPr>
-              <w:instrText xml:space="preserve"> PAGEREF _Toc95730358 \h </w:instrText>
-            </w:r>
-            <w:r>
-              <w:rPr>
-                <w:rFonts w:ascii="Times New Roman" w:hAnsi="Times New Roman" w:cs="Times New Roman"/>
+              </w:rPr>
+              <w:instrText xml:space="preserve"> PAGEREF _Toc95771546 \h </w:instrText>
+            </w:r>
+            <w:r>
+              <w:rPr>
                 <w:noProof/>
                 <w:webHidden/>
-                <w:sz w:val="24"/>
-                <w:szCs w:val="24"/>
-              </w:rPr>
-            </w:r>
-            <w:r>
-              <w:rPr>
-                <w:rFonts w:ascii="Times New Roman" w:hAnsi="Times New Roman" w:cs="Times New Roman"/>
+              </w:rPr>
+            </w:r>
+            <w:r>
+              <w:rPr>
                 <w:noProof/>
                 <w:webHidden/>
-                <w:sz w:val="24"/>
-                <w:szCs w:val="24"/>
               </w:rPr>
               <w:fldChar w:fldCharType="separate"/>
             </w:r>
             <w:r>
               <w:rPr>
-                <w:rFonts w:ascii="Times New Roman" w:hAnsi="Times New Roman" w:cs="Times New Roman"/>
                 <w:noProof/>
                 <w:webHidden/>
-                <w:sz w:val="24"/>
-                <w:szCs w:val="24"/>
-              </w:rPr>
-              <w:t>xiv</w:t>
-            </w:r>
-            <w:r>
-              <w:rPr>
-                <w:rFonts w:ascii="Times New Roman" w:hAnsi="Times New Roman" w:cs="Times New Roman"/>
+              </w:rPr>
+              <w:t>11</w:t>
+            </w:r>
+            <w:r>
+              <w:rPr>
                 <w:noProof/>
                 <w:webHidden/>
-                <w:sz w:val="24"/>
-                <w:szCs w:val="24"/>
               </w:rPr>
               <w:fldChar w:fldCharType="end"/>
             </w:r>
@@ -5167,31 +4662,24 @@
               <w:tab w:val="right" w:leader="dot" w:pos="7927"/>
             </w:tabs>
             <w:rPr>
-              <w:rFonts w:ascii="Times New Roman" w:eastAsiaTheme="minorEastAsia" w:hAnsi="Times New Roman" w:cs="Times New Roman"/>
+              <w:rFonts w:eastAsiaTheme="minorEastAsia"/>
               <w:noProof/>
-              <w:sz w:val="24"/>
-              <w:szCs w:val="24"/>
               <w:lang w:eastAsia="en-ID"/>
             </w:rPr>
           </w:pPr>
-          <w:hyperlink w:anchor="_Toc95730359" w:history="1">
+          <w:hyperlink w:anchor="_Toc95771547" w:history="1">
             <w:r>
               <w:rPr>
                 <w:rStyle w:val="Hyperlink"/>
-                <w:rFonts w:ascii="Times New Roman" w:hAnsi="Times New Roman" w:cs="Times New Roman"/>
                 <w:noProof/>
-                <w:sz w:val="24"/>
-                <w:szCs w:val="24"/>
                 <w:lang w:val="en-US"/>
               </w:rPr>
               <w:t>3.5</w:t>
             </w:r>
             <w:r>
               <w:rPr>
-                <w:rFonts w:ascii="Times New Roman" w:eastAsiaTheme="minorEastAsia" w:hAnsi="Times New Roman" w:cs="Times New Roman"/>
+                <w:rFonts w:eastAsiaTheme="minorEastAsia"/>
                 <w:noProof/>
-                <w:sz w:val="24"/>
-                <w:szCs w:val="24"/>
                 <w:lang w:eastAsia="en-ID"/>
               </w:rPr>
               <w:tab/>
@@ -5199,80 +4687,56 @@
             <w:r>
               <w:rPr>
                 <w:rStyle w:val="Hyperlink"/>
-                <w:rFonts w:ascii="Times New Roman" w:hAnsi="Times New Roman" w:cs="Times New Roman"/>
                 <w:noProof/>
-                <w:sz w:val="24"/>
-                <w:szCs w:val="24"/>
                 <w:lang w:val="en-US"/>
               </w:rPr>
               <w:t>Pemeliharaan</w:t>
             </w:r>
             <w:r>
               <w:rPr>
-                <w:rFonts w:ascii="Times New Roman" w:hAnsi="Times New Roman" w:cs="Times New Roman"/>
                 <w:noProof/>
                 <w:webHidden/>
-                <w:sz w:val="24"/>
-                <w:szCs w:val="24"/>
               </w:rPr>
               <w:tab/>
             </w:r>
             <w:r>
               <w:rPr>
-                <w:rFonts w:ascii="Times New Roman" w:hAnsi="Times New Roman" w:cs="Times New Roman"/>
                 <w:noProof/>
                 <w:webHidden/>
-                <w:sz w:val="24"/>
-                <w:szCs w:val="24"/>
               </w:rPr>
               <w:fldChar w:fldCharType="begin"/>
             </w:r>
             <w:r>
               <w:rPr>
-                <w:rFonts w:ascii="Times New Roman" w:hAnsi="Times New Roman" w:cs="Times New Roman"/>
                 <w:noProof/>
                 <w:webHidden/>
-                <w:sz w:val="24"/>
-                <w:szCs w:val="24"/>
-              </w:rPr>
-              <w:instrText xml:space="preserve"> PAGEREF _Toc95730359 \h </w:instrText>
-            </w:r>
-            <w:r>
-              <w:rPr>
-                <w:rFonts w:ascii="Times New Roman" w:hAnsi="Times New Roman" w:cs="Times New Roman"/>
+              </w:rPr>
+              <w:instrText xml:space="preserve"> PAGEREF _Toc95771547 \h </w:instrText>
+            </w:r>
+            <w:r>
+              <w:rPr>
                 <w:noProof/>
                 <w:webHidden/>
-                <w:sz w:val="24"/>
-                <w:szCs w:val="24"/>
-              </w:rPr>
-            </w:r>
-            <w:r>
-              <w:rPr>
-                <w:rFonts w:ascii="Times New Roman" w:hAnsi="Times New Roman" w:cs="Times New Roman"/>
+              </w:rPr>
+            </w:r>
+            <w:r>
+              <w:rPr>
                 <w:noProof/>
                 <w:webHidden/>
-                <w:sz w:val="24"/>
-                <w:szCs w:val="24"/>
               </w:rPr>
               <w:fldChar w:fldCharType="separate"/>
             </w:r>
             <w:r>
               <w:rPr>
-                <w:rFonts w:ascii="Times New Roman" w:hAnsi="Times New Roman" w:cs="Times New Roman"/>
                 <w:noProof/>
                 <w:webHidden/>
-                <w:sz w:val="24"/>
-                <w:szCs w:val="24"/>
-              </w:rPr>
-              <w:t>xiv</w:t>
-            </w:r>
-            <w:r>
-              <w:rPr>
-                <w:rFonts w:ascii="Times New Roman" w:hAnsi="Times New Roman" w:cs="Times New Roman"/>
+              </w:rPr>
+              <w:t>11</w:t>
+            </w:r>
+            <w:r>
+              <w:rPr>
                 <w:noProof/>
                 <w:webHidden/>
-                <w:sz w:val="24"/>
-                <w:szCs w:val="24"/>
               </w:rPr>
               <w:fldChar w:fldCharType="end"/>
             </w:r>
@@ -5286,31 +4750,24 @@
               <w:tab w:val="right" w:leader="dot" w:pos="7927"/>
             </w:tabs>
             <w:rPr>
-              <w:rFonts w:ascii="Times New Roman" w:eastAsiaTheme="minorEastAsia" w:hAnsi="Times New Roman" w:cs="Times New Roman"/>
+              <w:rFonts w:eastAsiaTheme="minorEastAsia"/>
               <w:noProof/>
-              <w:sz w:val="24"/>
-              <w:szCs w:val="24"/>
               <w:lang w:eastAsia="en-ID"/>
             </w:rPr>
           </w:pPr>
-          <w:hyperlink w:anchor="_Toc95730360" w:history="1">
+          <w:hyperlink w:anchor="_Toc95771548" w:history="1">
             <w:r>
               <w:rPr>
                 <w:rStyle w:val="Hyperlink"/>
-                <w:rFonts w:ascii="Times New Roman" w:hAnsi="Times New Roman" w:cs="Times New Roman"/>
                 <w:noProof/>
-                <w:sz w:val="24"/>
-                <w:szCs w:val="24"/>
                 <w:lang w:val="en-US"/>
               </w:rPr>
               <w:t>3.6</w:t>
             </w:r>
             <w:r>
               <w:rPr>
-                <w:rFonts w:ascii="Times New Roman" w:eastAsiaTheme="minorEastAsia" w:hAnsi="Times New Roman" w:cs="Times New Roman"/>
+                <w:rFonts w:eastAsiaTheme="minorEastAsia"/>
                 <w:noProof/>
-                <w:sz w:val="24"/>
-                <w:szCs w:val="24"/>
                 <w:lang w:eastAsia="en-ID"/>
               </w:rPr>
               <w:tab/>
@@ -5318,80 +4775,56 @@
             <w:r>
               <w:rPr>
                 <w:rStyle w:val="Hyperlink"/>
-                <w:rFonts w:ascii="Times New Roman" w:hAnsi="Times New Roman" w:cs="Times New Roman"/>
                 <w:noProof/>
-                <w:sz w:val="24"/>
-                <w:szCs w:val="24"/>
                 <w:lang w:val="en-US"/>
               </w:rPr>
               <w:t>Teknik Pengumpulan Data</w:t>
             </w:r>
             <w:r>
               <w:rPr>
-                <w:rFonts w:ascii="Times New Roman" w:hAnsi="Times New Roman" w:cs="Times New Roman"/>
                 <w:noProof/>
                 <w:webHidden/>
-                <w:sz w:val="24"/>
-                <w:szCs w:val="24"/>
               </w:rPr>
               <w:tab/>
             </w:r>
             <w:r>
               <w:rPr>
-                <w:rFonts w:ascii="Times New Roman" w:hAnsi="Times New Roman" w:cs="Times New Roman"/>
                 <w:noProof/>
                 <w:webHidden/>
-                <w:sz w:val="24"/>
-                <w:szCs w:val="24"/>
               </w:rPr>
               <w:fldChar w:fldCharType="begin"/>
             </w:r>
             <w:r>
               <w:rPr>
-                <w:rFonts w:ascii="Times New Roman" w:hAnsi="Times New Roman" w:cs="Times New Roman"/>
                 <w:noProof/>
                 <w:webHidden/>
-                <w:sz w:val="24"/>
-                <w:szCs w:val="24"/>
-              </w:rPr>
-              <w:instrText xml:space="preserve"> PAGEREF _Toc95730360 \h </w:instrText>
-            </w:r>
-            <w:r>
-              <w:rPr>
-                <w:rFonts w:ascii="Times New Roman" w:hAnsi="Times New Roman" w:cs="Times New Roman"/>
+              </w:rPr>
+              <w:instrText xml:space="preserve"> PAGEREF _Toc95771548 \h </w:instrText>
+            </w:r>
+            <w:r>
+              <w:rPr>
                 <w:noProof/>
                 <w:webHidden/>
-                <w:sz w:val="24"/>
-                <w:szCs w:val="24"/>
-              </w:rPr>
-            </w:r>
-            <w:r>
-              <w:rPr>
-                <w:rFonts w:ascii="Times New Roman" w:hAnsi="Times New Roman" w:cs="Times New Roman"/>
+              </w:rPr>
+            </w:r>
+            <w:r>
+              <w:rPr>
                 <w:noProof/>
                 <w:webHidden/>
-                <w:sz w:val="24"/>
-                <w:szCs w:val="24"/>
               </w:rPr>
               <w:fldChar w:fldCharType="separate"/>
             </w:r>
             <w:r>
               <w:rPr>
-                <w:rFonts w:ascii="Times New Roman" w:hAnsi="Times New Roman" w:cs="Times New Roman"/>
                 <w:noProof/>
                 <w:webHidden/>
-                <w:sz w:val="24"/>
-                <w:szCs w:val="24"/>
-              </w:rPr>
-              <w:t>xiv</w:t>
-            </w:r>
-            <w:r>
-              <w:rPr>
-                <w:rFonts w:ascii="Times New Roman" w:hAnsi="Times New Roman" w:cs="Times New Roman"/>
+              </w:rPr>
+              <w:t>11</w:t>
+            </w:r>
+            <w:r>
+              <w:rPr>
                 <w:noProof/>
                 <w:webHidden/>
-                <w:sz w:val="24"/>
-                <w:szCs w:val="24"/>
               </w:rPr>
               <w:fldChar w:fldCharType="end"/>
             </w:r>
@@ -5405,31 +4838,24 @@
               <w:tab w:val="right" w:leader="dot" w:pos="7927"/>
             </w:tabs>
             <w:rPr>
-              <w:rFonts w:ascii="Times New Roman" w:eastAsiaTheme="minorEastAsia" w:hAnsi="Times New Roman" w:cs="Times New Roman"/>
+              <w:rFonts w:eastAsiaTheme="minorEastAsia"/>
               <w:noProof/>
-              <w:sz w:val="24"/>
-              <w:szCs w:val="24"/>
               <w:lang w:eastAsia="en-ID"/>
             </w:rPr>
           </w:pPr>
-          <w:hyperlink w:anchor="_Toc95730361" w:history="1">
+          <w:hyperlink w:anchor="_Toc95771549" w:history="1">
             <w:r>
               <w:rPr>
                 <w:rStyle w:val="Hyperlink"/>
-                <w:rFonts w:ascii="Times New Roman" w:hAnsi="Times New Roman" w:cs="Times New Roman"/>
                 <w:noProof/>
-                <w:sz w:val="24"/>
-                <w:szCs w:val="24"/>
                 <w:lang w:val="en-US"/>
               </w:rPr>
               <w:t>3.7</w:t>
             </w:r>
             <w:r>
               <w:rPr>
-                <w:rFonts w:ascii="Times New Roman" w:eastAsiaTheme="minorEastAsia" w:hAnsi="Times New Roman" w:cs="Times New Roman"/>
+                <w:rFonts w:eastAsiaTheme="minorEastAsia"/>
                 <w:noProof/>
-                <w:sz w:val="24"/>
-                <w:szCs w:val="24"/>
                 <w:lang w:eastAsia="en-ID"/>
               </w:rPr>
               <w:tab/>
@@ -5437,80 +4863,56 @@
             <w:r>
               <w:rPr>
                 <w:rStyle w:val="Hyperlink"/>
-                <w:rFonts w:ascii="Times New Roman" w:hAnsi="Times New Roman" w:cs="Times New Roman"/>
                 <w:noProof/>
-                <w:sz w:val="24"/>
-                <w:szCs w:val="24"/>
                 <w:lang w:val="en-US"/>
               </w:rPr>
               <w:t>Kebutuhan Fungsional dan Kebutuhan Non-fungsional</w:t>
             </w:r>
             <w:r>
               <w:rPr>
-                <w:rFonts w:ascii="Times New Roman" w:hAnsi="Times New Roman" w:cs="Times New Roman"/>
                 <w:noProof/>
                 <w:webHidden/>
-                <w:sz w:val="24"/>
-                <w:szCs w:val="24"/>
               </w:rPr>
               <w:tab/>
             </w:r>
             <w:r>
               <w:rPr>
-                <w:rFonts w:ascii="Times New Roman" w:hAnsi="Times New Roman" w:cs="Times New Roman"/>
                 <w:noProof/>
                 <w:webHidden/>
-                <w:sz w:val="24"/>
-                <w:szCs w:val="24"/>
               </w:rPr>
               <w:fldChar w:fldCharType="begin"/>
             </w:r>
             <w:r>
               <w:rPr>
-                <w:rFonts w:ascii="Times New Roman" w:hAnsi="Times New Roman" w:cs="Times New Roman"/>
                 <w:noProof/>
                 <w:webHidden/>
-                <w:sz w:val="24"/>
-                <w:szCs w:val="24"/>
-              </w:rPr>
-              <w:instrText xml:space="preserve"> PAGEREF _Toc95730361 \h </w:instrText>
-            </w:r>
-            <w:r>
-              <w:rPr>
-                <w:rFonts w:ascii="Times New Roman" w:hAnsi="Times New Roman" w:cs="Times New Roman"/>
+              </w:rPr>
+              <w:instrText xml:space="preserve"> PAGEREF _Toc95771549 \h </w:instrText>
+            </w:r>
+            <w:r>
+              <w:rPr>
                 <w:noProof/>
                 <w:webHidden/>
-                <w:sz w:val="24"/>
-                <w:szCs w:val="24"/>
-              </w:rPr>
-            </w:r>
-            <w:r>
-              <w:rPr>
-                <w:rFonts w:ascii="Times New Roman" w:hAnsi="Times New Roman" w:cs="Times New Roman"/>
+              </w:rPr>
+            </w:r>
+            <w:r>
+              <w:rPr>
                 <w:noProof/>
                 <w:webHidden/>
-                <w:sz w:val="24"/>
-                <w:szCs w:val="24"/>
               </w:rPr>
               <w:fldChar w:fldCharType="separate"/>
             </w:r>
             <w:r>
               <w:rPr>
-                <w:rFonts w:ascii="Times New Roman" w:hAnsi="Times New Roman" w:cs="Times New Roman"/>
                 <w:noProof/>
                 <w:webHidden/>
-                <w:sz w:val="24"/>
-                <w:szCs w:val="24"/>
-              </w:rPr>
-              <w:t>xv</w:t>
-            </w:r>
-            <w:r>
-              <w:rPr>
-                <w:rFonts w:ascii="Times New Roman" w:hAnsi="Times New Roman" w:cs="Times New Roman"/>
+              </w:rPr>
+              <w:t>12</w:t>
+            </w:r>
+            <w:r>
+              <w:rPr>
                 <w:noProof/>
                 <w:webHidden/>
-                <w:sz w:val="24"/>
-                <w:szCs w:val="24"/>
               </w:rPr>
               <w:fldChar w:fldCharType="end"/>
             </w:r>
@@ -5520,91 +4922,64 @@
           <w:pPr>
             <w:pStyle w:val="TOC1"/>
             <w:rPr>
-              <w:rFonts w:ascii="Times New Roman" w:eastAsiaTheme="minorEastAsia" w:hAnsi="Times New Roman" w:cs="Times New Roman"/>
+              <w:rFonts w:eastAsiaTheme="minorEastAsia"/>
               <w:noProof/>
-              <w:sz w:val="24"/>
-              <w:szCs w:val="24"/>
               <w:lang w:eastAsia="en-ID"/>
             </w:rPr>
           </w:pPr>
-          <w:hyperlink w:anchor="_Toc95730362" w:history="1">
+          <w:hyperlink w:anchor="_Toc95771550" w:history="1">
             <w:r>
               <w:rPr>
                 <w:rStyle w:val="Hyperlink"/>
-                <w:rFonts w:ascii="Times New Roman" w:hAnsi="Times New Roman" w:cs="Times New Roman"/>
                 <w:noProof/>
-                <w:sz w:val="24"/>
-                <w:szCs w:val="24"/>
-                <w:lang w:val="id-ID"/>
               </w:rPr>
               <w:t>REFERENSI</w:t>
             </w:r>
             <w:r>
               <w:rPr>
-                <w:rFonts w:ascii="Times New Roman" w:hAnsi="Times New Roman" w:cs="Times New Roman"/>
                 <w:noProof/>
                 <w:webHidden/>
-                <w:sz w:val="24"/>
-                <w:szCs w:val="24"/>
               </w:rPr>
               <w:tab/>
             </w:r>
             <w:r>
               <w:rPr>
-                <w:rFonts w:ascii="Times New Roman" w:hAnsi="Times New Roman" w:cs="Times New Roman"/>
                 <w:noProof/>
                 <w:webHidden/>
-                <w:sz w:val="24"/>
-                <w:szCs w:val="24"/>
               </w:rPr>
               <w:fldChar w:fldCharType="begin"/>
             </w:r>
             <w:r>
               <w:rPr>
-                <w:rFonts w:ascii="Times New Roman" w:hAnsi="Times New Roman" w:cs="Times New Roman"/>
                 <w:noProof/>
                 <w:webHidden/>
-                <w:sz w:val="24"/>
-                <w:szCs w:val="24"/>
-              </w:rPr>
-              <w:instrText xml:space="preserve"> PAGEREF _Toc95730362 \h </w:instrText>
-            </w:r>
-            <w:r>
-              <w:rPr>
-                <w:rFonts w:ascii="Times New Roman" w:hAnsi="Times New Roman" w:cs="Times New Roman"/>
+              </w:rPr>
+              <w:instrText xml:space="preserve"> PAGEREF _Toc95771550 \h </w:instrText>
+            </w:r>
+            <w:r>
+              <w:rPr>
                 <w:noProof/>
                 <w:webHidden/>
-                <w:sz w:val="24"/>
-                <w:szCs w:val="24"/>
-              </w:rPr>
-            </w:r>
-            <w:r>
-              <w:rPr>
-                <w:rFonts w:ascii="Times New Roman" w:hAnsi="Times New Roman" w:cs="Times New Roman"/>
+              </w:rPr>
+            </w:r>
+            <w:r>
+              <w:rPr>
                 <w:noProof/>
                 <w:webHidden/>
-                <w:sz w:val="24"/>
-                <w:szCs w:val="24"/>
               </w:rPr>
               <w:fldChar w:fldCharType="separate"/>
             </w:r>
             <w:r>
               <w:rPr>
-                <w:rFonts w:ascii="Times New Roman" w:hAnsi="Times New Roman" w:cs="Times New Roman"/>
                 <w:noProof/>
                 <w:webHidden/>
-                <w:sz w:val="24"/>
-                <w:szCs w:val="24"/>
-              </w:rPr>
-              <w:t>i</w:t>
-            </w:r>
-            <w:r>
-              <w:rPr>
-                <w:rFonts w:ascii="Times New Roman" w:hAnsi="Times New Roman" w:cs="Times New Roman"/>
+              </w:rPr>
+              <w:t>14</w:t>
+            </w:r>
+            <w:r>
+              <w:rPr>
                 <w:noProof/>
                 <w:webHidden/>
-                <w:sz w:val="24"/>
-                <w:szCs w:val="24"/>
               </w:rPr>
               <w:fldChar w:fldCharType="end"/>
             </w:r>
@@ -5652,7 +5027,7 @@
         <w:pStyle w:val="Heading1"/>
         <w:jc w:val="center"/>
       </w:pPr>
-      <w:bookmarkStart w:id="4" w:name="_Toc95730344"/>
+      <w:bookmarkStart w:id="4" w:name="_Toc95771532"/>
       <w:r>
         <w:lastRenderedPageBreak/>
         <w:t>DAFTAR TABEL</w:t>
@@ -5675,23 +5050,32 @@
       </w:pPr>
       <w:r>
         <w:rPr>
+          <w:rFonts w:ascii="Times New Roman" w:hAnsi="Times New Roman" w:cs="Times New Roman"/>
+          <w:sz w:val="24"/>
+          <w:szCs w:val="24"/>
           <w:lang w:val="en-US"/>
         </w:rPr>
         <w:fldChar w:fldCharType="begin"/>
       </w:r>
       <w:r>
         <w:rPr>
+          <w:rFonts w:ascii="Times New Roman" w:hAnsi="Times New Roman" w:cs="Times New Roman"/>
+          <w:sz w:val="24"/>
+          <w:szCs w:val="24"/>
           <w:lang w:val="en-US"/>
         </w:rPr>
         <w:instrText xml:space="preserve"> TOC \h \z \c "Table" </w:instrText>
       </w:r>
       <w:r>
         <w:rPr>
+          <w:rFonts w:ascii="Times New Roman" w:hAnsi="Times New Roman" w:cs="Times New Roman"/>
+          <w:sz w:val="24"/>
+          <w:szCs w:val="24"/>
           <w:lang w:val="en-US"/>
         </w:rPr>
         <w:fldChar w:fldCharType="separate"/>
       </w:r>
-      <w:hyperlink w:anchor="_Toc95730333" w:history="1">
+      <w:hyperlink w:anchor="_Toc95771555" w:history="1">
         <w:r>
           <w:rPr>
             <w:rStyle w:val="Hyperlink"/>
@@ -5730,7 +5114,7 @@
             <w:sz w:val="24"/>
             <w:szCs w:val="24"/>
           </w:rPr>
-          <w:instrText xml:space="preserve"> PAGEREF _Toc95730333 \h </w:instrText>
+          <w:instrText xml:space="preserve"> PAGEREF _Toc95771555 \h </w:instrText>
         </w:r>
         <w:r>
           <w:rPr>
@@ -5759,7 +5143,7 @@
             <w:sz w:val="24"/>
             <w:szCs w:val="24"/>
           </w:rPr>
-          <w:t>viii</w:t>
+          <w:t>5</w:t>
         </w:r>
         <w:r>
           <w:rPr>
@@ -5780,12 +5164,14 @@
           <w:tab w:val="right" w:leader="dot" w:pos="7927"/>
         </w:tabs>
         <w:rPr>
-          <w:rFonts w:eastAsiaTheme="minorEastAsia"/>
+          <w:rFonts w:ascii="Times New Roman" w:eastAsiaTheme="minorEastAsia" w:hAnsi="Times New Roman" w:cs="Times New Roman"/>
           <w:noProof/>
+          <w:sz w:val="24"/>
+          <w:szCs w:val="24"/>
           <w:lang w:eastAsia="en-ID"/>
         </w:rPr>
       </w:pPr>
-      <w:hyperlink w:anchor="_Toc95730334" w:history="1">
+      <w:hyperlink w:anchor="_Toc95771556" w:history="1">
         <w:r>
           <w:rPr>
             <w:rStyle w:val="Hyperlink"/>
@@ -5824,7 +5210,7 @@
             <w:sz w:val="24"/>
             <w:szCs w:val="24"/>
           </w:rPr>
-          <w:instrText xml:space="preserve"> PAGEREF _Toc95730334 \h </w:instrText>
+          <w:instrText xml:space="preserve"> PAGEREF _Toc95771556 \h </w:instrText>
         </w:r>
         <w:r>
           <w:rPr>
@@ -5853,7 +5239,7 @@
             <w:sz w:val="24"/>
             <w:szCs w:val="24"/>
           </w:rPr>
-          <w:t>x</w:t>
+          <w:t>7</w:t>
         </w:r>
         <w:r>
           <w:rPr>
@@ -5870,22 +5256,21 @@
     <w:p>
       <w:pPr>
         <w:rPr>
-          <w:lang w:val="en-US"/>
-        </w:rPr>
-      </w:pPr>
-      <w:r>
-        <w:rPr>
+          <w:rFonts w:ascii="Times New Roman" w:hAnsi="Times New Roman" w:cs="Times New Roman"/>
+          <w:sz w:val="24"/>
+          <w:szCs w:val="24"/>
+          <w:lang w:val="en-US"/>
+        </w:rPr>
+      </w:pPr>
+      <w:r>
+        <w:rPr>
+          <w:rFonts w:ascii="Times New Roman" w:hAnsi="Times New Roman" w:cs="Times New Roman"/>
+          <w:sz w:val="24"/>
+          <w:szCs w:val="24"/>
           <w:lang w:val="en-US"/>
         </w:rPr>
         <w:fldChar w:fldCharType="end"/>
       </w:r>
-    </w:p>
-    <w:p>
-      <w:pPr>
-        <w:pStyle w:val="Heading1"/>
-        <w:ind w:right="1841" w:firstLine="3119"/>
-        <w:jc w:val="center"/>
-      </w:pPr>
       <w:r>
         <w:br w:type="page"/>
       </w:r>
@@ -5906,7 +5291,6 @@
           <w:docGrid w:linePitch="360"/>
         </w:sectPr>
       </w:pPr>
-      <w:bookmarkStart w:id="5" w:name="_Toc95730345"/>
     </w:p>
     <w:p>
       <w:pPr>
@@ -5914,6 +5298,7 @@
         <w:ind w:right="1841" w:firstLine="3119"/>
         <w:jc w:val="center"/>
       </w:pPr>
+      <w:bookmarkStart w:id="5" w:name="_Toc95771533"/>
       <w:r>
         <w:lastRenderedPageBreak/>
         <w:t xml:space="preserve">BAB </w:t>
@@ -5952,7 +5337,7 @@
           <w:lang w:val="en-US"/>
         </w:rPr>
       </w:pPr>
-      <w:bookmarkStart w:id="6" w:name="_Toc95730346"/>
+      <w:bookmarkStart w:id="6" w:name="_Toc95771534"/>
       <w:proofErr w:type="spellStart"/>
       <w:r>
         <w:rPr>
@@ -13140,7 +12525,7 @@
           <w:lang w:val="en-US"/>
         </w:rPr>
       </w:pPr>
-      <w:bookmarkStart w:id="7" w:name="_Toc95730347"/>
+      <w:bookmarkStart w:id="7" w:name="_Toc95771535"/>
       <w:proofErr w:type="spellStart"/>
       <w:r>
         <w:rPr>
@@ -14032,19 +13417,11 @@
         </w:rPr>
         <w:t xml:space="preserve"> pada radius 10 </w:t>
       </w:r>
-      <w:proofErr w:type="gramStart"/>
-      <w:r>
-        <w:rPr>
-          <w:lang w:val="en-US"/>
-        </w:rPr>
-        <w:t>meter</w:t>
-      </w:r>
-      <w:proofErr w:type="gramEnd"/>
-      <w:r>
-        <w:rPr>
-          <w:lang w:val="en-US"/>
-        </w:rPr>
-        <w:t>.</w:t>
+      <w:r>
+        <w:rPr>
+          <w:lang w:val="en-US"/>
+        </w:rPr>
+        <w:t>meter.</w:t>
       </w:r>
     </w:p>
     <w:p>
@@ -14060,7 +13437,7 @@
           <w:lang w:val="en-US"/>
         </w:rPr>
       </w:pPr>
-      <w:bookmarkStart w:id="8" w:name="_Toc95730348"/>
+      <w:bookmarkStart w:id="8" w:name="_Toc95771536"/>
       <w:proofErr w:type="spellStart"/>
       <w:r>
         <w:rPr>
@@ -14457,7 +13834,7 @@
           <w:numId w:val="2"/>
         </w:numPr>
       </w:pPr>
-      <w:bookmarkStart w:id="9" w:name="_Toc95730349"/>
+      <w:bookmarkStart w:id="9" w:name="_Toc95771537"/>
       <w:proofErr w:type="spellStart"/>
       <w:r>
         <w:t>Manfaat</w:t>
@@ -14848,7 +14225,6 @@
           <w:docGrid w:linePitch="360"/>
         </w:sectPr>
       </w:pPr>
-      <w:bookmarkStart w:id="10" w:name="_Toc95730350"/>
     </w:p>
     <w:p>
       <w:pPr>
@@ -14856,6 +14232,7 @@
         <w:ind w:right="1841" w:firstLine="3119"/>
         <w:jc w:val="center"/>
       </w:pPr>
+      <w:bookmarkStart w:id="10" w:name="_Toc95771538"/>
       <w:r>
         <w:lastRenderedPageBreak/>
         <w:t xml:space="preserve">BAB </w:t>
@@ -17543,7 +16920,7 @@
         <w:jc w:val="center"/>
       </w:pPr>
       <w:bookmarkStart w:id="11" w:name="_Toc95730310"/>
-      <w:bookmarkStart w:id="12" w:name="_Toc95730333"/>
+      <w:bookmarkStart w:id="12" w:name="_Toc95771555"/>
       <w:r>
         <w:t xml:space="preserve">Table </w:t>
       </w:r>
@@ -20590,15 +19967,7 @@
             </w:r>
             <w:proofErr w:type="spellEnd"/>
             <w:r>
-              <w:t xml:space="preserve"> Global Positioning </w:t>
-            </w:r>
-            <w:proofErr w:type="gramStart"/>
-            <w:r>
-              <w:t>System(</w:t>
-            </w:r>
-            <w:proofErr w:type="gramEnd"/>
-            <w:r>
-              <w:t xml:space="preserve">GPS) </w:t>
+              <w:t xml:space="preserve"> Global Positioning System(GPS) </w:t>
             </w:r>
             <w:proofErr w:type="spellStart"/>
             <w:r>
@@ -21306,7 +20675,7 @@
         </w:rPr>
       </w:pPr>
       <w:bookmarkStart w:id="13" w:name="_Toc95730311"/>
-      <w:bookmarkStart w:id="14" w:name="_Toc95730334"/>
+      <w:bookmarkStart w:id="14" w:name="_Toc95771556"/>
       <w:r>
         <w:t xml:space="preserve">Table </w:t>
       </w:r>
@@ -21367,7 +20736,7 @@
         </w:rPr>
         <w:br w:type="page"/>
       </w:r>
-      <w:bookmarkStart w:id="15" w:name="_Toc95730351"/>
+      <w:bookmarkStart w:id="15" w:name="_Toc95771539"/>
       <w:proofErr w:type="spellStart"/>
       <w:r>
         <w:rPr>
@@ -21842,7 +21211,7 @@
           <w:lang w:val="en-US"/>
         </w:rPr>
       </w:pPr>
-      <w:bookmarkStart w:id="16" w:name="_Toc95730352"/>
+      <w:bookmarkStart w:id="16" w:name="_Toc95771540"/>
       <w:proofErr w:type="spellStart"/>
       <w:r>
         <w:rPr>
@@ -22444,7 +21813,7 @@
           <w:lang w:val="en-US"/>
         </w:rPr>
       </w:pPr>
-      <w:bookmarkStart w:id="17" w:name="_Toc95730353"/>
+      <w:bookmarkStart w:id="17" w:name="_Toc95771541"/>
       <w:proofErr w:type="spellStart"/>
       <w:r>
         <w:rPr>
@@ -24258,7 +23627,6 @@
           <w:docGrid w:linePitch="360"/>
         </w:sectPr>
       </w:pPr>
-      <w:bookmarkStart w:id="18" w:name="_Toc95730354"/>
     </w:p>
     <w:p>
       <w:pPr>
@@ -24266,6 +23634,7 @@
         <w:ind w:right="1841" w:firstLine="3119"/>
         <w:jc w:val="center"/>
       </w:pPr>
+      <w:bookmarkStart w:id="18" w:name="_Toc95771542"/>
       <w:r>
         <w:lastRenderedPageBreak/>
         <w:t xml:space="preserve">BAB </w:t>
@@ -27244,7 +26613,7 @@
           <w:lang w:val="en-US"/>
         </w:rPr>
       </w:pPr>
-      <w:bookmarkStart w:id="19" w:name="_Toc95730355"/>
+      <w:bookmarkStart w:id="19" w:name="_Toc95771543"/>
       <w:r>
         <w:rPr>
           <w:lang w:val="en-US"/>
@@ -27711,7 +27080,7 @@
         </w:rPr>
         <w:t xml:space="preserve"> </w:t>
       </w:r>
-      <w:bookmarkStart w:id="20" w:name="_Toc95730356"/>
+      <w:bookmarkStart w:id="20" w:name="_Toc95771544"/>
       <w:r>
         <w:rPr>
           <w:lang w:val="en-US"/>
@@ -28593,7 +27962,7 @@
         </w:rPr>
         <w:t xml:space="preserve"> </w:t>
       </w:r>
-      <w:bookmarkStart w:id="21" w:name="_Toc95730357"/>
+      <w:bookmarkStart w:id="21" w:name="_Toc95771545"/>
       <w:proofErr w:type="spellStart"/>
       <w:r>
         <w:rPr>
@@ -28836,7 +28205,6 @@
         <w:t xml:space="preserve"> </w:t>
       </w:r>
       <w:proofErr w:type="spellStart"/>
-      <w:proofErr w:type="gramStart"/>
       <w:r>
         <w:rPr>
           <w:lang w:val="en-US"/>
@@ -28864,7 +28232,6 @@
         <w:t>sesuai</w:t>
       </w:r>
       <w:proofErr w:type="spellEnd"/>
-      <w:proofErr w:type="gramEnd"/>
       <w:r>
         <w:rPr>
           <w:lang w:val="en-US"/>
@@ -29123,7 +28490,7 @@
           <w:lang w:val="en-US"/>
         </w:rPr>
       </w:pPr>
-      <w:bookmarkStart w:id="22" w:name="_Toc95730358"/>
+      <w:bookmarkStart w:id="22" w:name="_Toc95771546"/>
       <w:r>
         <w:rPr>
           <w:lang w:val="en-US"/>
@@ -29877,7 +29244,7 @@
           <w:lang w:val="en-US"/>
         </w:rPr>
       </w:pPr>
-      <w:bookmarkStart w:id="23" w:name="_Toc95730359"/>
+      <w:bookmarkStart w:id="23" w:name="_Toc95771547"/>
       <w:proofErr w:type="spellStart"/>
       <w:r>
         <w:rPr>
@@ -30675,7 +30042,7 @@
           <w:lang w:val="en-US"/>
         </w:rPr>
       </w:pPr>
-      <w:bookmarkStart w:id="24" w:name="_Toc95730360"/>
+      <w:bookmarkStart w:id="24" w:name="_Toc95771548"/>
       <w:r>
         <w:rPr>
           <w:lang w:val="en-US"/>
@@ -32491,7 +31858,7 @@
           <w:lang w:val="en-US"/>
         </w:rPr>
       </w:pPr>
-      <w:bookmarkStart w:id="25" w:name="_Toc95730361"/>
+      <w:bookmarkStart w:id="25" w:name="_Toc95771549"/>
       <w:proofErr w:type="spellStart"/>
       <w:r>
         <w:rPr>
@@ -34532,13 +33899,13 @@
           <w:lang w:val="id-ID"/>
         </w:rPr>
       </w:pPr>
-      <w:bookmarkStart w:id="26" w:name="_Toc95730362"/>
     </w:p>
     <w:p>
       <w:pPr>
         <w:pStyle w:val="Heading1"/>
         <w:jc w:val="center"/>
       </w:pPr>
+      <w:bookmarkStart w:id="26" w:name="_Toc95771550"/>
       <w:r>
         <w:t>REFERENSI</w:t>
       </w:r>

</xml_diff>

<commit_message>
membuat definisi dari kotlin
</commit_message>
<xml_diff>
--- a/tugas-akhir/ta1.docx
+++ b/tugas-akhir/ta1.docx
@@ -17072,14 +17072,27 @@
       <w:r>
         <w:t xml:space="preserve">Table </w:t>
       </w:r>
-      <w:fldSimple w:instr=" SEQ Table \* ARABIC ">
-        <w:r>
-          <w:rPr>
-            <w:noProof/>
-          </w:rPr>
-          <w:t>1</w:t>
-        </w:r>
-      </w:fldSimple>
+      <w:r>
+        <w:fldChar w:fldCharType="begin"/>
+      </w:r>
+      <w:r>
+        <w:instrText xml:space="preserve"> SEQ Table \* ARABIC </w:instrText>
+      </w:r>
+      <w:r>
+        <w:fldChar w:fldCharType="separate"/>
+      </w:r>
+      <w:r>
+        <w:rPr>
+          <w:noProof/>
+        </w:rPr>
+        <w:t>1</w:t>
+      </w:r>
+      <w:r>
+        <w:rPr>
+          <w:noProof/>
+        </w:rPr>
+        <w:fldChar w:fldCharType="end"/>
+      </w:r>
       <w:r>
         <w:t xml:space="preserve"> Table state of the art </w:t>
       </w:r>
@@ -20837,14 +20850,27 @@
       <w:r>
         <w:t xml:space="preserve">Table </w:t>
       </w:r>
-      <w:fldSimple w:instr=" SEQ Table \* ARABIC ">
-        <w:r>
-          <w:rPr>
-            <w:noProof/>
-          </w:rPr>
-          <w:t>2</w:t>
-        </w:r>
-      </w:fldSimple>
+      <w:r>
+        <w:fldChar w:fldCharType="begin"/>
+      </w:r>
+      <w:r>
+        <w:instrText xml:space="preserve"> SEQ Table \* ARABIC </w:instrText>
+      </w:r>
+      <w:r>
+        <w:fldChar w:fldCharType="separate"/>
+      </w:r>
+      <w:r>
+        <w:rPr>
+          <w:noProof/>
+        </w:rPr>
+        <w:t>2</w:t>
+      </w:r>
+      <w:r>
+        <w:rPr>
+          <w:noProof/>
+        </w:rPr>
+        <w:fldChar w:fldCharType="end"/>
+      </w:r>
       <w:r>
         <w:t xml:space="preserve"> table </w:t>
       </w:r>
@@ -23405,14 +23431,24 @@
                             <w:r>
                               <w:t xml:space="preserve"> </w:t>
                             </w:r>
-                            <w:fldSimple w:instr=" SEQ gambar \* ARABIC ">
-                              <w:r>
-                                <w:rPr>
-                                  <w:noProof/>
-                                </w:rPr>
-                                <w:t>1</w:t>
-                              </w:r>
-                            </w:fldSimple>
+                            <w:r>
+                              <w:fldChar w:fldCharType="begin"/>
+                            </w:r>
+                            <w:r>
+                              <w:instrText xml:space="preserve"> SEQ gambar \* ARABIC </w:instrText>
+                            </w:r>
+                            <w:r>
+                              <w:fldChar w:fldCharType="separate"/>
+                            </w:r>
+                            <w:r>
+                              <w:rPr>
+                                <w:noProof/>
+                              </w:rPr>
+                              <w:t>1</w:t>
+                            </w:r>
+                            <w:r>
+                              <w:fldChar w:fldCharType="end"/>
+                            </w:r>
                             <w:r>
                               <w:t xml:space="preserve"> Hukum Haversine</w:t>
                             </w:r>
@@ -23463,14 +23499,24 @@
                       <w:r>
                         <w:t xml:space="preserve"> </w:t>
                       </w:r>
-                      <w:fldSimple w:instr=" SEQ gambar \* ARABIC ">
-                        <w:r>
-                          <w:rPr>
-                            <w:noProof/>
-                          </w:rPr>
-                          <w:t>1</w:t>
-                        </w:r>
-                      </w:fldSimple>
+                      <w:r>
+                        <w:fldChar w:fldCharType="begin"/>
+                      </w:r>
+                      <w:r>
+                        <w:instrText xml:space="preserve"> SEQ gambar \* ARABIC </w:instrText>
+                      </w:r>
+                      <w:r>
+                        <w:fldChar w:fldCharType="separate"/>
+                      </w:r>
+                      <w:r>
+                        <w:rPr>
+                          <w:noProof/>
+                        </w:rPr>
+                        <w:t>1</w:t>
+                      </w:r>
+                      <w:r>
+                        <w:fldChar w:fldCharType="end"/>
+                      </w:r>
                       <w:r>
                         <w:t xml:space="preserve"> Hukum Haversine</w:t>
                       </w:r>
@@ -25063,6 +25109,8 @@
       <w:pPr>
         <w:pStyle w:val="Subtitle"/>
         <w:rPr>
+          <w:i/>
+          <w:iCs/>
           <w:lang w:val="en-US"/>
         </w:rPr>
       </w:pPr>
@@ -25526,21 +25574,17 @@
     </w:p>
     <w:p>
       <w:pPr>
-        <w:rPr>
-          <w:rFonts w:eastAsiaTheme="minorEastAsia"/>
-          <w:i/>
-          <w:color w:val="000000" w:themeColor="text1"/>
-          <w:spacing w:val="15"/>
-          <w:sz w:val="24"/>
-          <w:lang w:val="id-ID"/>
-        </w:rPr>
-      </w:pPr>
-    </w:p>
-    <w:p>
-      <w:pPr>
-        <w:pStyle w:val="Heading1"/>
-        <w:ind w:right="1841" w:firstLine="3119"/>
-        <w:jc w:val="center"/>
+        <w:pStyle w:val="Title"/>
+        <w:numPr>
+          <w:ilvl w:val="0"/>
+          <w:numId w:val="16"/>
+        </w:numPr>
+        <w:jc w:val="both"/>
+        <w:rPr>
+          <w:b w:val="0"/>
+          <w:bCs/>
+          <w:lang w:val="en-US"/>
+        </w:rPr>
         <w:sectPr>
           <w:pgSz w:w="11906" w:h="16838" w:code="9"/>
           <w:pgMar w:top="2268" w:right="1701" w:bottom="1701" w:left="2268" w:header="706" w:footer="706" w:gutter="0"/>
@@ -25550,6 +25594,804 @@
           <w:docGrid w:linePitch="360"/>
         </w:sectPr>
       </w:pPr>
+      <w:r>
+        <w:rPr>
+          <w:b w:val="0"/>
+          <w:bCs/>
+          <w:lang w:val="en-US"/>
+        </w:rPr>
+        <w:t>Kotlin</w:t>
+      </w:r>
+      <w:r>
+        <w:rPr>
+          <w:b w:val="0"/>
+          <w:bCs/>
+          <w:lang w:val="en-US"/>
+        </w:rPr>
+        <w:tab/>
+      </w:r>
+      <w:r>
+        <w:rPr>
+          <w:b w:val="0"/>
+          <w:bCs/>
+          <w:lang w:val="en-US"/>
+        </w:rPr>
+        <w:tab/>
+      </w:r>
+      <w:r>
+        <w:rPr>
+          <w:b w:val="0"/>
+          <w:bCs/>
+          <w:lang w:val="en-US"/>
+        </w:rPr>
+        <w:tab/>
+      </w:r>
+      <w:r>
+        <w:rPr>
+          <w:b w:val="0"/>
+          <w:bCs/>
+          <w:lang w:val="en-US"/>
+        </w:rPr>
+        <w:tab/>
+      </w:r>
+      <w:r>
+        <w:rPr>
+          <w:b w:val="0"/>
+          <w:bCs/>
+          <w:lang w:val="en-US"/>
+        </w:rPr>
+        <w:tab/>
+      </w:r>
+      <w:r>
+        <w:rPr>
+          <w:b w:val="0"/>
+          <w:bCs/>
+          <w:lang w:val="en-US"/>
+        </w:rPr>
+        <w:tab/>
+      </w:r>
+      <w:r>
+        <w:rPr>
+          <w:b w:val="0"/>
+          <w:bCs/>
+          <w:lang w:val="en-US"/>
+        </w:rPr>
+        <w:tab/>
+      </w:r>
+      <w:r>
+        <w:rPr>
+          <w:b w:val="0"/>
+          <w:bCs/>
+          <w:lang w:val="en-US"/>
+        </w:rPr>
+        <w:tab/>
+      </w:r>
+      <w:r>
+        <w:rPr>
+          <w:b w:val="0"/>
+          <w:bCs/>
+          <w:lang w:val="en-US"/>
+        </w:rPr>
+        <w:tab/>
+      </w:r>
+      <w:r>
+        <w:rPr>
+          <w:b w:val="0"/>
+          <w:bCs/>
+          <w:lang w:val="en-US"/>
+        </w:rPr>
+        <w:tab/>
+      </w:r>
+      <w:r>
+        <w:rPr>
+          <w:b w:val="0"/>
+          <w:bCs/>
+          <w:lang w:val="en-US"/>
+        </w:rPr>
+        <w:tab/>
+      </w:r>
+      <w:r>
+        <w:rPr>
+          <w:rStyle w:val="SubtitleChar"/>
+          <w:b w:val="0"/>
+          <w:bCs/>
+        </w:rPr>
+        <w:t xml:space="preserve">Kotlin </w:t>
+      </w:r>
+      <w:proofErr w:type="spellStart"/>
+      <w:r>
+        <w:rPr>
+          <w:rStyle w:val="SubtitleChar"/>
+          <w:b w:val="0"/>
+          <w:bCs/>
+        </w:rPr>
+        <w:t>adalah</w:t>
+      </w:r>
+      <w:proofErr w:type="spellEnd"/>
+      <w:r>
+        <w:rPr>
+          <w:rStyle w:val="SubtitleChar"/>
+          <w:b w:val="0"/>
+          <w:bCs/>
+        </w:rPr>
+        <w:t xml:space="preserve"> </w:t>
+      </w:r>
+      <w:proofErr w:type="spellStart"/>
+      <w:r>
+        <w:rPr>
+          <w:rStyle w:val="SubtitleChar"/>
+          <w:b w:val="0"/>
+          <w:bCs/>
+        </w:rPr>
+        <w:t>bahasa</w:t>
+      </w:r>
+      <w:proofErr w:type="spellEnd"/>
+      <w:r>
+        <w:rPr>
+          <w:rStyle w:val="SubtitleChar"/>
+          <w:b w:val="0"/>
+          <w:bCs/>
+        </w:rPr>
+        <w:t xml:space="preserve"> </w:t>
+      </w:r>
+      <w:proofErr w:type="spellStart"/>
+      <w:r>
+        <w:rPr>
+          <w:rStyle w:val="SubtitleChar"/>
+          <w:b w:val="0"/>
+          <w:bCs/>
+        </w:rPr>
+        <w:t>pemrograman</w:t>
+      </w:r>
+      <w:proofErr w:type="spellEnd"/>
+      <w:r>
+        <w:rPr>
+          <w:rStyle w:val="SubtitleChar"/>
+          <w:b w:val="0"/>
+          <w:bCs/>
+        </w:rPr>
+        <w:t xml:space="preserve"> </w:t>
+      </w:r>
+      <w:proofErr w:type="gramStart"/>
+      <w:r>
+        <w:rPr>
+          <w:rStyle w:val="SubtitleChar"/>
+          <w:b w:val="0"/>
+          <w:bCs/>
+        </w:rPr>
+        <w:t>modern  yang</w:t>
+      </w:r>
+      <w:proofErr w:type="gramEnd"/>
+      <w:r>
+        <w:rPr>
+          <w:rStyle w:val="SubtitleChar"/>
+          <w:b w:val="0"/>
+          <w:bCs/>
+        </w:rPr>
+        <w:t xml:space="preserve"> </w:t>
+      </w:r>
+      <w:proofErr w:type="spellStart"/>
+      <w:r>
+        <w:rPr>
+          <w:rStyle w:val="SubtitleChar"/>
+          <w:b w:val="0"/>
+          <w:bCs/>
+        </w:rPr>
+        <w:t>berjalan</w:t>
+      </w:r>
+      <w:proofErr w:type="spellEnd"/>
+      <w:r>
+        <w:rPr>
+          <w:rStyle w:val="SubtitleChar"/>
+          <w:b w:val="0"/>
+          <w:bCs/>
+        </w:rPr>
+        <w:t xml:space="preserve"> </w:t>
+      </w:r>
+      <w:proofErr w:type="spellStart"/>
+      <w:r>
+        <w:rPr>
+          <w:rStyle w:val="SubtitleChar"/>
+          <w:b w:val="0"/>
+          <w:bCs/>
+        </w:rPr>
+        <w:t>diatas</w:t>
+      </w:r>
+      <w:proofErr w:type="spellEnd"/>
+      <w:r>
+        <w:rPr>
+          <w:rStyle w:val="SubtitleChar"/>
+          <w:b w:val="0"/>
+          <w:bCs/>
+        </w:rPr>
+        <w:t xml:space="preserve"> JVM </w:t>
+      </w:r>
+      <w:proofErr w:type="spellStart"/>
+      <w:r>
+        <w:rPr>
+          <w:rStyle w:val="SubtitleChar"/>
+          <w:b w:val="0"/>
+          <w:bCs/>
+        </w:rPr>
+        <w:t>atau</w:t>
+      </w:r>
+      <w:proofErr w:type="spellEnd"/>
+      <w:r>
+        <w:rPr>
+          <w:rStyle w:val="SubtitleChar"/>
+          <w:b w:val="0"/>
+          <w:bCs/>
+        </w:rPr>
+        <w:t xml:space="preserve"> </w:t>
+      </w:r>
+      <w:r>
+        <w:rPr>
+          <w:rStyle w:val="SubtitleChar"/>
+          <w:b w:val="0"/>
+          <w:bCs/>
+          <w:i/>
+          <w:iCs/>
+        </w:rPr>
+        <w:t>java virtual machine</w:t>
+      </w:r>
+      <w:r>
+        <w:rPr>
+          <w:rStyle w:val="SubtitleChar"/>
+          <w:b w:val="0"/>
+          <w:bCs/>
+        </w:rPr>
+        <w:t xml:space="preserve"> </w:t>
+      </w:r>
+      <w:proofErr w:type="spellStart"/>
+      <w:r>
+        <w:rPr>
+          <w:rStyle w:val="SubtitleChar"/>
+          <w:b w:val="0"/>
+          <w:bCs/>
+        </w:rPr>
+        <w:t>serta</w:t>
+      </w:r>
+      <w:proofErr w:type="spellEnd"/>
+      <w:r>
+        <w:rPr>
+          <w:rStyle w:val="SubtitleChar"/>
+          <w:b w:val="0"/>
+          <w:bCs/>
+        </w:rPr>
+        <w:t xml:space="preserve"> </w:t>
+      </w:r>
+      <w:proofErr w:type="spellStart"/>
+      <w:r>
+        <w:rPr>
+          <w:rStyle w:val="SubtitleChar"/>
+          <w:b w:val="0"/>
+          <w:bCs/>
+        </w:rPr>
+        <w:t>menggunakan</w:t>
+      </w:r>
+      <w:proofErr w:type="spellEnd"/>
+      <w:r>
+        <w:rPr>
+          <w:rStyle w:val="SubtitleChar"/>
+          <w:b w:val="0"/>
+          <w:bCs/>
+        </w:rPr>
+        <w:t xml:space="preserve"> </w:t>
+      </w:r>
+      <w:r>
+        <w:rPr>
+          <w:rStyle w:val="SubtitleChar"/>
+          <w:b w:val="0"/>
+          <w:bCs/>
+          <w:i/>
+          <w:iCs/>
+        </w:rPr>
+        <w:t xml:space="preserve">compiler  </w:t>
+      </w:r>
+      <w:r>
+        <w:rPr>
+          <w:rStyle w:val="SubtitleChar"/>
+          <w:b w:val="0"/>
+          <w:bCs/>
+        </w:rPr>
+        <w:t xml:space="preserve">LLVM yang </w:t>
+      </w:r>
+      <w:proofErr w:type="spellStart"/>
+      <w:r>
+        <w:rPr>
+          <w:rStyle w:val="SubtitleChar"/>
+          <w:b w:val="0"/>
+          <w:bCs/>
+        </w:rPr>
+        <w:t>membuat</w:t>
+      </w:r>
+      <w:proofErr w:type="spellEnd"/>
+      <w:r>
+        <w:rPr>
+          <w:rStyle w:val="SubtitleChar"/>
+          <w:b w:val="0"/>
+          <w:bCs/>
+        </w:rPr>
+        <w:t xml:space="preserve"> </w:t>
+      </w:r>
+      <w:proofErr w:type="spellStart"/>
+      <w:r>
+        <w:rPr>
+          <w:rStyle w:val="SubtitleChar"/>
+          <w:b w:val="0"/>
+          <w:bCs/>
+        </w:rPr>
+        <w:t>kotlin</w:t>
+      </w:r>
+      <w:proofErr w:type="spellEnd"/>
+      <w:r>
+        <w:rPr>
+          <w:rStyle w:val="SubtitleChar"/>
+          <w:b w:val="0"/>
+          <w:bCs/>
+        </w:rPr>
+        <w:t xml:space="preserve"> </w:t>
+      </w:r>
+      <w:proofErr w:type="spellStart"/>
+      <w:r>
+        <w:rPr>
+          <w:rStyle w:val="SubtitleChar"/>
+          <w:b w:val="0"/>
+          <w:bCs/>
+        </w:rPr>
+        <w:t>dapat</w:t>
+      </w:r>
+      <w:proofErr w:type="spellEnd"/>
+      <w:r>
+        <w:rPr>
+          <w:rStyle w:val="SubtitleChar"/>
+          <w:b w:val="0"/>
+          <w:bCs/>
+        </w:rPr>
+        <w:t xml:space="preserve"> </w:t>
+      </w:r>
+      <w:proofErr w:type="spellStart"/>
+      <w:r>
+        <w:rPr>
+          <w:rStyle w:val="SubtitleChar"/>
+          <w:b w:val="0"/>
+          <w:bCs/>
+        </w:rPr>
+        <w:t>diintegrasikan</w:t>
+      </w:r>
+      <w:proofErr w:type="spellEnd"/>
+      <w:r>
+        <w:rPr>
+          <w:rStyle w:val="SubtitleChar"/>
+          <w:b w:val="0"/>
+          <w:bCs/>
+        </w:rPr>
+        <w:t xml:space="preserve"> </w:t>
+      </w:r>
+      <w:proofErr w:type="spellStart"/>
+      <w:r>
+        <w:rPr>
+          <w:rStyle w:val="SubtitleChar"/>
+          <w:b w:val="0"/>
+          <w:bCs/>
+        </w:rPr>
+        <w:t>dengan</w:t>
+      </w:r>
+      <w:proofErr w:type="spellEnd"/>
+      <w:r>
+        <w:rPr>
+          <w:rStyle w:val="SubtitleChar"/>
+          <w:b w:val="0"/>
+          <w:bCs/>
+        </w:rPr>
+        <w:t xml:space="preserve"> </w:t>
+      </w:r>
+      <w:proofErr w:type="spellStart"/>
+      <w:r>
+        <w:rPr>
+          <w:rStyle w:val="SubtitleChar"/>
+          <w:b w:val="0"/>
+          <w:bCs/>
+        </w:rPr>
+        <w:t>bahasa</w:t>
+      </w:r>
+      <w:proofErr w:type="spellEnd"/>
+      <w:r>
+        <w:rPr>
+          <w:rStyle w:val="SubtitleChar"/>
+          <w:b w:val="0"/>
+          <w:bCs/>
+        </w:rPr>
+        <w:t xml:space="preserve"> </w:t>
+      </w:r>
+      <w:proofErr w:type="spellStart"/>
+      <w:r>
+        <w:rPr>
+          <w:rStyle w:val="SubtitleChar"/>
+          <w:b w:val="0"/>
+          <w:bCs/>
+        </w:rPr>
+        <w:t>pemrograman</w:t>
+      </w:r>
+      <w:proofErr w:type="spellEnd"/>
+      <w:r>
+        <w:rPr>
+          <w:rStyle w:val="SubtitleChar"/>
+          <w:b w:val="0"/>
+          <w:bCs/>
+        </w:rPr>
+        <w:t xml:space="preserve">  java</w:t>
+      </w:r>
+      <w:r>
+        <w:rPr>
+          <w:rStyle w:val="SubtitleChar"/>
+          <w:b w:val="0"/>
+          <w:bCs/>
+        </w:rPr>
+        <w:t xml:space="preserve">, </w:t>
+      </w:r>
+      <w:proofErr w:type="spellStart"/>
+      <w:r>
+        <w:rPr>
+          <w:rStyle w:val="SubtitleChar"/>
+          <w:b w:val="0"/>
+          <w:bCs/>
+        </w:rPr>
+        <w:t>beberapa</w:t>
+      </w:r>
+      <w:proofErr w:type="spellEnd"/>
+      <w:r>
+        <w:rPr>
+          <w:rStyle w:val="SubtitleChar"/>
+          <w:b w:val="0"/>
+          <w:bCs/>
+        </w:rPr>
+        <w:t xml:space="preserve"> </w:t>
+      </w:r>
+      <w:proofErr w:type="spellStart"/>
+      <w:r>
+        <w:rPr>
+          <w:rStyle w:val="SubtitleChar"/>
+          <w:b w:val="0"/>
+          <w:bCs/>
+        </w:rPr>
+        <w:t>keunggulan</w:t>
+      </w:r>
+      <w:proofErr w:type="spellEnd"/>
+      <w:r>
+        <w:rPr>
+          <w:rStyle w:val="SubtitleChar"/>
+          <w:b w:val="0"/>
+          <w:bCs/>
+        </w:rPr>
+        <w:t xml:space="preserve"> </w:t>
+      </w:r>
+      <w:proofErr w:type="spellStart"/>
+      <w:r>
+        <w:rPr>
+          <w:rStyle w:val="SubtitleChar"/>
+          <w:b w:val="0"/>
+          <w:bCs/>
+        </w:rPr>
+        <w:t>kotlin</w:t>
+      </w:r>
+      <w:proofErr w:type="spellEnd"/>
+      <w:r>
+        <w:rPr>
+          <w:rStyle w:val="SubtitleChar"/>
+          <w:b w:val="0"/>
+          <w:bCs/>
+        </w:rPr>
+        <w:t xml:space="preserve"> </w:t>
+      </w:r>
+      <w:proofErr w:type="spellStart"/>
+      <w:r>
+        <w:rPr>
+          <w:rStyle w:val="SubtitleChar"/>
+          <w:b w:val="0"/>
+          <w:bCs/>
+        </w:rPr>
+        <w:t>adalah</w:t>
+      </w:r>
+      <w:proofErr w:type="spellEnd"/>
+      <w:r>
+        <w:rPr>
+          <w:rStyle w:val="SubtitleChar"/>
+          <w:b w:val="0"/>
+          <w:bCs/>
+        </w:rPr>
+        <w:t xml:space="preserve"> </w:t>
+      </w:r>
+      <w:r>
+        <w:rPr>
+          <w:rStyle w:val="SubtitleChar"/>
+          <w:b w:val="0"/>
+          <w:bCs/>
+          <w:i/>
+          <w:iCs/>
+        </w:rPr>
+        <w:t xml:space="preserve">open source, </w:t>
+      </w:r>
+      <w:proofErr w:type="spellStart"/>
+      <w:r>
+        <w:rPr>
+          <w:rStyle w:val="SubtitleChar"/>
+          <w:b w:val="0"/>
+          <w:bCs/>
+        </w:rPr>
+        <w:t>sintaks</w:t>
+      </w:r>
+      <w:proofErr w:type="spellEnd"/>
+      <w:r>
+        <w:rPr>
+          <w:rStyle w:val="SubtitleChar"/>
+          <w:b w:val="0"/>
+          <w:bCs/>
+        </w:rPr>
+        <w:t xml:space="preserve"> yang </w:t>
+      </w:r>
+      <w:proofErr w:type="spellStart"/>
+      <w:r>
+        <w:rPr>
+          <w:rStyle w:val="SubtitleChar"/>
+          <w:b w:val="0"/>
+          <w:bCs/>
+        </w:rPr>
+        <w:t>ringkas</w:t>
+      </w:r>
+      <w:proofErr w:type="spellEnd"/>
+      <w:r>
+        <w:rPr>
+          <w:rStyle w:val="SubtitleChar"/>
+          <w:b w:val="0"/>
+          <w:bCs/>
+        </w:rPr>
+        <w:t xml:space="preserve">, </w:t>
+      </w:r>
+      <w:proofErr w:type="spellStart"/>
+      <w:r>
+        <w:rPr>
+          <w:rStyle w:val="SubtitleChar"/>
+          <w:b w:val="0"/>
+          <w:bCs/>
+        </w:rPr>
+        <w:t>lebih</w:t>
+      </w:r>
+      <w:proofErr w:type="spellEnd"/>
+      <w:r>
+        <w:rPr>
+          <w:rStyle w:val="SubtitleChar"/>
+          <w:b w:val="0"/>
+          <w:bCs/>
+        </w:rPr>
+        <w:t xml:space="preserve"> </w:t>
+      </w:r>
+      <w:proofErr w:type="spellStart"/>
+      <w:r>
+        <w:rPr>
+          <w:rStyle w:val="SubtitleChar"/>
+          <w:b w:val="0"/>
+          <w:bCs/>
+        </w:rPr>
+        <w:t>ringan</w:t>
+      </w:r>
+      <w:proofErr w:type="spellEnd"/>
+      <w:r>
+        <w:rPr>
+          <w:rStyle w:val="SubtitleChar"/>
+          <w:b w:val="0"/>
+          <w:bCs/>
+        </w:rPr>
+        <w:t xml:space="preserve"> </w:t>
+      </w:r>
+      <w:proofErr w:type="spellStart"/>
+      <w:r>
+        <w:rPr>
+          <w:rStyle w:val="SubtitleChar"/>
+          <w:b w:val="0"/>
+          <w:bCs/>
+        </w:rPr>
+        <w:t>daripada</w:t>
+      </w:r>
+      <w:proofErr w:type="spellEnd"/>
+      <w:r>
+        <w:rPr>
+          <w:rStyle w:val="SubtitleChar"/>
+          <w:b w:val="0"/>
+          <w:bCs/>
+        </w:rPr>
+        <w:t xml:space="preserve"> java, </w:t>
+      </w:r>
+      <w:proofErr w:type="spellStart"/>
+      <w:r>
+        <w:rPr>
+          <w:rStyle w:val="SubtitleChar"/>
+          <w:b w:val="0"/>
+          <w:bCs/>
+        </w:rPr>
+        <w:t>lebih</w:t>
+      </w:r>
+      <w:proofErr w:type="spellEnd"/>
+      <w:r>
+        <w:rPr>
+          <w:rStyle w:val="SubtitleChar"/>
+          <w:b w:val="0"/>
+          <w:bCs/>
+        </w:rPr>
+        <w:t xml:space="preserve"> </w:t>
+      </w:r>
+      <w:proofErr w:type="spellStart"/>
+      <w:r>
+        <w:rPr>
+          <w:rStyle w:val="SubtitleChar"/>
+          <w:b w:val="0"/>
+          <w:bCs/>
+        </w:rPr>
+        <w:t>aman</w:t>
+      </w:r>
+      <w:proofErr w:type="spellEnd"/>
+      <w:r>
+        <w:rPr>
+          <w:rStyle w:val="SubtitleChar"/>
+          <w:b w:val="0"/>
+          <w:bCs/>
+        </w:rPr>
+        <w:t xml:space="preserve"> </w:t>
+      </w:r>
+      <w:proofErr w:type="spellStart"/>
+      <w:r>
+        <w:rPr>
+          <w:rStyle w:val="SubtitleChar"/>
+          <w:b w:val="0"/>
+          <w:bCs/>
+        </w:rPr>
+        <w:t>dari</w:t>
+      </w:r>
+      <w:proofErr w:type="spellEnd"/>
+      <w:r>
+        <w:rPr>
+          <w:rStyle w:val="SubtitleChar"/>
+          <w:b w:val="0"/>
+          <w:bCs/>
+        </w:rPr>
+        <w:t xml:space="preserve">  </w:t>
+      </w:r>
+      <w:proofErr w:type="spellStart"/>
+      <w:r>
+        <w:rPr>
+          <w:rStyle w:val="SubtitleChar"/>
+          <w:b w:val="0"/>
+          <w:bCs/>
+        </w:rPr>
+        <w:t>kesalahan</w:t>
+      </w:r>
+      <w:proofErr w:type="spellEnd"/>
+      <w:r>
+        <w:rPr>
+          <w:rStyle w:val="SubtitleChar"/>
+          <w:b w:val="0"/>
+          <w:bCs/>
+        </w:rPr>
+        <w:t xml:space="preserve"> </w:t>
+      </w:r>
+      <w:proofErr w:type="spellStart"/>
+      <w:r>
+        <w:rPr>
+          <w:rStyle w:val="SubtitleChar"/>
+          <w:b w:val="0"/>
+          <w:bCs/>
+        </w:rPr>
+        <w:t>atau</w:t>
+      </w:r>
+      <w:proofErr w:type="spellEnd"/>
+      <w:r>
+        <w:rPr>
+          <w:rStyle w:val="SubtitleChar"/>
+          <w:b w:val="0"/>
+          <w:bCs/>
+        </w:rPr>
+        <w:t xml:space="preserve"> </w:t>
+      </w:r>
+      <w:r>
+        <w:rPr>
+          <w:rStyle w:val="SubtitleChar"/>
+          <w:b w:val="0"/>
+          <w:bCs/>
+          <w:i/>
+          <w:iCs/>
+        </w:rPr>
+        <w:t>error</w:t>
+      </w:r>
+      <w:r>
+        <w:rPr>
+          <w:rStyle w:val="SubtitleChar"/>
+          <w:b w:val="0"/>
+          <w:bCs/>
+          <w:i/>
+          <w:iCs/>
+        </w:rPr>
+        <w:t xml:space="preserve"> </w:t>
+      </w:r>
+      <w:r>
+        <w:rPr>
+          <w:rStyle w:val="SubtitleChar"/>
+          <w:b w:val="0"/>
+          <w:bCs/>
+        </w:rPr>
+        <w:t xml:space="preserve">dan </w:t>
+      </w:r>
+      <w:proofErr w:type="spellStart"/>
+      <w:r>
+        <w:rPr>
+          <w:rStyle w:val="SubtitleChar"/>
+          <w:b w:val="0"/>
+          <w:bCs/>
+        </w:rPr>
+        <w:t>kotlin</w:t>
+      </w:r>
+      <w:proofErr w:type="spellEnd"/>
+      <w:r>
+        <w:rPr>
+          <w:rStyle w:val="SubtitleChar"/>
+          <w:b w:val="0"/>
+          <w:bCs/>
+        </w:rPr>
+        <w:t xml:space="preserve"> </w:t>
+      </w:r>
+      <w:proofErr w:type="spellStart"/>
+      <w:r>
+        <w:rPr>
+          <w:rStyle w:val="SubtitleChar"/>
+          <w:b w:val="0"/>
+          <w:bCs/>
+        </w:rPr>
+        <w:t>telah</w:t>
+      </w:r>
+      <w:proofErr w:type="spellEnd"/>
+      <w:r>
+        <w:rPr>
+          <w:rStyle w:val="SubtitleChar"/>
+          <w:b w:val="0"/>
+          <w:bCs/>
+        </w:rPr>
+        <w:t xml:space="preserve"> </w:t>
+      </w:r>
+      <w:proofErr w:type="spellStart"/>
+      <w:r>
+        <w:rPr>
+          <w:rStyle w:val="SubtitleChar"/>
+          <w:b w:val="0"/>
+          <w:bCs/>
+        </w:rPr>
+        <w:t>terintegrasi</w:t>
+      </w:r>
+      <w:proofErr w:type="spellEnd"/>
+      <w:r>
+        <w:rPr>
+          <w:rStyle w:val="SubtitleChar"/>
+          <w:b w:val="0"/>
+          <w:bCs/>
+        </w:rPr>
+        <w:t xml:space="preserve"> </w:t>
+      </w:r>
+      <w:proofErr w:type="spellStart"/>
+      <w:r>
+        <w:rPr>
+          <w:rStyle w:val="SubtitleChar"/>
+          <w:b w:val="0"/>
+          <w:bCs/>
+        </w:rPr>
+        <w:t>dengan</w:t>
+      </w:r>
+      <w:proofErr w:type="spellEnd"/>
+      <w:r>
+        <w:rPr>
+          <w:rStyle w:val="SubtitleChar"/>
+          <w:b w:val="0"/>
+          <w:bCs/>
+        </w:rPr>
+        <w:t xml:space="preserve"> android studio</w:t>
+      </w:r>
     </w:p>
     <w:p>
       <w:pPr>
@@ -28156,14 +28998,24 @@
                             <w:r>
                               <w:t xml:space="preserve"> </w:t>
                             </w:r>
-                            <w:fldSimple w:instr=" SEQ gambar \* ARABIC ">
-                              <w:r>
-                                <w:rPr>
-                                  <w:noProof/>
-                                </w:rPr>
-                                <w:t>2</w:t>
-                              </w:r>
-                            </w:fldSimple>
+                            <w:r>
+                              <w:fldChar w:fldCharType="begin"/>
+                            </w:r>
+                            <w:r>
+                              <w:instrText xml:space="preserve"> SEQ gambar \* ARABIC </w:instrText>
+                            </w:r>
+                            <w:r>
+                              <w:fldChar w:fldCharType="separate"/>
+                            </w:r>
+                            <w:r>
+                              <w:rPr>
+                                <w:noProof/>
+                              </w:rPr>
+                              <w:t>2</w:t>
+                            </w:r>
+                            <w:r>
+                              <w:fldChar w:fldCharType="end"/>
+                            </w:r>
                             <w:r>
                               <w:t xml:space="preserve"> </w:t>
                             </w:r>
@@ -28238,14 +29090,24 @@
                       <w:r>
                         <w:t xml:space="preserve"> </w:t>
                       </w:r>
-                      <w:fldSimple w:instr=" SEQ gambar \* ARABIC ">
-                        <w:r>
-                          <w:rPr>
-                            <w:noProof/>
-                          </w:rPr>
-                          <w:t>2</w:t>
-                        </w:r>
-                      </w:fldSimple>
+                      <w:r>
+                        <w:fldChar w:fldCharType="begin"/>
+                      </w:r>
+                      <w:r>
+                        <w:instrText xml:space="preserve"> SEQ gambar \* ARABIC </w:instrText>
+                      </w:r>
+                      <w:r>
+                        <w:fldChar w:fldCharType="separate"/>
+                      </w:r>
+                      <w:r>
+                        <w:rPr>
+                          <w:noProof/>
+                        </w:rPr>
+                        <w:t>2</w:t>
+                      </w:r>
+                      <w:r>
+                        <w:fldChar w:fldCharType="end"/>
+                      </w:r>
                       <w:r>
                         <w:t xml:space="preserve"> </w:t>
                       </w:r>
@@ -36565,6 +37427,7 @@
         <w:adjustRightInd w:val="0"/>
         <w:spacing w:line="240" w:lineRule="auto"/>
         <w:ind w:left="640" w:hanging="640"/>
+        <w:jc w:val="both"/>
         <w:rPr>
           <w:rFonts w:ascii="Times New Roman" w:hAnsi="Times New Roman" w:cs="Times New Roman"/>
           <w:noProof/>
@@ -36644,6 +37507,7 @@
         <w:adjustRightInd w:val="0"/>
         <w:spacing w:line="240" w:lineRule="auto"/>
         <w:ind w:left="640" w:hanging="640"/>
+        <w:jc w:val="both"/>
         <w:rPr>
           <w:rFonts w:ascii="Times New Roman" w:hAnsi="Times New Roman" w:cs="Times New Roman"/>
           <w:noProof/>
@@ -36679,6 +37543,7 @@
         <w:adjustRightInd w:val="0"/>
         <w:spacing w:line="240" w:lineRule="auto"/>
         <w:ind w:left="640" w:hanging="640"/>
+        <w:jc w:val="both"/>
         <w:rPr>
           <w:rFonts w:ascii="Times New Roman" w:hAnsi="Times New Roman" w:cs="Times New Roman"/>
           <w:noProof/>
@@ -36734,6 +37599,7 @@
         <w:adjustRightInd w:val="0"/>
         <w:spacing w:line="240" w:lineRule="auto"/>
         <w:ind w:left="640" w:hanging="640"/>
+        <w:jc w:val="both"/>
         <w:rPr>
           <w:rFonts w:ascii="Times New Roman" w:hAnsi="Times New Roman" w:cs="Times New Roman"/>
           <w:noProof/>
@@ -36789,6 +37655,7 @@
         <w:adjustRightInd w:val="0"/>
         <w:spacing w:line="240" w:lineRule="auto"/>
         <w:ind w:left="640" w:hanging="640"/>
+        <w:jc w:val="both"/>
         <w:rPr>
           <w:rFonts w:ascii="Times New Roman" w:hAnsi="Times New Roman" w:cs="Times New Roman"/>
           <w:noProof/>
@@ -36844,6 +37711,7 @@
         <w:adjustRightInd w:val="0"/>
         <w:spacing w:line="240" w:lineRule="auto"/>
         <w:ind w:left="640" w:hanging="640"/>
+        <w:jc w:val="both"/>
         <w:rPr>
           <w:rFonts w:ascii="Times New Roman" w:hAnsi="Times New Roman" w:cs="Times New Roman"/>
           <w:noProof/>
@@ -36899,6 +37767,7 @@
         <w:adjustRightInd w:val="0"/>
         <w:spacing w:line="240" w:lineRule="auto"/>
         <w:ind w:left="640" w:hanging="640"/>
+        <w:jc w:val="both"/>
         <w:rPr>
           <w:rFonts w:ascii="Times New Roman" w:hAnsi="Times New Roman" w:cs="Times New Roman"/>
           <w:noProof/>
@@ -36954,6 +37823,7 @@
         <w:adjustRightInd w:val="0"/>
         <w:spacing w:line="240" w:lineRule="auto"/>
         <w:ind w:left="640" w:hanging="640"/>
+        <w:jc w:val="both"/>
         <w:rPr>
           <w:rFonts w:ascii="Times New Roman" w:hAnsi="Times New Roman" w:cs="Times New Roman"/>
           <w:noProof/>
@@ -37009,6 +37879,7 @@
         <w:adjustRightInd w:val="0"/>
         <w:spacing w:line="240" w:lineRule="auto"/>
         <w:ind w:left="640" w:hanging="640"/>
+        <w:jc w:val="both"/>
         <w:rPr>
           <w:rFonts w:ascii="Times New Roman" w:hAnsi="Times New Roman" w:cs="Times New Roman"/>
           <w:noProof/>
@@ -37064,6 +37935,7 @@
         <w:adjustRightInd w:val="0"/>
         <w:spacing w:line="240" w:lineRule="auto"/>
         <w:ind w:left="640" w:hanging="640"/>
+        <w:jc w:val="both"/>
         <w:rPr>
           <w:rFonts w:ascii="Times New Roman" w:hAnsi="Times New Roman" w:cs="Times New Roman"/>
           <w:noProof/>
@@ -37140,6 +38012,7 @@
         <w:adjustRightInd w:val="0"/>
         <w:spacing w:line="240" w:lineRule="auto"/>
         <w:ind w:left="640" w:hanging="640"/>
+        <w:jc w:val="both"/>
         <w:rPr>
           <w:rFonts w:ascii="Times New Roman" w:hAnsi="Times New Roman" w:cs="Times New Roman"/>
           <w:noProof/>
@@ -37175,6 +38048,7 @@
         <w:adjustRightInd w:val="0"/>
         <w:spacing w:line="240" w:lineRule="auto"/>
         <w:ind w:left="640" w:hanging="640"/>
+        <w:jc w:val="both"/>
         <w:rPr>
           <w:rFonts w:ascii="Times New Roman" w:hAnsi="Times New Roman" w:cs="Times New Roman"/>
           <w:noProof/>
@@ -37230,6 +38104,7 @@
         <w:adjustRightInd w:val="0"/>
         <w:spacing w:line="240" w:lineRule="auto"/>
         <w:ind w:left="640" w:hanging="640"/>
+        <w:jc w:val="both"/>
         <w:rPr>
           <w:rFonts w:ascii="Times New Roman" w:hAnsi="Times New Roman" w:cs="Times New Roman"/>
           <w:noProof/>
@@ -37285,6 +38160,7 @@
         <w:adjustRightInd w:val="0"/>
         <w:spacing w:line="240" w:lineRule="auto"/>
         <w:ind w:left="640" w:hanging="640"/>
+        <w:jc w:val="both"/>
         <w:rPr>
           <w:rFonts w:ascii="Times New Roman" w:hAnsi="Times New Roman" w:cs="Times New Roman"/>
           <w:noProof/>
@@ -37320,6 +38196,7 @@
         <w:adjustRightInd w:val="0"/>
         <w:spacing w:line="240" w:lineRule="auto"/>
         <w:ind w:left="640" w:hanging="640"/>
+        <w:jc w:val="both"/>
         <w:rPr>
           <w:rFonts w:ascii="Times New Roman" w:hAnsi="Times New Roman" w:cs="Times New Roman"/>
           <w:noProof/>
@@ -37355,6 +38232,7 @@
         <w:adjustRightInd w:val="0"/>
         <w:spacing w:line="240" w:lineRule="auto"/>
         <w:ind w:left="640" w:hanging="640"/>
+        <w:jc w:val="both"/>
         <w:rPr>
           <w:rFonts w:ascii="Times New Roman" w:hAnsi="Times New Roman" w:cs="Times New Roman"/>
           <w:noProof/>
@@ -37390,6 +38268,7 @@
         <w:adjustRightInd w:val="0"/>
         <w:spacing w:line="240" w:lineRule="auto"/>
         <w:ind w:left="640" w:hanging="640"/>
+        <w:jc w:val="both"/>
         <w:rPr>
           <w:rFonts w:ascii="Times New Roman" w:hAnsi="Times New Roman" w:cs="Times New Roman"/>
           <w:noProof/>
@@ -37445,6 +38324,7 @@
         <w:adjustRightInd w:val="0"/>
         <w:spacing w:line="240" w:lineRule="auto"/>
         <w:ind w:left="640" w:hanging="640"/>
+        <w:jc w:val="both"/>
         <w:rPr>
           <w:rFonts w:ascii="Times New Roman" w:hAnsi="Times New Roman" w:cs="Times New Roman"/>
           <w:noProof/>
@@ -37500,6 +38380,7 @@
         <w:adjustRightInd w:val="0"/>
         <w:spacing w:line="240" w:lineRule="auto"/>
         <w:ind w:left="640" w:hanging="640"/>
+        <w:jc w:val="both"/>
         <w:rPr>
           <w:rFonts w:ascii="Times New Roman" w:hAnsi="Times New Roman" w:cs="Times New Roman"/>
           <w:noProof/>
@@ -37524,17 +38405,7 @@
           <w:szCs w:val="24"/>
         </w:rPr>
         <w:tab/>
-        <w:t>“Queue | PENENTUAN POSISI DENGAN GPS UNTUK SURVEI TERUMBU KARANG. Winardi Puslit Oseanografi - LIPI - ADOC.PUB.” https://adoc.pub/queue/penentuan-posisi-dengan-gps-untuk-survei-</w:t>
-      </w:r>
-      <w:r>
-        <w:rPr>
-          <w:rFonts w:ascii="Times New Roman" w:hAnsi="Times New Roman" w:cs="Times New Roman"/>
-          <w:noProof/>
-          <w:sz w:val="24"/>
-          <w:szCs w:val="24"/>
-        </w:rPr>
-        <w:lastRenderedPageBreak/>
-        <w:t>terumbu-karang-wina.html (accessed Feb. 21, 2022).</w:t>
+        <w:t>“Queue | PENENTUAN POSISI DENGAN GPS UNTUK SURVEI TERUMBU KARANG. Winardi Puslit Oseanografi - LIPI - ADOC.PUB.” https://adoc.pub/queue/penentuan-posisi-dengan-gps-untuk-survei-terumbu-karang-wina.html (accessed Feb. 21, 2022).</w:t>
       </w:r>
     </w:p>
     <w:p>
@@ -37545,6 +38416,7 @@
         <w:adjustRightInd w:val="0"/>
         <w:spacing w:line="240" w:lineRule="auto"/>
         <w:ind w:left="640" w:hanging="640"/>
+        <w:jc w:val="both"/>
         <w:rPr>
           <w:rFonts w:ascii="Times New Roman" w:hAnsi="Times New Roman" w:cs="Times New Roman"/>
           <w:noProof/>
@@ -37559,6 +38431,7 @@
           <w:sz w:val="24"/>
           <w:szCs w:val="24"/>
         </w:rPr>
+        <w:lastRenderedPageBreak/>
         <w:t>[20]</w:t>
       </w:r>
       <w:r>
@@ -39217,7 +40090,7 @@
   <w:abstractNum w:abstractNumId="13" w15:restartNumberingAfterBreak="0">
     <w:nsid w:val="6DC32537"/>
     <w:multiLevelType w:val="hybridMultilevel"/>
-    <w:tmpl w:val="4446B1BE"/>
+    <w:tmpl w:val="A6FECF74"/>
     <w:lvl w:ilvl="0" w:tplc="38090015">
       <w:start w:val="1"/>
       <w:numFmt w:val="upperLetter"/>

</xml_diff>

<commit_message>
update referensi, bab 2, dan layouting
</commit_message>
<xml_diff>
--- a/tugas-akhir/ta1.docx
+++ b/tugas-akhir/ta1.docx
@@ -674,7 +674,7 @@
       </w:pPr>
       <w:bookmarkStart w:id="0" w:name="_Toc95729830"/>
       <w:bookmarkStart w:id="1" w:name="_Toc95729870"/>
-      <w:bookmarkStart w:id="2" w:name="_Toc96354705"/>
+      <w:bookmarkStart w:id="2" w:name="_Toc96419458"/>
       <w:r>
         <w:lastRenderedPageBreak/>
         <w:t>ABSTRAK</w:t>
@@ -3172,7 +3172,7 @@
       <w:r>
         <w:br w:type="page"/>
       </w:r>
-      <w:bookmarkStart w:id="3" w:name="_Toc96354706"/>
+      <w:bookmarkStart w:id="3" w:name="_Toc96419459"/>
       <w:r>
         <w:lastRenderedPageBreak/>
         <w:t>DAFTAR ISI</w:t>
@@ -3243,7 +3243,7 @@
             </w:rPr>
             <w:fldChar w:fldCharType="separate"/>
           </w:r>
-          <w:hyperlink w:anchor="_Toc96354705" w:history="1">
+          <w:hyperlink w:anchor="_Toc96419458" w:history="1">
             <w:r>
               <w:rPr>
                 <w:rStyle w:val="Hyperlink"/>
@@ -3277,7 +3277,7 @@
                 <w:noProof/>
                 <w:webHidden/>
               </w:rPr>
-              <w:instrText xml:space="preserve"> PAGEREF _Toc96354705 \h </w:instrText>
+              <w:instrText xml:space="preserve"> PAGEREF _Toc96419458 \h </w:instrText>
             </w:r>
             <w:r>
               <w:rPr>
@@ -3317,7 +3317,7 @@
               <w:lang w:eastAsia="en-ID"/>
             </w:rPr>
           </w:pPr>
-          <w:hyperlink w:anchor="_Toc96354706" w:history="1">
+          <w:hyperlink w:anchor="_Toc96419459" w:history="1">
             <w:r>
               <w:rPr>
                 <w:rStyle w:val="Hyperlink"/>
@@ -3344,7 +3344,7 @@
                 <w:noProof/>
                 <w:webHidden/>
               </w:rPr>
-              <w:instrText xml:space="preserve"> PAGEREF _Toc96354706 \h </w:instrText>
+              <w:instrText xml:space="preserve"> PAGEREF _Toc96419459 \h </w:instrText>
             </w:r>
             <w:r>
               <w:rPr>
@@ -3384,7 +3384,7 @@
               <w:lang w:eastAsia="en-ID"/>
             </w:rPr>
           </w:pPr>
-          <w:hyperlink w:anchor="_Toc96354707" w:history="1">
+          <w:hyperlink w:anchor="_Toc96419460" w:history="1">
             <w:r>
               <w:rPr>
                 <w:rStyle w:val="Hyperlink"/>
@@ -3411,7 +3411,7 @@
                 <w:noProof/>
                 <w:webHidden/>
               </w:rPr>
-              <w:instrText xml:space="preserve"> PAGEREF _Toc96354707 \h </w:instrText>
+              <w:instrText xml:space="preserve"> PAGEREF _Toc96419460 \h </w:instrText>
             </w:r>
             <w:r>
               <w:rPr>
@@ -3451,7 +3451,7 @@
               <w:lang w:eastAsia="en-ID"/>
             </w:rPr>
           </w:pPr>
-          <w:hyperlink w:anchor="_Toc96354708" w:history="1">
+          <w:hyperlink w:anchor="_Toc96419461" w:history="1">
             <w:r>
               <w:rPr>
                 <w:rStyle w:val="Hyperlink"/>
@@ -3478,7 +3478,7 @@
                 <w:noProof/>
                 <w:webHidden/>
               </w:rPr>
-              <w:instrText xml:space="preserve"> PAGEREF _Toc96354708 \h </w:instrText>
+              <w:instrText xml:space="preserve"> PAGEREF _Toc96419461 \h </w:instrText>
             </w:r>
             <w:r>
               <w:rPr>
@@ -3518,7 +3518,7 @@
               <w:lang w:eastAsia="en-ID"/>
             </w:rPr>
           </w:pPr>
-          <w:hyperlink w:anchor="_Toc96354709" w:history="1">
+          <w:hyperlink w:anchor="_Toc96419462" w:history="1">
             <w:r>
               <w:rPr>
                 <w:rStyle w:val="Hyperlink"/>
@@ -3560,7 +3560,7 @@
                 <w:noProof/>
                 <w:webHidden/>
               </w:rPr>
-              <w:instrText xml:space="preserve"> PAGEREF _Toc96354709 \h </w:instrText>
+              <w:instrText xml:space="preserve"> PAGEREF _Toc96419462 \h </w:instrText>
             </w:r>
             <w:r>
               <w:rPr>
@@ -3604,7 +3604,7 @@
               <w:lang w:eastAsia="en-ID"/>
             </w:rPr>
           </w:pPr>
-          <w:hyperlink w:anchor="_Toc96354710" w:history="1">
+          <w:hyperlink w:anchor="_Toc96419463" w:history="1">
             <w:r>
               <w:rPr>
                 <w:rStyle w:val="Hyperlink"/>
@@ -3648,7 +3648,7 @@
                 <w:noProof/>
                 <w:webHidden/>
               </w:rPr>
-              <w:instrText xml:space="preserve"> PAGEREF _Toc96354710 \h </w:instrText>
+              <w:instrText xml:space="preserve"> PAGEREF _Toc96419463 \h </w:instrText>
             </w:r>
             <w:r>
               <w:rPr>
@@ -3692,7 +3692,7 @@
               <w:lang w:eastAsia="en-ID"/>
             </w:rPr>
           </w:pPr>
-          <w:hyperlink w:anchor="_Toc96354711" w:history="1">
+          <w:hyperlink w:anchor="_Toc96419464" w:history="1">
             <w:r>
               <w:rPr>
                 <w:rStyle w:val="Hyperlink"/>
@@ -3736,7 +3736,7 @@
                 <w:noProof/>
                 <w:webHidden/>
               </w:rPr>
-              <w:instrText xml:space="preserve"> PAGEREF _Toc96354711 \h </w:instrText>
+              <w:instrText xml:space="preserve"> PAGEREF _Toc96419464 \h </w:instrText>
             </w:r>
             <w:r>
               <w:rPr>
@@ -3780,7 +3780,7 @@
               <w:lang w:eastAsia="en-ID"/>
             </w:rPr>
           </w:pPr>
-          <w:hyperlink w:anchor="_Toc96354712" w:history="1">
+          <w:hyperlink w:anchor="_Toc96419465" w:history="1">
             <w:r>
               <w:rPr>
                 <w:rStyle w:val="Hyperlink"/>
@@ -3824,7 +3824,7 @@
                 <w:noProof/>
                 <w:webHidden/>
               </w:rPr>
-              <w:instrText xml:space="preserve"> PAGEREF _Toc96354712 \h </w:instrText>
+              <w:instrText xml:space="preserve"> PAGEREF _Toc96419465 \h </w:instrText>
             </w:r>
             <w:r>
               <w:rPr>
@@ -3868,7 +3868,7 @@
               <w:lang w:eastAsia="en-ID"/>
             </w:rPr>
           </w:pPr>
-          <w:hyperlink w:anchor="_Toc96354713" w:history="1">
+          <w:hyperlink w:anchor="_Toc96419466" w:history="1">
             <w:r>
               <w:rPr>
                 <w:rStyle w:val="Hyperlink"/>
@@ -3910,7 +3910,7 @@
                 <w:noProof/>
                 <w:webHidden/>
               </w:rPr>
-              <w:instrText xml:space="preserve"> PAGEREF _Toc96354713 \h </w:instrText>
+              <w:instrText xml:space="preserve"> PAGEREF _Toc96419466 \h </w:instrText>
             </w:r>
             <w:r>
               <w:rPr>
@@ -3950,7 +3950,7 @@
               <w:lang w:eastAsia="en-ID"/>
             </w:rPr>
           </w:pPr>
-          <w:hyperlink w:anchor="_Toc96354714" w:history="1">
+          <w:hyperlink w:anchor="_Toc96419467" w:history="1">
             <w:r>
               <w:rPr>
                 <w:rStyle w:val="Hyperlink"/>
@@ -3992,7 +3992,7 @@
                 <w:noProof/>
                 <w:webHidden/>
               </w:rPr>
-              <w:instrText xml:space="preserve"> PAGEREF _Toc96354714 \h </w:instrText>
+              <w:instrText xml:space="preserve"> PAGEREF _Toc96419467 \h </w:instrText>
             </w:r>
             <w:r>
               <w:rPr>
@@ -4036,7 +4036,7 @@
               <w:lang w:eastAsia="en-ID"/>
             </w:rPr>
           </w:pPr>
-          <w:hyperlink w:anchor="_Toc96354715" w:history="1">
+          <w:hyperlink w:anchor="_Toc96419468" w:history="1">
             <w:r>
               <w:rPr>
                 <w:rStyle w:val="Hyperlink"/>
@@ -4080,7 +4080,7 @@
                 <w:noProof/>
                 <w:webHidden/>
               </w:rPr>
-              <w:instrText xml:space="preserve"> PAGEREF _Toc96354715 \h </w:instrText>
+              <w:instrText xml:space="preserve"> PAGEREF _Toc96419468 \h </w:instrText>
             </w:r>
             <w:r>
               <w:rPr>
@@ -4120,7 +4120,7 @@
               <w:lang w:eastAsia="en-ID"/>
             </w:rPr>
           </w:pPr>
-          <w:hyperlink w:anchor="_Toc96354716" w:history="1">
+          <w:hyperlink w:anchor="_Toc96419469" w:history="1">
             <w:r>
               <w:rPr>
                 <w:rStyle w:val="Hyperlink"/>
@@ -4162,7 +4162,7 @@
                 <w:noProof/>
                 <w:webHidden/>
               </w:rPr>
-              <w:instrText xml:space="preserve"> PAGEREF _Toc96354716 \h </w:instrText>
+              <w:instrText xml:space="preserve"> PAGEREF _Toc96419469 \h </w:instrText>
             </w:r>
             <w:r>
               <w:rPr>
@@ -4182,7 +4182,7 @@
                 <w:noProof/>
                 <w:webHidden/>
               </w:rPr>
-              <w:t>10</w:t>
+              <w:t>11</w:t>
             </w:r>
             <w:r>
               <w:rPr>
@@ -4206,7 +4206,7 @@
               <w:lang w:eastAsia="en-ID"/>
             </w:rPr>
           </w:pPr>
-          <w:hyperlink w:anchor="_Toc96354717" w:history="1">
+          <w:hyperlink w:anchor="_Toc96419470" w:history="1">
             <w:r>
               <w:rPr>
                 <w:rStyle w:val="Hyperlink"/>
@@ -4250,7 +4250,7 @@
                 <w:noProof/>
                 <w:webHidden/>
               </w:rPr>
-              <w:instrText xml:space="preserve"> PAGEREF _Toc96354717 \h </w:instrText>
+              <w:instrText xml:space="preserve"> PAGEREF _Toc96419470 \h </w:instrText>
             </w:r>
             <w:r>
               <w:rPr>
@@ -4270,7 +4270,7 @@
                 <w:noProof/>
                 <w:webHidden/>
               </w:rPr>
-              <w:t>10</w:t>
+              <w:t>11</w:t>
             </w:r>
             <w:r>
               <w:rPr>
@@ -4294,7 +4294,7 @@
               <w:lang w:eastAsia="en-ID"/>
             </w:rPr>
           </w:pPr>
-          <w:hyperlink w:anchor="_Toc96354718" w:history="1">
+          <w:hyperlink w:anchor="_Toc96419471" w:history="1">
             <w:r>
               <w:rPr>
                 <w:rStyle w:val="Hyperlink"/>
@@ -4338,7 +4338,7 @@
                 <w:noProof/>
                 <w:webHidden/>
               </w:rPr>
-              <w:instrText xml:space="preserve"> PAGEREF _Toc96354718 \h </w:instrText>
+              <w:instrText xml:space="preserve"> PAGEREF _Toc96419471 \h </w:instrText>
             </w:r>
             <w:r>
               <w:rPr>
@@ -4358,7 +4358,7 @@
                 <w:noProof/>
                 <w:webHidden/>
               </w:rPr>
-              <w:t>10</w:t>
+              <w:t>11</w:t>
             </w:r>
             <w:r>
               <w:rPr>
@@ -4382,7 +4382,7 @@
               <w:lang w:eastAsia="en-ID"/>
             </w:rPr>
           </w:pPr>
-          <w:hyperlink w:anchor="_Toc96354719" w:history="1">
+          <w:hyperlink w:anchor="_Toc96419472" w:history="1">
             <w:r>
               <w:rPr>
                 <w:rStyle w:val="Hyperlink"/>
@@ -4426,7 +4426,7 @@
                 <w:noProof/>
                 <w:webHidden/>
               </w:rPr>
-              <w:instrText xml:space="preserve"> PAGEREF _Toc96354719 \h </w:instrText>
+              <w:instrText xml:space="preserve"> PAGEREF _Toc96419472 \h </w:instrText>
             </w:r>
             <w:r>
               <w:rPr>
@@ -4446,7 +4446,7 @@
                 <w:noProof/>
                 <w:webHidden/>
               </w:rPr>
-              <w:t>11</w:t>
+              <w:t>12</w:t>
             </w:r>
             <w:r>
               <w:rPr>
@@ -4470,7 +4470,7 @@
               <w:lang w:eastAsia="en-ID"/>
             </w:rPr>
           </w:pPr>
-          <w:hyperlink w:anchor="_Toc96354720" w:history="1">
+          <w:hyperlink w:anchor="_Toc96419473" w:history="1">
             <w:r>
               <w:rPr>
                 <w:rStyle w:val="Hyperlink"/>
@@ -4514,7 +4514,7 @@
                 <w:noProof/>
                 <w:webHidden/>
               </w:rPr>
-              <w:instrText xml:space="preserve"> PAGEREF _Toc96354720 \h </w:instrText>
+              <w:instrText xml:space="preserve"> PAGEREF _Toc96419473 \h </w:instrText>
             </w:r>
             <w:r>
               <w:rPr>
@@ -4534,7 +4534,7 @@
                 <w:noProof/>
                 <w:webHidden/>
               </w:rPr>
-              <w:t>11</w:t>
+              <w:t>12</w:t>
             </w:r>
             <w:r>
               <w:rPr>
@@ -4558,7 +4558,7 @@
               <w:lang w:eastAsia="en-ID"/>
             </w:rPr>
           </w:pPr>
-          <w:hyperlink w:anchor="_Toc96354721" w:history="1">
+          <w:hyperlink w:anchor="_Toc96419474" w:history="1">
             <w:r>
               <w:rPr>
                 <w:rStyle w:val="Hyperlink"/>
@@ -4602,7 +4602,7 @@
                 <w:noProof/>
                 <w:webHidden/>
               </w:rPr>
-              <w:instrText xml:space="preserve"> PAGEREF _Toc96354721 \h </w:instrText>
+              <w:instrText xml:space="preserve"> PAGEREF _Toc96419474 \h </w:instrText>
             </w:r>
             <w:r>
               <w:rPr>
@@ -4622,7 +4622,7 @@
                 <w:noProof/>
                 <w:webHidden/>
               </w:rPr>
-              <w:t>11</w:t>
+              <w:t>12</w:t>
             </w:r>
             <w:r>
               <w:rPr>
@@ -4646,7 +4646,7 @@
               <w:lang w:eastAsia="en-ID"/>
             </w:rPr>
           </w:pPr>
-          <w:hyperlink w:anchor="_Toc96354722" w:history="1">
+          <w:hyperlink w:anchor="_Toc96419475" w:history="1">
             <w:r>
               <w:rPr>
                 <w:rStyle w:val="Hyperlink"/>
@@ -4690,7 +4690,7 @@
                 <w:noProof/>
                 <w:webHidden/>
               </w:rPr>
-              <w:instrText xml:space="preserve"> PAGEREF _Toc96354722 \h </w:instrText>
+              <w:instrText xml:space="preserve"> PAGEREF _Toc96419475 \h </w:instrText>
             </w:r>
             <w:r>
               <w:rPr>
@@ -4710,7 +4710,7 @@
                 <w:noProof/>
                 <w:webHidden/>
               </w:rPr>
-              <w:t>11</w:t>
+              <w:t>12</w:t>
             </w:r>
             <w:r>
               <w:rPr>
@@ -4734,7 +4734,7 @@
               <w:lang w:eastAsia="en-ID"/>
             </w:rPr>
           </w:pPr>
-          <w:hyperlink w:anchor="_Toc96354723" w:history="1">
+          <w:hyperlink w:anchor="_Toc96419476" w:history="1">
             <w:r>
               <w:rPr>
                 <w:rStyle w:val="Hyperlink"/>
@@ -4778,7 +4778,7 @@
                 <w:noProof/>
                 <w:webHidden/>
               </w:rPr>
-              <w:instrText xml:space="preserve"> PAGEREF _Toc96354723 \h </w:instrText>
+              <w:instrText xml:space="preserve"> PAGEREF _Toc96419476 \h </w:instrText>
             </w:r>
             <w:r>
               <w:rPr>
@@ -4798,7 +4798,7 @@
                 <w:noProof/>
                 <w:webHidden/>
               </w:rPr>
-              <w:t>12</w:t>
+              <w:t>13</w:t>
             </w:r>
             <w:r>
               <w:rPr>
@@ -4818,7 +4818,7 @@
               <w:lang w:eastAsia="en-ID"/>
             </w:rPr>
           </w:pPr>
-          <w:hyperlink w:anchor="_Toc96354724" w:history="1">
+          <w:hyperlink w:anchor="_Toc96419477" w:history="1">
             <w:r>
               <w:rPr>
                 <w:rStyle w:val="Hyperlink"/>
@@ -4845,7 +4845,7 @@
                 <w:noProof/>
                 <w:webHidden/>
               </w:rPr>
-              <w:instrText xml:space="preserve"> PAGEREF _Toc96354724 \h </w:instrText>
+              <w:instrText xml:space="preserve"> PAGEREF _Toc96419477 \h </w:instrText>
             </w:r>
             <w:r>
               <w:rPr>
@@ -4865,7 +4865,7 @@
                 <w:noProof/>
                 <w:webHidden/>
               </w:rPr>
-              <w:t>14</w:t>
+              <w:t>15</w:t>
             </w:r>
             <w:r>
               <w:rPr>
@@ -4912,7 +4912,7 @@
         <w:pStyle w:val="Heading1"/>
         <w:jc w:val="center"/>
       </w:pPr>
-      <w:bookmarkStart w:id="4" w:name="_Toc96354707"/>
+      <w:bookmarkStart w:id="4" w:name="_Toc96419460"/>
       <w:r>
         <w:rPr>
           <w:caps w:val="0"/>
@@ -5166,7 +5166,7 @@
         <w:pStyle w:val="Heading1"/>
         <w:jc w:val="center"/>
       </w:pPr>
-      <w:bookmarkStart w:id="5" w:name="_Toc96354708"/>
+      <w:bookmarkStart w:id="5" w:name="_Toc96419461"/>
       <w:r>
         <w:lastRenderedPageBreak/>
         <w:t>DAFTAR TABEL</w:t>
@@ -5437,7 +5437,7 @@
         <w:ind w:right="1841" w:firstLine="3119"/>
         <w:jc w:val="center"/>
       </w:pPr>
-      <w:bookmarkStart w:id="6" w:name="_Toc96354709"/>
+      <w:bookmarkStart w:id="6" w:name="_Toc96419462"/>
       <w:r>
         <w:lastRenderedPageBreak/>
         <w:t xml:space="preserve">BAB </w:t>
@@ -5476,7 +5476,7 @@
           <w:lang w:val="en-US"/>
         </w:rPr>
       </w:pPr>
-      <w:bookmarkStart w:id="7" w:name="_Toc96354710"/>
+      <w:bookmarkStart w:id="7" w:name="_Toc96419463"/>
       <w:proofErr w:type="spellStart"/>
       <w:r>
         <w:rPr>
@@ -12664,7 +12664,7 @@
           <w:lang w:val="en-US"/>
         </w:rPr>
       </w:pPr>
-      <w:bookmarkStart w:id="8" w:name="_Toc96354711"/>
+      <w:bookmarkStart w:id="8" w:name="_Toc96419464"/>
       <w:proofErr w:type="spellStart"/>
       <w:r>
         <w:rPr>
@@ -13556,19 +13556,107 @@
         </w:rPr>
         <w:t xml:space="preserve"> pada radius 10 </w:t>
       </w:r>
-      <w:proofErr w:type="gramStart"/>
-      <w:r>
-        <w:rPr>
-          <w:lang w:val="en-US"/>
-        </w:rPr>
-        <w:t>meter</w:t>
-      </w:r>
-      <w:proofErr w:type="gramEnd"/>
-      <w:r>
-        <w:rPr>
-          <w:lang w:val="en-US"/>
-        </w:rPr>
-        <w:t>.</w:t>
+      <w:r>
+        <w:rPr>
+          <w:lang w:val="en-US"/>
+        </w:rPr>
+        <w:t>meter.</w:t>
+      </w:r>
+    </w:p>
+    <w:p>
+      <w:pPr>
+        <w:pStyle w:val="Subtitle"/>
+        <w:numPr>
+          <w:ilvl w:val="0"/>
+          <w:numId w:val="3"/>
+        </w:numPr>
+        <w:rPr>
+          <w:lang w:val="en-US"/>
+        </w:rPr>
+      </w:pPr>
+      <w:proofErr w:type="spellStart"/>
+      <w:r>
+        <w:rPr>
+          <w:lang w:val="en-US"/>
+        </w:rPr>
+        <w:t>Algoritma</w:t>
+      </w:r>
+      <w:proofErr w:type="spellEnd"/>
+      <w:r>
+        <w:rPr>
+          <w:lang w:val="en-US"/>
+        </w:rPr>
+        <w:t xml:space="preserve"> yang </w:t>
+      </w:r>
+      <w:proofErr w:type="spellStart"/>
+      <w:r>
+        <w:rPr>
+          <w:lang w:val="en-US"/>
+        </w:rPr>
+        <w:t>digunakan</w:t>
+      </w:r>
+      <w:proofErr w:type="spellEnd"/>
+      <w:r>
+        <w:rPr>
+          <w:lang w:val="en-US"/>
+        </w:rPr>
+        <w:t xml:space="preserve"> pada </w:t>
+      </w:r>
+      <w:proofErr w:type="spellStart"/>
+      <w:r>
+        <w:rPr>
+          <w:lang w:val="en-US"/>
+        </w:rPr>
+        <w:t>penelitian</w:t>
+      </w:r>
+      <w:proofErr w:type="spellEnd"/>
+      <w:r>
+        <w:rPr>
+          <w:lang w:val="en-US"/>
+        </w:rPr>
+        <w:t xml:space="preserve"> </w:t>
+      </w:r>
+      <w:proofErr w:type="spellStart"/>
+      <w:r>
+        <w:rPr>
+          <w:lang w:val="en-US"/>
+        </w:rPr>
+        <w:t>ini</w:t>
+      </w:r>
+      <w:proofErr w:type="spellEnd"/>
+      <w:r>
+        <w:rPr>
+          <w:lang w:val="en-US"/>
+        </w:rPr>
+        <w:t xml:space="preserve"> </w:t>
+      </w:r>
+      <w:proofErr w:type="spellStart"/>
+      <w:r>
+        <w:rPr>
+          <w:lang w:val="en-US"/>
+        </w:rPr>
+        <w:t>adalah</w:t>
+      </w:r>
+      <w:proofErr w:type="spellEnd"/>
+      <w:r>
+        <w:rPr>
+          <w:lang w:val="en-US"/>
+        </w:rPr>
+        <w:t xml:space="preserve"> </w:t>
+      </w:r>
+      <w:proofErr w:type="spellStart"/>
+      <w:r>
+        <w:rPr>
+          <w:lang w:val="en-US"/>
+        </w:rPr>
+        <w:t>algoritma</w:t>
+      </w:r>
+      <w:proofErr w:type="spellEnd"/>
+      <w:r>
+        <w:rPr>
+          <w:lang w:val="en-US"/>
+        </w:rPr>
+        <w:t xml:space="preserve"> haversine</w:t>
       </w:r>
     </w:p>
     <w:p>
@@ -13584,7 +13672,7 @@
           <w:lang w:val="en-US"/>
         </w:rPr>
       </w:pPr>
-      <w:bookmarkStart w:id="9" w:name="_Toc96354712"/>
+      <w:bookmarkStart w:id="9" w:name="_Toc96419465"/>
       <w:proofErr w:type="spellStart"/>
       <w:r>
         <w:rPr>
@@ -13981,7 +14069,7 @@
           <w:numId w:val="1"/>
         </w:numPr>
       </w:pPr>
-      <w:bookmarkStart w:id="10" w:name="_Toc96354713"/>
+      <w:bookmarkStart w:id="10" w:name="_Toc96419466"/>
       <w:proofErr w:type="spellStart"/>
       <w:r>
         <w:t>Manfaat</w:t>
@@ -14379,7 +14467,7 @@
         <w:ind w:right="1841" w:firstLine="3119"/>
         <w:jc w:val="center"/>
       </w:pPr>
-      <w:bookmarkStart w:id="11" w:name="_Toc96354714"/>
+      <w:bookmarkStart w:id="11" w:name="_Toc96419467"/>
       <w:r>
         <w:lastRenderedPageBreak/>
         <w:t xml:space="preserve">BAB </w:t>
@@ -17072,27 +17160,14 @@
       <w:r>
         <w:t xml:space="preserve">Table </w:t>
       </w:r>
-      <w:r>
-        <w:fldChar w:fldCharType="begin"/>
-      </w:r>
-      <w:r>
-        <w:instrText xml:space="preserve"> SEQ Table \* ARABIC </w:instrText>
-      </w:r>
-      <w:r>
-        <w:fldChar w:fldCharType="separate"/>
-      </w:r>
-      <w:r>
-        <w:rPr>
-          <w:noProof/>
-        </w:rPr>
-        <w:t>1</w:t>
-      </w:r>
-      <w:r>
-        <w:rPr>
-          <w:noProof/>
-        </w:rPr>
-        <w:fldChar w:fldCharType="end"/>
-      </w:r>
+      <w:fldSimple w:instr=" SEQ Table \* ARABIC ">
+        <w:r>
+          <w:rPr>
+            <w:noProof/>
+          </w:rPr>
+          <w:t>1</w:t>
+        </w:r>
+      </w:fldSimple>
       <w:r>
         <w:t xml:space="preserve"> Table state of the art </w:t>
       </w:r>
@@ -20130,15 +20205,7 @@
             </w:r>
             <w:proofErr w:type="spellEnd"/>
             <w:r>
-              <w:t xml:space="preserve"> Global Positioning </w:t>
-            </w:r>
-            <w:proofErr w:type="gramStart"/>
-            <w:r>
-              <w:t>System(</w:t>
-            </w:r>
-            <w:proofErr w:type="gramEnd"/>
-            <w:r>
-              <w:t xml:space="preserve">GPS) </w:t>
+              <w:t xml:space="preserve"> Global Positioning System(GPS) </w:t>
             </w:r>
             <w:proofErr w:type="spellStart"/>
             <w:r>
@@ -20850,27 +20917,14 @@
       <w:r>
         <w:t xml:space="preserve">Table </w:t>
       </w:r>
-      <w:r>
-        <w:fldChar w:fldCharType="begin"/>
-      </w:r>
-      <w:r>
-        <w:instrText xml:space="preserve"> SEQ Table \* ARABIC </w:instrText>
-      </w:r>
-      <w:r>
-        <w:fldChar w:fldCharType="separate"/>
-      </w:r>
-      <w:r>
-        <w:rPr>
-          <w:noProof/>
-        </w:rPr>
-        <w:t>2</w:t>
-      </w:r>
-      <w:r>
-        <w:rPr>
-          <w:noProof/>
-        </w:rPr>
-        <w:fldChar w:fldCharType="end"/>
-      </w:r>
+      <w:fldSimple w:instr=" SEQ Table \* ARABIC ">
+        <w:r>
+          <w:rPr>
+            <w:noProof/>
+          </w:rPr>
+          <w:t>2</w:t>
+        </w:r>
+      </w:fldSimple>
       <w:r>
         <w:t xml:space="preserve"> table </w:t>
       </w:r>
@@ -20960,7 +21014,7 @@
           <w:lang w:val="en-US"/>
         </w:rPr>
       </w:pPr>
-      <w:bookmarkStart w:id="16" w:name="_Toc96354715"/>
+      <w:bookmarkStart w:id="16" w:name="_Toc96419468"/>
       <w:r>
         <w:rPr>
           <w:lang w:val="en-US"/>
@@ -21560,14 +21614,362 @@
         <w:rPr>
           <w:lang w:val="en-US"/>
         </w:rPr>
-        <w:t>instansi</w:t>
-      </w:r>
-      <w:proofErr w:type="spellEnd"/>
-      <w:r>
-        <w:rPr>
-          <w:lang w:val="en-US"/>
-        </w:rPr>
-        <w:t>.</w:t>
+        <w:t>instansi.</w:t>
+      </w:r>
+      <w:r>
+        <w:rPr>
+          <w:lang w:val="en-US"/>
+        </w:rPr>
+        <w:t>Aplikasi</w:t>
+      </w:r>
+      <w:proofErr w:type="spellEnd"/>
+      <w:r>
+        <w:rPr>
+          <w:lang w:val="en-US"/>
+        </w:rPr>
+        <w:t xml:space="preserve"> </w:t>
+      </w:r>
+      <w:proofErr w:type="spellStart"/>
+      <w:r>
+        <w:rPr>
+          <w:lang w:val="en-US"/>
+        </w:rPr>
+        <w:t>presensi</w:t>
+      </w:r>
+      <w:proofErr w:type="spellEnd"/>
+      <w:r>
+        <w:rPr>
+          <w:lang w:val="en-US"/>
+        </w:rPr>
+        <w:t xml:space="preserve"> </w:t>
+      </w:r>
+      <w:proofErr w:type="spellStart"/>
+      <w:r>
+        <w:rPr>
+          <w:lang w:val="en-US"/>
+        </w:rPr>
+        <w:t>akan</w:t>
+      </w:r>
+      <w:proofErr w:type="spellEnd"/>
+      <w:r>
+        <w:rPr>
+          <w:lang w:val="en-US"/>
+        </w:rPr>
+        <w:t xml:space="preserve"> </w:t>
+      </w:r>
+      <w:proofErr w:type="spellStart"/>
+      <w:r>
+        <w:rPr>
+          <w:lang w:val="en-US"/>
+        </w:rPr>
+        <w:t>dikembangkan</w:t>
+      </w:r>
+      <w:proofErr w:type="spellEnd"/>
+      <w:r>
+        <w:rPr>
+          <w:lang w:val="en-US"/>
+        </w:rPr>
+        <w:t xml:space="preserve"> pada platform android, </w:t>
+      </w:r>
+      <w:proofErr w:type="spellStart"/>
+      <w:r>
+        <w:rPr>
+          <w:lang w:val="en-US"/>
+        </w:rPr>
+        <w:t>karena</w:t>
+      </w:r>
+      <w:proofErr w:type="spellEnd"/>
+      <w:r>
+        <w:rPr>
+          <w:lang w:val="en-US"/>
+        </w:rPr>
+        <w:t xml:space="preserve"> android </w:t>
+      </w:r>
+      <w:proofErr w:type="spellStart"/>
+      <w:r>
+        <w:rPr>
+          <w:lang w:val="en-US"/>
+        </w:rPr>
+        <w:t>sekarang</w:t>
+      </w:r>
+      <w:proofErr w:type="spellEnd"/>
+      <w:r>
+        <w:rPr>
+          <w:lang w:val="en-US"/>
+        </w:rPr>
+        <w:t xml:space="preserve"> </w:t>
+      </w:r>
+      <w:proofErr w:type="spellStart"/>
+      <w:r>
+        <w:rPr>
+          <w:lang w:val="en-US"/>
+        </w:rPr>
+        <w:t>merupakan</w:t>
+      </w:r>
+      <w:proofErr w:type="spellEnd"/>
+      <w:r>
+        <w:rPr>
+          <w:lang w:val="en-US"/>
+        </w:rPr>
+        <w:t xml:space="preserve"> raja </w:t>
+      </w:r>
+      <w:proofErr w:type="spellStart"/>
+      <w:r>
+        <w:rPr>
+          <w:lang w:val="en-US"/>
+        </w:rPr>
+        <w:t>dari</w:t>
+      </w:r>
+      <w:proofErr w:type="spellEnd"/>
+      <w:r>
+        <w:rPr>
+          <w:lang w:val="en-US"/>
+        </w:rPr>
+        <w:t xml:space="preserve"> </w:t>
+      </w:r>
+      <w:r>
+        <w:rPr>
+          <w:i/>
+          <w:iCs/>
+          <w:lang w:val="en-US"/>
+        </w:rPr>
+        <w:t>smartphone</w:t>
+      </w:r>
+      <w:r>
+        <w:rPr>
+          <w:lang w:val="en-US"/>
+        </w:rPr>
+        <w:t xml:space="preserve">, </w:t>
+      </w:r>
+      <w:proofErr w:type="spellStart"/>
+      <w:r>
+        <w:rPr>
+          <w:lang w:val="en-US"/>
+        </w:rPr>
+        <w:t>selain</w:t>
+      </w:r>
+      <w:proofErr w:type="spellEnd"/>
+      <w:r>
+        <w:rPr>
+          <w:lang w:val="en-US"/>
+        </w:rPr>
+        <w:t xml:space="preserve"> </w:t>
+      </w:r>
+      <w:proofErr w:type="spellStart"/>
+      <w:r>
+        <w:rPr>
+          <w:lang w:val="en-US"/>
+        </w:rPr>
+        <w:t>itu</w:t>
+      </w:r>
+      <w:proofErr w:type="spellEnd"/>
+      <w:r>
+        <w:rPr>
+          <w:lang w:val="en-US"/>
+        </w:rPr>
+        <w:t xml:space="preserve"> di android programmer </w:t>
+      </w:r>
+      <w:proofErr w:type="spellStart"/>
+      <w:r>
+        <w:rPr>
+          <w:lang w:val="en-US"/>
+        </w:rPr>
+        <w:t>bisa</w:t>
+      </w:r>
+      <w:proofErr w:type="spellEnd"/>
+      <w:r>
+        <w:rPr>
+          <w:lang w:val="en-US"/>
+        </w:rPr>
+        <w:t xml:space="preserve"> </w:t>
+      </w:r>
+      <w:proofErr w:type="spellStart"/>
+      <w:r>
+        <w:rPr>
+          <w:lang w:val="en-US"/>
+        </w:rPr>
+        <w:t>membuat</w:t>
+      </w:r>
+      <w:proofErr w:type="spellEnd"/>
+      <w:r>
+        <w:rPr>
+          <w:lang w:val="en-US"/>
+        </w:rPr>
+        <w:t xml:space="preserve"> </w:t>
+      </w:r>
+      <w:proofErr w:type="spellStart"/>
+      <w:r>
+        <w:rPr>
+          <w:lang w:val="en-US"/>
+        </w:rPr>
+        <w:t>aplikasi</w:t>
+      </w:r>
+      <w:proofErr w:type="spellEnd"/>
+      <w:r>
+        <w:rPr>
+          <w:lang w:val="en-US"/>
+        </w:rPr>
+        <w:t xml:space="preserve"> </w:t>
+      </w:r>
+      <w:proofErr w:type="spellStart"/>
+      <w:r>
+        <w:rPr>
+          <w:lang w:val="en-US"/>
+        </w:rPr>
+        <w:t>mereka</w:t>
+      </w:r>
+      <w:proofErr w:type="spellEnd"/>
+      <w:r>
+        <w:rPr>
+          <w:lang w:val="en-US"/>
+        </w:rPr>
+        <w:t xml:space="preserve"> </w:t>
+      </w:r>
+      <w:proofErr w:type="spellStart"/>
+      <w:r>
+        <w:rPr>
+          <w:lang w:val="en-US"/>
+        </w:rPr>
+        <w:t>sendiri</w:t>
+      </w:r>
+      <w:proofErr w:type="spellEnd"/>
+      <w:r>
+        <w:rPr>
+          <w:lang w:val="en-US"/>
+        </w:rPr>
+        <w:t xml:space="preserve"> </w:t>
+      </w:r>
+      <w:proofErr w:type="spellStart"/>
+      <w:r>
+        <w:rPr>
+          <w:lang w:val="en-US"/>
+        </w:rPr>
+        <w:t>karena</w:t>
+      </w:r>
+      <w:proofErr w:type="spellEnd"/>
+      <w:r>
+        <w:rPr>
+          <w:lang w:val="en-US"/>
+        </w:rPr>
+        <w:t xml:space="preserve"> android juga </w:t>
+      </w:r>
+      <w:proofErr w:type="spellStart"/>
+      <w:r>
+        <w:rPr>
+          <w:lang w:val="en-US"/>
+        </w:rPr>
+        <w:t>menyediakan</w:t>
+      </w:r>
+      <w:proofErr w:type="spellEnd"/>
+      <w:r>
+        <w:rPr>
+          <w:lang w:val="en-US"/>
+        </w:rPr>
+        <w:t xml:space="preserve"> </w:t>
+      </w:r>
+      <w:proofErr w:type="spellStart"/>
+      <w:r>
+        <w:rPr>
+          <w:lang w:val="en-US"/>
+        </w:rPr>
+        <w:t>sistem</w:t>
+      </w:r>
+      <w:proofErr w:type="spellEnd"/>
+      <w:r>
+        <w:rPr>
+          <w:lang w:val="en-US"/>
+        </w:rPr>
+        <w:t xml:space="preserve"> </w:t>
+      </w:r>
+      <w:proofErr w:type="spellStart"/>
+      <w:r>
+        <w:rPr>
+          <w:lang w:val="en-US"/>
+        </w:rPr>
+        <w:t>pengembangan</w:t>
+      </w:r>
+      <w:proofErr w:type="spellEnd"/>
+      <w:r>
+        <w:rPr>
+          <w:lang w:val="en-US"/>
+        </w:rPr>
+        <w:t xml:space="preserve"> </w:t>
+      </w:r>
+      <w:proofErr w:type="spellStart"/>
+      <w:r>
+        <w:rPr>
+          <w:lang w:val="en-US"/>
+        </w:rPr>
+        <w:t>terbuka</w:t>
+      </w:r>
+      <w:proofErr w:type="spellEnd"/>
+      <w:r>
+        <w:rPr>
+          <w:lang w:val="en-US"/>
+        </w:rPr>
+        <w:t xml:space="preserve"> </w:t>
+      </w:r>
+      <w:proofErr w:type="spellStart"/>
+      <w:r>
+        <w:rPr>
+          <w:lang w:val="en-US"/>
+        </w:rPr>
+        <w:t>atau</w:t>
+      </w:r>
+      <w:proofErr w:type="spellEnd"/>
+      <w:r>
+        <w:rPr>
+          <w:lang w:val="en-US"/>
+        </w:rPr>
+        <w:t xml:space="preserve"> </w:t>
+      </w:r>
+      <w:r>
+        <w:rPr>
+          <w:i/>
+          <w:iCs/>
+          <w:lang w:val="en-US"/>
+        </w:rPr>
+        <w:t>open source</w:t>
+      </w:r>
+      <w:r>
+        <w:rPr>
+          <w:i/>
+          <w:iCs/>
+          <w:lang w:val="en-US"/>
+        </w:rPr>
+        <w:fldChar w:fldCharType="begin" w:fldLock="1"/>
+      </w:r>
+      <w:r>
+        <w:rPr>
+          <w:i/>
+          <w:iCs/>
+          <w:lang w:val="en-US"/>
+        </w:rPr>
+        <w:instrText>ADDIN CSL_CITATION {"citationItems":[{"id":"ITEM-1","itemData":{"ISSN":"2549-7952","abstract":"Pandemi Covid-19 yang terjadi sepanjang tahun 2020 memaksa hamper semua kegiatan umum harus dihentikan. Pemerintah memberlakukan work from home, study from home bahkan pray from home. Tak terkecuali kegiatan belajar mengajar di perguruan tinggi, universitas harus memberlakukan Pembelajaran Jarak Jauh (PJJ). Pada kegiatan perkuliahan, data kehadiran mahasiswa dibutuhkan untuk menjadi salah satu tolok ukur penyerapan materi. Selain itu, penerapan teknologi presensi diperlukan agar dosen mengetahui siapa saja yang hadir dalam perkuliahan daringnya. Demgam begitu dosen juga berperan sebagai pengawas agar mahasiswa sedang kuliah benar-benar melaksanakan PJJ di rumah serta menghindari kerumunan. Dalam program ini yang digunakan dalam perancangan sistem menggunakan metode absolut. Metode absolut merupakan metode pemrograman dimana titik referensinya selalu tetap yaitusatu titik atau tempat dijadikan referensi untuk semua ukuran berikutnya. [1] Lalu, apabila mahasiswa yang bersangkutan sedang tidak di rumah dalam program inijuga dikembangkan penghitungan jajrak presensi dari titik presensi yang terbaru. Selain itu, efisiensi presensi dengan sistem ini juga dilengkapi dengan fitur QR Code untuk memaksilmalkan efektivitas program apabila pandemi sudah berakhir.","author":[{"dropping-particle":"","family":"Haris Suryaningtias","given":"Dini","non-dropping-particle":"","parse-names":false,"suffix":""},{"dropping-particle":"","family":"Ayu Dusea Widya Dara","given":"Made","non-dropping-particle":"","parse-names":false,"suffix":""},{"dropping-particle":"","family":"Swanjaya","given":"Daniel","non-dropping-particle":"","parse-names":false,"suffix":""}],"container-title":"Prosiding SEMNAS INOTEK (Seminar Nasional Inovasi Teknologi)","id":"ITEM-1","issue":"1","issued":{"date-parts":[["2021","8","6"]]},"page":"287-295","title":"Sistem Presensi Mobile Mahasiswa Berbasis Android Dengan Menggunakan Metode Absolut","type":"article-journal","volume":"5"},"uris":["http://www.mendeley.com/documents/?uuid=f19bcd7e-7152-3a0b-8dd3-cc878918ebde"]}],"mendeley":{"formattedCitation":"[16]","plainTextFormattedCitation":"[16]","previouslyFormattedCitation":"[16]"},"properties":{"noteIndex":0},"schema":"https://github.com/citation-style-language/schema/raw/master/csl-citation.json"}</w:instrText>
+      </w:r>
+      <w:r>
+        <w:rPr>
+          <w:i/>
+          <w:iCs/>
+          <w:lang w:val="en-US"/>
+        </w:rPr>
+        <w:fldChar w:fldCharType="separate"/>
+      </w:r>
+      <w:r>
+        <w:rPr>
+          <w:iCs/>
+          <w:noProof/>
+          <w:lang w:val="en-US"/>
+        </w:rPr>
+        <w:t>[16]</w:t>
+      </w:r>
+      <w:r>
+        <w:rPr>
+          <w:i/>
+          <w:iCs/>
+          <w:lang w:val="en-US"/>
+        </w:rPr>
+        <w:fldChar w:fldCharType="end"/>
       </w:r>
     </w:p>
     <w:p>
@@ -21834,7 +22236,7 @@
         <w:rPr>
           <w:lang w:val="en-US"/>
         </w:rPr>
-        <w:instrText>ADDIN CSL_CITATION {"citationItems":[{"id":"ITEM-1","itemData":{"author":[{"dropping-particle":"","family":"RAHAYU","given":"SRI","non-dropping-particle":"","parse-names":false,"suffix":""}],"id":"ITEM-1","issued":{"date-parts":[["2016"]]},"publisher":"Universitas Potensi Utama","title":"PERANCANGAN SIMULASI 3 DIMENSI SISTEM PERNAFASAN PADA MANUSIA BERBASIS ANDROID","type":"article-journal"},"uris":["http://www.mendeley.com/documents/?uuid=a295a6ed-dd9e-3ea3-938c-4a892af08435"]}],"mendeley":{"formattedCitation":"[16]","plainTextFormattedCitation":"[16]","previouslyFormattedCitation":"[16]"},"properties":{"noteIndex":0},"schema":"https://github.com/citation-style-language/schema/raw/master/csl-citation.json"}</w:instrText>
+        <w:instrText>ADDIN CSL_CITATION {"citationItems":[{"id":"ITEM-1","itemData":{"author":[{"dropping-particle":"","family":"RAHAYU","given":"SRI","non-dropping-particle":"","parse-names":false,"suffix":""}],"id":"ITEM-1","issued":{"date-parts":[["2016"]]},"publisher":"Universitas Potensi Utama","title":"PERANCANGAN SIMULASI 3 DIMENSI SISTEM PERNAFASAN PADA MANUSIA BERBASIS ANDROID","type":"article-journal"},"uris":["http://www.mendeley.com/documents/?uuid=a295a6ed-dd9e-3ea3-938c-4a892af08435"]}],"mendeley":{"formattedCitation":"[17]","plainTextFormattedCitation":"[17]","previouslyFormattedCitation":"[17]"},"properties":{"noteIndex":0},"schema":"https://github.com/citation-style-language/schema/raw/master/csl-citation.json"}</w:instrText>
       </w:r>
       <w:r>
         <w:rPr>
@@ -21847,7 +22249,7 @@
           <w:noProof/>
           <w:lang w:val="en-US"/>
         </w:rPr>
-        <w:t>[16]</w:t>
+        <w:t>[17]</w:t>
       </w:r>
       <w:r>
         <w:rPr>
@@ -22087,7 +22489,7 @@
         <w:rPr>
           <w:lang w:val="en-US"/>
         </w:rPr>
-        <w:instrText>ADDIN CSL_CITATION {"citationItems":[{"id":"ITEM-1","itemData":{"DOI":"10.25077/TEKNOSI.V3I1.2017.143-152","ISSN":"2476-8812","abstract":"Aplikasi Berbagi Pesan merupakan sebuah media komunikasi pendidikan  yang membantu STMIK Pringsewu dalam menjalin laju komunikasi di antara berbagai pihak yang terkait didalam proses perkuliahan  di STMIK Pringsewu. Aplikasi Berbagi Pesan ini mempercepat proses komunikasi yang pada awalnya terjadi secara konvensional menjadi lebih modern (berbasis web dan android), sehingga komunikasi yang terjadi lebih mudah tersampaikan kepada mahasiswa dan dosen yang ada dilingkungan stmik pringsewu. Teknologi yang digunakan dalam mengembangkan aplikasi educhat menggunkan  bahasa pemrograman PHP, Javascript, HTML, CSS ,MySql(untuk servis database) yang digabungkan dengan pemrograman Android. Dalam Pengembangan aplikasi ini, mengembangkan system menggunakan tahapan waterfall yang memiliki beberapa langkah serta tahapan-tahapan. Diantaranya Perencanaan, Analisis, Desain, Implemantasi, Testing dan Perawatan dengan konsep Reseach and Development. Dari hasil ujicobakan dengan mahasiswa dan dosen dengan menggunakan sample 100 orang mahasiswa dan Dosen system informasi yang terdiri dari 3 kelas yaitu kelas oracle 2 sebanyak 33 mahasiswa, kelas website 1 sebanyak 35 mahasiswa dan kelas you tube 1  sebanyak 31 mahasiswa. Sedangkan dosen menggunakan sampel 4 Dosen. Dari quisioner yang di sebarkan didapat hasil 80,5 % ( +  26) mahasiswa kelas oracle 2 menyukai, 84.5 % ( +  29 )kelas website 1 menyukai, 82.5% ( +  25) kelas you tube 1  menyukai dan 100 % (4) Dosen menyukai aplikasi yang di kembangkan. Dengan persentasi hasil pengujian maka dapat disimpulkan Aplikasi ini dapat digunakan sebagai sarana pendidikan di STMIK Pringsewu karena cepat, efektif dan efisien","author":[{"dropping-particle":"","family":"Hartati","given":"Sri","non-dropping-particle":"","parse-names":false,"suffix":""},{"dropping-particle":"","family":"Dewi","given":"Novi Ayu Kristiana","non-dropping-particle":"","parse-names":false,"suffix":""},{"dropping-particle":"","family":"Puastuti","given":"Dwi","non-dropping-particle":"","parse-names":false,"suffix":""},{"dropping-particle":"","family":"Muslihudin","given":"Muhamad","non-dropping-particle":"","parse-names":false,"suffix":""},{"dropping-particle":"","family":"Budi","given":"Nofiko Setio","non-dropping-particle":"","parse-names":false,"suffix":""}],"container-title":"Jurnal Nasional Teknologi dan Sistem Informasi","id":"ITEM-1","issue":"1","issued":{"date-parts":[["2017","5","2"]]},"page":"143-152","publisher":"Perpustakaan Universitas Andalas","title":"Sistem Aplikasi EDUCHAT STMIK PRINGSEWU Berbasis ANDROID Sebagai Media Komunikasi dan Informasi","type":"article-journal","volume":"3"},"uris":["http://www.mendeley.com/documents/?uuid=4542186d-b974-3cb8-9eeb-ed191e407f17"]}],"mendeley":{"formattedCitation":"[17]","plainTextFormattedCitation":"[17]","previouslyFormattedCitation":"[17]"},"properties":{"noteIndex":0},"schema":"https://github.com/citation-style-language/schema/raw/master/csl-citation.json"}</w:instrText>
+        <w:instrText>ADDIN CSL_CITATION {"citationItems":[{"id":"ITEM-1","itemData":{"DOI":"10.25077/TEKNOSI.V3I1.2017.143-152","ISSN":"2476-8812","abstract":"Aplikasi Berbagi Pesan merupakan sebuah media komunikasi pendidikan  yang membantu STMIK Pringsewu dalam menjalin laju komunikasi di antara berbagai pihak yang terkait didalam proses perkuliahan  di STMIK Pringsewu. Aplikasi Berbagi Pesan ini mempercepat proses komunikasi yang pada awalnya terjadi secara konvensional menjadi lebih modern (berbasis web dan android), sehingga komunikasi yang terjadi lebih mudah tersampaikan kepada mahasiswa dan dosen yang ada dilingkungan stmik pringsewu. Teknologi yang digunakan dalam mengembangkan aplikasi educhat menggunkan  bahasa pemrograman PHP, Javascript, HTML, CSS ,MySql(untuk servis database) yang digabungkan dengan pemrograman Android. Dalam Pengembangan aplikasi ini, mengembangkan system menggunakan tahapan waterfall yang memiliki beberapa langkah serta tahapan-tahapan. Diantaranya Perencanaan, Analisis, Desain, Implemantasi, Testing dan Perawatan dengan konsep Reseach and Development. Dari hasil ujicobakan dengan mahasiswa dan dosen dengan menggunakan sample 100 orang mahasiswa dan Dosen system informasi yang terdiri dari 3 kelas yaitu kelas oracle 2 sebanyak 33 mahasiswa, kelas website 1 sebanyak 35 mahasiswa dan kelas you tube 1  sebanyak 31 mahasiswa. Sedangkan dosen menggunakan sampel 4 Dosen. Dari quisioner yang di sebarkan didapat hasil 80,5 % ( +  26) mahasiswa kelas oracle 2 menyukai, 84.5 % ( +  29 )kelas website 1 menyukai, 82.5% ( +  25) kelas you tube 1  menyukai dan 100 % (4) Dosen menyukai aplikasi yang di kembangkan. Dengan persentasi hasil pengujian maka dapat disimpulkan Aplikasi ini dapat digunakan sebagai sarana pendidikan di STMIK Pringsewu karena cepat, efektif dan efisien","author":[{"dropping-particle":"","family":"Hartati","given":"Sri","non-dropping-particle":"","parse-names":false,"suffix":""},{"dropping-particle":"","family":"Dewi","given":"Novi Ayu Kristiana","non-dropping-particle":"","parse-names":false,"suffix":""},{"dropping-particle":"","family":"Puastuti","given":"Dwi","non-dropping-particle":"","parse-names":false,"suffix":""},{"dropping-particle":"","family":"Muslihudin","given":"Muhamad","non-dropping-particle":"","parse-names":false,"suffix":""},{"dropping-particle":"","family":"Budi","given":"Nofiko Setio","non-dropping-particle":"","parse-names":false,"suffix":""}],"container-title":"Jurnal Nasional Teknologi dan Sistem Informasi","id":"ITEM-1","issue":"1","issued":{"date-parts":[["2017","5","2"]]},"page":"143-152","publisher":"Perpustakaan Universitas Andalas","title":"Sistem Aplikasi EDUCHAT STMIK PRINGSEWU Berbasis ANDROID Sebagai Media Komunikasi dan Informasi","type":"article-journal","volume":"3"},"uris":["http://www.mendeley.com/documents/?uuid=4542186d-b974-3cb8-9eeb-ed191e407f17"]}],"mendeley":{"formattedCitation":"[18]","plainTextFormattedCitation":"[18]","previouslyFormattedCitation":"[18]"},"properties":{"noteIndex":0},"schema":"https://github.com/citation-style-language/schema/raw/master/csl-citation.json"}</w:instrText>
       </w:r>
       <w:r>
         <w:rPr>
@@ -22100,7 +22502,7 @@
           <w:noProof/>
           <w:lang w:val="en-US"/>
         </w:rPr>
-        <w:t>[17]</w:t>
+        <w:t>[18]</w:t>
       </w:r>
       <w:r>
         <w:rPr>
@@ -22118,7 +22520,7 @@
         <w:rPr>
           <w:lang w:val="en-US"/>
         </w:rPr>
-        <w:instrText>ADDIN CSL_CITATION {"citationItems":[{"id":"ITEM-1","itemData":{"ISSN":"2549-7952","abstract":"Pandemi Covid-19 yang terjadi sepanjang tahun 2020 memaksa hamper semua kegiatan umum harus dihentikan. Pemerintah memberlakukan work from home, study from home bahkan pray from home. Tak terkecuali kegiatan belajar mengajar di perguruan tinggi, universitas harus memberlakukan Pembelajaran Jarak Jauh (PJJ). Pada kegiatan perkuliahan, data kehadiran mahasiswa dibutuhkan untuk menjadi salah satu tolok ukur penyerapan materi. Selain itu, penerapan teknologi presensi diperlukan agar dosen mengetahui siapa saja yang hadir dalam perkuliahan daringnya. Demgam begitu dosen juga berperan sebagai pengawas agar mahasiswa sedang kuliah benar-benar melaksanakan PJJ di rumah serta menghindari kerumunan. Dalam program ini yang digunakan dalam perancangan sistem menggunakan metode absolut. Metode absolut merupakan metode pemrograman dimana titik referensinya selalu tetap yaitusatu titik atau tempat dijadikan referensi untuk semua ukuran berikutnya. [1] Lalu, apabila mahasiswa yang bersangkutan sedang tidak di rumah dalam program inijuga dikembangkan penghitungan jajrak presensi dari titik presensi yang terbaru. Selain itu, efisiensi presensi dengan sistem ini juga dilengkapi dengan fitur QR Code untuk memaksilmalkan efektivitas program apabila pandemi sudah berakhir.","author":[{"dropping-particle":"","family":"Haris Suryaningtias","given":"Dini","non-dropping-particle":"","parse-names":false,"suffix":""},{"dropping-particle":"","family":"Ayu Dusea Widya Dara","given":"Made","non-dropping-particle":"","parse-names":false,"suffix":""},{"dropping-particle":"","family":"Swanjaya","given":"Daniel","non-dropping-particle":"","parse-names":false,"suffix":""}],"container-title":"Prosiding SEMNAS INOTEK (Seminar Nasional Inovasi Teknologi)","id":"ITEM-1","issue":"1","issued":{"date-parts":[["2021","8","6"]]},"page":"287-295","title":"Sistem Presensi Mobile Mahasiswa Berbasis Android Dengan Menggunakan Metode Absolut","type":"article-journal","volume":"5"},"uris":["http://www.mendeley.com/documents/?uuid=f19bcd7e-7152-3a0b-8dd3-cc878918ebde"]}],"mendeley":{"formattedCitation":"[18]","plainTextFormattedCitation":"[18]","previouslyFormattedCitation":"[18]"},"properties":{"noteIndex":0},"schema":"https://github.com/citation-style-language/schema/raw/master/csl-citation.json"}</w:instrText>
+        <w:instrText>ADDIN CSL_CITATION {"citationItems":[{"id":"ITEM-1","itemData":{"ISSN":"2549-7952","abstract":"Pandemi Covid-19 yang terjadi sepanjang tahun 2020 memaksa hamper semua kegiatan umum harus dihentikan. Pemerintah memberlakukan work from home, study from home bahkan pray from home. Tak terkecuali kegiatan belajar mengajar di perguruan tinggi, universitas harus memberlakukan Pembelajaran Jarak Jauh (PJJ). Pada kegiatan perkuliahan, data kehadiran mahasiswa dibutuhkan untuk menjadi salah satu tolok ukur penyerapan materi. Selain itu, penerapan teknologi presensi diperlukan agar dosen mengetahui siapa saja yang hadir dalam perkuliahan daringnya. Demgam begitu dosen juga berperan sebagai pengawas agar mahasiswa sedang kuliah benar-benar melaksanakan PJJ di rumah serta menghindari kerumunan. Dalam program ini yang digunakan dalam perancangan sistem menggunakan metode absolut. Metode absolut merupakan metode pemrograman dimana titik referensinya selalu tetap yaitusatu titik atau tempat dijadikan referensi untuk semua ukuran berikutnya. [1] Lalu, apabila mahasiswa yang bersangkutan sedang tidak di rumah dalam program inijuga dikembangkan penghitungan jajrak presensi dari titik presensi yang terbaru. Selain itu, efisiensi presensi dengan sistem ini juga dilengkapi dengan fitur QR Code untuk memaksilmalkan efektivitas program apabila pandemi sudah berakhir.","author":[{"dropping-particle":"","family":"Haris Suryaningtias","given":"Dini","non-dropping-particle":"","parse-names":false,"suffix":""},{"dropping-particle":"","family":"Ayu Dusea Widya Dara","given":"Made","non-dropping-particle":"","parse-names":false,"suffix":""},{"dropping-particle":"","family":"Swanjaya","given":"Daniel","non-dropping-particle":"","parse-names":false,"suffix":""}],"container-title":"Prosiding SEMNAS INOTEK (Seminar Nasional Inovasi Teknologi)","id":"ITEM-1","issue":"1","issued":{"date-parts":[["2021","8","6"]]},"page":"287-295","title":"Sistem Presensi Mobile Mahasiswa Berbasis Android Dengan Menggunakan Metode Absolut","type":"article-journal","volume":"5"},"uris":["http://www.mendeley.com/documents/?uuid=f19bcd7e-7152-3a0b-8dd3-cc878918ebde"]}],"mendeley":{"formattedCitation":"[16]","plainTextFormattedCitation":"[16]","previouslyFormattedCitation":"[16]"},"properties":{"noteIndex":0},"schema":"https://github.com/citation-style-language/schema/raw/master/csl-citation.json"}</w:instrText>
       </w:r>
       <w:r>
         <w:rPr>
@@ -22131,7 +22533,7 @@
           <w:noProof/>
           <w:lang w:val="en-US"/>
         </w:rPr>
-        <w:t>[18]</w:t>
+        <w:t>[16]</w:t>
       </w:r>
       <w:r>
         <w:rPr>
@@ -22853,22 +23255,22 @@
           <w:lang w:val="en-US"/>
         </w:rPr>
         <w:drawing>
-          <wp:anchor distT="0" distB="0" distL="114300" distR="114300" simplePos="0" relativeHeight="251656192" behindDoc="1" locked="0" layoutInCell="1" allowOverlap="1" wp14:anchorId="0B84559F" wp14:editId="627C4765">
+          <wp:anchor distT="0" distB="0" distL="114300" distR="114300" simplePos="0" relativeHeight="251656192" behindDoc="1" locked="0" layoutInCell="1" allowOverlap="1" wp14:anchorId="0B84559F" wp14:editId="1AA69679">
             <wp:simplePos x="0" y="0"/>
             <wp:positionH relativeFrom="column">
-              <wp:posOffset>1065530</wp:posOffset>
+              <wp:posOffset>1455420</wp:posOffset>
             </wp:positionH>
             <wp:positionV relativeFrom="paragraph">
-              <wp:posOffset>817245</wp:posOffset>
+              <wp:posOffset>816610</wp:posOffset>
             </wp:positionV>
-            <wp:extent cx="3331845" cy="1655445"/>
-            <wp:effectExtent l="0" t="0" r="1905" b="1905"/>
+            <wp:extent cx="2660650" cy="1321435"/>
+            <wp:effectExtent l="0" t="0" r="6350" b="0"/>
             <wp:wrapTight wrapText="bothSides">
               <wp:wrapPolygon edited="0">
                 <wp:start x="0" y="0"/>
-                <wp:lineTo x="0" y="21376"/>
-                <wp:lineTo x="21489" y="21376"/>
-                <wp:lineTo x="21489" y="0"/>
+                <wp:lineTo x="0" y="21174"/>
+                <wp:lineTo x="21497" y="21174"/>
+                <wp:lineTo x="21497" y="0"/>
                 <wp:lineTo x="0" y="0"/>
               </wp:wrapPolygon>
             </wp:wrapTight>
@@ -22884,7 +23286,7 @@
                     <pic:cNvPicPr/>
                   </pic:nvPicPr>
                   <pic:blipFill>
-                    <a:blip r:embed="rId17">
+                    <a:blip r:embed="rId17" cstate="print">
                       <a:extLst>
                         <a:ext uri="{28A0092B-C50C-407E-A947-70E740481C1C}">
                           <a14:useLocalDpi xmlns:a14="http://schemas.microsoft.com/office/drawing/2010/main" val="0"/>
@@ -22898,7 +23300,7 @@
                   <pic:spPr>
                     <a:xfrm>
                       <a:off x="0" y="0"/>
-                      <a:ext cx="3331845" cy="1655445"/>
+                      <a:ext cx="2660650" cy="1321435"/>
                     </a:xfrm>
                     <a:prstGeom prst="rect">
                       <a:avLst/>
@@ -23352,15 +23754,6 @@
           <w:lang w:val="id-ID"/>
         </w:rPr>
       </w:pPr>
-    </w:p>
-    <w:p>
-      <w:pPr>
-        <w:pStyle w:val="Subtitle"/>
-        <w:spacing w:line="276" w:lineRule="auto"/>
-        <w:rPr>
-          <w:lang w:val="id-ID"/>
-        </w:rPr>
-      </w:pPr>
       <w:r>
         <w:rPr>
           <w:noProof/>
@@ -23368,13 +23761,13 @@
         <mc:AlternateContent>
           <mc:Choice Requires="wps">
             <w:drawing>
-              <wp:anchor distT="0" distB="0" distL="114300" distR="114300" simplePos="0" relativeHeight="251712512" behindDoc="1" locked="0" layoutInCell="1" allowOverlap="1" wp14:anchorId="71E23639" wp14:editId="5EA71115">
+              <wp:anchor distT="0" distB="0" distL="114300" distR="114300" simplePos="0" relativeHeight="251712512" behindDoc="1" locked="0" layoutInCell="1" allowOverlap="1" wp14:anchorId="71E23639" wp14:editId="56BE0BF7">
                 <wp:simplePos x="0" y="0"/>
                 <wp:positionH relativeFrom="column">
-                  <wp:posOffset>1281430</wp:posOffset>
+                  <wp:posOffset>1320800</wp:posOffset>
                 </wp:positionH>
                 <wp:positionV relativeFrom="paragraph">
-                  <wp:posOffset>161925</wp:posOffset>
+                  <wp:posOffset>115570</wp:posOffset>
                 </wp:positionV>
                 <wp:extent cx="3331845" cy="635"/>
                 <wp:effectExtent l="0" t="0" r="0" b="0"/>
@@ -23431,24 +23824,14 @@
                             <w:r>
                               <w:t xml:space="preserve"> </w:t>
                             </w:r>
-                            <w:r>
-                              <w:fldChar w:fldCharType="begin"/>
-                            </w:r>
-                            <w:r>
-                              <w:instrText xml:space="preserve"> SEQ gambar \* ARABIC </w:instrText>
-                            </w:r>
-                            <w:r>
-                              <w:fldChar w:fldCharType="separate"/>
-                            </w:r>
-                            <w:r>
-                              <w:rPr>
-                                <w:noProof/>
-                              </w:rPr>
-                              <w:t>1</w:t>
-                            </w:r>
-                            <w:r>
-                              <w:fldChar w:fldCharType="end"/>
-                            </w:r>
+                            <w:fldSimple w:instr=" SEQ gambar \* ARABIC ">
+                              <w:r>
+                                <w:rPr>
+                                  <w:noProof/>
+                                </w:rPr>
+                                <w:t>1</w:t>
+                              </w:r>
+                            </w:fldSimple>
                             <w:r>
                               <w:t xml:space="preserve"> Hukum Haversine</w:t>
                             </w:r>
@@ -23474,7 +23857,7 @@
                 <v:stroke joinstyle="miter"/>
                 <v:path gradientshapeok="t" o:connecttype="rect"/>
               </v:shapetype>
-              <v:shape id="Text Box 5" o:spid="_x0000_s1026" type="#_x0000_t202" style="position:absolute;left:0;text-align:left;margin-left:100.9pt;margin-top:12.75pt;width:262.35pt;height:.05pt;z-index:-251603968;visibility:visible;mso-wrap-style:square;mso-wrap-distance-left:9pt;mso-wrap-distance-top:0;mso-wrap-distance-right:9pt;mso-wrap-distance-bottom:0;mso-position-horizontal:absolute;mso-position-horizontal-relative:text;mso-position-vertical:absolute;mso-position-vertical-relative:text;v-text-anchor:top" o:gfxdata="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" stroked="f">
+              <v:shape id="Text Box 5" o:spid="_x0000_s1026" type="#_x0000_t202" style="position:absolute;left:0;text-align:left;margin-left:104pt;margin-top:9.1pt;width:262.35pt;height:.05pt;z-index:-251603968;visibility:visible;mso-wrap-style:square;mso-wrap-distance-left:9pt;mso-wrap-distance-top:0;mso-wrap-distance-right:9pt;mso-wrap-distance-bottom:0;mso-position-horizontal:absolute;mso-position-horizontal-relative:text;mso-position-vertical:absolute;mso-position-vertical-relative:text;v-text-anchor:top" o:gfxdata="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" stroked="f">
                 <v:textbox style="mso-fit-shape-to-text:t" inset="0,0,0,0">
                   <w:txbxContent>
                     <w:p>
@@ -23499,24 +23882,14 @@
                       <w:r>
                         <w:t xml:space="preserve"> </w:t>
                       </w:r>
-                      <w:r>
-                        <w:fldChar w:fldCharType="begin"/>
-                      </w:r>
-                      <w:r>
-                        <w:instrText xml:space="preserve"> SEQ gambar \* ARABIC </w:instrText>
-                      </w:r>
-                      <w:r>
-                        <w:fldChar w:fldCharType="separate"/>
-                      </w:r>
-                      <w:r>
-                        <w:rPr>
-                          <w:noProof/>
-                        </w:rPr>
-                        <w:t>1</w:t>
-                      </w:r>
-                      <w:r>
-                        <w:fldChar w:fldCharType="end"/>
-                      </w:r>
+                      <w:fldSimple w:instr=" SEQ gambar \* ARABIC ">
+                        <w:r>
+                          <w:rPr>
+                            <w:noProof/>
+                          </w:rPr>
+                          <w:t>1</w:t>
+                        </w:r>
+                      </w:fldSimple>
                       <w:r>
                         <w:t xml:space="preserve"> Hukum Haversine</w:t>
                       </w:r>
@@ -23530,6 +23903,15 @@
           </mc:Fallback>
         </mc:AlternateContent>
       </w:r>
+    </w:p>
+    <w:p>
+      <w:pPr>
+        <w:pStyle w:val="Subtitle"/>
+        <w:spacing w:line="276" w:lineRule="auto"/>
+        <w:rPr>
+          <w:lang w:val="id-ID"/>
+        </w:rPr>
+      </w:pPr>
     </w:p>
     <w:p>
       <w:pPr>
@@ -23947,7 +24329,6 @@
               <w:rFonts w:ascii="Cambria Math" w:hAnsi="Cambria Math"/>
               <w:lang w:val="id-ID"/>
             </w:rPr>
-            <w:lastRenderedPageBreak/>
             <m:t>Δlat</m:t>
           </m:r>
           <m:r>
@@ -25545,7 +25926,7 @@
           <w:iCs/>
           <w:lang w:val="en-US"/>
         </w:rPr>
-        <w:instrText>ADDIN CSL_CITATION {"citationItems":[{"id":"ITEM-1","itemData":{"ISSN":"2443-2229","author":[{"dropping-particle":"","family":"Payara","given":"George Richard","non-dropping-particle":"","parse-names":false,"suffix":""},{"dropping-particle":"","family":"Tanone","given":"Radius","non-dropping-particle":"","parse-names":false,"suffix":""}],"container-title":"Jurnal Teknik Informatika dan Sistem Informasi","id":"ITEM-1","issue":"3","issued":{"date-parts":[["2018","12","21"]]},"page":"397–406-397–406","title":"Penerapan Firebase Realtime Database Pada Prototype Aplikasi Pemesanan Makanan Berbasis Android","type":"article-journal","volume":"4"},"uris":["http://www.mendeley.com/documents/?uuid=b2a3771a-20a5-3102-80dc-45b26a954db5"]}],"mendeley":{"formattedCitation":"[20]","plainTextFormattedCitation":"[20]"},"properties":{"noteIndex":0},"schema":"https://github.com/citation-style-language/schema/raw/master/csl-citation.json"}</w:instrText>
+        <w:instrText>ADDIN CSL_CITATION {"citationItems":[{"id":"ITEM-1","itemData":{"ISSN":"2443-2229","author":[{"dropping-particle":"","family":"Payara","given":"George Richard","non-dropping-particle":"","parse-names":false,"suffix":""},{"dropping-particle":"","family":"Tanone","given":"Radius","non-dropping-particle":"","parse-names":false,"suffix":""}],"container-title":"Jurnal Teknik Informatika dan Sistem Informasi","id":"ITEM-1","issue":"3","issued":{"date-parts":[["2018","12","21"]]},"page":"397–406-397–406","title":"Penerapan Firebase Realtime Database Pada Prototype Aplikasi Pemesanan Makanan Berbasis Android","type":"article-journal","volume":"4"},"uris":["http://www.mendeley.com/documents/?uuid=b2a3771a-20a5-3102-80dc-45b26a954db5"]}],"mendeley":{"formattedCitation":"[20]","plainTextFormattedCitation":"[20]","previouslyFormattedCitation":"[20]"},"properties":{"noteIndex":0},"schema":"https://github.com/citation-style-language/schema/raw/master/csl-citation.json"}</w:instrText>
       </w:r>
       <w:r>
         <w:rPr>
@@ -25750,18 +26131,18 @@
           <w:b w:val="0"/>
           <w:bCs/>
         </w:rPr>
-        <w:t xml:space="preserve"> </w:t>
-      </w:r>
-      <w:proofErr w:type="gramStart"/>
+        <w:t xml:space="preserve"> modern  yang </w:t>
+      </w:r>
+      <w:proofErr w:type="spellStart"/>
       <w:r>
         <w:rPr>
           <w:rStyle w:val="SubtitleChar"/>
           <w:b w:val="0"/>
           <w:bCs/>
         </w:rPr>
-        <w:t>modern  yang</w:t>
-      </w:r>
-      <w:proofErr w:type="gramEnd"/>
+        <w:t>berjalan</w:t>
+      </w:r>
+      <w:proofErr w:type="spellEnd"/>
       <w:r>
         <w:rPr>
           <w:rStyle w:val="SubtitleChar"/>
@@ -25777,24 +26158,7 @@
           <w:b w:val="0"/>
           <w:bCs/>
         </w:rPr>
-        <w:t>berjalan</w:t>
-      </w:r>
-      <w:proofErr w:type="spellEnd"/>
-      <w:r>
-        <w:rPr>
-          <w:rStyle w:val="SubtitleChar"/>
-          <w:b w:val="0"/>
-          <w:bCs/>
-        </w:rPr>
-        <w:t xml:space="preserve"> </w:t>
-      </w:r>
-      <w:proofErr w:type="spellStart"/>
-      <w:r>
-        <w:rPr>
-          <w:rStyle w:val="SubtitleChar"/>
-          <w:b w:val="0"/>
-          <w:bCs/>
-        </w:rPr>
+        <w:lastRenderedPageBreak/>
         <w:t>diatas</w:t>
       </w:r>
       <w:proofErr w:type="spellEnd"/>
@@ -26391,6 +26755,55 @@
           <w:bCs/>
         </w:rPr>
         <w:t xml:space="preserve"> android studio</w:t>
+      </w:r>
+      <w:r>
+        <w:rPr>
+          <w:rStyle w:val="SubtitleChar"/>
+          <w:b w:val="0"/>
+          <w:bCs/>
+        </w:rPr>
+        <w:t>.</w:t>
+      </w:r>
+      <w:r>
+        <w:rPr>
+          <w:rStyle w:val="SubtitleChar"/>
+          <w:b w:val="0"/>
+          <w:bCs/>
+        </w:rPr>
+        <w:fldChar w:fldCharType="begin" w:fldLock="1"/>
+      </w:r>
+      <w:r>
+        <w:rPr>
+          <w:rStyle w:val="SubtitleChar"/>
+          <w:b w:val="0"/>
+          <w:bCs/>
+        </w:rPr>
+        <w:instrText>ADDIN CSL_CITATION {"citationItems":[{"id":"ITEM-1","itemData":{"URL":"https://www.dicoding.com/blog/apa-itu-kotlin-kenapa-kita-harus-mempelajari-kotlin/","accessed":{"date-parts":[["2022","2","21"]]},"id":"ITEM-1","issued":{"date-parts":[["0"]]},"title":"Apa Itu Kotlin? Kenapa Kita Harus Mempelajari Kotlin? - Dicoding Blog","type":"webpage"},"uris":["http://www.mendeley.com/documents/?uuid=8ef5b111-ec5d-35af-8359-34f62a380f23"]}],"mendeley":{"formattedCitation":"[21]","plainTextFormattedCitation":"[21]"},"properties":{"noteIndex":0},"schema":"https://github.com/citation-style-language/schema/raw/master/csl-citation.json"}</w:instrText>
+      </w:r>
+      <w:r>
+        <w:rPr>
+          <w:rStyle w:val="SubtitleChar"/>
+          <w:b w:val="0"/>
+          <w:bCs/>
+        </w:rPr>
+        <w:fldChar w:fldCharType="separate"/>
+      </w:r>
+      <w:r>
+        <w:rPr>
+          <w:rStyle w:val="SubtitleChar"/>
+          <w:b w:val="0"/>
+          <w:bCs/>
+          <w:noProof/>
+        </w:rPr>
+        <w:t>[21]</w:t>
+      </w:r>
+      <w:r>
+        <w:rPr>
+          <w:rStyle w:val="SubtitleChar"/>
+          <w:b w:val="0"/>
+          <w:bCs/>
+        </w:rPr>
+        <w:fldChar w:fldCharType="end"/>
       </w:r>
     </w:p>
     <w:p>
@@ -26399,7 +26812,7 @@
         <w:ind w:right="1841" w:firstLine="3119"/>
         <w:jc w:val="center"/>
       </w:pPr>
-      <w:bookmarkStart w:id="19" w:name="_Toc96354716"/>
+      <w:bookmarkStart w:id="19" w:name="_Toc96419469"/>
       <w:r>
         <w:lastRenderedPageBreak/>
         <w:t xml:space="preserve">BAB </w:t>
@@ -28998,24 +29411,14 @@
                             <w:r>
                               <w:t xml:space="preserve"> </w:t>
                             </w:r>
-                            <w:r>
-                              <w:fldChar w:fldCharType="begin"/>
-                            </w:r>
-                            <w:r>
-                              <w:instrText xml:space="preserve"> SEQ gambar \* ARABIC </w:instrText>
-                            </w:r>
-                            <w:r>
-                              <w:fldChar w:fldCharType="separate"/>
-                            </w:r>
-                            <w:r>
-                              <w:rPr>
-                                <w:noProof/>
-                              </w:rPr>
-                              <w:t>2</w:t>
-                            </w:r>
-                            <w:r>
-                              <w:fldChar w:fldCharType="end"/>
-                            </w:r>
+                            <w:fldSimple w:instr=" SEQ gambar \* ARABIC ">
+                              <w:r>
+                                <w:rPr>
+                                  <w:noProof/>
+                                </w:rPr>
+                                <w:t>2</w:t>
+                              </w:r>
+                            </w:fldSimple>
                             <w:r>
                               <w:t xml:space="preserve"> </w:t>
                             </w:r>
@@ -29090,24 +29493,14 @@
                       <w:r>
                         <w:t xml:space="preserve"> </w:t>
                       </w:r>
-                      <w:r>
-                        <w:fldChar w:fldCharType="begin"/>
-                      </w:r>
-                      <w:r>
-                        <w:instrText xml:space="preserve"> SEQ gambar \* ARABIC </w:instrText>
-                      </w:r>
-                      <w:r>
-                        <w:fldChar w:fldCharType="separate"/>
-                      </w:r>
-                      <w:r>
-                        <w:rPr>
-                          <w:noProof/>
-                        </w:rPr>
-                        <w:t>2</w:t>
-                      </w:r>
-                      <w:r>
-                        <w:fldChar w:fldCharType="end"/>
-                      </w:r>
+                      <w:fldSimple w:instr=" SEQ gambar \* ARABIC ">
+                        <w:r>
+                          <w:rPr>
+                            <w:noProof/>
+                          </w:rPr>
+                          <w:t>2</w:t>
+                        </w:r>
+                      </w:fldSimple>
                       <w:r>
                         <w:t xml:space="preserve"> </w:t>
                       </w:r>
@@ -29369,7 +29762,7 @@
           <w:lang w:val="en-US"/>
         </w:rPr>
       </w:pPr>
-      <w:bookmarkStart w:id="22" w:name="_Toc96354717"/>
+      <w:bookmarkStart w:id="22" w:name="_Toc96419470"/>
       <w:r>
         <w:rPr>
           <w:lang w:val="en-US"/>
@@ -29836,7 +30229,7 @@
         </w:rPr>
         <w:t xml:space="preserve"> </w:t>
       </w:r>
-      <w:bookmarkStart w:id="23" w:name="_Toc96354718"/>
+      <w:bookmarkStart w:id="23" w:name="_Toc96419471"/>
       <w:r>
         <w:rPr>
           <w:lang w:val="en-US"/>
@@ -30718,7 +31111,7 @@
         </w:rPr>
         <w:t xml:space="preserve"> </w:t>
       </w:r>
-      <w:bookmarkStart w:id="24" w:name="_Toc96354719"/>
+      <w:bookmarkStart w:id="24" w:name="_Toc96419472"/>
       <w:proofErr w:type="spellStart"/>
       <w:r>
         <w:rPr>
@@ -30961,7 +31354,6 @@
         <w:t xml:space="preserve"> </w:t>
       </w:r>
       <w:proofErr w:type="spellStart"/>
-      <w:proofErr w:type="gramStart"/>
       <w:r>
         <w:rPr>
           <w:lang w:val="en-US"/>
@@ -30989,7 +31381,6 @@
         <w:t>sesuai</w:t>
       </w:r>
       <w:proofErr w:type="spellEnd"/>
-      <w:proofErr w:type="gramEnd"/>
       <w:r>
         <w:rPr>
           <w:lang w:val="en-US"/>
@@ -31248,7 +31639,7 @@
           <w:lang w:val="en-US"/>
         </w:rPr>
       </w:pPr>
-      <w:bookmarkStart w:id="25" w:name="_Toc96354720"/>
+      <w:bookmarkStart w:id="25" w:name="_Toc96419473"/>
       <w:r>
         <w:rPr>
           <w:lang w:val="en-US"/>
@@ -32002,7 +32393,7 @@
           <w:lang w:val="en-US"/>
         </w:rPr>
       </w:pPr>
-      <w:bookmarkStart w:id="26" w:name="_Toc96354721"/>
+      <w:bookmarkStart w:id="26" w:name="_Toc96419474"/>
       <w:proofErr w:type="spellStart"/>
       <w:r>
         <w:rPr>
@@ -32800,7 +33191,7 @@
           <w:lang w:val="en-US"/>
         </w:rPr>
       </w:pPr>
-      <w:bookmarkStart w:id="27" w:name="_Toc96354722"/>
+      <w:bookmarkStart w:id="27" w:name="_Toc96419475"/>
       <w:r>
         <w:rPr>
           <w:lang w:val="en-US"/>
@@ -34616,7 +35007,7 @@
           <w:lang w:val="en-US"/>
         </w:rPr>
       </w:pPr>
-      <w:bookmarkStart w:id="28" w:name="_Toc96354723"/>
+      <w:bookmarkStart w:id="28" w:name="_Toc96419476"/>
       <w:proofErr w:type="spellStart"/>
       <w:r>
         <w:rPr>
@@ -34729,7 +35120,7 @@
           <w:numId w:val="9"/>
         </w:numPr>
         <w:spacing w:line="276" w:lineRule="auto"/>
-        <w:ind w:firstLine="131"/>
+        <w:ind w:firstLine="556"/>
         <w:rPr>
           <w:lang w:val="en-US"/>
         </w:rPr>
@@ -34817,6 +35208,12 @@
           <w:lang w:val="en-US"/>
         </w:rPr>
         <w:t xml:space="preserve"> data </w:t>
+      </w:r>
+      <w:r>
+        <w:rPr>
+          <w:lang w:val="en-US"/>
+        </w:rPr>
+        <w:tab/>
       </w:r>
       <w:proofErr w:type="spellStart"/>
       <w:r>
@@ -34874,7 +35271,7 @@
           <w:ilvl w:val="0"/>
           <w:numId w:val="9"/>
         </w:numPr>
-        <w:ind w:firstLine="131"/>
+        <w:ind w:firstLine="556"/>
         <w:rPr>
           <w:lang w:val="en-US"/>
         </w:rPr>
@@ -34976,6 +35373,12 @@
           <w:lang w:val="en-US"/>
         </w:rPr>
         <w:t xml:space="preserve"> </w:t>
+      </w:r>
+      <w:r>
+        <w:rPr>
+          <w:lang w:val="en-US"/>
+        </w:rPr>
+        <w:tab/>
       </w:r>
       <w:proofErr w:type="spellStart"/>
       <w:r>
@@ -35055,7 +35458,7 @@
           <w:ilvl w:val="0"/>
           <w:numId w:val="9"/>
         </w:numPr>
-        <w:ind w:firstLine="131"/>
+        <w:ind w:firstLine="556"/>
         <w:rPr>
           <w:lang w:val="en-US"/>
         </w:rPr>
@@ -35130,6 +35533,12 @@
         </w:rPr>
         <w:t xml:space="preserve"> </w:t>
       </w:r>
+      <w:r>
+        <w:rPr>
+          <w:lang w:val="en-US"/>
+        </w:rPr>
+        <w:tab/>
+      </w:r>
       <w:proofErr w:type="spellStart"/>
       <w:r>
         <w:rPr>
@@ -35184,7 +35593,19 @@
         <w:rPr>
           <w:lang w:val="en-US"/>
         </w:rPr>
-        <w:t xml:space="preserve"> basis data</w:t>
+        <w:t xml:space="preserve"> basis </w:t>
+      </w:r>
+      <w:r>
+        <w:rPr>
+          <w:lang w:val="en-US"/>
+        </w:rPr>
+        <w:tab/>
+      </w:r>
+      <w:r>
+        <w:rPr>
+          <w:lang w:val="en-US"/>
+        </w:rPr>
+        <w:t>data</w:t>
       </w:r>
       <w:r>
         <w:rPr>
@@ -35200,7 +35621,7 @@
           <w:ilvl w:val="0"/>
           <w:numId w:val="9"/>
         </w:numPr>
-        <w:ind w:firstLine="131"/>
+        <w:ind w:firstLine="556"/>
         <w:rPr>
           <w:lang w:val="en-US"/>
         </w:rPr>
@@ -35288,6 +35709,12 @@
           <w:lang w:val="en-US"/>
         </w:rPr>
         <w:t xml:space="preserve"> </w:t>
+      </w:r>
+      <w:r>
+        <w:rPr>
+          <w:lang w:val="en-US"/>
+        </w:rPr>
+        <w:tab/>
       </w:r>
       <w:proofErr w:type="spellStart"/>
       <w:r>
@@ -35339,7 +35766,7 @@
           <w:ilvl w:val="0"/>
           <w:numId w:val="9"/>
         </w:numPr>
-        <w:ind w:firstLine="131"/>
+        <w:ind w:firstLine="556"/>
         <w:rPr>
           <w:lang w:val="en-US"/>
         </w:rPr>
@@ -35433,6 +35860,12 @@
           <w:lang w:val="en-US"/>
         </w:rPr>
         <w:t xml:space="preserve"> </w:t>
+      </w:r>
+      <w:r>
+        <w:rPr>
+          <w:lang w:val="en-US"/>
+        </w:rPr>
+        <w:tab/>
       </w:r>
       <w:proofErr w:type="spellStart"/>
       <w:r>
@@ -35516,7 +35949,7 @@
           <w:ilvl w:val="0"/>
           <w:numId w:val="9"/>
         </w:numPr>
-        <w:ind w:firstLine="131"/>
+        <w:ind w:firstLine="556"/>
         <w:rPr>
           <w:lang w:val="en-US"/>
         </w:rPr>
@@ -35591,6 +36024,12 @@
         </w:rPr>
         <w:t xml:space="preserve"> </w:t>
       </w:r>
+      <w:r>
+        <w:rPr>
+          <w:lang w:val="en-US"/>
+        </w:rPr>
+        <w:tab/>
+      </w:r>
       <w:proofErr w:type="spellStart"/>
       <w:r>
         <w:rPr>
@@ -35674,6 +36113,12 @@
           <w:lang w:val="en-US"/>
         </w:rPr>
         <w:t xml:space="preserve"> </w:t>
+      </w:r>
+      <w:r>
+        <w:rPr>
+          <w:lang w:val="en-US"/>
+        </w:rPr>
+        <w:tab/>
       </w:r>
       <w:proofErr w:type="spellStart"/>
       <w:r>
@@ -35697,7 +36142,7 @@
           <w:ilvl w:val="0"/>
           <w:numId w:val="9"/>
         </w:numPr>
-        <w:ind w:firstLine="131"/>
+        <w:ind w:firstLine="556"/>
         <w:rPr>
           <w:lang w:val="en-US"/>
         </w:rPr>
@@ -35778,6 +36223,12 @@
         </w:rPr>
         <w:t xml:space="preserve"> </w:t>
       </w:r>
+      <w:r>
+        <w:rPr>
+          <w:lang w:val="en-US"/>
+        </w:rPr>
+        <w:tab/>
+      </w:r>
       <w:proofErr w:type="spellStart"/>
       <w:r>
         <w:rPr>
@@ -35819,6 +36270,12 @@
           <w:lang w:val="en-US"/>
         </w:rPr>
         <w:t xml:space="preserve"> email dan password </w:t>
+      </w:r>
+      <w:r>
+        <w:rPr>
+          <w:lang w:val="en-US"/>
+        </w:rPr>
+        <w:tab/>
       </w:r>
       <w:proofErr w:type="spellStart"/>
       <w:r>
@@ -35912,7 +36369,7 @@
           <w:ilvl w:val="0"/>
           <w:numId w:val="9"/>
         </w:numPr>
-        <w:ind w:firstLine="131"/>
+        <w:ind w:firstLine="556"/>
         <w:rPr>
           <w:lang w:val="en-US"/>
         </w:rPr>
@@ -36037,7 +36494,7 @@
           <w:ilvl w:val="0"/>
           <w:numId w:val="9"/>
         </w:numPr>
-        <w:ind w:firstLine="131"/>
+        <w:ind w:firstLine="556"/>
         <w:rPr>
           <w:lang w:val="en-US"/>
         </w:rPr>
@@ -36125,6 +36582,12 @@
           <w:lang w:val="en-US"/>
         </w:rPr>
         <w:t xml:space="preserve"> </w:t>
+      </w:r>
+      <w:r>
+        <w:rPr>
+          <w:lang w:val="en-US"/>
+        </w:rPr>
+        <w:tab/>
       </w:r>
       <w:proofErr w:type="spellStart"/>
       <w:r>
@@ -36148,7 +36611,7 @@
           <w:ilvl w:val="0"/>
           <w:numId w:val="9"/>
         </w:numPr>
-        <w:ind w:firstLine="131"/>
+        <w:ind w:left="993" w:firstLine="142"/>
         <w:rPr>
           <w:lang w:val="en-US"/>
         </w:rPr>
@@ -36222,6 +36685,12 @@
           <w:lang w:val="en-US"/>
         </w:rPr>
         <w:t xml:space="preserve"> </w:t>
+      </w:r>
+      <w:r>
+        <w:rPr>
+          <w:lang w:val="en-US"/>
+        </w:rPr>
+        <w:tab/>
       </w:r>
       <w:proofErr w:type="spellStart"/>
       <w:r>
@@ -36309,7 +36778,7 @@
           <w:ilvl w:val="0"/>
           <w:numId w:val="11"/>
         </w:numPr>
-        <w:ind w:firstLine="131"/>
+        <w:ind w:firstLine="414"/>
         <w:rPr>
           <w:lang w:val="en-US"/>
         </w:rPr>
@@ -36319,6 +36788,7 @@
         <w:rPr>
           <w:lang w:val="en-US"/>
         </w:rPr>
+        <w:lastRenderedPageBreak/>
         <w:t>Aplikasi</w:t>
       </w:r>
       <w:proofErr w:type="spellEnd"/>
@@ -36397,6 +36867,12 @@
           <w:lang w:val="en-US"/>
         </w:rPr>
         <w:t xml:space="preserve"> yang </w:t>
+      </w:r>
+      <w:r>
+        <w:rPr>
+          <w:lang w:val="en-US"/>
+        </w:rPr>
+        <w:tab/>
       </w:r>
       <w:proofErr w:type="spellStart"/>
       <w:r>
@@ -36448,7 +36924,7 @@
           <w:ilvl w:val="0"/>
           <w:numId w:val="11"/>
         </w:numPr>
-        <w:ind w:firstLine="131"/>
+        <w:ind w:firstLine="414"/>
         <w:rPr>
           <w:lang w:val="en-US"/>
         </w:rPr>
@@ -36458,7 +36934,6 @@
         <w:rPr>
           <w:lang w:val="en-US"/>
         </w:rPr>
-        <w:lastRenderedPageBreak/>
         <w:t>Aplikasi</w:t>
       </w:r>
       <w:proofErr w:type="spellEnd"/>
@@ -36546,7 +37021,7 @@
           <w:ilvl w:val="0"/>
           <w:numId w:val="11"/>
         </w:numPr>
-        <w:ind w:firstLine="131"/>
+        <w:ind w:firstLine="414"/>
         <w:rPr>
           <w:lang w:val="en-US"/>
         </w:rPr>
@@ -36647,7 +37122,19 @@
         <w:rPr>
           <w:lang w:val="en-US"/>
         </w:rPr>
-        <w:t xml:space="preserve"> Androi</w:t>
+        <w:t xml:space="preserve"> </w:t>
+      </w:r>
+      <w:r>
+        <w:rPr>
+          <w:lang w:val="en-US"/>
+        </w:rPr>
+        <w:tab/>
+      </w:r>
+      <w:r>
+        <w:rPr>
+          <w:lang w:val="en-US"/>
+        </w:rPr>
+        <w:t>Androi</w:t>
       </w:r>
       <w:r>
         <w:rPr>
@@ -37413,7 +37900,7 @@
         <w:pStyle w:val="Heading1"/>
         <w:jc w:val="center"/>
       </w:pPr>
-      <w:bookmarkStart w:id="29" w:name="_Toc96354724"/>
+      <w:bookmarkStart w:id="29" w:name="_Toc96419477"/>
       <w:r>
         <w:t>REFERENSI</w:t>
       </w:r>
@@ -37427,39 +37914,29 @@
         <w:adjustRightInd w:val="0"/>
         <w:spacing w:line="240" w:lineRule="auto"/>
         <w:ind w:left="640" w:hanging="640"/>
-        <w:jc w:val="both"/>
-        <w:rPr>
-          <w:rFonts w:ascii="Times New Roman" w:hAnsi="Times New Roman" w:cs="Times New Roman"/>
-          <w:noProof/>
-          <w:sz w:val="24"/>
-          <w:szCs w:val="24"/>
-        </w:rPr>
-      </w:pPr>
-      <w:r>
-        <w:rPr>
-          <w:lang w:val="id-ID"/>
-        </w:rPr>
-        <w:fldChar w:fldCharType="begin" w:fldLock="1"/>
-      </w:r>
-      <w:r>
-        <w:rPr>
-          <w:lang w:val="id-ID"/>
-        </w:rPr>
-        <w:instrText xml:space="preserve">ADDIN Mendeley Bibliography CSL_BIBLIOGRAPHY </w:instrText>
-      </w:r>
-      <w:r>
-        <w:rPr>
-          <w:lang w:val="id-ID"/>
-        </w:rPr>
-        <w:fldChar w:fldCharType="separate"/>
-      </w:r>
-      <w:r>
         <w:rPr>
           <w:rFonts w:ascii="Calibri" w:hAnsi="Calibri" w:cs="Calibri"/>
           <w:noProof/>
           <w:szCs w:val="24"/>
         </w:rPr>
-        <w:t>[1]</w:t>
+      </w:pPr>
+      <w:r>
+        <w:rPr>
+          <w:lang w:val="id-ID"/>
+        </w:rPr>
+        <w:fldChar w:fldCharType="begin" w:fldLock="1"/>
+      </w:r>
+      <w:r>
+        <w:rPr>
+          <w:lang w:val="id-ID"/>
+        </w:rPr>
+        <w:instrText xml:space="preserve">ADDIN Mendeley Bibliography CSL_BIBLIOGRAPHY </w:instrText>
+      </w:r>
+      <w:r>
+        <w:rPr>
+          <w:lang w:val="id-ID"/>
+        </w:rPr>
+        <w:fldChar w:fldCharType="separate"/>
       </w:r>
       <w:r>
         <w:rPr>
@@ -37467,33 +37944,31 @@
           <w:noProof/>
           <w:szCs w:val="24"/>
         </w:rPr>
+        <w:t>[1]</w:t>
+      </w:r>
+      <w:r>
+        <w:rPr>
+          <w:rFonts w:ascii="Calibri" w:hAnsi="Calibri" w:cs="Calibri"/>
+          <w:noProof/>
+          <w:szCs w:val="24"/>
+        </w:rPr>
         <w:tab/>
-      </w:r>
-      <w:r>
-        <w:rPr>
-          <w:rFonts w:ascii="Times New Roman" w:hAnsi="Times New Roman" w:cs="Times New Roman"/>
-          <w:noProof/>
-          <w:sz w:val="24"/>
-          <w:szCs w:val="24"/>
-        </w:rPr>
         <w:t xml:space="preserve">A. Rahmatulloh and R. Gunawan, “Sistem Presensi Berbasis Sidik Jari untuk Peningkatan Disiplin Kehadiran Aparat Desa,” </w:t>
       </w:r>
       <w:r>
         <w:rPr>
-          <w:rFonts w:ascii="Times New Roman" w:hAnsi="Times New Roman" w:cs="Times New Roman"/>
+          <w:rFonts w:ascii="Calibri" w:hAnsi="Calibri" w:cs="Calibri"/>
           <w:i/>
           <w:iCs/>
           <w:noProof/>
-          <w:sz w:val="24"/>
           <w:szCs w:val="24"/>
         </w:rPr>
         <w:t>JATI EMAS (Jurnal Apl. Tek. dan Pengabdi. Masyarakat)</w:t>
       </w:r>
       <w:r>
         <w:rPr>
-          <w:rFonts w:ascii="Times New Roman" w:hAnsi="Times New Roman" w:cs="Times New Roman"/>
+          <w:rFonts w:ascii="Calibri" w:hAnsi="Calibri" w:cs="Calibri"/>
           <w:noProof/>
-          <w:sz w:val="24"/>
           <w:szCs w:val="24"/>
         </w:rPr>
         <w:t>, vol. 3, no. 1, p. 14, 2019, doi: 10.36339/je.v3i1.183.</w:t>
@@ -37507,28 +37982,24 @@
         <w:adjustRightInd w:val="0"/>
         <w:spacing w:line="240" w:lineRule="auto"/>
         <w:ind w:left="640" w:hanging="640"/>
-        <w:jc w:val="both"/>
-        <w:rPr>
-          <w:rFonts w:ascii="Times New Roman" w:hAnsi="Times New Roman" w:cs="Times New Roman"/>
+        <w:rPr>
+          <w:rFonts w:ascii="Calibri" w:hAnsi="Calibri" w:cs="Calibri"/>
           <w:noProof/>
-          <w:sz w:val="24"/>
           <w:szCs w:val="24"/>
         </w:rPr>
       </w:pPr>
       <w:r>
         <w:rPr>
-          <w:rFonts w:ascii="Times New Roman" w:hAnsi="Times New Roman" w:cs="Times New Roman"/>
+          <w:rFonts w:ascii="Calibri" w:hAnsi="Calibri" w:cs="Calibri"/>
           <w:noProof/>
-          <w:sz w:val="24"/>
           <w:szCs w:val="24"/>
         </w:rPr>
         <w:t>[2]</w:t>
       </w:r>
       <w:r>
         <w:rPr>
-          <w:rFonts w:ascii="Times New Roman" w:hAnsi="Times New Roman" w:cs="Times New Roman"/>
+          <w:rFonts w:ascii="Calibri" w:hAnsi="Calibri" w:cs="Calibri"/>
           <w:noProof/>
-          <w:sz w:val="24"/>
           <w:szCs w:val="24"/>
         </w:rPr>
         <w:tab/>
@@ -37543,28 +38014,24 @@
         <w:adjustRightInd w:val="0"/>
         <w:spacing w:line="240" w:lineRule="auto"/>
         <w:ind w:left="640" w:hanging="640"/>
-        <w:jc w:val="both"/>
-        <w:rPr>
-          <w:rFonts w:ascii="Times New Roman" w:hAnsi="Times New Roman" w:cs="Times New Roman"/>
+        <w:rPr>
+          <w:rFonts w:ascii="Calibri" w:hAnsi="Calibri" w:cs="Calibri"/>
           <w:noProof/>
-          <w:sz w:val="24"/>
           <w:szCs w:val="24"/>
         </w:rPr>
       </w:pPr>
       <w:r>
         <w:rPr>
-          <w:rFonts w:ascii="Times New Roman" w:hAnsi="Times New Roman" w:cs="Times New Roman"/>
+          <w:rFonts w:ascii="Calibri" w:hAnsi="Calibri" w:cs="Calibri"/>
           <w:noProof/>
-          <w:sz w:val="24"/>
           <w:szCs w:val="24"/>
         </w:rPr>
         <w:t>[3]</w:t>
       </w:r>
       <w:r>
         <w:rPr>
-          <w:rFonts w:ascii="Times New Roman" w:hAnsi="Times New Roman" w:cs="Times New Roman"/>
+          <w:rFonts w:ascii="Calibri" w:hAnsi="Calibri" w:cs="Calibri"/>
           <w:noProof/>
-          <w:sz w:val="24"/>
           <w:szCs w:val="24"/>
         </w:rPr>
         <w:tab/>
@@ -37572,20 +38039,18 @@
       </w:r>
       <w:r>
         <w:rPr>
-          <w:rFonts w:ascii="Times New Roman" w:hAnsi="Times New Roman" w:cs="Times New Roman"/>
+          <w:rFonts w:ascii="Calibri" w:hAnsi="Calibri" w:cs="Calibri"/>
           <w:i/>
           <w:iCs/>
           <w:noProof/>
-          <w:sz w:val="24"/>
           <w:szCs w:val="24"/>
         </w:rPr>
         <w:t>Budi Luhur Inf. Technol.</w:t>
       </w:r>
       <w:r>
         <w:rPr>
-          <w:rFonts w:ascii="Times New Roman" w:hAnsi="Times New Roman" w:cs="Times New Roman"/>
+          <w:rFonts w:ascii="Calibri" w:hAnsi="Calibri" w:cs="Calibri"/>
           <w:noProof/>
-          <w:sz w:val="24"/>
           <w:szCs w:val="24"/>
         </w:rPr>
         <w:t>, vol. 10, no. 1, Jan. 2018, Accessed: Oct. 28, 2021. [Online]. Available: https://journal.budiluhur.ac.id/index.php/bit/article/view/509.</w:t>
@@ -37599,28 +38064,24 @@
         <w:adjustRightInd w:val="0"/>
         <w:spacing w:line="240" w:lineRule="auto"/>
         <w:ind w:left="640" w:hanging="640"/>
-        <w:jc w:val="both"/>
-        <w:rPr>
-          <w:rFonts w:ascii="Times New Roman" w:hAnsi="Times New Roman" w:cs="Times New Roman"/>
+        <w:rPr>
+          <w:rFonts w:ascii="Calibri" w:hAnsi="Calibri" w:cs="Calibri"/>
           <w:noProof/>
-          <w:sz w:val="24"/>
           <w:szCs w:val="24"/>
         </w:rPr>
       </w:pPr>
       <w:r>
         <w:rPr>
-          <w:rFonts w:ascii="Times New Roman" w:hAnsi="Times New Roman" w:cs="Times New Roman"/>
+          <w:rFonts w:ascii="Calibri" w:hAnsi="Calibri" w:cs="Calibri"/>
           <w:noProof/>
-          <w:sz w:val="24"/>
           <w:szCs w:val="24"/>
         </w:rPr>
         <w:t>[4]</w:t>
       </w:r>
       <w:r>
         <w:rPr>
-          <w:rFonts w:ascii="Times New Roman" w:hAnsi="Times New Roman" w:cs="Times New Roman"/>
+          <w:rFonts w:ascii="Calibri" w:hAnsi="Calibri" w:cs="Calibri"/>
           <w:noProof/>
-          <w:sz w:val="24"/>
           <w:szCs w:val="24"/>
         </w:rPr>
         <w:tab/>
@@ -37628,20 +38089,18 @@
       </w:r>
       <w:r>
         <w:rPr>
-          <w:rFonts w:ascii="Times New Roman" w:hAnsi="Times New Roman" w:cs="Times New Roman"/>
+          <w:rFonts w:ascii="Calibri" w:hAnsi="Calibri" w:cs="Calibri"/>
           <w:i/>
           <w:iCs/>
           <w:noProof/>
-          <w:sz w:val="24"/>
           <w:szCs w:val="24"/>
         </w:rPr>
         <w:t>e Pros. Tek. Inform.</w:t>
       </w:r>
       <w:r>
         <w:rPr>
-          <w:rFonts w:ascii="Times New Roman" w:hAnsi="Times New Roman" w:cs="Times New Roman"/>
+          <w:rFonts w:ascii="Calibri" w:hAnsi="Calibri" w:cs="Calibri"/>
           <w:noProof/>
-          <w:sz w:val="24"/>
           <w:szCs w:val="24"/>
         </w:rPr>
         <w:t>, vol. 1, no. 1, pp. 269–280, 2020.</w:t>
@@ -37655,28 +38114,24 @@
         <w:adjustRightInd w:val="0"/>
         <w:spacing w:line="240" w:lineRule="auto"/>
         <w:ind w:left="640" w:hanging="640"/>
-        <w:jc w:val="both"/>
-        <w:rPr>
-          <w:rFonts w:ascii="Times New Roman" w:hAnsi="Times New Roman" w:cs="Times New Roman"/>
+        <w:rPr>
+          <w:rFonts w:ascii="Calibri" w:hAnsi="Calibri" w:cs="Calibri"/>
           <w:noProof/>
-          <w:sz w:val="24"/>
           <w:szCs w:val="24"/>
         </w:rPr>
       </w:pPr>
       <w:r>
         <w:rPr>
-          <w:rFonts w:ascii="Times New Roman" w:hAnsi="Times New Roman" w:cs="Times New Roman"/>
+          <w:rFonts w:ascii="Calibri" w:hAnsi="Calibri" w:cs="Calibri"/>
           <w:noProof/>
-          <w:sz w:val="24"/>
           <w:szCs w:val="24"/>
         </w:rPr>
         <w:t>[5]</w:t>
       </w:r>
       <w:r>
         <w:rPr>
-          <w:rFonts w:ascii="Times New Roman" w:hAnsi="Times New Roman" w:cs="Times New Roman"/>
+          <w:rFonts w:ascii="Calibri" w:hAnsi="Calibri" w:cs="Calibri"/>
           <w:noProof/>
-          <w:sz w:val="24"/>
           <w:szCs w:val="24"/>
         </w:rPr>
         <w:tab/>
@@ -37684,20 +38139,18 @@
       </w:r>
       <w:r>
         <w:rPr>
-          <w:rFonts w:ascii="Times New Roman" w:hAnsi="Times New Roman" w:cs="Times New Roman"/>
+          <w:rFonts w:ascii="Calibri" w:hAnsi="Calibri" w:cs="Calibri"/>
           <w:i/>
           <w:iCs/>
           <w:noProof/>
-          <w:sz w:val="24"/>
           <w:szCs w:val="24"/>
         </w:rPr>
         <w:t>J. Nas. Pendidik. Tek. Inform.</w:t>
       </w:r>
       <w:r>
         <w:rPr>
-          <w:rFonts w:ascii="Times New Roman" w:hAnsi="Times New Roman" w:cs="Times New Roman"/>
+          <w:rFonts w:ascii="Calibri" w:hAnsi="Calibri" w:cs="Calibri"/>
           <w:noProof/>
-          <w:sz w:val="24"/>
           <w:szCs w:val="24"/>
         </w:rPr>
         <w:t>, vol. 9, no. 1, p. 11, 2020, doi: 10.23887/janapati.v9i1.23174.</w:t>
@@ -37711,28 +38164,24 @@
         <w:adjustRightInd w:val="0"/>
         <w:spacing w:line="240" w:lineRule="auto"/>
         <w:ind w:left="640" w:hanging="640"/>
-        <w:jc w:val="both"/>
-        <w:rPr>
-          <w:rFonts w:ascii="Times New Roman" w:hAnsi="Times New Roman" w:cs="Times New Roman"/>
+        <w:rPr>
+          <w:rFonts w:ascii="Calibri" w:hAnsi="Calibri" w:cs="Calibri"/>
           <w:noProof/>
-          <w:sz w:val="24"/>
           <w:szCs w:val="24"/>
         </w:rPr>
       </w:pPr>
       <w:r>
         <w:rPr>
-          <w:rFonts w:ascii="Times New Roman" w:hAnsi="Times New Roman" w:cs="Times New Roman"/>
+          <w:rFonts w:ascii="Calibri" w:hAnsi="Calibri" w:cs="Calibri"/>
           <w:noProof/>
-          <w:sz w:val="24"/>
           <w:szCs w:val="24"/>
         </w:rPr>
         <w:t>[6]</w:t>
       </w:r>
       <w:r>
         <w:rPr>
-          <w:rFonts w:ascii="Times New Roman" w:hAnsi="Times New Roman" w:cs="Times New Roman"/>
+          <w:rFonts w:ascii="Calibri" w:hAnsi="Calibri" w:cs="Calibri"/>
           <w:noProof/>
-          <w:sz w:val="24"/>
           <w:szCs w:val="24"/>
         </w:rPr>
         <w:tab/>
@@ -37740,20 +38189,18 @@
       </w:r>
       <w:r>
         <w:rPr>
-          <w:rFonts w:ascii="Times New Roman" w:hAnsi="Times New Roman" w:cs="Times New Roman"/>
+          <w:rFonts w:ascii="Calibri" w:hAnsi="Calibri" w:cs="Calibri"/>
           <w:i/>
           <w:iCs/>
           <w:noProof/>
-          <w:sz w:val="24"/>
           <w:szCs w:val="24"/>
         </w:rPr>
         <w:t>J. Tek. Elektro Univ. Tanjungpura</w:t>
       </w:r>
       <w:r>
         <w:rPr>
-          <w:rFonts w:ascii="Times New Roman" w:hAnsi="Times New Roman" w:cs="Times New Roman"/>
+          <w:rFonts w:ascii="Calibri" w:hAnsi="Calibri" w:cs="Calibri"/>
           <w:noProof/>
-          <w:sz w:val="24"/>
           <w:szCs w:val="24"/>
         </w:rPr>
         <w:t>, vol. 1, no. 1, Jan. 2018, Accessed: Nov. 02, 2021. [Online]. Available: https://jurnal.untan.ac.id/index.php/jteuntan/article/view/23426.</w:t>
@@ -37767,28 +38214,24 @@
         <w:adjustRightInd w:val="0"/>
         <w:spacing w:line="240" w:lineRule="auto"/>
         <w:ind w:left="640" w:hanging="640"/>
-        <w:jc w:val="both"/>
-        <w:rPr>
-          <w:rFonts w:ascii="Times New Roman" w:hAnsi="Times New Roman" w:cs="Times New Roman"/>
+        <w:rPr>
+          <w:rFonts w:ascii="Calibri" w:hAnsi="Calibri" w:cs="Calibri"/>
           <w:noProof/>
-          <w:sz w:val="24"/>
           <w:szCs w:val="24"/>
         </w:rPr>
       </w:pPr>
       <w:r>
         <w:rPr>
-          <w:rFonts w:ascii="Times New Roman" w:hAnsi="Times New Roman" w:cs="Times New Roman"/>
+          <w:rFonts w:ascii="Calibri" w:hAnsi="Calibri" w:cs="Calibri"/>
           <w:noProof/>
-          <w:sz w:val="24"/>
           <w:szCs w:val="24"/>
         </w:rPr>
         <w:t>[7]</w:t>
       </w:r>
       <w:r>
         <w:rPr>
-          <w:rFonts w:ascii="Times New Roman" w:hAnsi="Times New Roman" w:cs="Times New Roman"/>
+          <w:rFonts w:ascii="Calibri" w:hAnsi="Calibri" w:cs="Calibri"/>
           <w:noProof/>
-          <w:sz w:val="24"/>
           <w:szCs w:val="24"/>
         </w:rPr>
         <w:tab/>
@@ -37796,20 +38239,18 @@
       </w:r>
       <w:r>
         <w:rPr>
-          <w:rFonts w:ascii="Times New Roman" w:hAnsi="Times New Roman" w:cs="Times New Roman"/>
+          <w:rFonts w:ascii="Calibri" w:hAnsi="Calibri" w:cs="Calibri"/>
           <w:i/>
           <w:iCs/>
           <w:noProof/>
-          <w:sz w:val="24"/>
           <w:szCs w:val="24"/>
         </w:rPr>
         <w:t>J. INSTEK (Informatika Sains dan Teknol.</w:t>
       </w:r>
       <w:r>
         <w:rPr>
-          <w:rFonts w:ascii="Times New Roman" w:hAnsi="Times New Roman" w:cs="Times New Roman"/>
+          <w:rFonts w:ascii="Calibri" w:hAnsi="Calibri" w:cs="Calibri"/>
           <w:noProof/>
-          <w:sz w:val="24"/>
           <w:szCs w:val="24"/>
         </w:rPr>
         <w:t>, vol. 4, no. 2, pp. 171–180, Aug. 2019, doi: 10.24252/INSTEK.V4I2.10042.</w:t>
@@ -37823,28 +38264,24 @@
         <w:adjustRightInd w:val="0"/>
         <w:spacing w:line="240" w:lineRule="auto"/>
         <w:ind w:left="640" w:hanging="640"/>
-        <w:jc w:val="both"/>
-        <w:rPr>
-          <w:rFonts w:ascii="Times New Roman" w:hAnsi="Times New Roman" w:cs="Times New Roman"/>
+        <w:rPr>
+          <w:rFonts w:ascii="Calibri" w:hAnsi="Calibri" w:cs="Calibri"/>
           <w:noProof/>
-          <w:sz w:val="24"/>
           <w:szCs w:val="24"/>
         </w:rPr>
       </w:pPr>
       <w:r>
         <w:rPr>
-          <w:rFonts w:ascii="Times New Roman" w:hAnsi="Times New Roman" w:cs="Times New Roman"/>
+          <w:rFonts w:ascii="Calibri" w:hAnsi="Calibri" w:cs="Calibri"/>
           <w:noProof/>
-          <w:sz w:val="24"/>
           <w:szCs w:val="24"/>
         </w:rPr>
         <w:t>[8]</w:t>
       </w:r>
       <w:r>
         <w:rPr>
-          <w:rFonts w:ascii="Times New Roman" w:hAnsi="Times New Roman" w:cs="Times New Roman"/>
+          <w:rFonts w:ascii="Calibri" w:hAnsi="Calibri" w:cs="Calibri"/>
           <w:noProof/>
-          <w:sz w:val="24"/>
           <w:szCs w:val="24"/>
         </w:rPr>
         <w:tab/>
@@ -37852,20 +38289,18 @@
       </w:r>
       <w:r>
         <w:rPr>
-          <w:rFonts w:ascii="Times New Roman" w:hAnsi="Times New Roman" w:cs="Times New Roman"/>
+          <w:rFonts w:ascii="Calibri" w:hAnsi="Calibri" w:cs="Calibri"/>
           <w:i/>
           <w:iCs/>
           <w:noProof/>
-          <w:sz w:val="24"/>
           <w:szCs w:val="24"/>
         </w:rPr>
         <w:t>KLIK - Kumpul. J. ILMU Komput.</w:t>
       </w:r>
       <w:r>
         <w:rPr>
-          <w:rFonts w:ascii="Times New Roman" w:hAnsi="Times New Roman" w:cs="Times New Roman"/>
+          <w:rFonts w:ascii="Calibri" w:hAnsi="Calibri" w:cs="Calibri"/>
           <w:noProof/>
-          <w:sz w:val="24"/>
           <w:szCs w:val="24"/>
         </w:rPr>
         <w:t>, vol. 6, no. 2, p. 143, 2019, doi: 10.20527/klik.v6i2.210.</w:t>
@@ -37879,28 +38314,24 @@
         <w:adjustRightInd w:val="0"/>
         <w:spacing w:line="240" w:lineRule="auto"/>
         <w:ind w:left="640" w:hanging="640"/>
-        <w:jc w:val="both"/>
-        <w:rPr>
-          <w:rFonts w:ascii="Times New Roman" w:hAnsi="Times New Roman" w:cs="Times New Roman"/>
+        <w:rPr>
+          <w:rFonts w:ascii="Calibri" w:hAnsi="Calibri" w:cs="Calibri"/>
           <w:noProof/>
-          <w:sz w:val="24"/>
           <w:szCs w:val="24"/>
         </w:rPr>
       </w:pPr>
       <w:r>
         <w:rPr>
-          <w:rFonts w:ascii="Times New Roman" w:hAnsi="Times New Roman" w:cs="Times New Roman"/>
+          <w:rFonts w:ascii="Calibri" w:hAnsi="Calibri" w:cs="Calibri"/>
           <w:noProof/>
-          <w:sz w:val="24"/>
           <w:szCs w:val="24"/>
         </w:rPr>
         <w:t>[9]</w:t>
       </w:r>
       <w:r>
         <w:rPr>
-          <w:rFonts w:ascii="Times New Roman" w:hAnsi="Times New Roman" w:cs="Times New Roman"/>
+          <w:rFonts w:ascii="Calibri" w:hAnsi="Calibri" w:cs="Calibri"/>
           <w:noProof/>
-          <w:sz w:val="24"/>
           <w:szCs w:val="24"/>
         </w:rPr>
         <w:tab/>
@@ -37908,20 +38339,18 @@
       </w:r>
       <w:r>
         <w:rPr>
-          <w:rFonts w:ascii="Times New Roman" w:hAnsi="Times New Roman" w:cs="Times New Roman"/>
+          <w:rFonts w:ascii="Calibri" w:hAnsi="Calibri" w:cs="Calibri"/>
           <w:i/>
           <w:iCs/>
           <w:noProof/>
-          <w:sz w:val="24"/>
           <w:szCs w:val="24"/>
         </w:rPr>
         <w:t>J. Sisfokom (Sistem Inf. dan Komputer)</w:t>
       </w:r>
       <w:r>
         <w:rPr>
-          <w:rFonts w:ascii="Times New Roman" w:hAnsi="Times New Roman" w:cs="Times New Roman"/>
+          <w:rFonts w:ascii="Calibri" w:hAnsi="Calibri" w:cs="Calibri"/>
           <w:noProof/>
-          <w:sz w:val="24"/>
           <w:szCs w:val="24"/>
         </w:rPr>
         <w:t>, vol. 10, no. 3, pp. 328–333, Nov. 2021, doi: 10.32736/SISFOKOM.V10I3.1292.</w:t>
@@ -37935,29 +38364,24 @@
         <w:adjustRightInd w:val="0"/>
         <w:spacing w:line="240" w:lineRule="auto"/>
         <w:ind w:left="640" w:hanging="640"/>
-        <w:jc w:val="both"/>
-        <w:rPr>
-          <w:rFonts w:ascii="Times New Roman" w:hAnsi="Times New Roman" w:cs="Times New Roman"/>
+        <w:rPr>
+          <w:rFonts w:ascii="Calibri" w:hAnsi="Calibri" w:cs="Calibri"/>
           <w:noProof/>
-          <w:sz w:val="24"/>
           <w:szCs w:val="24"/>
         </w:rPr>
       </w:pPr>
       <w:r>
         <w:rPr>
-          <w:rFonts w:ascii="Times New Roman" w:hAnsi="Times New Roman" w:cs="Times New Roman"/>
+          <w:rFonts w:ascii="Calibri" w:hAnsi="Calibri" w:cs="Calibri"/>
           <w:noProof/>
-          <w:sz w:val="24"/>
           <w:szCs w:val="24"/>
         </w:rPr>
-        <w:lastRenderedPageBreak/>
         <w:t>[10]</w:t>
       </w:r>
       <w:r>
         <w:rPr>
-          <w:rFonts w:ascii="Times New Roman" w:hAnsi="Times New Roman" w:cs="Times New Roman"/>
+          <w:rFonts w:ascii="Calibri" w:hAnsi="Calibri" w:cs="Calibri"/>
           <w:noProof/>
-          <w:sz w:val="24"/>
           <w:szCs w:val="24"/>
         </w:rPr>
         <w:tab/>
@@ -37965,40 +38389,36 @@
       </w:r>
       <w:r>
         <w:rPr>
-          <w:rFonts w:ascii="Times New Roman" w:hAnsi="Times New Roman" w:cs="Times New Roman"/>
+          <w:rFonts w:ascii="Calibri" w:hAnsi="Calibri" w:cs="Calibri"/>
           <w:i/>
           <w:iCs/>
           <w:noProof/>
-          <w:sz w:val="24"/>
           <w:szCs w:val="24"/>
         </w:rPr>
         <w:t>et al.</w:t>
       </w:r>
       <w:r>
         <w:rPr>
-          <w:rFonts w:ascii="Times New Roman" w:hAnsi="Times New Roman" w:cs="Times New Roman"/>
+          <w:rFonts w:ascii="Calibri" w:hAnsi="Calibri" w:cs="Calibri"/>
           <w:noProof/>
-          <w:sz w:val="24"/>
           <w:szCs w:val="24"/>
         </w:rPr>
         <w:t xml:space="preserve">, “PERBANDINGAN METODE PERHITUNGAN JARAK EUCLIDEAN, HAVERSINE, DAN MANHATTAN DALAM PENENTUAN POSISI KARYAWAN,” </w:t>
       </w:r>
       <w:r>
         <w:rPr>
-          <w:rFonts w:ascii="Times New Roman" w:hAnsi="Times New Roman" w:cs="Times New Roman"/>
+          <w:rFonts w:ascii="Calibri" w:hAnsi="Calibri" w:cs="Calibri"/>
           <w:i/>
           <w:iCs/>
           <w:noProof/>
-          <w:sz w:val="24"/>
           <w:szCs w:val="24"/>
         </w:rPr>
         <w:t>J. Tekno Insentif</w:t>
       </w:r>
       <w:r>
         <w:rPr>
-          <w:rFonts w:ascii="Times New Roman" w:hAnsi="Times New Roman" w:cs="Times New Roman"/>
+          <w:rFonts w:ascii="Calibri" w:hAnsi="Calibri" w:cs="Calibri"/>
           <w:noProof/>
-          <w:sz w:val="24"/>
           <w:szCs w:val="24"/>
         </w:rPr>
         <w:t>, vol. 14, no. 2, pp. 69–77, Aug. 2020, doi: 10.36787/JTI.V14I2.270.</w:t>
@@ -38012,32 +38432,37 @@
         <w:adjustRightInd w:val="0"/>
         <w:spacing w:line="240" w:lineRule="auto"/>
         <w:ind w:left="640" w:hanging="640"/>
-        <w:jc w:val="both"/>
-        <w:rPr>
-          <w:rFonts w:ascii="Times New Roman" w:hAnsi="Times New Roman" w:cs="Times New Roman"/>
+        <w:rPr>
+          <w:rFonts w:ascii="Calibri" w:hAnsi="Calibri" w:cs="Calibri"/>
           <w:noProof/>
-          <w:sz w:val="24"/>
           <w:szCs w:val="24"/>
         </w:rPr>
       </w:pPr>
       <w:r>
         <w:rPr>
-          <w:rFonts w:ascii="Times New Roman" w:hAnsi="Times New Roman" w:cs="Times New Roman"/>
+          <w:rFonts w:ascii="Calibri" w:hAnsi="Calibri" w:cs="Calibri"/>
           <w:noProof/>
-          <w:sz w:val="24"/>
           <w:szCs w:val="24"/>
         </w:rPr>
         <w:t>[11]</w:t>
       </w:r>
       <w:r>
         <w:rPr>
-          <w:rFonts w:ascii="Times New Roman" w:hAnsi="Times New Roman" w:cs="Times New Roman"/>
+          <w:rFonts w:ascii="Calibri" w:hAnsi="Calibri" w:cs="Calibri"/>
           <w:noProof/>
-          <w:sz w:val="24"/>
           <w:szCs w:val="24"/>
         </w:rPr>
         <w:tab/>
-        <w:t>M. K. Arsita, “TA : Rancang Bangun Aplikasi Presensi dengan Metode Local Binary Pattern Histograms dan Geofencing Berbasis Mobile pada Universitas Dinamika,” 2021.</w:t>
+        <w:t xml:space="preserve">M. K. Arsita, “TA : Rancang Bangun Aplikasi Presensi dengan Metode Local Binary Pattern Histograms dan Geofencing Berbasis Mobile pada Universitas Dinamika,” </w:t>
+      </w:r>
+      <w:r>
+        <w:rPr>
+          <w:rFonts w:ascii="Calibri" w:hAnsi="Calibri" w:cs="Calibri"/>
+          <w:noProof/>
+          <w:szCs w:val="24"/>
+        </w:rPr>
+        <w:lastRenderedPageBreak/>
+        <w:t>2021.</w:t>
       </w:r>
     </w:p>
     <w:p>
@@ -38048,28 +38473,24 @@
         <w:adjustRightInd w:val="0"/>
         <w:spacing w:line="240" w:lineRule="auto"/>
         <w:ind w:left="640" w:hanging="640"/>
-        <w:jc w:val="both"/>
-        <w:rPr>
-          <w:rFonts w:ascii="Times New Roman" w:hAnsi="Times New Roman" w:cs="Times New Roman"/>
+        <w:rPr>
+          <w:rFonts w:ascii="Calibri" w:hAnsi="Calibri" w:cs="Calibri"/>
           <w:noProof/>
-          <w:sz w:val="24"/>
           <w:szCs w:val="24"/>
         </w:rPr>
       </w:pPr>
       <w:r>
         <w:rPr>
-          <w:rFonts w:ascii="Times New Roman" w:hAnsi="Times New Roman" w:cs="Times New Roman"/>
+          <w:rFonts w:ascii="Calibri" w:hAnsi="Calibri" w:cs="Calibri"/>
           <w:noProof/>
-          <w:sz w:val="24"/>
           <w:szCs w:val="24"/>
         </w:rPr>
         <w:t>[12]</w:t>
       </w:r>
       <w:r>
         <w:rPr>
-          <w:rFonts w:ascii="Times New Roman" w:hAnsi="Times New Roman" w:cs="Times New Roman"/>
+          <w:rFonts w:ascii="Calibri" w:hAnsi="Calibri" w:cs="Calibri"/>
           <w:noProof/>
-          <w:sz w:val="24"/>
           <w:szCs w:val="24"/>
         </w:rPr>
         <w:tab/>
@@ -38077,20 +38498,18 @@
       </w:r>
       <w:r>
         <w:rPr>
-          <w:rFonts w:ascii="Times New Roman" w:hAnsi="Times New Roman" w:cs="Times New Roman"/>
+          <w:rFonts w:ascii="Calibri" w:hAnsi="Calibri" w:cs="Calibri"/>
           <w:i/>
           <w:iCs/>
           <w:noProof/>
-          <w:sz w:val="24"/>
           <w:szCs w:val="24"/>
         </w:rPr>
         <w:t>Technomedia J.</w:t>
       </w:r>
       <w:r>
         <w:rPr>
-          <w:rFonts w:ascii="Times New Roman" w:hAnsi="Times New Roman" w:cs="Times New Roman"/>
+          <w:rFonts w:ascii="Calibri" w:hAnsi="Calibri" w:cs="Calibri"/>
           <w:noProof/>
-          <w:sz w:val="24"/>
           <w:szCs w:val="24"/>
         </w:rPr>
         <w:t>, vol. 2, no. 1 Agustus, pp. 105–116, Aug. 2017, doi: 10.33050/TMJ.V2I1.319.</w:t>
@@ -38104,28 +38523,24 @@
         <w:adjustRightInd w:val="0"/>
         <w:spacing w:line="240" w:lineRule="auto"/>
         <w:ind w:left="640" w:hanging="640"/>
-        <w:jc w:val="both"/>
-        <w:rPr>
-          <w:rFonts w:ascii="Times New Roman" w:hAnsi="Times New Roman" w:cs="Times New Roman"/>
+        <w:rPr>
+          <w:rFonts w:ascii="Calibri" w:hAnsi="Calibri" w:cs="Calibri"/>
           <w:noProof/>
-          <w:sz w:val="24"/>
           <w:szCs w:val="24"/>
         </w:rPr>
       </w:pPr>
       <w:r>
         <w:rPr>
-          <w:rFonts w:ascii="Times New Roman" w:hAnsi="Times New Roman" w:cs="Times New Roman"/>
+          <w:rFonts w:ascii="Calibri" w:hAnsi="Calibri" w:cs="Calibri"/>
           <w:noProof/>
-          <w:sz w:val="24"/>
           <w:szCs w:val="24"/>
         </w:rPr>
         <w:t>[13]</w:t>
       </w:r>
       <w:r>
         <w:rPr>
-          <w:rFonts w:ascii="Times New Roman" w:hAnsi="Times New Roman" w:cs="Times New Roman"/>
+          <w:rFonts w:ascii="Calibri" w:hAnsi="Calibri" w:cs="Calibri"/>
           <w:noProof/>
-          <w:sz w:val="24"/>
           <w:szCs w:val="24"/>
         </w:rPr>
         <w:tab/>
@@ -38133,20 +38548,18 @@
       </w:r>
       <w:r>
         <w:rPr>
-          <w:rFonts w:ascii="Times New Roman" w:hAnsi="Times New Roman" w:cs="Times New Roman"/>
+          <w:rFonts w:ascii="Calibri" w:hAnsi="Calibri" w:cs="Calibri"/>
           <w:i/>
           <w:iCs/>
           <w:noProof/>
-          <w:sz w:val="24"/>
           <w:szCs w:val="24"/>
         </w:rPr>
         <w:t>INCARE, Int. J. Educ. Resour.</w:t>
       </w:r>
       <w:r>
         <w:rPr>
-          <w:rFonts w:ascii="Times New Roman" w:hAnsi="Times New Roman" w:cs="Times New Roman"/>
+          <w:rFonts w:ascii="Calibri" w:hAnsi="Calibri" w:cs="Calibri"/>
           <w:noProof/>
-          <w:sz w:val="24"/>
           <w:szCs w:val="24"/>
         </w:rPr>
         <w:t>, vol. 2, no. 2, pp. 141–154, Aug. 2021, Accessed: Dec. 11, 2021. [Online]. Available: http://ejournal.ijshs.org/index.php/incare/article/view/251.</w:t>
@@ -38160,28 +38573,24 @@
         <w:adjustRightInd w:val="0"/>
         <w:spacing w:line="240" w:lineRule="auto"/>
         <w:ind w:left="640" w:hanging="640"/>
-        <w:jc w:val="both"/>
-        <w:rPr>
-          <w:rFonts w:ascii="Times New Roman" w:hAnsi="Times New Roman" w:cs="Times New Roman"/>
+        <w:rPr>
+          <w:rFonts w:ascii="Calibri" w:hAnsi="Calibri" w:cs="Calibri"/>
           <w:noProof/>
-          <w:sz w:val="24"/>
           <w:szCs w:val="24"/>
         </w:rPr>
       </w:pPr>
       <w:r>
         <w:rPr>
-          <w:rFonts w:ascii="Times New Roman" w:hAnsi="Times New Roman" w:cs="Times New Roman"/>
+          <w:rFonts w:ascii="Calibri" w:hAnsi="Calibri" w:cs="Calibri"/>
           <w:noProof/>
-          <w:sz w:val="24"/>
           <w:szCs w:val="24"/>
         </w:rPr>
         <w:t>[14]</w:t>
       </w:r>
       <w:r>
         <w:rPr>
-          <w:rFonts w:ascii="Times New Roman" w:hAnsi="Times New Roman" w:cs="Times New Roman"/>
+          <w:rFonts w:ascii="Calibri" w:hAnsi="Calibri" w:cs="Calibri"/>
           <w:noProof/>
-          <w:sz w:val="24"/>
           <w:szCs w:val="24"/>
         </w:rPr>
         <w:tab/>
@@ -38196,28 +38605,24 @@
         <w:adjustRightInd w:val="0"/>
         <w:spacing w:line="240" w:lineRule="auto"/>
         <w:ind w:left="640" w:hanging="640"/>
-        <w:jc w:val="both"/>
-        <w:rPr>
-          <w:rFonts w:ascii="Times New Roman" w:hAnsi="Times New Roman" w:cs="Times New Roman"/>
+        <w:rPr>
+          <w:rFonts w:ascii="Calibri" w:hAnsi="Calibri" w:cs="Calibri"/>
           <w:noProof/>
-          <w:sz w:val="24"/>
           <w:szCs w:val="24"/>
         </w:rPr>
       </w:pPr>
       <w:r>
         <w:rPr>
-          <w:rFonts w:ascii="Times New Roman" w:hAnsi="Times New Roman" w:cs="Times New Roman"/>
+          <w:rFonts w:ascii="Calibri" w:hAnsi="Calibri" w:cs="Calibri"/>
           <w:noProof/>
-          <w:sz w:val="24"/>
           <w:szCs w:val="24"/>
         </w:rPr>
         <w:t>[15]</w:t>
       </w:r>
       <w:r>
         <w:rPr>
-          <w:rFonts w:ascii="Times New Roman" w:hAnsi="Times New Roman" w:cs="Times New Roman"/>
+          <w:rFonts w:ascii="Calibri" w:hAnsi="Calibri" w:cs="Calibri"/>
           <w:noProof/>
-          <w:sz w:val="24"/>
           <w:szCs w:val="24"/>
         </w:rPr>
         <w:tab/>
@@ -38232,32 +38637,46 @@
         <w:adjustRightInd w:val="0"/>
         <w:spacing w:line="240" w:lineRule="auto"/>
         <w:ind w:left="640" w:hanging="640"/>
-        <w:jc w:val="both"/>
-        <w:rPr>
-          <w:rFonts w:ascii="Times New Roman" w:hAnsi="Times New Roman" w:cs="Times New Roman"/>
+        <w:rPr>
+          <w:rFonts w:ascii="Calibri" w:hAnsi="Calibri" w:cs="Calibri"/>
           <w:noProof/>
-          <w:sz w:val="24"/>
           <w:szCs w:val="24"/>
         </w:rPr>
       </w:pPr>
       <w:r>
         <w:rPr>
-          <w:rFonts w:ascii="Times New Roman" w:hAnsi="Times New Roman" w:cs="Times New Roman"/>
+          <w:rFonts w:ascii="Calibri" w:hAnsi="Calibri" w:cs="Calibri"/>
           <w:noProof/>
-          <w:sz w:val="24"/>
           <w:szCs w:val="24"/>
         </w:rPr>
         <w:t>[16]</w:t>
       </w:r>
       <w:r>
         <w:rPr>
-          <w:rFonts w:ascii="Times New Roman" w:hAnsi="Times New Roman" w:cs="Times New Roman"/>
+          <w:rFonts w:ascii="Calibri" w:hAnsi="Calibri" w:cs="Calibri"/>
           <w:noProof/>
-          <w:sz w:val="24"/>
           <w:szCs w:val="24"/>
         </w:rPr>
         <w:tab/>
-        <w:t>S. RAHAYU, “PERANCANGAN SIMULASI 3 DIMENSI SISTEM PERNAFASAN PADA MANUSIA BERBASIS ANDROID,” 2016, Accessed: Feb. 21, 2022. [Online]. Available: http://repository.potensi-utama.ac.id/jspui/jspui/handle/123456789/1213.</w:t>
+        <w:t xml:space="preserve">D. Haris Suryaningtias, M. Ayu Dusea Widya Dara, and D. Swanjaya, “Sistem Presensi Mobile Mahasiswa Berbasis Android Dengan Menggunakan Metode Absolut,” </w:t>
+      </w:r>
+      <w:r>
+        <w:rPr>
+          <w:rFonts w:ascii="Calibri" w:hAnsi="Calibri" w:cs="Calibri"/>
+          <w:i/>
+          <w:iCs/>
+          <w:noProof/>
+          <w:szCs w:val="24"/>
+        </w:rPr>
+        <w:t>Pros. SEMNAS INOTEK (Seminar Nas. Inov. Teknol.</w:t>
+      </w:r>
+      <w:r>
+        <w:rPr>
+          <w:rFonts w:ascii="Calibri" w:hAnsi="Calibri" w:cs="Calibri"/>
+          <w:noProof/>
+          <w:szCs w:val="24"/>
+        </w:rPr>
+        <w:t>, vol. 5, no. 1, pp. 287–295, Aug. 2021, Accessed: Feb. 21, 2022. [Online]. Available: https://proceeding.unpkediri.ac.id/index.php/inotek/article/view/970.</w:t>
       </w:r>
     </w:p>
     <w:p>
@@ -38268,52 +38687,28 @@
         <w:adjustRightInd w:val="0"/>
         <w:spacing w:line="240" w:lineRule="auto"/>
         <w:ind w:left="640" w:hanging="640"/>
-        <w:jc w:val="both"/>
-        <w:rPr>
-          <w:rFonts w:ascii="Times New Roman" w:hAnsi="Times New Roman" w:cs="Times New Roman"/>
+        <w:rPr>
+          <w:rFonts w:ascii="Calibri" w:hAnsi="Calibri" w:cs="Calibri"/>
           <w:noProof/>
-          <w:sz w:val="24"/>
           <w:szCs w:val="24"/>
         </w:rPr>
       </w:pPr>
       <w:r>
         <w:rPr>
-          <w:rFonts w:ascii="Times New Roman" w:hAnsi="Times New Roman" w:cs="Times New Roman"/>
+          <w:rFonts w:ascii="Calibri" w:hAnsi="Calibri" w:cs="Calibri"/>
           <w:noProof/>
-          <w:sz w:val="24"/>
           <w:szCs w:val="24"/>
         </w:rPr>
         <w:t>[17]</w:t>
       </w:r>
       <w:r>
         <w:rPr>
-          <w:rFonts w:ascii="Times New Roman" w:hAnsi="Times New Roman" w:cs="Times New Roman"/>
+          <w:rFonts w:ascii="Calibri" w:hAnsi="Calibri" w:cs="Calibri"/>
           <w:noProof/>
-          <w:sz w:val="24"/>
           <w:szCs w:val="24"/>
         </w:rPr>
         <w:tab/>
-        <w:t xml:space="preserve">S. Hartati, N. A. K. Dewi, D. Puastuti, M. Muslihudin, and N. S. Budi, “Sistem Aplikasi EDUCHAT STMIK PRINGSEWU Berbasis ANDROID Sebagai Media Komunikasi dan Informasi,” </w:t>
-      </w:r>
-      <w:r>
-        <w:rPr>
-          <w:rFonts w:ascii="Times New Roman" w:hAnsi="Times New Roman" w:cs="Times New Roman"/>
-          <w:i/>
-          <w:iCs/>
-          <w:noProof/>
-          <w:sz w:val="24"/>
-          <w:szCs w:val="24"/>
-        </w:rPr>
-        <w:t>J. Nas. Teknol. dan Sist. Inf.</w:t>
-      </w:r>
-      <w:r>
-        <w:rPr>
-          <w:rFonts w:ascii="Times New Roman" w:hAnsi="Times New Roman" w:cs="Times New Roman"/>
-          <w:noProof/>
-          <w:sz w:val="24"/>
-          <w:szCs w:val="24"/>
-        </w:rPr>
-        <w:t>, vol. 3, no. 1, pp. 143–152, May 2017, doi: 10.25077/TEKNOSI.V3I1.2017.143-152.</w:t>
+        <w:t>S. RAHAYU, “PERANCANGAN SIMULASI 3 DIMENSI SISTEM PERNAFASAN PADA MANUSIA BERBASIS ANDROID,” 2016, Accessed: Feb. 21, 2022. [Online]. Available: http://repository.potensi-utama.ac.id/jspui/jspui/handle/123456789/1213.</w:t>
       </w:r>
     </w:p>
     <w:p>
@@ -38324,52 +38719,46 @@
         <w:adjustRightInd w:val="0"/>
         <w:spacing w:line="240" w:lineRule="auto"/>
         <w:ind w:left="640" w:hanging="640"/>
-        <w:jc w:val="both"/>
-        <w:rPr>
-          <w:rFonts w:ascii="Times New Roman" w:hAnsi="Times New Roman" w:cs="Times New Roman"/>
+        <w:rPr>
+          <w:rFonts w:ascii="Calibri" w:hAnsi="Calibri" w:cs="Calibri"/>
           <w:noProof/>
-          <w:sz w:val="24"/>
           <w:szCs w:val="24"/>
         </w:rPr>
       </w:pPr>
       <w:r>
         <w:rPr>
-          <w:rFonts w:ascii="Times New Roman" w:hAnsi="Times New Roman" w:cs="Times New Roman"/>
+          <w:rFonts w:ascii="Calibri" w:hAnsi="Calibri" w:cs="Calibri"/>
           <w:noProof/>
-          <w:sz w:val="24"/>
           <w:szCs w:val="24"/>
         </w:rPr>
         <w:t>[18]</w:t>
       </w:r>
       <w:r>
         <w:rPr>
-          <w:rFonts w:ascii="Times New Roman" w:hAnsi="Times New Roman" w:cs="Times New Roman"/>
+          <w:rFonts w:ascii="Calibri" w:hAnsi="Calibri" w:cs="Calibri"/>
           <w:noProof/>
-          <w:sz w:val="24"/>
           <w:szCs w:val="24"/>
         </w:rPr>
         <w:tab/>
-        <w:t xml:space="preserve">D. Haris Suryaningtias, M. Ayu Dusea Widya Dara, and D. Swanjaya, “Sistem Presensi Mobile Mahasiswa Berbasis Android Dengan Menggunakan Metode Absolut,” </w:t>
-      </w:r>
-      <w:r>
-        <w:rPr>
-          <w:rFonts w:ascii="Times New Roman" w:hAnsi="Times New Roman" w:cs="Times New Roman"/>
+        <w:t xml:space="preserve">S. Hartati, N. A. K. Dewi, D. Puastuti, M. Muslihudin, and N. S. Budi, “Sistem Aplikasi EDUCHAT STMIK PRINGSEWU Berbasis ANDROID Sebagai Media Komunikasi dan Informasi,” </w:t>
+      </w:r>
+      <w:r>
+        <w:rPr>
+          <w:rFonts w:ascii="Calibri" w:hAnsi="Calibri" w:cs="Calibri"/>
           <w:i/>
           <w:iCs/>
           <w:noProof/>
-          <w:sz w:val="24"/>
           <w:szCs w:val="24"/>
         </w:rPr>
-        <w:t>Pros. SEMNAS INOTEK (Seminar Nas. Inov. Teknol.</w:t>
-      </w:r>
-      <w:r>
-        <w:rPr>
-          <w:rFonts w:ascii="Times New Roman" w:hAnsi="Times New Roman" w:cs="Times New Roman"/>
+        <w:t>J. Nas. Teknol. dan Sist. Inf.</w:t>
+      </w:r>
+      <w:r>
+        <w:rPr>
+          <w:rFonts w:ascii="Calibri" w:hAnsi="Calibri" w:cs="Calibri"/>
           <w:noProof/>
-          <w:sz w:val="24"/>
           <w:szCs w:val="24"/>
         </w:rPr>
-        <w:t>, vol. 5, no. 1, pp. 287–295, Aug. 2021, Accessed: Feb. 21, 2022. [Online]. Available: https://proceeding.unpkediri.ac.id/index.php/inotek/article/view/970.</w:t>
+        <w:t>, vol. 3, no. 1, pp. 143–152, May 2017, doi: 10.25077/TEKNOSI.V3I1.2017.143-152.</w:t>
       </w:r>
     </w:p>
     <w:p>
@@ -38380,28 +38769,24 @@
         <w:adjustRightInd w:val="0"/>
         <w:spacing w:line="240" w:lineRule="auto"/>
         <w:ind w:left="640" w:hanging="640"/>
-        <w:jc w:val="both"/>
-        <w:rPr>
-          <w:rFonts w:ascii="Times New Roman" w:hAnsi="Times New Roman" w:cs="Times New Roman"/>
+        <w:rPr>
+          <w:rFonts w:ascii="Calibri" w:hAnsi="Calibri" w:cs="Calibri"/>
           <w:noProof/>
-          <w:sz w:val="24"/>
           <w:szCs w:val="24"/>
         </w:rPr>
       </w:pPr>
       <w:r>
         <w:rPr>
-          <w:rFonts w:ascii="Times New Roman" w:hAnsi="Times New Roman" w:cs="Times New Roman"/>
+          <w:rFonts w:ascii="Calibri" w:hAnsi="Calibri" w:cs="Calibri"/>
           <w:noProof/>
-          <w:sz w:val="24"/>
           <w:szCs w:val="24"/>
         </w:rPr>
         <w:t>[19]</w:t>
       </w:r>
       <w:r>
         <w:rPr>
-          <w:rFonts w:ascii="Times New Roman" w:hAnsi="Times New Roman" w:cs="Times New Roman"/>
+          <w:rFonts w:ascii="Calibri" w:hAnsi="Calibri" w:cs="Calibri"/>
           <w:noProof/>
-          <w:sz w:val="24"/>
           <w:szCs w:val="24"/>
         </w:rPr>
         <w:tab/>
@@ -38416,29 +38801,24 @@
         <w:adjustRightInd w:val="0"/>
         <w:spacing w:line="240" w:lineRule="auto"/>
         <w:ind w:left="640" w:hanging="640"/>
-        <w:jc w:val="both"/>
-        <w:rPr>
-          <w:rFonts w:ascii="Times New Roman" w:hAnsi="Times New Roman" w:cs="Times New Roman"/>
+        <w:rPr>
+          <w:rFonts w:ascii="Calibri" w:hAnsi="Calibri" w:cs="Calibri"/>
           <w:noProof/>
-          <w:sz w:val="24"/>
           <w:szCs w:val="24"/>
         </w:rPr>
       </w:pPr>
       <w:r>
         <w:rPr>
-          <w:rFonts w:ascii="Times New Roman" w:hAnsi="Times New Roman" w:cs="Times New Roman"/>
+          <w:rFonts w:ascii="Calibri" w:hAnsi="Calibri" w:cs="Calibri"/>
           <w:noProof/>
-          <w:sz w:val="24"/>
           <w:szCs w:val="24"/>
         </w:rPr>
-        <w:lastRenderedPageBreak/>
         <w:t>[20]</w:t>
       </w:r>
       <w:r>
         <w:rPr>
-          <w:rFonts w:ascii="Times New Roman" w:hAnsi="Times New Roman" w:cs="Times New Roman"/>
+          <w:rFonts w:ascii="Calibri" w:hAnsi="Calibri" w:cs="Calibri"/>
           <w:noProof/>
-          <w:sz w:val="24"/>
           <w:szCs w:val="24"/>
         </w:rPr>
         <w:tab/>
@@ -38446,23 +38826,52 @@
       </w:r>
       <w:r>
         <w:rPr>
-          <w:rFonts w:ascii="Times New Roman" w:hAnsi="Times New Roman" w:cs="Times New Roman"/>
+          <w:rFonts w:ascii="Calibri" w:hAnsi="Calibri" w:cs="Calibri"/>
           <w:i/>
           <w:iCs/>
           <w:noProof/>
-          <w:sz w:val="24"/>
           <w:szCs w:val="24"/>
         </w:rPr>
         <w:t>J. Tek. Inform. dan Sist. Inf.</w:t>
       </w:r>
       <w:r>
         <w:rPr>
-          <w:rFonts w:ascii="Times New Roman" w:hAnsi="Times New Roman" w:cs="Times New Roman"/>
+          <w:rFonts w:ascii="Calibri" w:hAnsi="Calibri" w:cs="Calibri"/>
           <w:noProof/>
-          <w:sz w:val="24"/>
           <w:szCs w:val="24"/>
         </w:rPr>
         <w:t>, vol. 4, no. 3, pp. 397–406–397–406, Dec. 2018, Accessed: Feb. 21, 2022. [Online]. Available: https://journal.maranatha.edu/index.php/jutisi/article/view/1476.</w:t>
+      </w:r>
+    </w:p>
+    <w:p>
+      <w:pPr>
+        <w:widowControl w:val="0"/>
+        <w:autoSpaceDE w:val="0"/>
+        <w:autoSpaceDN w:val="0"/>
+        <w:adjustRightInd w:val="0"/>
+        <w:spacing w:line="240" w:lineRule="auto"/>
+        <w:ind w:left="640" w:hanging="640"/>
+        <w:rPr>
+          <w:rFonts w:ascii="Calibri" w:hAnsi="Calibri" w:cs="Calibri"/>
+          <w:noProof/>
+        </w:rPr>
+      </w:pPr>
+      <w:r>
+        <w:rPr>
+          <w:rFonts w:ascii="Calibri" w:hAnsi="Calibri" w:cs="Calibri"/>
+          <w:noProof/>
+          <w:szCs w:val="24"/>
+        </w:rPr>
+        <w:t>[21]</w:t>
+      </w:r>
+      <w:r>
+        <w:rPr>
+          <w:rFonts w:ascii="Calibri" w:hAnsi="Calibri" w:cs="Calibri"/>
+          <w:noProof/>
+          <w:szCs w:val="24"/>
+        </w:rPr>
+        <w:tab/>
+        <w:t>“Apa Itu Kotlin? Kenapa Kita Harus Mempelajari Kotlin? - Dicoding Blog.” https://www.dicoding.com/blog/apa-itu-kotlin-kenapa-kita-harus-mempelajari-kotlin/ (accessed Feb. 21, 2022).</w:t>
       </w:r>
     </w:p>
     <w:p>
@@ -39648,7 +40057,7 @@
   <w:abstractNum w:abstractNumId="8" w15:restartNumberingAfterBreak="0">
     <w:nsid w:val="43887FB5"/>
     <w:multiLevelType w:val="hybridMultilevel"/>
-    <w:tmpl w:val="3002151A"/>
+    <w:tmpl w:val="23B8C4D8"/>
     <w:lvl w:ilvl="0" w:tplc="FFFFFFFF">
       <w:start w:val="1"/>
       <w:numFmt w:val="decimal"/>
@@ -41287,6 +41696,74 @@
       <w:spacing w:after="0"/>
     </w:pPr>
   </w:style>
+  <w:style w:type="character" w:styleId="CommentReference">
+    <w:name w:val="annotation reference"/>
+    <w:basedOn w:val="DefaultParagraphFont"/>
+    <w:uiPriority w:val="99"/>
+    <w:semiHidden/>
+    <w:unhideWhenUsed/>
+    <w:rsid w:val="00EB069F"/>
+    <w:rPr>
+      <w:sz w:val="16"/>
+      <w:szCs w:val="16"/>
+    </w:rPr>
+  </w:style>
+  <w:style w:type="paragraph" w:styleId="CommentText">
+    <w:name w:val="annotation text"/>
+    <w:basedOn w:val="Normal"/>
+    <w:link w:val="CommentTextChar"/>
+    <w:uiPriority w:val="99"/>
+    <w:semiHidden/>
+    <w:unhideWhenUsed/>
+    <w:rsid w:val="00EB069F"/>
+    <w:pPr>
+      <w:spacing w:line="240" w:lineRule="auto"/>
+    </w:pPr>
+    <w:rPr>
+      <w:sz w:val="20"/>
+      <w:szCs w:val="20"/>
+    </w:rPr>
+  </w:style>
+  <w:style w:type="character" w:customStyle="1" w:styleId="CommentTextChar">
+    <w:name w:val="Comment Text Char"/>
+    <w:basedOn w:val="DefaultParagraphFont"/>
+    <w:link w:val="CommentText"/>
+    <w:uiPriority w:val="99"/>
+    <w:semiHidden/>
+    <w:rsid w:val="00EB069F"/>
+    <w:rPr>
+      <w:sz w:val="20"/>
+      <w:szCs w:val="20"/>
+    </w:rPr>
+  </w:style>
+  <w:style w:type="paragraph" w:styleId="CommentSubject">
+    <w:name w:val="annotation subject"/>
+    <w:basedOn w:val="CommentText"/>
+    <w:next w:val="CommentText"/>
+    <w:link w:val="CommentSubjectChar"/>
+    <w:uiPriority w:val="99"/>
+    <w:semiHidden/>
+    <w:unhideWhenUsed/>
+    <w:rsid w:val="00EB069F"/>
+    <w:rPr>
+      <w:b/>
+      <w:bCs/>
+    </w:rPr>
+  </w:style>
+  <w:style w:type="character" w:customStyle="1" w:styleId="CommentSubjectChar">
+    <w:name w:val="Comment Subject Char"/>
+    <w:basedOn w:val="CommentTextChar"/>
+    <w:link w:val="CommentSubject"/>
+    <w:uiPriority w:val="99"/>
+    <w:semiHidden/>
+    <w:rsid w:val="00EB069F"/>
+    <w:rPr>
+      <w:b/>
+      <w:bCs/>
+      <w:sz w:val="20"/>
+      <w:szCs w:val="20"/>
+    </w:rPr>
+  </w:style>
 </w:styles>
 </file>
 

</xml_diff>